<commit_message>
updated cv file download names
</commit_message>
<xml_diff>
--- a/CourseProposal/output_docs/CP_output.docx
+++ b/CourseProposal/output_docs/CP_output.docx
@@ -2645,7 +2645,7 @@
                 <w:rFonts w:ascii="Arial" w:hAnsi="Arial" w:cs="Arial"/>
                 <w:bCs/>
               </w:rPr>
-              <w:t xml:space="preserve">Creating Stunning Digital Graphics with Canva</w:t>
+              <w:t xml:space="preserve">AZ-900 Microsoft Azure Fundamentals Certification</w:t>
             </w:r>
           </w:p>
         </w:tc>
@@ -2769,7 +2769,7 @@
                 <w:rFonts w:ascii="Arial" w:hAnsi="Arial" w:cs="Arial"/>
                 <w:bCs/>
               </w:rPr>
-              <w:t xml:space="preserve">Visual Communication</w:t>
+              <w:t xml:space="preserve">Cloud Computing</w:t>
             </w:r>
           </w:p>
         </w:tc>
@@ -2791,7 +2791,7 @@
                 <w:rFonts w:ascii="Arial" w:hAnsi="Arial" w:cs="Arial"/>
                 <w:bCs/>
               </w:rPr>
-              <w:t xml:space="preserve">DSN-COM-4005-1.1</w:t>
+              <w:t xml:space="preserve">ICT-DIT-4020-1.1</w:t>
             </w:r>
           </w:p>
         </w:tc>
@@ -4247,7 +4247,7 @@
                 <w:rFonts w:ascii="Arial" w:hAnsi="Arial" w:cs="Arial"/>
                 <w:color w:val="000000"/>
               </w:rPr>
-              <w:t xml:space="preserve">16</w:t>
+              <w:t xml:space="preserve">24</w:t>
             </w:r>
             <w:r>
               <w:rPr>
@@ -4816,15 +4816,15 @@
                 <w:rFonts w:ascii="Arial" w:hAnsi="Arial" w:cs="Arial"/>
                 <w:bCs/>
               </w:rPr>
-              <w:t xml:space="preserve">The design industry is currently facing significant challenges due to the rapid evolution of digital tools and platforms, which has created a performance gap among professionals who may not be fully equipped to leverage these advancements. Many designers struggle with integrating modern design software, such as Canva, into their workflows effectively. This gap is particularly evident in the areas of visual communication, where the ability to blend typography with media elements is crucial for creating compelling graphics. Additionally, there is a lack of understanding of best practices in visual communication, which can lead to ineffective designs that fail to engage audiences. The industry also sees a deficiency in skills related to critical analysis and enhancement of design work, as many professionals do not have the training necessary to evaluate and critique their own or others' work effectively. This lack of critical thinking and collaborative skills can hinder the overall quality of design outputs, making it essential for training programs to address these specific performance gaps.</w:t>
+              <w:t xml:space="preserve">The Infocomm Technology sector is currently facing significant challenges related to the rapid evolution of cloud computing technologies. One of the primary performance gaps is the lack of skilled professionals who can effectively assess, implement, and manage cloud solutions, particularly those related to Azure. Many organizations are transitioning to cloud-based infrastructures to enhance operational efficiency and scalability, yet they struggle with the complexities of cloud integration, security, and compliance. This gap is exacerbated by the fast-paced nature of technological advancements, which often leaves existing staff underprepared to handle new tools and methodologies. Furthermore, there is a notable shortage of professionals who possess a comprehensive understanding of Azure's specific functionalities, including its various services, deployment models, and management tools. This lack of expertise can lead to inefficient cloud implementations, increased operational costs, and potential security vulnerabilities, ultimately hindering an organization's ability to leverage cloud technology effectively.</w:t>
               <w:br/>
               <w:t xml:space="preserve"/>
               <w:br/>
-              <w:t xml:space="preserve">To bridge the performance gaps identified in the design industry, targeted training is essential. Professionals need to develop a comprehensive understanding of visual communication principles, including typography, color theory, and the use of design software like Canva. Training should focus on practical applications, allowing participants to explore and experiment with Canva's features to create visually appealing designs. Furthermore, there is a need for training in storyboarding and flow design, which are critical for communicating visual intentions effectively to team members. Workshops that emphasize best practices in design and aesthetic analysis will equip designers with the tools to critique and enhance their work. Additionally, fostering collaboration and peer review through group activities will help build a culture of constructive feedback, ultimately leading to improved design outcomes. By addressing these training needs, professionals will be better prepared to meet the demands of the industry and produce high-quality visual communication projects.</w:t>
+              <w:t xml:space="preserve">To bridge the identified performance gaps, there is an urgent need for targeted training programs that focus on the foundational aspects of Azure cloud computing. Training should encompass a thorough understanding of cloud solutions, including their requirements, benefits, and the various types of services offered by Azure. Additionally, professionals need to be equipped with the skills to develop comprehensive implementation plans that align with their organization's specific business needs and security requirements. Training should also emphasize the importance of review processes to monitor and evaluate cloud implementations, ensuring that any issues are promptly addressed. Practical, hands-on experience with Azure tools and services is essential, as it allows participants to apply theoretical knowledge in real-world scenarios. Furthermore, training should incorporate the latest trends and best practices in cloud computing to ensure that professionals remain competitive and capable of adapting to ongoing technological changes.</w:t>
               <w:br/>
               <w:t xml:space="preserve"/>
               <w:br/>
-              <w:t xml:space="preserve">Several job roles within the design industry would greatly benefit from the training focused on enhancing digital graphic creation skills. Graphic designers, who are responsible for creating visual content for various media, would find the training invaluable as it equips them with the necessary skills to utilize Canva effectively. Marketing professionals, who often rely on visual communication to promote products and services, would also benefit from understanding how to create compelling graphics that resonate with their target audience. Additionally, content creators and social media managers, who need to produce engaging visuals for online platforms, would gain practical skills in designing eye-catching graphics that align with their brand's messaging. Furthermore, project managers in design-related fields would benefit from the training as it would enhance their ability to evaluate design work and provide constructive feedback to their teams. Overall, the training would serve a wide range of roles within the design sector, fostering a more skilled and capable workforce.</w:t>
+              <w:t xml:space="preserve">Several job roles within the Infocomm Technology sector would greatly benefit from this training. Cloud architects, who are responsible for designing cloud solutions, would gain valuable insights into assessing and implementing Azure services effectively. IT managers and system administrators would also find the training beneficial, as it would enhance their ability to manage cloud resources and resolve implementation issues. Additionally, software developers and engineers who work with cloud-based applications would benefit from understanding the integration of Azure services into their development processes. Data analysts and business intelligence professionals would also find value in the training, as it would equip them with the skills to utilize Azure's big data tools and techniques for data management and analysis. Overall, the training would empower a wide range of professionals to enhance their cloud computing capabilities, ultimately contributing to the organization's success in leveraging cloud technologies.</w:t>
             </w:r>
           </w:p>
           <w:p>
@@ -5051,7 +5051,7 @@
                 <w:rFonts w:ascii="Arial" w:hAnsi="Arial" w:cs="Arial"/>
                 <w:bCs/>
               </w:rPr>
-              <w:t xml:space="preserve">Learners struggle with effectively blending typography with media elements in their designs, leading to less impactful visual communication.</w:t>
+              <w:t xml:space="preserve">Learners struggle to assess cloud solutions and specifications for Azure cloud computing, leading to ineffective decision-making in cloud adoption.</w:t>
             </w:r>
           </w:p>
           <w:p>
@@ -5072,7 +5072,7 @@
                 <w:rFonts w:ascii="Arial" w:hAnsi="Arial" w:cs="Arial"/>
                 <w:bCs/>
               </w:rPr>
-              <w:t xml:space="preserve">Learners often lack the skills to create comprehensive storyboards that clearly communicate visual intentions to team members, resulting in misalignment during project execution.</w:t>
+              <w:t xml:space="preserve">Learners lack the ability to develop comprehensive implementation plans for Azure cloud computing, resulting in poorly executed cloud strategies.</w:t>
             </w:r>
           </w:p>
           <w:p>
@@ -5093,7 +5093,7 @@
                 <w:rFonts w:ascii="Arial" w:hAnsi="Arial" w:cs="Arial"/>
                 <w:bCs/>
               </w:rPr>
-              <w:t xml:space="preserve">Learners find it challenging to critique and collaborate on design projects, which limits their ability to enhance visual communication based on best practices.</w:t>
+              <w:t xml:space="preserve">Learners are unclear about the processes needed to review and resolve implementation issues related to Azure cloud computing, causing delays in project timelines.</w:t>
             </w:r>
           </w:p>
           <w:p>
@@ -5682,7 +5682,7 @@
               <w:rPr>
                 <w:rFonts w:ascii="Arial" w:hAnsi="Arial" w:cs="Arial"/>
               </w:rPr>
-              <w:t xml:space="preserve">For this course, the step-by-step sequencing is employed to scaffold the learners' comprehension and application of digital graphic design using Canva. This methodology is crucial as it systematically breaks down the intricate facets of visual communication, storyboarding, and design enhancement into digestible units. This aids in gradually building the learners' knowledge and skills from fundamental to more complex concepts, ensuring a solid foundation before advancing to the next topic. The progression is designed to foster a deeper understanding and the ability to effectively apply the learned concepts in real-world design scenarios.</w:t>
+              <w:t xml:space="preserve">For this course, the step-by-step sequencing is employed to scaffold the learners' comprehension and application of Azure cloud computing concepts. This methodology is crucial as it systematically breaks down the intricate facets of cloud solutions, implementation planning, and review processes into digestible units. This aids in gradually building the learners' knowledge and skills from fundamental to more complex concepts, ensuring a solid foundation before advancing to the next topic. The progression is designed to foster a deeper understanding and the ability to effectively apply the learned concepts in real-world cloud computing scenarios.</w:t>
             </w:r>
           </w:p>
           <w:p>
@@ -5790,7 +5790,7 @@
                       <w:rFonts w:ascii="Arial" w:hAnsi="Arial" w:cs="Arial"/>
                       <w:color w:val="000000" w:themeColor="text1"/>
                     </w:rPr>
-                    <w:t xml:space="preserve">LU1: Introduction to Canva Design</w:t>
+                    <w:t xml:space="preserve">LU1: Introduction to Azure Cloud Computing</w:t>
                   </w:r>
                 </w:p>
               </w:tc>
@@ -5815,7 +5815,7 @@
                     <w:rPr>
                       <w:rFonts w:ascii="Arial" w:hAnsi="Arial" w:cs="Arial"/>
                     </w:rPr>
-                    <w:t xml:space="preserve">LO1: Develop visual communication projects in Canva, blending typography with media elements.</w:t>
+                    <w:t xml:space="preserve">LO1: Assess cloud solutions and specifications for Azure cloud computing.</w:t>
                   </w:r>
                 </w:p>
               </w:tc>
@@ -5845,7 +5845,7 @@
                       <w:rFonts w:ascii="Arial" w:hAnsi="Arial" w:cs="Arial"/>
                       <w:color w:val="000000" w:themeColor="text1"/>
                     </w:rPr>
-                    <w:t xml:space="preserve">LU2: Storyboarding and Flow Design</w:t>
+                    <w:t xml:space="preserve">LU2: Implementation Planning for Azure Cloud</w:t>
                   </w:r>
                 </w:p>
               </w:tc>
@@ -5867,7 +5867,7 @@
                     <w:rPr>
                       <w:rFonts w:ascii="Arial" w:hAnsi="Arial" w:cs="Arial"/>
                     </w:rPr>
-                    <w:t xml:space="preserve">LO2: Create Canva storyboards to communicate visual intention to team members and evaluate designs to suggest visual enhancements.</w:t>
+                    <w:t xml:space="preserve">LO2: Develop an implementation plan for implementing Azure cloud computing.</w:t>
                   </w:r>
                 </w:p>
               </w:tc>
@@ -5897,7 +5897,7 @@
                       <w:rFonts w:ascii="Arial" w:hAnsi="Arial" w:cs="Arial"/>
                       <w:color w:val="000000" w:themeColor="text1"/>
                     </w:rPr>
-                    <w:t xml:space="preserve">LU3: Enhancing Visual Communication</w:t>
+                    <w:t xml:space="preserve">LU3: Review Processes for Azure Cloud Implementation</w:t>
                   </w:r>
                 </w:p>
               </w:tc>
@@ -5922,7 +5922,7 @@
                     <w:rPr>
                       <w:rFonts w:ascii="Arial" w:hAnsi="Arial" w:cs="Arial"/>
                     </w:rPr>
-                    <w:t xml:space="preserve">LO3: Develop strategies for Canva designs, critiquing and collaborating to improve visual communication based on best practices.</w:t>
+                    <w:t xml:space="preserve">LO3: Develop review processes to resolve Azure cloud computing implementation issues.</w:t>
                   </w:r>
                 </w:p>
               </w:tc>
@@ -5955,20 +5955,20 @@
                 <w:b/>
                 <w:bCs/>
               </w:rPr>
-              <w:t xml:space="preserve">LU1: Introduction to Canva Design</w:t>
-            </w:r>
-          </w:p>
-          <w:p>
-            <w:pPr>
-              <w:rPr>
-                <w:rFonts w:ascii="Arial" w:hAnsi="Arial" w:cs="Arial"/>
-              </w:rPr>
-            </w:pPr>
-            <w:r>
-              <w:rPr>
-                <w:rFonts w:ascii="Arial" w:hAnsi="Arial" w:cs="Arial"/>
-              </w:rPr>
-              <w:t xml:space="preserve">LU1 lays the foundational knowledge by introducing learners to Canva's interface and basic design principles. The unit covers essential topics such as typography, color theory, and the creation of simple designs. This foundational knowledge addresses the performance gap of learners struggling with blending typography and media elements, equipping them with the skills to create more impactful visual communication.</w:t>
+              <w:t xml:space="preserve">LU1: Introduction to Azure Cloud Computing</w:t>
+            </w:r>
+          </w:p>
+          <w:p>
+            <w:pPr>
+              <w:rPr>
+                <w:rFonts w:ascii="Arial" w:hAnsi="Arial" w:cs="Arial"/>
+              </w:rPr>
+            </w:pPr>
+            <w:r>
+              <w:rPr>
+                <w:rFonts w:ascii="Arial" w:hAnsi="Arial" w:cs="Arial"/>
+              </w:rPr>
+              <w:t xml:space="preserve">LU1 lays the foundational knowledge by introducing learners to the core concepts of cloud computing, including its benefits, types of services, and architectural components of Azure. This unit addresses the performance gap of learners struggling to assess cloud solutions by equipping them with the ability to critically evaluate and select appropriate cloud solutions based on organizational needs and specifications.</w:t>
             </w:r>
           </w:p>
           <w:p>
@@ -5998,20 +5998,20 @@
                 <w:b/>
                 <w:bCs/>
               </w:rPr>
-              <w:t xml:space="preserve">LU2: Storyboarding and Flow Design</w:t>
-            </w:r>
-          </w:p>
-          <w:p>
-            <w:pPr>
-              <w:rPr>
-                <w:rFonts w:ascii="Arial" w:hAnsi="Arial" w:cs="Arial"/>
-              </w:rPr>
-            </w:pPr>
-            <w:r>
-              <w:rPr>
-                <w:rFonts w:ascii="Arial" w:hAnsi="Arial" w:cs="Arial"/>
-              </w:rPr>
-              <w:t xml:space="preserve">Building on the foundational knowledge, LU2 focuses on storyboarding and flow design, teaching learners how to create effective storyboards that communicate visual intentions. This unit addresses the performance gap related to the lack of skills in creating comprehensive storyboards, allowing learners to develop detailed visual concepts that facilitate team collaboration and alignment during project execution.</w:t>
+              <w:t xml:space="preserve">LU2: Implementation Planning for Azure Cloud</w:t>
+            </w:r>
+          </w:p>
+          <w:p>
+            <w:pPr>
+              <w:rPr>
+                <w:rFonts w:ascii="Arial" w:hAnsi="Arial" w:cs="Arial"/>
+              </w:rPr>
+            </w:pPr>
+            <w:r>
+              <w:rPr>
+                <w:rFonts w:ascii="Arial" w:hAnsi="Arial" w:cs="Arial"/>
+              </w:rPr>
+              <w:t xml:space="preserve">Building on the foundational knowledge, LU2 dives into the practical aspects of developing implementation plans for Azure cloud computing. Learners will explore Azure Virtual Machines, networking, and security services, which enhances their proficiency in creating detailed and actionable implementation plans that align with business objectives and security requirements. This unit addresses the performance gap related to the lack of ability to develop comprehensive implementation plans.</w:t>
             </w:r>
           </w:p>
           <w:p>
@@ -6041,20 +6041,20 @@
                 <w:b/>
                 <w:bCs/>
               </w:rPr>
-              <w:t xml:space="preserve">LU3: Enhancing Visual Communication</w:t>
-            </w:r>
-          </w:p>
-          <w:p>
-            <w:pPr>
-              <w:rPr>
-                <w:rFonts w:ascii="Arial" w:hAnsi="Arial" w:cs="Arial"/>
-              </w:rPr>
-            </w:pPr>
-            <w:r>
-              <w:rPr>
-                <w:rFonts w:ascii="Arial" w:hAnsi="Arial" w:cs="Arial"/>
-              </w:rPr>
-              <w:t xml:space="preserve">LU3 escalates to a higher level of complexity where learners engage in critiquing and enhancing design work. This unit emphasizes best practices and collaborative skills, addressing the performance gap of learners finding it challenging to critique and collaborate on design projects. By participating in workshops and group activities, learners will enhance their ability to provide constructive feedback and improve the overall quality of visual communication outputs.</w:t>
+              <w:t xml:space="preserve">LU3: Review Processes for Azure Cloud Implementation</w:t>
+            </w:r>
+          </w:p>
+          <w:p>
+            <w:pPr>
+              <w:rPr>
+                <w:rFonts w:ascii="Arial" w:hAnsi="Arial" w:cs="Arial"/>
+              </w:rPr>
+            </w:pPr>
+            <w:r>
+              <w:rPr>
+                <w:rFonts w:ascii="Arial" w:hAnsi="Arial" w:cs="Arial"/>
+              </w:rPr>
+              <w:t xml:space="preserve">LU3 escalates to a higher level of complexity where learners delve into the review processes necessary for monitoring Azure cloud implementations. This unit covers cost management, governance tools, and monitoring techniques, enabling learners to establish effective review processes to monitor Azure cloud implementations and address issues proactively. This directly addresses the performance gap of learners being unclear about the processes needed to review and resolve implementation issues.</w:t>
             </w:r>
           </w:p>
           <w:p>
@@ -6080,7 +6080,7 @@
               <w:rPr>
                 <w:rFonts w:ascii="Arial" w:hAnsi="Arial" w:cs="Arial"/>
               </w:rPr>
-              <w:t xml:space="preserve">Overall, the structured sequencing of these learning units is designed to address the performance gaps identified in the design industry while equipping learners with the necessary attributes to excel in their roles as digital graphic designers.</w:t>
+              <w:t xml:space="preserve">Overall, the structured sequencing of these learning units is designed to address the performance gaps identified in the Infocomm Technology sector while equipping learners with the necessary attributes to excel in their roles as cloud computing professionals.</w:t>
             </w:r>
           </w:p>
         </w:tc>
@@ -6199,7 +6199,7 @@
                 <w:rFonts w:ascii="Arial" w:hAnsi="Arial" w:cs="Arial"/>
                 <w:color w:val="000000" w:themeColor="text1"/>
               </w:rPr>
-              <w:t xml:space="preserve">LU1: Introduction to Canva Design</w:t>
+              <w:t xml:space="preserve">LU1: Introduction to Azure Cloud Computing</w:t>
             </w:r>
           </w:p>
         </w:tc>
@@ -6237,7 +6237,7 @@
                 <w:rFonts w:ascii="Arial" w:hAnsi="Arial" w:cs="Arial"/>
                 <w:b/>
               </w:rPr>
-              <w:t xml:space="preserve">Topic 1: Introduction to Canva and Basic Design Principles (K1, K3, A1)  </w:t>
+              <w:t xml:space="preserve">Topic 1: Assess Azure Cloud Computing Solutions (K1, K2, K3, A1, A2)  </w:t>
             </w:r>
           </w:p>
           <w:p>
@@ -6257,7 +6257,7 @@
                 <w:rFonts w:ascii="Arial" w:hAnsi="Arial" w:cs="Arial"/>
                 <w:bCs/>
               </w:rPr>
-              <w:t xml:space="preserve">Navigating Canva's interface and features</w:t>
+              <w:t xml:space="preserve">Introduction to cloud computing</w:t>
             </w:r>
           </w:p>
           <w:p>
@@ -6277,7 +6277,7 @@
                 <w:rFonts w:ascii="Arial" w:hAnsi="Arial" w:cs="Arial"/>
                 <w:bCs/>
               </w:rPr>
-              <w:t xml:space="preserve">Principles of typography and logo design</w:t>
+              <w:t xml:space="preserve">Benefits of using cloud services</w:t>
             </w:r>
           </w:p>
           <w:p>
@@ -6297,7 +6297,7 @@
                 <w:rFonts w:ascii="Arial" w:hAnsi="Arial" w:cs="Arial"/>
                 <w:bCs/>
               </w:rPr>
-              <w:t xml:space="preserve">Basics of visual communication design</w:t>
+              <w:t xml:space="preserve">Types of cloud service</w:t>
             </w:r>
           </w:p>
           <w:p>
@@ -6317,27 +6317,7 @@
                 <w:rFonts w:ascii="Arial" w:hAnsi="Arial" w:cs="Arial"/>
                 <w:bCs/>
               </w:rPr>
-              <w:t xml:space="preserve">Creating simple designs and layouts</w:t>
-            </w:r>
-          </w:p>
-          <w:p>
-            <w:pPr>
-              <w:pStyle w:val="ListParagraph"/>
-              <w:numPr>
-                <w:ilvl w:val="0"/>
-                <w:numId w:val="44"/>
-              </w:numPr>
-              <w:rPr>
-                <w:rFonts w:ascii="Arial" w:hAnsi="Arial" w:cs="Arial"/>
-                <w:bCs/>
-              </w:rPr>
-            </w:pPr>
-            <w:r>
-              <w:rPr>
-                <w:rFonts w:ascii="Arial" w:hAnsi="Arial" w:cs="Arial"/>
-                <w:bCs/>
-              </w:rPr>
-              <w:t xml:space="preserve">Experimenting with Canva's text and image tools</w:t>
+              <w:t xml:space="preserve">Core architectural components of Azure</w:t>
             </w:r>
           </w:p>
           <w:p>
@@ -6359,145 +6339,15 @@
             <w:pPr>
               <w:rPr>
                 <w:rFonts w:ascii="Arial" w:hAnsi="Arial" w:cs="Arial"/>
-                <w:b/>
-              </w:rPr>
-            </w:pPr>
-            <w:r>
-              <w:rPr>
-                <w:rFonts w:ascii="Arial" w:hAnsi="Arial" w:cs="Arial"/>
-                <w:b/>
-              </w:rPr>
-              <w:t xml:space="preserve">Topic 2: Colour and Form in Canva Design (K4, A2)  </w:t>
-            </w:r>
-          </w:p>
-          <w:p>
-            <w:pPr>
-              <w:pStyle w:val="ListParagraph"/>
-              <w:numPr>
-                <w:ilvl w:val="0"/>
-                <w:numId w:val="44"/>
-              </w:numPr>
-              <w:rPr>
-                <w:rFonts w:ascii="Arial" w:hAnsi="Arial" w:cs="Arial"/>
-                <w:bCs/>
-              </w:rPr>
-            </w:pPr>
-            <w:r>
-              <w:rPr>
-                <w:rFonts w:ascii="Arial" w:hAnsi="Arial" w:cs="Arial"/>
-                <w:bCs/>
-              </w:rPr>
-              <w:t xml:space="preserve">Fundamentals of colour theory and application</w:t>
-            </w:r>
-          </w:p>
-          <w:p>
-            <w:pPr>
-              <w:pStyle w:val="ListParagraph"/>
-              <w:numPr>
-                <w:ilvl w:val="0"/>
-                <w:numId w:val="44"/>
-              </w:numPr>
-              <w:rPr>
-                <w:rFonts w:ascii="Arial" w:hAnsi="Arial" w:cs="Arial"/>
-                <w:bCs/>
-              </w:rPr>
-            </w:pPr>
-            <w:r>
-              <w:rPr>
-                <w:rFonts w:ascii="Arial" w:hAnsi="Arial" w:cs="Arial"/>
-                <w:bCs/>
-              </w:rPr>
-              <w:t xml:space="preserve">Exploring colour schemes and palettes in Canva</w:t>
-            </w:r>
-          </w:p>
-          <w:p>
-            <w:pPr>
-              <w:pStyle w:val="ListParagraph"/>
-              <w:numPr>
-                <w:ilvl w:val="0"/>
-                <w:numId w:val="44"/>
-              </w:numPr>
-              <w:rPr>
-                <w:rFonts w:ascii="Arial" w:hAnsi="Arial" w:cs="Arial"/>
-                <w:bCs/>
-              </w:rPr>
-            </w:pPr>
-            <w:r>
-              <w:rPr>
-                <w:rFonts w:ascii="Arial" w:hAnsi="Arial" w:cs="Arial"/>
-                <w:bCs/>
-              </w:rPr>
-              <w:t xml:space="preserve">The role of forms and shapes in design</w:t>
-            </w:r>
-          </w:p>
-          <w:p>
-            <w:pPr>
-              <w:pStyle w:val="ListParagraph"/>
-              <w:numPr>
-                <w:ilvl w:val="0"/>
-                <w:numId w:val="44"/>
-              </w:numPr>
-              <w:rPr>
-                <w:rFonts w:ascii="Arial" w:hAnsi="Arial" w:cs="Arial"/>
-                <w:bCs/>
-              </w:rPr>
-            </w:pPr>
-            <w:r>
-              <w:rPr>
-                <w:rFonts w:ascii="Arial" w:hAnsi="Arial" w:cs="Arial"/>
-                <w:bCs/>
-              </w:rPr>
-              <w:t xml:space="preserve">Practical exercises on colour and form harmonization</w:t>
-            </w:r>
-          </w:p>
-          <w:p>
-            <w:pPr>
-              <w:pStyle w:val="ListParagraph"/>
-              <w:numPr>
-                <w:ilvl w:val="0"/>
-                <w:numId w:val="44"/>
-              </w:numPr>
-              <w:rPr>
-                <w:rFonts w:ascii="Arial" w:hAnsi="Arial" w:cs="Arial"/>
-                <w:bCs/>
-              </w:rPr>
-            </w:pPr>
-            <w:r>
-              <w:rPr>
-                <w:rFonts w:ascii="Arial" w:hAnsi="Arial" w:cs="Arial"/>
-                <w:bCs/>
-              </w:rPr>
-              <w:t xml:space="preserve">Designing for different environments and contexts</w:t>
-            </w:r>
-          </w:p>
-          <w:p>
-            <w:pPr>
-              <w:rPr>
-                <w:rFonts w:ascii="Arial" w:hAnsi="Arial" w:cs="Arial"/>
-                <w:bCs/>
-              </w:rPr>
-            </w:pPr>
-            <w:r>
-              <w:rPr>
-                <w:rFonts w:ascii="Arial" w:hAnsi="Arial" w:cs="Arial"/>
-                <w:bCs/>
-              </w:rPr>
-              <w:t xml:space="preserve"/>
-            </w:r>
-          </w:p>
-          <w:p>
-            <w:pPr>
-              <w:rPr>
-                <w:rFonts w:ascii="Arial" w:hAnsi="Arial" w:cs="Arial"/>
-                <w:bCs/>
-              </w:rPr>
-            </w:pPr>
-            <w:r>
-              <w:rPr>
-                <w:rFonts w:ascii="Arial" w:hAnsi="Arial" w:cs="Arial"/>
-                <w:bCs/>
-              </w:rPr>
-              <w:t xml:space="preserve">LO1 – Develop visual communication projects in Canva, blending typography with media elements.</w:t>
+                <w:bCs/>
+              </w:rPr>
+            </w:pPr>
+            <w:r>
+              <w:rPr>
+                <w:rFonts w:ascii="Arial" w:hAnsi="Arial" w:cs="Arial"/>
+                <w:bCs/>
+              </w:rPr>
+              <w:t xml:space="preserve">LO1 – Assess cloud solutions and specifications for Azure cloud computing.</w:t>
             </w:r>
           </w:p>
           <w:p>
@@ -6527,67 +6377,67 @@
                 <w:rFonts w:ascii="Arial" w:hAnsi="Arial" w:cs="Arial"/>
                 <w:bCs/>
               </w:rPr>
-              <w:t xml:space="preserve">K1: Elements of typography, logos, other visual communication design, and information design</w:t>
-            </w:r>
-          </w:p>
-          <w:p>
-            <w:pPr>
-              <w:rPr>
-                <w:rFonts w:ascii="Arial" w:hAnsi="Arial" w:cs="Arial"/>
-                <w:bCs/>
-              </w:rPr>
-            </w:pPr>
-            <w:r>
-              <w:rPr>
-                <w:rFonts w:ascii="Arial" w:hAnsi="Arial" w:cs="Arial"/>
-                <w:bCs/>
-              </w:rPr>
-              <w:t xml:space="preserve">K3: Uses of relevant design software packages</w:t>
-            </w:r>
-          </w:p>
-          <w:p>
-            <w:pPr>
-              <w:rPr>
-                <w:rFonts w:ascii="Arial" w:hAnsi="Arial" w:cs="Arial"/>
-                <w:bCs/>
-              </w:rPr>
-            </w:pPr>
-            <w:r>
-              <w:rPr>
-                <w:rFonts w:ascii="Arial" w:hAnsi="Arial" w:cs="Arial"/>
-                <w:bCs/>
-              </w:rPr>
-              <w:t xml:space="preserve">K4: Colour fundamentals and forms</w:t>
-            </w:r>
-          </w:p>
-          <w:p>
-            <w:pPr>
-              <w:rPr>
-                <w:rFonts w:ascii="Arial" w:hAnsi="Arial" w:cs="Arial"/>
-                <w:bCs/>
-              </w:rPr>
-            </w:pPr>
-            <w:r>
-              <w:rPr>
-                <w:rFonts w:ascii="Arial" w:hAnsi="Arial" w:cs="Arial"/>
-                <w:bCs/>
-              </w:rPr>
-              <w:t xml:space="preserve">A1: Initiate visual communication ideas through exploration</w:t>
-            </w:r>
-          </w:p>
-          <w:p>
-            <w:pPr>
-              <w:rPr>
-                <w:rFonts w:ascii="Arial" w:hAnsi="Arial" w:cs="Arial"/>
-                <w:bCs/>
-              </w:rPr>
-            </w:pPr>
-            <w:r>
-              <w:rPr>
-                <w:rFonts w:ascii="Arial" w:hAnsi="Arial" w:cs="Arial"/>
-                <w:bCs/>
-              </w:rPr>
-              <w:t xml:space="preserve">A2: Develop visual communication outputs by integrating media, materials, processes and environment</w:t>
+              <w:t xml:space="preserve">K1: Requirements for implementation of cloud solutions</w:t>
+            </w:r>
+          </w:p>
+          <w:p>
+            <w:pPr>
+              <w:rPr>
+                <w:rFonts w:ascii="Arial" w:hAnsi="Arial" w:cs="Arial"/>
+                <w:bCs/>
+              </w:rPr>
+            </w:pPr>
+            <w:r>
+              <w:rPr>
+                <w:rFonts w:ascii="Arial" w:hAnsi="Arial" w:cs="Arial"/>
+                <w:bCs/>
+              </w:rPr>
+              <w:t xml:space="preserve">K2: Impact analysis techniques for cloud solutions</w:t>
+            </w:r>
+          </w:p>
+          <w:p>
+            <w:pPr>
+              <w:rPr>
+                <w:rFonts w:ascii="Arial" w:hAnsi="Arial" w:cs="Arial"/>
+                <w:bCs/>
+              </w:rPr>
+            </w:pPr>
+            <w:r>
+              <w:rPr>
+                <w:rFonts w:ascii="Arial" w:hAnsi="Arial" w:cs="Arial"/>
+                <w:bCs/>
+              </w:rPr>
+              <w:t xml:space="preserve">K3: Types of cloud platform integration tools and techniques</w:t>
+            </w:r>
+          </w:p>
+          <w:p>
+            <w:pPr>
+              <w:rPr>
+                <w:rFonts w:ascii="Arial" w:hAnsi="Arial" w:cs="Arial"/>
+                <w:bCs/>
+              </w:rPr>
+            </w:pPr>
+            <w:r>
+              <w:rPr>
+                <w:rFonts w:ascii="Arial" w:hAnsi="Arial" w:cs="Arial"/>
+                <w:bCs/>
+              </w:rPr>
+              <w:t xml:space="preserve">A1: Assess the performance of cloud solutions based on expected business needs, usage and traffic volume</w:t>
+            </w:r>
+          </w:p>
+          <w:p>
+            <w:pPr>
+              <w:rPr>
+                <w:rFonts w:ascii="Arial" w:hAnsi="Arial" w:cs="Arial"/>
+                <w:bCs/>
+              </w:rPr>
+            </w:pPr>
+            <w:r>
+              <w:rPr>
+                <w:rFonts w:ascii="Arial" w:hAnsi="Arial" w:cs="Arial"/>
+                <w:bCs/>
+              </w:rPr>
+              <w:t xml:space="preserve">A2: Draft specifications for cloud solutions to address usage, performance and security requirements</w:t>
             </w:r>
           </w:p>
         </w:tc>
@@ -6613,7 +6463,7 @@
                 <w:rFonts w:ascii="Arial" w:hAnsi="Arial" w:cs="Arial"/>
                 <w:color w:val="000000" w:themeColor="text1"/>
               </w:rPr>
-              <w:t xml:space="preserve">LU2: Storyboarding and Flow Design</w:t>
+              <w:t xml:space="preserve">LU2: Implementation Planning for Azure Cloud</w:t>
             </w:r>
           </w:p>
         </w:tc>
@@ -6651,7 +6501,7 @@
                 <w:rFonts w:ascii="Arial" w:hAnsi="Arial" w:cs="Arial"/>
                 <w:b/>
               </w:rPr>
-              <w:t xml:space="preserve">Topic 3: Storyboarding and Flow Design in Canva (K5, A3)  </w:t>
+              <w:t xml:space="preserve">Topic 2: Develop an Implementation plan for Azure Cloud Computing (K4, K5, K6, A3)  </w:t>
             </w:r>
           </w:p>
           <w:p>
@@ -6671,7 +6521,7 @@
                 <w:rFonts w:ascii="Arial" w:hAnsi="Arial" w:cs="Arial"/>
                 <w:bCs/>
               </w:rPr>
-              <w:t xml:space="preserve">Techniques for creating effective storyboards</w:t>
+              <w:t xml:space="preserve">Azure Virtual Machines, Containers and Functions</w:t>
             </w:r>
           </w:p>
           <w:p>
@@ -6691,7 +6541,7 @@
                 <w:rFonts w:ascii="Arial" w:hAnsi="Arial" w:cs="Arial"/>
                 <w:bCs/>
               </w:rPr>
-              <w:t xml:space="preserve">Developing task flows for visual projects</w:t>
+              <w:t xml:space="preserve">Azure Virtual Networking and storage services</w:t>
             </w:r>
           </w:p>
           <w:p>
@@ -6711,47 +6561,7 @@
                 <w:rFonts w:ascii="Arial" w:hAnsi="Arial" w:cs="Arial"/>
                 <w:bCs/>
               </w:rPr>
-              <w:t xml:space="preserve">Utilizing Canva for ideation and conceptualization</w:t>
-            </w:r>
-          </w:p>
-          <w:p>
-            <w:pPr>
-              <w:pStyle w:val="ListParagraph"/>
-              <w:numPr>
-                <w:ilvl w:val="0"/>
-                <w:numId w:val="44"/>
-              </w:numPr>
-              <w:rPr>
-                <w:rFonts w:ascii="Arial" w:hAnsi="Arial" w:cs="Arial"/>
-                <w:bCs/>
-              </w:rPr>
-            </w:pPr>
-            <w:r>
-              <w:rPr>
-                <w:rFonts w:ascii="Arial" w:hAnsi="Arial" w:cs="Arial"/>
-                <w:bCs/>
-              </w:rPr>
-              <w:t xml:space="preserve">Case Study of effective storyboard designs</w:t>
-            </w:r>
-          </w:p>
-          <w:p>
-            <w:pPr>
-              <w:pStyle w:val="ListParagraph"/>
-              <w:numPr>
-                <w:ilvl w:val="0"/>
-                <w:numId w:val="44"/>
-              </w:numPr>
-              <w:rPr>
-                <w:rFonts w:ascii="Arial" w:hAnsi="Arial" w:cs="Arial"/>
-                <w:bCs/>
-              </w:rPr>
-            </w:pPr>
-            <w:r>
-              <w:rPr>
-                <w:rFonts w:ascii="Arial" w:hAnsi="Arial" w:cs="Arial"/>
-                <w:bCs/>
-              </w:rPr>
-              <w:t xml:space="preserve">Hands-on exercises in storyboard creation</w:t>
+              <w:t xml:space="preserve">Azure identity, access, and security</w:t>
             </w:r>
           </w:p>
           <w:p>
@@ -6773,145 +6583,15 @@
             <w:pPr>
               <w:rPr>
                 <w:rFonts w:ascii="Arial" w:hAnsi="Arial" w:cs="Arial"/>
-                <w:b/>
-              </w:rPr>
-            </w:pPr>
-            <w:r>
-              <w:rPr>
-                <w:rFonts w:ascii="Arial" w:hAnsi="Arial" w:cs="Arial"/>
-                <w:b/>
-              </w:rPr>
-              <w:t xml:space="preserve">Topic 4: Best Practices and Aesthetic Analysis in Canva (A4, A5)  </w:t>
-            </w:r>
-          </w:p>
-          <w:p>
-            <w:pPr>
-              <w:pStyle w:val="ListParagraph"/>
-              <w:numPr>
-                <w:ilvl w:val="0"/>
-                <w:numId w:val="44"/>
-              </w:numPr>
-              <w:rPr>
-                <w:rFonts w:ascii="Arial" w:hAnsi="Arial" w:cs="Arial"/>
-                <w:bCs/>
-              </w:rPr>
-            </w:pPr>
-            <w:r>
-              <w:rPr>
-                <w:rFonts w:ascii="Arial" w:hAnsi="Arial" w:cs="Arial"/>
-                <w:bCs/>
-              </w:rPr>
-              <w:t xml:space="preserve">Understanding and applying design best practices</w:t>
-            </w:r>
-          </w:p>
-          <w:p>
-            <w:pPr>
-              <w:pStyle w:val="ListParagraph"/>
-              <w:numPr>
-                <w:ilvl w:val="0"/>
-                <w:numId w:val="44"/>
-              </w:numPr>
-              <w:rPr>
-                <w:rFonts w:ascii="Arial" w:hAnsi="Arial" w:cs="Arial"/>
-                <w:bCs/>
-              </w:rPr>
-            </w:pPr>
-            <w:r>
-              <w:rPr>
-                <w:rFonts w:ascii="Arial" w:hAnsi="Arial" w:cs="Arial"/>
-                <w:bCs/>
-              </w:rPr>
-              <w:t xml:space="preserve">Techniques for aesthetic and functional analysis</w:t>
-            </w:r>
-          </w:p>
-          <w:p>
-            <w:pPr>
-              <w:pStyle w:val="ListParagraph"/>
-              <w:numPr>
-                <w:ilvl w:val="0"/>
-                <w:numId w:val="44"/>
-              </w:numPr>
-              <w:rPr>
-                <w:rFonts w:ascii="Arial" w:hAnsi="Arial" w:cs="Arial"/>
-                <w:bCs/>
-              </w:rPr>
-            </w:pPr>
-            <w:r>
-              <w:rPr>
-                <w:rFonts w:ascii="Arial" w:hAnsi="Arial" w:cs="Arial"/>
-                <w:bCs/>
-              </w:rPr>
-              <w:t xml:space="preserve">Critiquing and improving Canva projects</w:t>
-            </w:r>
-          </w:p>
-          <w:p>
-            <w:pPr>
-              <w:pStyle w:val="ListParagraph"/>
-              <w:numPr>
-                <w:ilvl w:val="0"/>
-                <w:numId w:val="44"/>
-              </w:numPr>
-              <w:rPr>
-                <w:rFonts w:ascii="Arial" w:hAnsi="Arial" w:cs="Arial"/>
-                <w:bCs/>
-              </w:rPr>
-            </w:pPr>
-            <w:r>
-              <w:rPr>
-                <w:rFonts w:ascii="Arial" w:hAnsi="Arial" w:cs="Arial"/>
-                <w:bCs/>
-              </w:rPr>
-              <w:t xml:space="preserve">Workshop on designing with user experience in mind</w:t>
-            </w:r>
-          </w:p>
-          <w:p>
-            <w:pPr>
-              <w:pStyle w:val="ListParagraph"/>
-              <w:numPr>
-                <w:ilvl w:val="0"/>
-                <w:numId w:val="44"/>
-              </w:numPr>
-              <w:rPr>
-                <w:rFonts w:ascii="Arial" w:hAnsi="Arial" w:cs="Arial"/>
-                <w:bCs/>
-              </w:rPr>
-            </w:pPr>
-            <w:r>
-              <w:rPr>
-                <w:rFonts w:ascii="Arial" w:hAnsi="Arial" w:cs="Arial"/>
-                <w:bCs/>
-              </w:rPr>
-              <w:t xml:space="preserve">Group activities for peer review and feedback</w:t>
-            </w:r>
-          </w:p>
-          <w:p>
-            <w:pPr>
-              <w:rPr>
-                <w:rFonts w:ascii="Arial" w:hAnsi="Arial" w:cs="Arial"/>
-                <w:bCs/>
-              </w:rPr>
-            </w:pPr>
-            <w:r>
-              <w:rPr>
-                <w:rFonts w:ascii="Arial" w:hAnsi="Arial" w:cs="Arial"/>
-                <w:bCs/>
-              </w:rPr>
-              <w:t xml:space="preserve"/>
-            </w:r>
-          </w:p>
-          <w:p>
-            <w:pPr>
-              <w:rPr>
-                <w:rFonts w:ascii="Arial" w:hAnsi="Arial" w:cs="Arial"/>
-                <w:bCs/>
-              </w:rPr>
-            </w:pPr>
-            <w:r>
-              <w:rPr>
-                <w:rFonts w:ascii="Arial" w:hAnsi="Arial" w:cs="Arial"/>
-                <w:bCs/>
-              </w:rPr>
-              <w:t xml:space="preserve">LO2 – Create Canva storyboards to communicate visual intention to team members and evaluate designs to suggest visual enhancements.</w:t>
+                <w:bCs/>
+              </w:rPr>
+            </w:pPr>
+            <w:r>
+              <w:rPr>
+                <w:rFonts w:ascii="Arial" w:hAnsi="Arial" w:cs="Arial"/>
+                <w:bCs/>
+              </w:rPr>
+              <w:t xml:space="preserve">LO2 – Develop an implementation plan for implementing Azure cloud computing.</w:t>
             </w:r>
           </w:p>
           <w:p>
@@ -6941,52 +6621,52 @@
                 <w:rFonts w:ascii="Arial" w:hAnsi="Arial" w:cs="Arial"/>
                 <w:bCs/>
               </w:rPr>
-              <w:t xml:space="preserve">K5: Techniques for analysing aesthetics</w:t>
-            </w:r>
-          </w:p>
-          <w:p>
-            <w:pPr>
-              <w:rPr>
-                <w:rFonts w:ascii="Arial" w:hAnsi="Arial" w:cs="Arial"/>
-                <w:bCs/>
-              </w:rPr>
-            </w:pPr>
-            <w:r>
-              <w:rPr>
-                <w:rFonts w:ascii="Arial" w:hAnsi="Arial" w:cs="Arial"/>
-                <w:bCs/>
-              </w:rPr>
-              <w:t xml:space="preserve">A3: Create storyboards and task flow designs to communicate visual intentions to team members</w:t>
-            </w:r>
-          </w:p>
-          <w:p>
-            <w:pPr>
-              <w:rPr>
-                <w:rFonts w:ascii="Arial" w:hAnsi="Arial" w:cs="Arial"/>
-                <w:bCs/>
-              </w:rPr>
-            </w:pPr>
-            <w:r>
-              <w:rPr>
-                <w:rFonts w:ascii="Arial" w:hAnsi="Arial" w:cs="Arial"/>
-                <w:bCs/>
-              </w:rPr>
-              <w:t xml:space="preserve">A4: Evaluate the design work of stakeholders</w:t>
-            </w:r>
-          </w:p>
-          <w:p>
-            <w:pPr>
-              <w:rPr>
-                <w:rFonts w:ascii="Arial" w:hAnsi="Arial" w:cs="Arial"/>
-                <w:bCs/>
-              </w:rPr>
-            </w:pPr>
-            <w:r>
-              <w:rPr>
-                <w:rFonts w:ascii="Arial" w:hAnsi="Arial" w:cs="Arial"/>
-                <w:bCs/>
-              </w:rPr>
-              <w:t xml:space="preserve">A5: Propose suggestions to enhance the visual formats of designs</w:t>
+              <w:t xml:space="preserve">K4: Range of installation tests and techniques for cloud solutions</w:t>
+            </w:r>
+          </w:p>
+          <w:p>
+            <w:pPr>
+              <w:rPr>
+                <w:rFonts w:ascii="Arial" w:hAnsi="Arial" w:cs="Arial"/>
+                <w:bCs/>
+              </w:rPr>
+            </w:pPr>
+            <w:r>
+              <w:rPr>
+                <w:rFonts w:ascii="Arial" w:hAnsi="Arial" w:cs="Arial"/>
+                <w:bCs/>
+              </w:rPr>
+              <w:t xml:space="preserve">K5: Steps to align existing systems with cloud computing components</w:t>
+            </w:r>
+          </w:p>
+          <w:p>
+            <w:pPr>
+              <w:rPr>
+                <w:rFonts w:ascii="Arial" w:hAnsi="Arial" w:cs="Arial"/>
+                <w:bCs/>
+              </w:rPr>
+            </w:pPr>
+            <w:r>
+              <w:rPr>
+                <w:rFonts w:ascii="Arial" w:hAnsi="Arial" w:cs="Arial"/>
+                <w:bCs/>
+              </w:rPr>
+              <w:t xml:space="preserve">K6: Elements and functioning of automated software deployment</w:t>
+            </w:r>
+          </w:p>
+          <w:p>
+            <w:pPr>
+              <w:rPr>
+                <w:rFonts w:ascii="Arial" w:hAnsi="Arial" w:cs="Arial"/>
+                <w:bCs/>
+              </w:rPr>
+            </w:pPr>
+            <w:r>
+              <w:rPr>
+                <w:rFonts w:ascii="Arial" w:hAnsi="Arial" w:cs="Arial"/>
+                <w:bCs/>
+              </w:rPr>
+              <w:t xml:space="preserve">A3: Develop implementation plans for implementing cloud solutions</w:t>
             </w:r>
           </w:p>
         </w:tc>
@@ -7017,7 +6697,7 @@
                 <w:rFonts w:ascii="Arial" w:hAnsi="Arial" w:cs="Arial"/>
                 <w:color w:val="000000" w:themeColor="text1"/>
               </w:rPr>
-              <w:t xml:space="preserve">LU3: Enhancing Visual Communication</w:t>
+              <w:t xml:space="preserve">LU3: Review Processes for Azure Cloud Implementation</w:t>
             </w:r>
           </w:p>
         </w:tc>
@@ -7055,7 +6735,7 @@
                 <w:rFonts w:ascii="Arial" w:hAnsi="Arial" w:cs="Arial"/>
                 <w:b/>
               </w:rPr>
-              <w:t xml:space="preserve">Topic 5: Critical Review and Enhancement Strategies in Canva (K2, A6)  </w:t>
+              <w:t xml:space="preserve">Topic 3: Develop Review Processes for Azure Cloud Computing Implementation (K7, K8, K9, A4, A5)  </w:t>
             </w:r>
           </w:p>
           <w:p>
@@ -7076,7 +6756,7 @@
                 <w:bCs/>
               </w:rPr>
               <w:lastRenderedPageBreak/>
-              <w:t xml:space="preserve">Methods for critiquing visual designs</w:t>
+              <w:t xml:space="preserve">Cost management in Azure</w:t>
             </w:r>
           </w:p>
           <w:p>
@@ -7097,7 +6777,7 @@
                 <w:bCs/>
               </w:rPr>
               <w:lastRenderedPageBreak/>
-              <w:t xml:space="preserve">Strategies for effective visual communication</w:t>
+              <w:t xml:space="preserve">Tools in Azure for governance and compliance</w:t>
             </w:r>
           </w:p>
           <w:p>
@@ -7118,7 +6798,7 @@
                 <w:bCs/>
               </w:rPr>
               <w:lastRenderedPageBreak/>
-              <w:t xml:space="preserve">Workshops on enhancing existing Canva designs</w:t>
+              <w:t xml:space="preserve">Tools for managing and deploying Azure resources</w:t>
             </w:r>
           </w:p>
           <w:p>
@@ -7139,7 +6819,7 @@
                 <w:bCs/>
               </w:rPr>
               <w:lastRenderedPageBreak/>
-              <w:t xml:space="preserve">Collaborative exercises for peer-to-peer learning</w:t>
+              <w:t xml:space="preserve">Monitoring tools in Azure</w:t>
             </w:r>
           </w:p>
           <w:p>
@@ -7160,7 +6840,7 @@
                 <w:bCs/>
               </w:rPr>
               <w:lastRenderedPageBreak/>
-              <w:t xml:space="preserve">Techniques for iterative design improvements</w:t>
+              <w:t xml:space="preserve">Azure Resource Manager</w:t>
             </w:r>
           </w:p>
           <w:p>
@@ -7182,150 +6862,15 @@
             <w:pPr>
               <w:rPr>
                 <w:rFonts w:ascii="Arial" w:hAnsi="Arial" w:cs="Arial"/>
-                <w:b/>
-              </w:rPr>
-            </w:pPr>
-            <w:r>
-              <w:rPr>
-                <w:rFonts w:ascii="Arial" w:hAnsi="Arial" w:cs="Arial"/>
-                <w:b/>
-              </w:rPr>
-              <w:t xml:space="preserve">Topic 6: Innovative Approaches to Design in Canva (K2, A7)  </w:t>
-            </w:r>
-          </w:p>
-          <w:p>
-            <w:pPr>
-              <w:pStyle w:val="ListParagraph"/>
-              <w:numPr>
-                <w:ilvl w:val="0"/>
-                <w:numId w:val="44"/>
-              </w:numPr>
-              <w:rPr>
-                <w:rFonts w:ascii="Arial" w:hAnsi="Arial" w:cs="Arial"/>
-                <w:bCs/>
-              </w:rPr>
-            </w:pPr>
-            <w:r>
-              <w:rPr>
-                <w:rFonts w:ascii="Arial" w:hAnsi="Arial" w:cs="Arial"/>
-                <w:bCs/>
-              </w:rPr>
-              <w:lastRenderedPageBreak/>
-              <w:t xml:space="preserve">Developing innovative design strategies</w:t>
-            </w:r>
-          </w:p>
-          <w:p>
-            <w:pPr>
-              <w:pStyle w:val="ListParagraph"/>
-              <w:numPr>
-                <w:ilvl w:val="0"/>
-                <w:numId w:val="44"/>
-              </w:numPr>
-              <w:rPr>
-                <w:rFonts w:ascii="Arial" w:hAnsi="Arial" w:cs="Arial"/>
-                <w:bCs/>
-              </w:rPr>
-            </w:pPr>
-            <w:r>
-              <w:rPr>
-                <w:rFonts w:ascii="Arial" w:hAnsi="Arial" w:cs="Arial"/>
-                <w:bCs/>
-              </w:rPr>
-              <w:lastRenderedPageBreak/>
-              <w:t xml:space="preserve">Exploring advanced features and tools in Canva</w:t>
-            </w:r>
-          </w:p>
-          <w:p>
-            <w:pPr>
-              <w:pStyle w:val="ListParagraph"/>
-              <w:numPr>
-                <w:ilvl w:val="0"/>
-                <w:numId w:val="44"/>
-              </w:numPr>
-              <w:rPr>
-                <w:rFonts w:ascii="Arial" w:hAnsi="Arial" w:cs="Arial"/>
-                <w:bCs/>
-              </w:rPr>
-            </w:pPr>
-            <w:r>
-              <w:rPr>
-                <w:rFonts w:ascii="Arial" w:hAnsi="Arial" w:cs="Arial"/>
-                <w:bCs/>
-              </w:rPr>
-              <w:lastRenderedPageBreak/>
-              <w:t xml:space="preserve">Case Study of successful visual communication</w:t>
-            </w:r>
-          </w:p>
-          <w:p>
-            <w:pPr>
-              <w:pStyle w:val="ListParagraph"/>
-              <w:numPr>
-                <w:ilvl w:val="0"/>
-                <w:numId w:val="44"/>
-              </w:numPr>
-              <w:rPr>
-                <w:rFonts w:ascii="Arial" w:hAnsi="Arial" w:cs="Arial"/>
-                <w:bCs/>
-              </w:rPr>
-            </w:pPr>
-            <w:r>
-              <w:rPr>
-                <w:rFonts w:ascii="Arial" w:hAnsi="Arial" w:cs="Arial"/>
-                <w:bCs/>
-              </w:rPr>
-              <w:lastRenderedPageBreak/>
-              <w:t xml:space="preserve">Group projects for practical application</w:t>
-            </w:r>
-          </w:p>
-          <w:p>
-            <w:pPr>
-              <w:pStyle w:val="ListParagraph"/>
-              <w:numPr>
-                <w:ilvl w:val="0"/>
-                <w:numId w:val="44"/>
-              </w:numPr>
-              <w:rPr>
-                <w:rFonts w:ascii="Arial" w:hAnsi="Arial" w:cs="Arial"/>
-                <w:bCs/>
-              </w:rPr>
-            </w:pPr>
-            <w:r>
-              <w:rPr>
-                <w:rFonts w:ascii="Arial" w:hAnsi="Arial" w:cs="Arial"/>
-                <w:bCs/>
-              </w:rPr>
-              <w:lastRenderedPageBreak/>
-              <w:t xml:space="preserve">Presentations on innovative design solutions</w:t>
-            </w:r>
-          </w:p>
-          <w:p>
-            <w:pPr>
-              <w:rPr>
-                <w:rFonts w:ascii="Arial" w:hAnsi="Arial" w:cs="Arial"/>
-                <w:bCs/>
-              </w:rPr>
-            </w:pPr>
-            <w:r>
-              <w:rPr>
-                <w:rFonts w:ascii="Arial" w:hAnsi="Arial" w:cs="Arial"/>
-                <w:bCs/>
-              </w:rPr>
-              <w:t xml:space="preserve"/>
-            </w:r>
-          </w:p>
-          <w:p>
-            <w:pPr>
-              <w:rPr>
-                <w:rFonts w:ascii="Arial" w:hAnsi="Arial" w:cs="Arial"/>
-                <w:bCs/>
-              </w:rPr>
-            </w:pPr>
-            <w:r>
-              <w:rPr>
-                <w:rFonts w:ascii="Arial" w:hAnsi="Arial" w:cs="Arial"/>
-                <w:bCs/>
-              </w:rPr>
-              <w:t xml:space="preserve">LO3 – Develop strategies for Canva designs, critiquing and collaborating to improve visual communication based on best practices.</w:t>
+                <w:bCs/>
+              </w:rPr>
+            </w:pPr>
+            <w:r>
+              <w:rPr>
+                <w:rFonts w:ascii="Arial" w:hAnsi="Arial" w:cs="Arial"/>
+                <w:bCs/>
+              </w:rPr>
+              <w:t xml:space="preserve">LO3 – Develop review processes to resolve Azure cloud computing implementation issues.</w:t>
             </w:r>
           </w:p>
           <w:p>
@@ -7355,37 +6900,67 @@
                 <w:rFonts w:ascii="Arial" w:hAnsi="Arial" w:cs="Arial"/>
                 <w:bCs/>
               </w:rPr>
-              <w:t xml:space="preserve">K2: Best practices in visual communication</w:t>
-            </w:r>
-          </w:p>
-          <w:p>
-            <w:pPr>
-              <w:rPr>
-                <w:rFonts w:ascii="Arial" w:hAnsi="Arial" w:cs="Arial"/>
-                <w:bCs/>
-              </w:rPr>
-            </w:pPr>
-            <w:r>
-              <w:rPr>
-                <w:rFonts w:ascii="Arial" w:hAnsi="Arial" w:cs="Arial"/>
-                <w:bCs/>
-              </w:rPr>
-              <w:t xml:space="preserve">A6: Critique own work or work with others to enhance visual communication outputs</w:t>
-            </w:r>
-          </w:p>
-          <w:p>
-            <w:pPr>
-              <w:rPr>
-                <w:rFonts w:ascii="Arial" w:hAnsi="Arial" w:cs="Arial"/>
-                <w:bCs/>
-              </w:rPr>
-            </w:pPr>
-            <w:r>
-              <w:rPr>
-                <w:rFonts w:ascii="Arial" w:hAnsi="Arial" w:cs="Arial"/>
-                <w:bCs/>
-              </w:rPr>
-              <w:t xml:space="preserve">A7: Develop strategies to enhance the appeal of visual communication outputs</w:t>
+              <w:t xml:space="preserve">K7: Scripting and programming languages</w:t>
+            </w:r>
+          </w:p>
+          <w:p>
+            <w:pPr>
+              <w:rPr>
+                <w:rFonts w:ascii="Arial" w:hAnsi="Arial" w:cs="Arial"/>
+                <w:bCs/>
+              </w:rPr>
+            </w:pPr>
+            <w:r>
+              <w:rPr>
+                <w:rFonts w:ascii="Arial" w:hAnsi="Arial" w:cs="Arial"/>
+                <w:bCs/>
+              </w:rPr>
+              <w:t xml:space="preserve">K8: Big data tools and techniques</w:t>
+            </w:r>
+          </w:p>
+          <w:p>
+            <w:pPr>
+              <w:rPr>
+                <w:rFonts w:ascii="Arial" w:hAnsi="Arial" w:cs="Arial"/>
+                <w:bCs/>
+              </w:rPr>
+            </w:pPr>
+            <w:r>
+              <w:rPr>
+                <w:rFonts w:ascii="Arial" w:hAnsi="Arial" w:cs="Arial"/>
+                <w:bCs/>
+              </w:rPr>
+              <w:t xml:space="preserve">K9: Range of cloud computing platforms, software and services</w:t>
+            </w:r>
+          </w:p>
+          <w:p>
+            <w:pPr>
+              <w:rPr>
+                <w:rFonts w:ascii="Arial" w:hAnsi="Arial" w:cs="Arial"/>
+                <w:bCs/>
+              </w:rPr>
+            </w:pPr>
+            <w:r>
+              <w:rPr>
+                <w:rFonts w:ascii="Arial" w:hAnsi="Arial" w:cs="Arial"/>
+                <w:bCs/>
+              </w:rPr>
+              <w:t xml:space="preserve">A4: Develop processes for the review of metrics associated with implementation of cloud solutions</w:t>
+            </w:r>
+          </w:p>
+          <w:p>
+            <w:pPr>
+              <w:rPr>
+                <w:rFonts w:ascii="Arial" w:hAnsi="Arial" w:cs="Arial"/>
+                <w:bCs/>
+              </w:rPr>
+            </w:pPr>
+            <w:r>
+              <w:rPr>
+                <w:rFonts w:ascii="Arial" w:hAnsi="Arial" w:cs="Arial"/>
+                <w:bCs/>
+              </w:rPr>
+              <w:t xml:space="preserve">A5: Resolve escalated issues related to implementation of cloud solutions</w:t>
             </w:r>
           </w:p>
         </w:tc>
@@ -8434,7 +8009,7 @@
                 <w:rFonts w:ascii="Arial" w:hAnsi="Arial" w:cs="Arial"/>
                 <w:color w:val="000000" w:themeColor="text1"/>
               </w:rPr>
-              <w:t xml:space="preserve">LU1: Introduction to Canva Design</w:t>
+              <w:t xml:space="preserve">LU1: Introduction to Azure Cloud Computing</w:t>
             </w:r>
           </w:p>
         </w:tc>
@@ -8467,7 +8042,7 @@
               <w:rPr>
                 <w:rFonts w:ascii="Arial" w:hAnsi="Arial" w:cs="Arial"/>
               </w:rPr>
-              <w:t xml:space="preserve">LO1: Develop visual communication projects in Canva, blending typography with media elements.</w:t>
+              <w:t xml:space="preserve">LO1: Assess cloud solutions and specifications for Azure cloud computing.</w:t>
             </w:r>
           </w:p>
           <w:p>
@@ -8496,7 +8071,7 @@
               <w:rPr>
                 <w:rFonts w:ascii="Arial" w:hAnsi="Arial" w:cs="Arial"/>
               </w:rPr>
-              <w:t xml:space="preserve">K1, K3, K4, A1, A2</w:t>
+              <w:t xml:space="preserve">K1, K2, K3, A1, A2</w:t>
             </w:r>
             <w:r>
               <w:rPr>
@@ -8535,7 +8110,7 @@
               <w:rPr>
                 <w:rFonts w:ascii="Arial" w:hAnsi="Arial" w:cs="Arial"/>
               </w:rPr>
-              <w:t xml:space="preserve">Written Assessment - Short-Answer Questions (WA-SAQ) – K1, K3, K4</w:t>
+              <w:t xml:space="preserve">Written Assessment - Short-Answer Questions (WA-SAQ) – K1, K2, K3</w:t>
               <w:br/>
               <w:t xml:space="preserve"/>
               <w:br/>
@@ -9027,7 +8602,7 @@
                 <w:rFonts w:ascii="Arial" w:hAnsi="Arial" w:cs="Arial"/>
                 <w:color w:val="000000" w:themeColor="text1"/>
               </w:rPr>
-              <w:t xml:space="preserve">LU2: Storyboarding and Flow Design</w:t>
+              <w:t xml:space="preserve">LU2: Implementation Planning for Azure Cloud</w:t>
             </w:r>
           </w:p>
         </w:tc>
@@ -9060,7 +8635,7 @@
               <w:rPr>
                 <w:rFonts w:ascii="Arial" w:hAnsi="Arial" w:cs="Arial"/>
               </w:rPr>
-              <w:t xml:space="preserve">LO2: Create Canva storyboards to communicate visual intention to team members and evaluate designs to suggest visual enhancements.</w:t>
+              <w:t xml:space="preserve">LO2: Develop an implementation plan for implementing Azure cloud computing.</w:t>
             </w:r>
           </w:p>
           <w:p>
@@ -9089,7 +8664,7 @@
               <w:rPr>
                 <w:rFonts w:ascii="Arial" w:hAnsi="Arial" w:cs="Arial"/>
               </w:rPr>
-              <w:t xml:space="preserve">K5, A3, A4, A5</w:t>
+              <w:t xml:space="preserve">K4, K5, K6, A3</w:t>
             </w:r>
             <w:r>
               <w:rPr>
@@ -9128,11 +8703,11 @@
               <w:rPr>
                 <w:rFonts w:ascii="Arial" w:hAnsi="Arial" w:cs="Arial"/>
               </w:rPr>
-              <w:t xml:space="preserve">Written Assessment - Short-Answer Questions (WA-SAQ) – K5</w:t>
+              <w:t xml:space="preserve">Written Assessment - Short-Answer Questions (WA-SAQ) – K4, K5, K6</w:t>
               <w:br/>
               <w:t xml:space="preserve"/>
               <w:br/>
-              <w:t xml:space="preserve">Practical Performance (PP) – A3, A4, A5</w:t>
+              <w:t xml:space="preserve">Practical Performance (PP) – A3</w:t>
             </w:r>
           </w:p>
         </w:tc>
@@ -9622,7 +9197,7 @@
                 <w:color w:val="000000" w:themeColor="text1"/>
               </w:rPr>
               <w:lastRenderedPageBreak/>
-              <w:t xml:space="preserve">LU3: Enhancing Visual Communication</w:t>
+              <w:t xml:space="preserve">LU3: Review Processes for Azure Cloud Implementation</w:t>
             </w:r>
           </w:p>
         </w:tc>
@@ -9655,7 +9230,7 @@
               <w:rPr>
                 <w:rFonts w:ascii="Arial" w:hAnsi="Arial" w:cs="Arial"/>
               </w:rPr>
-              <w:t xml:space="preserve">LO3: Develop strategies for Canva designs, critiquing and collaborating to improve visual communication based on best practices.</w:t>
+              <w:t xml:space="preserve">LO3: Develop review processes to resolve Azure cloud computing implementation issues.</w:t>
             </w:r>
           </w:p>
           <w:p>
@@ -9684,7 +9259,7 @@
               <w:rPr>
                 <w:rFonts w:ascii="Arial" w:hAnsi="Arial" w:cs="Arial"/>
               </w:rPr>
-              <w:t xml:space="preserve">K2, A6, A7</w:t>
+              <w:t xml:space="preserve">K7, K8, K9, A4, A5</w:t>
             </w:r>
             <w:r>
               <w:rPr>
@@ -9723,11 +9298,11 @@
               <w:rPr>
                 <w:rFonts w:ascii="Arial" w:hAnsi="Arial" w:cs="Arial"/>
               </w:rPr>
-              <w:t xml:space="preserve">Written Assessment - Short-Answer Questions (WA-SAQ) – K2</w:t>
+              <w:t xml:space="preserve">Written Assessment - Short-Answer Questions (WA-SAQ) – K7, K8, K9</w:t>
               <w:br/>
               <w:t xml:space="preserve"/>
               <w:br/>
-              <w:t xml:space="preserve">Practical Performance (PP) – A6, A7</w:t>
+              <w:t xml:space="preserve">Practical Performance (PP) – A4, A5</w:t>
             </w:r>
           </w:p>
         </w:tc>
@@ -12257,7 +11832,7 @@
                 <w:rFonts w:ascii="Arial" w:hAnsi="Arial" w:cs="Arial"/>
                 <w:bCs/>
               </w:rPr>
-              <w:t xml:space="preserve">The Practical Performance (PP) assessment focuses on providing authentic 'Show Me Application' evidence of candidates' ability to create and critique digital graphics using Canva. Candidates will complete practical tasks that demonstrate their ability to blend typography with media elements in Canva.</w:t>
+              <w:t xml:space="preserve">The Practical Performance (PP) assessment focuses on providing authentic 'Show Me Application' evidence of candidates' ability to implement Azure cloud solutions effectively. Candidates will complete practical tasks that demonstrate their ability to configure Azure services and resolve implementation issues.</w:t>
             </w:r>
           </w:p>
           <w:p>
@@ -12292,7 +11867,7 @@
                 <w:rFonts w:ascii="Arial" w:hAnsi="Arial" w:cs="Arial"/>
                 <w:bCs/>
               </w:rPr>
-              <w:t xml:space="preserve">For LO1: Candidates will develop a visual communication project in Canva, integrating typography and media elements effectively.</w:t>
+              <w:t xml:space="preserve">For LO1: Candidates will assess cloud solutions by analyzing performance metrics and drafting specifications for Azure cloud computing.</w:t>
             </w:r>
           </w:p>
           <w:p>
@@ -12312,7 +11887,7 @@
                 <w:rFonts w:ascii="Arial" w:hAnsi="Arial" w:cs="Arial"/>
                 <w:bCs/>
               </w:rPr>
-              <w:t xml:space="preserve">For LO2: Candidates will create a storyboard in Canva to communicate visual intentions and evaluate design enhancements.</w:t>
+              <w:t xml:space="preserve">For LO2: Candidates will develop a comprehensive implementation plan for deploying Azure services, including virtual machines and networking.</w:t>
             </w:r>
           </w:p>
           <w:p>
@@ -12332,7 +11907,7 @@
                 <w:rFonts w:ascii="Arial" w:hAnsi="Arial" w:cs="Arial"/>
                 <w:bCs/>
               </w:rPr>
-              <w:t xml:space="preserve">For LO3: Candidates will collaborate in groups to critique and improve Canva designs based on best practices.</w:t>
+              <w:t xml:space="preserve">For LO3: Candidates will create review processes to monitor and resolve issues related to Azure cloud implementations.</w:t>
             </w:r>
           </w:p>
           <w:p>
@@ -12367,22 +11942,7 @@
                 <w:rFonts w:ascii="Arial" w:hAnsi="Arial" w:cs="Arial"/>
                 <w:bCs/>
               </w:rPr>
-              <w:t xml:space="preserve">Candidates will submit their completed Canva projects and storyboards along with a reflective document detailing their design choices and enhancements.</w:t>
-            </w:r>
-          </w:p>
-          <w:p>
-            <w:pPr>
-              <w:rPr>
-                <w:rFonts w:ascii="Arial" w:hAnsi="Arial" w:cs="Arial"/>
-                <w:bCs/>
-              </w:rPr>
-            </w:pPr>
-            <w:r>
-              <w:rPr>
-                <w:rFonts w:ascii="Arial" w:hAnsi="Arial" w:cs="Arial"/>
-                <w:bCs/>
-              </w:rPr>
-              <w:t xml:space="preserve">Marking Process:</w:t>
+              <w:t xml:space="preserve">Candidates will submit their implementation plans, assessment reports, and review process documentation electronically via the learning management system.</w:t>
             </w:r>
           </w:p>
           <w:p>
@@ -12402,7 +11962,22 @@
                 <w:rFonts w:ascii="Arial" w:hAnsi="Arial" w:cs="Arial"/>
                 <w:bCs/>
               </w:rPr>
-              <w:t xml:space="preserve">Creativity and Originality.</w:t>
+              <w:t xml:space="preserve">Submissions will include detailed descriptions of the tasks performed and the outcomes achieved.</w:t>
+            </w:r>
+          </w:p>
+          <w:p>
+            <w:pPr>
+              <w:rPr>
+                <w:rFonts w:ascii="Arial" w:hAnsi="Arial" w:cs="Arial"/>
+                <w:bCs/>
+              </w:rPr>
+            </w:pPr>
+            <w:r>
+              <w:rPr>
+                <w:rFonts w:ascii="Arial" w:hAnsi="Arial" w:cs="Arial"/>
+                <w:bCs/>
+              </w:rPr>
+              <w:t xml:space="preserve">Marking Process:</w:t>
             </w:r>
           </w:p>
           <w:p>
@@ -12422,7 +11997,7 @@
                 <w:rFonts w:ascii="Arial" w:hAnsi="Arial" w:cs="Arial"/>
                 <w:bCs/>
               </w:rPr>
-              <w:t xml:space="preserve">Technical Execution.</w:t>
+              <w:t xml:space="preserve">Effectiveness of Implementation Plan.</w:t>
             </w:r>
           </w:p>
           <w:p>
@@ -12442,22 +12017,7 @@
                 <w:rFonts w:ascii="Arial" w:hAnsi="Arial" w:cs="Arial"/>
                 <w:bCs/>
               </w:rPr>
-              <w:t xml:space="preserve">Collaboration and Feedback Integration.</w:t>
-            </w:r>
-          </w:p>
-          <w:p>
-            <w:pPr>
-              <w:rPr>
-                <w:rFonts w:ascii="Arial" w:hAnsi="Arial" w:cs="Arial"/>
-                <w:bCs/>
-              </w:rPr>
-            </w:pPr>
-            <w:r>
-              <w:rPr>
-                <w:rFonts w:ascii="Arial" w:hAnsi="Arial" w:cs="Arial"/>
-                <w:bCs/>
-              </w:rPr>
-              <w:t xml:space="preserve">Retention Period:</w:t>
+              <w:t xml:space="preserve">Quality of Assessment Reports.</w:t>
             </w:r>
           </w:p>
           <w:p>
@@ -12477,7 +12037,42 @@
                 <w:rFonts w:ascii="Arial" w:hAnsi="Arial" w:cs="Arial"/>
                 <w:bCs/>
               </w:rPr>
-              <w:t xml:space="preserve">All submitted evidence, including Canva projects and reflective documents, will be retained for 3 years for compliance and auditing purposes.</w:t>
+              <w:t xml:space="preserve">Clarity of Review Processes.</w:t>
+            </w:r>
+          </w:p>
+          <w:p>
+            <w:pPr>
+              <w:rPr>
+                <w:rFonts w:ascii="Arial" w:hAnsi="Arial" w:cs="Arial"/>
+                <w:bCs/>
+              </w:rPr>
+            </w:pPr>
+            <w:r>
+              <w:rPr>
+                <w:rFonts w:ascii="Arial" w:hAnsi="Arial" w:cs="Arial"/>
+                <w:bCs/>
+              </w:rPr>
+              <w:t xml:space="preserve">Retention Period:</w:t>
+            </w:r>
+          </w:p>
+          <w:p>
+            <w:pPr>
+              <w:pStyle w:val="ListParagraph"/>
+              <w:numPr>
+                <w:ilvl w:val="0"/>
+                <w:numId w:val="44"/>
+              </w:numPr>
+              <w:rPr>
+                <w:rFonts w:ascii="Arial" w:hAnsi="Arial" w:cs="Arial"/>
+                <w:bCs/>
+              </w:rPr>
+            </w:pPr>
+            <w:r>
+              <w:rPr>
+                <w:rFonts w:ascii="Arial" w:hAnsi="Arial" w:cs="Arial"/>
+                <w:bCs/>
+              </w:rPr>
+              <w:t xml:space="preserve">All submitted evidence, including implementation plans and assessment reports, will be retained for 3 years for compliance and auditing purposes.</w:t>
             </w:r>
           </w:p>
         </w:tc>

</xml_diff>

<commit_message>
updated sheet 3 functions
</commit_message>
<xml_diff>
--- a/CourseProposal/output_docs/CP_output.docx
+++ b/CourseProposal/output_docs/CP_output.docx
@@ -2574,7 +2574,7 @@
                 <w:rFonts w:ascii="Arial" w:hAnsi="Arial" w:cs="Arial"/>
                 <w:color w:val="333333"/>
               </w:rPr>
-              <w:t xml:space="preserve">QE Safety Consultancy Pte Ltd</w:t>
+              <w:t xml:space="preserve">Tertiary Infotech Pte Ltd</w:t>
             </w:r>
           </w:p>
         </w:tc>
@@ -2645,7 +2645,7 @@
                 <w:rFonts w:ascii="Arial" w:hAnsi="Arial" w:cs="Arial"/>
                 <w:bCs/>
               </w:rPr>
-              <w:t xml:space="preserve">PWM-Security: Security Risk Analysis (Assess and Address Security Risks)</w:t>
+              <w:t xml:space="preserve">Github Foundations Certification Training</w:t>
             </w:r>
           </w:p>
         </w:tc>
@@ -2769,7 +2769,7 @@
                 <w:rFonts w:ascii="Arial" w:hAnsi="Arial" w:cs="Arial"/>
                 <w:bCs/>
               </w:rPr>
-              <w:t xml:space="preserve">Security Risk Analysis Assess and Address Security Risks</w:t>
+              <w:t xml:space="preserve">Software Configuration</w:t>
             </w:r>
           </w:p>
         </w:tc>
@@ -2791,7 +2791,7 @@
                 <w:rFonts w:ascii="Arial" w:hAnsi="Arial" w:cs="Arial"/>
                 <w:bCs/>
               </w:rPr>
-              <w:t xml:space="preserve">SEC-SRM-3002-1.1</w:t>
+              <w:t xml:space="preserve">ICT-DIT-3014-1.1</w:t>
             </w:r>
           </w:p>
         </w:tc>
@@ -3053,7 +3053,7 @@
                 <w:rFonts w:ascii="Arial" w:hAnsi="Arial" w:cs="Arial"/>
                 <w:color w:val="000000"/>
               </w:rPr>
-              <w:t xml:space="preserve">22</w:t>
+              <w:t xml:space="preserve">7</w:t>
             </w:r>
             <w:r>
               <w:rPr>
@@ -3366,7 +3366,7 @@
                 <w:rFonts w:ascii="Arial" w:hAnsi="Arial" w:cs="Arial"/>
                 <w:color w:val="000000"/>
               </w:rPr>
-              <w:t xml:space="preserve">N.A.</w:t>
+              <w:t xml:space="preserve">7 hrs hrs</w:t>
             </w:r>
           </w:p>
         </w:tc>
@@ -4247,7 +4247,7 @@
                 <w:rFonts w:ascii="Arial" w:hAnsi="Arial" w:cs="Arial"/>
                 <w:color w:val="000000"/>
               </w:rPr>
-              <w:t xml:space="preserve">24</w:t>
+              <w:t xml:space="preserve">16</w:t>
             </w:r>
             <w:r>
               <w:rPr>
@@ -4816,15 +4816,15 @@
                 <w:rFonts w:ascii="Arial" w:hAnsi="Arial" w:cs="Arial"/>
                 <w:bCs/>
               </w:rPr>
-              <w:t xml:space="preserve">The security industry faces numerous challenges that hinder effective risk management and threat assessment. One significant challenge is the rapid evolution of security threats, including cyber threats, terrorism, and organized crime, which require security personnel to be constantly updated on the latest risk identification techniques. Many security professionals lack the necessary training to recognize tell-tale signs of potential threats, leading to performance gaps in their ability to respond effectively to incidents. Additionally, the reliance on outdated organizational procedures can result in inconsistencies in risk assessment and response strategies. This gap in knowledge and application of risk analysis methods can lead to inadequate security measures, leaving clients vulnerable to attacks. Furthermore, the lack of collaboration among security teams can exacerbate these issues, as information sharing is crucial for identifying and mitigating risks. The industry also struggles with high turnover rates, which can lead to a loss of experienced personnel who are familiar with specific security protocols and client needs, further compounding the performance gaps.</w:t>
+              <w:t xml:space="preserve">The Infocomm Technology sector faces significant challenges related to software configuration management, collaboration, and efficient deployment processes. A primary performance gap arises from a lack of standardized version control practices, leading to inconsistencies, errors, and difficulties in tracking changes across different software versions. Many organizations struggle with effectively managing code repositories, often resulting in duplicated efforts, integration conflicts, and delayed release cycles. Inadequate collaboration tools and workflows hinder seamless teamwork among developers, testers, and operations teams. This deficiency often manifests as communication breakdowns, delayed feedback loops, and increased time-to-market for software products. Furthermore, many IT professionals lack proficiency in utilizing modern development platforms for automation, code review, and continuous integration/continuous deployment (CI/CD) pipelines. This skill gap results in manual, error-prone processes, longer development cycles, and reduced software quality. Another critical challenge lies in security vulnerabilities stemming from improper configuration management and inadequate security practices within the development lifecycle. Without robust security protocols and automated scanning tools, organizations are exposed to potential threats, data breaches, and compliance violations. The absence of efficient issue tracking and resolution mechanisms also contributes to performance gaps. Teams often struggle to promptly identify, diagnose, and address software defects, leading to prolonged downtime, user dissatisfaction, and reputational damage. Finally, the interpretation of configuration test results and the subsequent implementation of necessary modifications pose a considerable challenge. Many developers find it difficult to translate test findings into actionable improvements, resulting in recurring issues and suboptimal software performance. Addressing these performance gaps requires a concerted effort to improve version control practices, enhance collaboration workflows, promote automation, strengthen security protocols, and foster a culture of continuous improvement within the Infocomm Technology sector.</w:t>
               <w:br/>
               <w:t xml:space="preserve"/>
               <w:br/>
-              <w:t xml:space="preserve">To address the identified performance gaps, there is a pressing need for comprehensive training programs that focus on enhancing the skills and knowledge of security personnel. Training should emphasize the application of basic risk identification techniques, enabling security professionals to detect potential threats effectively. This includes understanding the types of tell-tale signs and symptoms associated with various security threats, as well as familiarizing themselves with organizational procedures for risk identification. Additionally, training should incorporate real-world scenarios and case studies to help participants analyze situations and relate them to prior experiences, thereby improving their ability to identify suspicious activities and behaviors. Collaboration training is also essential, as it fosters teamwork among security personnel, allowing them to share insights and strategies for risk assessment. Furthermore, ongoing training and refresher courses should be implemented to ensure that security professionals remain updated on the latest trends and developments in the security landscape, thereby enhancing their overall effectiveness in mitigating risks.</w:t>
+              <w:t xml:space="preserve">To address the identified performance gaps, comprehensive training is necessary in several key areas. Firstly, there is a need for in-depth training on version control systems, particularly Git and GitHub, focusing on best practices for repository management, branching strategies, and conflict resolution. This training should equip IT professionals with the skills to effectively track changes, collaborate on code, and maintain code integrity. Secondly, training on collaborative workflows using GitHub is essential to facilitate seamless teamwork and improve communication among development teams. This should include practical guidance on utilizing features such as pull requests, code reviews, issue tracking, and project management tools. Furthermore, training on automation and CI/CD pipelines is crucial to streamline software development processes and reduce manual errors. This training should cover topics such as GitHub Actions, automated testing, and deployment strategies. In addition to technical skills, training should also focus on security best practices for software configuration management. This includes secure coding practices, dependency management, and the use of automated security scanning tools to identify and mitigate vulnerabilities. Moreover, training on the interpretation of configuration test results and the implementation of necessary modifications is vital to improve software quality and performance. This training should provide developers with the skills to diagnose issues, identify root causes, and implement effective solutions. Lastly, training on GitHub administration, security, and compliance is crucial to ensure the integrity and security of code repositories and development environments. This includes authentication, authorization, and access control mechanisms. By providing targeted training in these areas, the Infocomm Technology sector can equip its workforce with the necessary skills to overcome performance gaps, improve software quality, and accelerate innovation.</w:t>
               <w:br/>
               <w:t xml:space="preserve"/>
               <w:br/>
-              <w:t xml:space="preserve">Several job roles within the security industry would greatly benefit from the proposed training program. Security officers and guards, who are often the first line of defense against potential threats, would gain valuable skills in risk identification and assessment, enabling them to respond more effectively to incidents. Security managers and supervisors would also benefit, as the training would enhance their ability to lead teams in conducting thorough risk assessments and implementing appropriate security measures. Additionally, personnel involved in security planning and operations would find the training beneficial, as it would equip them with the knowledge necessary to evaluate client security needs and address deficiencies in existing security systems. Furthermore, professionals in corporate security roles, such as those working in facilities management or corporate risk management, would gain insights into identifying and mitigating risks specific to their environments. Overall, the training would provide a solid foundation for all security personnel, fostering a culture of proactive risk management across the industry.</w:t>
+              <w:t xml:space="preserve">A wide range of job roles within the Infocomm Technology sector would significantly benefit from training related to this. Software developers, regardless of their specific programming language or area of expertise, would greatly benefit from a stronger foundation in Git and GitHub for version control, collaboration, and CI/CD practices. DevOps engineers, whose primary responsibility is to streamline the software development lifecycle, would gain valuable insights into automating processes, managing configurations, and ensuring continuous delivery. System administrators would find the training beneficial for managing infrastructure as code, automating deployment processes, and maintaining system configurations. QA engineers and software testers would benefit from understanding how to integrate testing into CI/CD pipelines, automate test execution, and analyze test results effectively. Project managers and team leads would gain a better understanding of the development workflow, enabling them to plan and manage software projects more efficiently, track progress, and facilitate communication among team members. Security engineers would benefit from enhanced knowledge of secure coding practices, vulnerability scanning, and dependency management, allowing them to identify and mitigate potential security risks. Technical leads and architects would benefit from understanding modern development practices and architectural patterns, enabling them to design and implement scalable, reliable, and secure software systems. Finally, IT managers and directors would benefit from an overview of GitHub features and best practices, allowing them to make informed decisions about technology investments, resource allocation, and process improvements. In essence, anyone involved in the software development lifecycle, from initial planning to deployment and maintenance, would find this training valuable and applicable to their daily tasks.</w:t>
             </w:r>
           </w:p>
           <w:p>
@@ -5051,7 +5051,7 @@
                 <w:rFonts w:ascii="Arial" w:hAnsi="Arial" w:cs="Arial"/>
                 <w:bCs/>
               </w:rPr>
-              <w:t xml:space="preserve">Learners struggle to apply basic risk identification techniques effectively, leading to missed signs of potential security threats.</w:t>
+              <w:t xml:space="preserve">Learners struggle/are unclear with analyzing individual GitHub components and their interactions within complex workflows.</w:t>
             </w:r>
           </w:p>
           <w:p>
@@ -5072,7 +5072,7 @@
                 <w:rFonts w:ascii="Arial" w:hAnsi="Arial" w:cs="Arial"/>
                 <w:bCs/>
               </w:rPr>
-              <w:t xml:space="preserve">Learners often do not follow organizational procedures accurately, resulting in inconsistent identification of risks.</w:t>
+              <w:t xml:space="preserve">Learners struggle/are unclear with selecting and customizing Git scripts for different software integration and deployment scenarios.</w:t>
             </w:r>
           </w:p>
           <w:p>
@@ -5093,7 +5093,7 @@
                 <w:rFonts w:ascii="Arial" w:hAnsi="Arial" w:cs="Arial"/>
                 <w:bCs/>
               </w:rPr>
-              <w:t xml:space="preserve">Learners lack the ability to analyze situations based on prior experiences, which hampers their identification of suspicious activities.</w:t>
+              <w:t xml:space="preserve">Learners struggle/are unclear with configuring software products using Git configuration tests and understanding the implications of test failures.</w:t>
             </w:r>
           </w:p>
           <w:p>
@@ -5114,7 +5114,7 @@
                 <w:rFonts w:ascii="Arial" w:hAnsi="Arial" w:cs="Arial"/>
                 <w:bCs/>
               </w:rPr>
-              <w:t xml:space="preserve">Learners find it challenging to collaborate with security teams, leading to ineffective risk assessments.</w:t>
+              <w:t xml:space="preserve">Learners struggle/are unclear with diagnosing complex issues from GitHub configuration testing results due to insufficient knowledge of error patterns.</w:t>
             </w:r>
           </w:p>
           <w:p>
@@ -5135,7 +5135,7 @@
                 <w:rFonts w:ascii="Arial" w:hAnsi="Arial" w:cs="Arial"/>
                 <w:bCs/>
               </w:rPr>
-              <w:t xml:space="preserve">Learners are not proficient in using established methods of risk analysis, which affects their overall risk management capabilities.</w:t>
+              <w:t xml:space="preserve">Learners struggle/are unclear with identifying areas for improvement in existing software configurations and deployment processes to enhance efficiency.</w:t>
             </w:r>
           </w:p>
           <w:p>
@@ -5238,7 +5238,7 @@
                 <w:rFonts w:ascii="Arial" w:hAnsi="Arial" w:cs="Arial"/>
                 <w:bCs/>
               </w:rPr>
-              <w:t xml:space="preserve">Ability to effectively apply basic risk identification techniques to detect potential security threats.</w:t>
+              <w:t xml:space="preserve">Ability to comprehensively analyze GitHub components and coordinate release schedules effectively, ensuring streamlined processes.</w:t>
             </w:r>
           </w:p>
           <w:p>
@@ -5259,7 +5259,7 @@
                 <w:rFonts w:ascii="Arial" w:hAnsi="Arial" w:cs="Arial"/>
                 <w:bCs/>
               </w:rPr>
-              <w:t xml:space="preserve">Proficiency in following organizational procedures to identify risks consistently.</w:t>
+              <w:t xml:space="preserve">Proficiency in selecting and applying appropriate Git scripts for seamless integration and deployment of software products.</w:t>
             </w:r>
           </w:p>
           <w:p>
@@ -5280,7 +5280,7 @@
                 <w:rFonts w:ascii="Arial" w:hAnsi="Arial" w:cs="Arial"/>
                 <w:bCs/>
               </w:rPr>
-              <w:t xml:space="preserve">Enhanced analytical skills to relate situations to prior experiences for better identification of suspicious activities.</w:t>
+              <w:t xml:space="preserve">Ability to confidently configure software products and execute Git configuration tests to ensure deployment readiness.</w:t>
             </w:r>
           </w:p>
           <w:p>
@@ -5301,7 +5301,7 @@
                 <w:rFonts w:ascii="Arial" w:hAnsi="Arial" w:cs="Arial"/>
                 <w:bCs/>
               </w:rPr>
-              <w:t xml:space="preserve">Improved collaboration skills to work effectively with security teams during risk assessments.</w:t>
+              <w:t xml:space="preserve">Proficiency in diagnosing and resolving issues identified during GitHub configuration testing by accurately interpreting test results.</w:t>
             </w:r>
           </w:p>
           <w:p>
@@ -5322,7 +5322,7 @@
                 <w:rFonts w:ascii="Arial" w:hAnsi="Arial" w:cs="Arial"/>
                 <w:bCs/>
               </w:rPr>
-              <w:t xml:space="preserve">Increased proficiency in established methods of risk analysis for comprehensive risk management.</w:t>
+              <w:t xml:space="preserve">Ability to critically assess software configurations and deployment processes to identify potential improvements and optimizations.</w:t>
             </w:r>
           </w:p>
           <w:p>
@@ -5392,7 +5392,7 @@
                 <w:rFonts w:ascii="Arial" w:hAnsi="Arial" w:cs="Arial"/>
                 <w:bCs/>
               </w:rPr>
-              <w:t xml:space="preserve">Learners will be better equipped to identify and respond to potential security threats, enhancing overall security effectiveness.</w:t>
+              <w:t xml:space="preserve">Improved collaboration and alignment of release processes, leading to faster and more reliable software releases.</w:t>
             </w:r>
           </w:p>
           <w:p>
@@ -5413,7 +5413,7 @@
                 <w:rFonts w:ascii="Arial" w:hAnsi="Arial" w:cs="Arial"/>
                 <w:bCs/>
               </w:rPr>
-              <w:t xml:space="preserve">Learners will ensure adherence to organizational procedures, leading to more reliable risk identification.</w:t>
+              <w:t xml:space="preserve">Reduced deployment errors and improved efficiency in integrating software components, resulting in quicker time to market.</w:t>
             </w:r>
           </w:p>
           <w:p>
@@ -5434,7 +5434,7 @@
                 <w:rFonts w:ascii="Arial" w:hAnsi="Arial" w:cs="Arial"/>
                 <w:bCs/>
               </w:rPr>
-              <w:t xml:space="preserve">Learners will be able to leverage their prior experiences to improve situational awareness and threat detection.</w:t>
+              <w:t xml:space="preserve">Enhanced software stability and reduced post-deployment issues, leading to improved user satisfaction.</w:t>
             </w:r>
           </w:p>
           <w:p>
@@ -5455,7 +5455,7 @@
                 <w:rFonts w:ascii="Arial" w:hAnsi="Arial" w:cs="Arial"/>
                 <w:bCs/>
               </w:rPr>
-              <w:t xml:space="preserve">Learners will foster a collaborative environment among security teams, improving communication and risk assessment outcomes.</w:t>
+              <w:t xml:space="preserve">Faster identification and resolution of software defects, minimizing downtime and improving overall system reliability.</w:t>
             </w:r>
           </w:p>
           <w:p>
@@ -5476,7 +5476,7 @@
                 <w:rFonts w:ascii="Arial" w:hAnsi="Arial" w:cs="Arial"/>
                 <w:bCs/>
               </w:rPr>
-              <w:t xml:space="preserve">Learners will enhance their overall risk management capabilities, leading to more robust security measures and reduced vulnerabilities.</w:t>
+              <w:t xml:space="preserve">Streamlined deployment processes and reduced operational costs through optimized software configurations.</w:t>
             </w:r>
           </w:p>
           <w:p>
@@ -6032,7 +6032,7 @@
               <w:rPr>
                 <w:rFonts w:ascii="Arial" w:hAnsi="Arial" w:cs="Arial"/>
               </w:rPr>
-              <w:t xml:space="preserve">The step-by-step sequencing employed in this curriculum is designed to systematically build learners' knowledge and skills in security risk analysis. Each learning unit is carefully structured to progress from foundational concepts to more complex applications, ensuring that learners develop a comprehensive understanding of risk identification and assessment techniques. This approach addresses the performance gaps identified in the industry by equipping learners with the necessary attributes to effectively mitigate security risks in real-world scenarios.</w:t>
+              <w:t xml:space="preserve">For this course, a step-by-step sequencing approach is crucial for building a strong foundation in Git and GitHub, progressing from basic concepts to more advanced collaborative and automation practices. This methodology ensures that learners gradually acquire the knowledge and skills necessary to effectively manage software configurations and deployment processes. Starting with fundamental concepts allows learners to understand the underlying principles before moving on to more complex topics, fostering a deeper understanding and practical application of the learned concepts.</w:t>
             </w:r>
           </w:p>
           <w:p>
@@ -6140,7 +6140,7 @@
                       <w:rFonts w:ascii="Arial" w:hAnsi="Arial" w:cs="Arial"/>
                       <w:color w:val="000000" w:themeColor="text1"/>
                     </w:rPr>
-                    <w:t xml:space="preserve">LU1: Evaluate Client Security Needs</w:t>
+                    <w:t xml:space="preserve">LU1: Git and GitHub Fundamentals</w:t>
                   </w:r>
                 </w:p>
               </w:tc>
@@ -6165,7 +6165,7 @@
                     <w:rPr>
                       <w:rFonts w:ascii="Arial" w:hAnsi="Arial" w:cs="Arial"/>
                     </w:rPr>
-                    <w:t xml:space="preserve">LO1: Apply basic risk identification techniques to detect tell-tale signs and symptoms of potential security threats.</w:t>
+                    <w:t xml:space="preserve">LO1: Analyze Github components and coordinate release scheduling with collaborators to align processes.</w:t>
                   </w:r>
                 </w:p>
               </w:tc>
@@ -6195,7 +6195,7 @@
                       <w:rFonts w:ascii="Arial" w:hAnsi="Arial" w:cs="Arial"/>
                       <w:color w:val="000000" w:themeColor="text1"/>
                     </w:rPr>
-                    <w:t xml:space="preserve">LU2: Perform Site Evaluation</w:t>
+                    <w:t xml:space="preserve">LU2: GitHub Repository Management</w:t>
                   </w:r>
                 </w:p>
               </w:tc>
@@ -6217,7 +6217,7 @@
                     <w:rPr>
                       <w:rFonts w:ascii="Arial" w:hAnsi="Arial" w:cs="Arial"/>
                     </w:rPr>
-                    <w:t xml:space="preserve">LO2: Follow organizational procedures to identify risks by recognizing surveillance, inappropriate behavior, or potential threats.</w:t>
+                    <w:t xml:space="preserve">LO2: Select appropriate Git scripts for integrating and deploying software products.</w:t>
                   </w:r>
                 </w:p>
               </w:tc>
@@ -6247,7 +6247,7 @@
                       <w:rFonts w:ascii="Arial" w:hAnsi="Arial" w:cs="Arial"/>
                       <w:color w:val="000000" w:themeColor="text1"/>
                     </w:rPr>
-                    <w:t xml:space="preserve">LU3: Mitigate Security Weaknesses</w:t>
+                    <w:t xml:space="preserve">LU3: Collaborative Workflows on GitHub</w:t>
                   </w:r>
                 </w:p>
               </w:tc>
@@ -6272,7 +6272,7 @@
                     <w:rPr>
                       <w:rFonts w:ascii="Arial" w:hAnsi="Arial" w:cs="Arial"/>
                     </w:rPr>
-                    <w:t xml:space="preserve">LO3: Analyze situations and relate them to prior experiences to identify suspicious activities, attire, or explosive devices.</w:t>
+                    <w:t xml:space="preserve">LO3: Configure software products and deploy releases using Git configuration tests.</w:t>
                   </w:r>
                 </w:p>
               </w:tc>
@@ -6302,7 +6302,7 @@
                       <w:rFonts w:ascii="Arial" w:hAnsi="Arial" w:cs="Arial"/>
                       <w:color w:val="000000" w:themeColor="text1"/>
                     </w:rPr>
-                    <w:t xml:space="preserve">LU4: Present Findings and Recommendations</w:t>
+                    <w:t xml:space="preserve">LU4: Modern GitHub Development Practices</w:t>
                   </w:r>
                 </w:p>
               </w:tc>
@@ -6324,7 +6324,114 @@
                     <w:rPr>
                       <w:rFonts w:ascii="Arial" w:hAnsi="Arial" w:cs="Arial"/>
                     </w:rPr>
-                    <w:t xml:space="preserve">LO4: Collaborate with security teams to assess risks using established methods of risk analysis.</w:t>
+                    <w:t xml:space="preserve">LO4: Diagnose issues identified during Github configuration testing by interpreting configuration test results.</w:t>
+                  </w:r>
+                </w:p>
+              </w:tc>
+            </w:tr>
+            <w:tr>
+              <w:trPr>
+                <w:trHeight w:val="643"/>
+              </w:trPr>
+              <w:tc>
+                <w:tcPr>
+                  <w:tcW w:w="4139" w:type="dxa"/>
+                </w:tcPr>
+                <w:p>
+                  <w:pPr>
+                    <w:suppressAutoHyphens w:val="0"/>
+                    <w:autoSpaceDN/>
+                    <w:textAlignment w:val="auto"/>
+                    <w:rPr>
+                      <w:rFonts w:ascii="Arial" w:hAnsi="Arial" w:cs="Arial"/>
+                      <w:iCs/>
+                      <w:color w:val="000000" w:themeColor="text1"/>
+                    </w:rPr>
+                  </w:pPr>
+                  <w:proofErr w:type="gramStart"/>
+                  <w:r>
+                    <w:rPr>
+                      <w:rFonts w:ascii="Arial" w:hAnsi="Arial" w:cs="Arial"/>
+                      <w:color w:val="000000" w:themeColor="text1"/>
+                    </w:rPr>
+                    <w:t xml:space="preserve">LU5: GitHub Project Automation</w:t>
+                  </w:r>
+                </w:p>
+              </w:tc>
+              <w:tc>
+                <w:tcPr>
+                  <w:tcW w:w="5700" w:type="dxa"/>
+                </w:tcPr>
+                <w:p>
+                  <w:pPr>
+                    <w:suppressAutoHyphens w:val="0"/>
+                    <w:autoSpaceDN/>
+                    <w:textAlignment w:val="auto"/>
+                    <w:rPr>
+                      <w:rFonts w:ascii="Arial" w:hAnsi="Arial" w:cs="Arial"/>
+                      <w:iCs/>
+                      <w:color w:val="000000" w:themeColor="text1"/>
+                      <w:lang w:val="en"/>
+                    </w:rPr>
+                  </w:pPr>
+                  <w:proofErr w:type="gramStart"/>
+                  <w:r>
+                    <w:rPr>
+                      <w:rFonts w:ascii="Arial" w:hAnsi="Arial" w:cs="Arial"/>
+                    </w:rPr>
+                    <w:t xml:space="preserve">LO5: Identify potential improvements to the software configuration, deployment processes, and code elements.</w:t>
+                  </w:r>
+                </w:p>
+              </w:tc>
+            </w:tr>
+            <w:tr>
+              <w:trPr>
+                <w:trHeight w:val="643"/>
+              </w:trPr>
+              <w:tc>
+                <w:tcPr>
+                  <w:tcW w:w="4139" w:type="dxa"/>
+                </w:tcPr>
+                <w:p>
+                  <w:pPr>
+                    <w:suppressAutoHyphens w:val="0"/>
+                    <w:autoSpaceDN/>
+                    <w:textAlignment w:val="auto"/>
+                    <w:rPr>
+                      <w:rFonts w:ascii="Arial" w:hAnsi="Arial" w:cs="Arial"/>
+                      <w:iCs/>
+                      <w:color w:val="000000" w:themeColor="text1"/>
+                    </w:rPr>
+                  </w:pPr>
+                  <w:proofErr w:type="gramStart"/>
+                  <w:r>
+                    <w:rPr>
+                      <w:rFonts w:ascii="Arial" w:hAnsi="Arial" w:cs="Arial"/>
+                      <w:color w:val="000000" w:themeColor="text1"/>
+                    </w:rPr>
+                    <w:t xml:space="preserve">LU6: GitHub Security and Administration</w:t>
+                  </w:r>
+                </w:p>
+              </w:tc>
+              <w:tc>
+                <w:tcPr>
+                  <w:tcW w:w="5700" w:type="dxa"/>
+                </w:tcPr>
+                <w:p>
+                  <w:pPr>
+                    <w:ind w:right="113"/>
+                    <w:rPr>
+                      <w:rFonts w:ascii="Arial" w:eastAsia="Arial" w:hAnsi="Arial" w:cs="Arial"/>
+                      <w:color w:val="000000" w:themeColor="text1"/>
+                      <w:lang w:val="en" w:eastAsia="zh-CN"/>
+                    </w:rPr>
+                  </w:pPr>
+                  <w:proofErr w:type="gramStart"/>
+                  <w:r>
+                    <w:rPr>
+                      <w:rFonts w:ascii="Arial" w:hAnsi="Arial" w:cs="Arial"/>
+                    </w:rPr>
+                    <w:t xml:space="preserve">LO6: Implement modifications to software products and processes for improved functionality.</w:t>
                   </w:r>
                 </w:p>
               </w:tc>
@@ -6357,20 +6464,20 @@
                 <w:b/>
                 <w:bCs/>
               </w:rPr>
-              <w:t xml:space="preserve">LU1: Evaluate Client Security Needs</w:t>
-            </w:r>
-          </w:p>
-          <w:p>
-            <w:pPr>
-              <w:rPr>
-                <w:rFonts w:ascii="Arial" w:hAnsi="Arial" w:cs="Arial"/>
-              </w:rPr>
-            </w:pPr>
-            <w:r>
-              <w:rPr>
-                <w:rFonts w:ascii="Arial" w:hAnsi="Arial" w:cs="Arial"/>
-              </w:rPr>
-              <w:t xml:space="preserve">LU1 introduces learners to the fundamental aspects of assessing client security status. By focusing on basic risk identification techniques, learners will gain the ability to detect tell-tale signs and symptoms of potential security threats. This foundational knowledge is crucial for addressing the performance gap related to the ineffective application of risk identification techniques.</w:t>
+              <w:t xml:space="preserve">LU1: Git and GitHub Fundamentals</w:t>
+            </w:r>
+          </w:p>
+          <w:p>
+            <w:pPr>
+              <w:rPr>
+                <w:rFonts w:ascii="Arial" w:hAnsi="Arial" w:cs="Arial"/>
+              </w:rPr>
+            </w:pPr>
+            <w:r>
+              <w:rPr>
+                <w:rFonts w:ascii="Arial" w:hAnsi="Arial" w:cs="Arial"/>
+              </w:rPr>
+              <w:t xml:space="preserve">LU1 introduces the foundational concepts of Git and GitHub, including version control, basic Git commands, and the components of the GitHub flow. This unit establishes a common understanding of the platform and its collaborative nature. Performance Gap: Lack of understanding of basic Git commands; Attribute Gained: Understanding of version control concepts.</w:t>
             </w:r>
           </w:p>
           <w:p>
@@ -6400,20 +6507,20 @@
                 <w:b/>
                 <w:bCs/>
               </w:rPr>
-              <w:t xml:space="preserve">LU2: Perform Site Evaluation</w:t>
-            </w:r>
-          </w:p>
-          <w:p>
-            <w:pPr>
-              <w:rPr>
-                <w:rFonts w:ascii="Arial" w:hAnsi="Arial" w:cs="Arial"/>
-              </w:rPr>
-            </w:pPr>
-            <w:r>
-              <w:rPr>
-                <w:rFonts w:ascii="Arial" w:hAnsi="Arial" w:cs="Arial"/>
-              </w:rPr>
-              <w:t xml:space="preserve">Building on the knowledge gained in LU1, LU2 emphasizes the importance of following organizational procedures for risk identification. Learners will engage in systematic site assessments, which will enhance their proficiency in recognizing surveillance and inappropriate behavior. This unit directly addresses the performance gap of inconsistent risk identification by reinforcing the application of established procedures.</w:t>
+              <w:t xml:space="preserve">LU2: GitHub Repository Management</w:t>
+            </w:r>
+          </w:p>
+          <w:p>
+            <w:pPr>
+              <w:rPr>
+                <w:rFonts w:ascii="Arial" w:hAnsi="Arial" w:cs="Arial"/>
+              </w:rPr>
+            </w:pPr>
+            <w:r>
+              <w:rPr>
+                <w:rFonts w:ascii="Arial" w:hAnsi="Arial" w:cs="Arial"/>
+              </w:rPr>
+              <w:t xml:space="preserve">LU2 builds upon the fundamentals by focusing on repository management, including creating, cloning, branching, and managing changes using pull requests. Learners gain hands-on experience in managing code repositories. Performance Gap: Difficulty managing repository changes; Attribute Gained: Ability to create and manage GitHub repositories.</w:t>
             </w:r>
           </w:p>
           <w:p>
@@ -6443,20 +6550,20 @@
                 <w:b/>
                 <w:bCs/>
               </w:rPr>
-              <w:t xml:space="preserve">LU3: Mitigate Security Weaknesses</w:t>
-            </w:r>
-          </w:p>
-          <w:p>
-            <w:pPr>
-              <w:rPr>
-                <w:rFonts w:ascii="Arial" w:hAnsi="Arial" w:cs="Arial"/>
-              </w:rPr>
-            </w:pPr>
-            <w:r>
-              <w:rPr>
-                <w:rFonts w:ascii="Arial" w:hAnsi="Arial" w:cs="Arial"/>
-              </w:rPr>
-              <w:t xml:space="preserve">In LU3, learners will analyze situations and relate them to prior experiences to identify suspicious activities and potential threats. This unit enhances analytical skills and addresses the performance gap of learners struggling to leverage their experiences for better threat detection. By focusing on addressing security deficiencies, learners will also develop the ability to implement corrective measures effectively.</w:t>
+              <w:t xml:space="preserve">LU3: Collaborative Workflows on GitHub</w:t>
+            </w:r>
+          </w:p>
+          <w:p>
+            <w:pPr>
+              <w:rPr>
+                <w:rFonts w:ascii="Arial" w:hAnsi="Arial" w:cs="Arial"/>
+              </w:rPr>
+            </w:pPr>
+            <w:r>
+              <w:rPr>
+                <w:rFonts w:ascii="Arial" w:hAnsi="Arial" w:cs="Arial"/>
+              </w:rPr>
+              <w:t xml:space="preserve">LU3 delves into collaborative workflows, such as managing issues, discussions, forking, pull requests, and code reviews. Learners learn how to effectively collaborate with others on GitHub projects. Performance Gap: Inefficient collaborative practices; Attribute Gained: Proficiency in using collaborative features like pull requests and code reviews.</w:t>
             </w:r>
           </w:p>
           <w:p>
@@ -6486,20 +6593,20 @@
                 <w:b/>
                 <w:bCs/>
               </w:rPr>
-              <w:t xml:space="preserve">LU4: Present Findings and Recommendations</w:t>
-            </w:r>
-          </w:p>
-          <w:p>
-            <w:pPr>
-              <w:rPr>
-                <w:rFonts w:ascii="Arial" w:hAnsi="Arial" w:cs="Arial"/>
-              </w:rPr>
-            </w:pPr>
-            <w:r>
-              <w:rPr>
-                <w:rFonts w:ascii="Arial" w:hAnsi="Arial" w:cs="Arial"/>
-              </w:rPr>
-              <w:t xml:space="preserve">LU4 culminates the learning journey by emphasizing collaboration with security teams to assess risks using established methods of risk analysis. This unit fosters improved communication and teamwork, addressing the performance gap related to ineffective collaboration. By compiling and presenting findings, learners will enhance their overall risk management capabilities, ensuring they can implement robust security measures.</w:t>
+              <w:t xml:space="preserve">LU4: Modern GitHub Development Practices</w:t>
+            </w:r>
+          </w:p>
+          <w:p>
+            <w:pPr>
+              <w:rPr>
+                <w:rFonts w:ascii="Arial" w:hAnsi="Arial" w:cs="Arial"/>
+              </w:rPr>
+            </w:pPr>
+            <w:r>
+              <w:rPr>
+                <w:rFonts w:ascii="Arial" w:hAnsi="Arial" w:cs="Arial"/>
+              </w:rPr>
+              <w:t xml:space="preserve">LU4 introduces modern development practices, including GitHub Actions, GitHub Copilot, and GitHub Codespaces. Learners explore tools that enhance productivity and streamline development workflows. Performance Gap: Limited knowledge of modern development tools; Attribute Gained: Familiarity with GitHub Actions for automation.</w:t>
             </w:r>
           </w:p>
           <w:p>
@@ -6519,13 +6626,73 @@
             <w:pPr>
               <w:rPr>
                 <w:rFonts w:ascii="Arial" w:hAnsi="Arial" w:cs="Arial"/>
-              </w:rPr>
-            </w:pPr>
-            <w:r>
-              <w:rPr>
-                <w:rFonts w:ascii="Arial" w:hAnsi="Arial" w:cs="Arial"/>
-              </w:rPr>
-              <w:t xml:space="preserve">Overall, the structured sequencing of these learning units is designed to address the performance gaps identified in the security industry while equipping learners with the necessary attributes to excel in their roles as security professionals. This comprehensive approach ensures that learners are well-prepared to identify and mitigate security risks effectively.</w:t>
+                <w:b/>
+                <w:bCs/>
+              </w:rPr>
+            </w:pPr>
+            <w:r>
+              <w:rPr>
+                <w:rFonts w:ascii="Arial" w:hAnsi="Arial" w:cs="Arial"/>
+                <w:b/>
+                <w:bCs/>
+              </w:rPr>
+              <w:t xml:space="preserve">LU5: GitHub Project Automation</w:t>
+            </w:r>
+          </w:p>
+          <w:p>
+            <w:pPr>
+              <w:rPr>
+                <w:rFonts w:ascii="Arial" w:hAnsi="Arial" w:cs="Arial"/>
+              </w:rPr>
+            </w:pPr>
+            <w:r>
+              <w:rPr>
+                <w:rFonts w:ascii="Arial" w:hAnsi="Arial" w:cs="Arial"/>
+              </w:rPr>
+              <w:t xml:space="preserve">LU5 focuses on project automation, covering project creation, organization, and automation using GitHub Projects. Learners learn how to manage and automate their projects for improved efficiency. Performance Gap: Inability to automate project tasks; Attribute Gained: Skills in creating and organizing projects within GitHub.</w:t>
+            </w:r>
+          </w:p>
+          <w:p>
+            <w:pPr>
+              <w:rPr>
+                <w:rFonts w:ascii="Arial" w:hAnsi="Arial" w:cs="Arial"/>
+              </w:rPr>
+            </w:pPr>
+            <w:r>
+              <w:rPr>
+                <w:rFonts w:ascii="Arial" w:hAnsi="Arial" w:cs="Arial"/>
+              </w:rPr>
+              <w:t xml:space="preserve"/>
+            </w:r>
+          </w:p>
+          <w:p>
+            <w:pPr>
+              <w:rPr>
+                <w:rFonts w:ascii="Arial" w:hAnsi="Arial" w:cs="Arial"/>
+                <w:b/>
+                <w:bCs/>
+              </w:rPr>
+            </w:pPr>
+            <w:r>
+              <w:rPr>
+                <w:rFonts w:ascii="Arial" w:hAnsi="Arial" w:cs="Arial"/>
+                <w:b/>
+                <w:bCs/>
+              </w:rPr>
+              <w:t xml:space="preserve">LU6: GitHub Security and Administration</w:t>
+            </w:r>
+          </w:p>
+          <w:p>
+            <w:pPr>
+              <w:rPr>
+                <w:rFonts w:ascii="Arial" w:hAnsi="Arial" w:cs="Arial"/>
+              </w:rPr>
+            </w:pPr>
+            <w:r>
+              <w:rPr>
+                <w:rFonts w:ascii="Arial" w:hAnsi="Arial" w:cs="Arial"/>
+              </w:rPr>
+              <w:t xml:space="preserve">None</w:t>
             </w:r>
           </w:p>
         </w:tc>
@@ -6644,7 +6811,7 @@
                 <w:rFonts w:ascii="Arial" w:hAnsi="Arial" w:cs="Arial"/>
                 <w:color w:val="000000" w:themeColor="text1"/>
               </w:rPr>
-              <w:t xml:space="preserve">LU1: Evaluate Client Security Needs</w:t>
+              <w:t xml:space="preserve">LU1: Git and GitHub Fundamentals</w:t>
             </w:r>
           </w:p>
         </w:tc>
@@ -6682,7 +6849,7 @@
                 <w:rFonts w:ascii="Arial" w:hAnsi="Arial" w:cs="Arial"/>
                 <w:b/>
               </w:rPr>
-              <w:t xml:space="preserve">Topic 1: Assess Clients Security Status (K2, A1)  </w:t>
+              <w:t xml:space="preserve">Topic 1: Introduction to Git and GitHub (A1, A2)  </w:t>
             </w:r>
           </w:p>
           <w:p>
@@ -6702,7 +6869,7 @@
                 <w:rFonts w:ascii="Arial" w:hAnsi="Arial" w:cs="Arial"/>
                 <w:bCs/>
               </w:rPr>
-              <w:t xml:space="preserve">Identify changes of security needs and requirements of security site arising from changes in site amenities and environment according to organisational procedures.</w:t>
+              <w:t xml:space="preserve">What is version control</w:t>
             </w:r>
           </w:p>
           <w:p>
@@ -6722,7 +6889,7 @@
                 <w:rFonts w:ascii="Arial" w:hAnsi="Arial" w:cs="Arial"/>
                 <w:bCs/>
               </w:rPr>
-              <w:t xml:space="preserve">Collect data from information sources concerning security incidents for analysis of any trends and patterns of occurrences.</w:t>
+              <w:t xml:space="preserve">Basic Git commands</w:t>
             </w:r>
           </w:p>
           <w:p>
@@ -6742,7 +6909,7 @@
                 <w:rFonts w:ascii="Arial" w:hAnsi="Arial" w:cs="Arial"/>
                 <w:bCs/>
               </w:rPr>
-              <w:t xml:space="preserve">Conduct a discussion with the client to identify any security concerns.</w:t>
+              <w:t xml:space="preserve">What is GitHub?</w:t>
             </w:r>
           </w:p>
           <w:p>
@@ -6762,7 +6929,7 @@
                 <w:rFonts w:ascii="Arial" w:hAnsi="Arial" w:cs="Arial"/>
                 <w:bCs/>
               </w:rPr>
-              <w:t xml:space="preserve">Record issues raised and any changes to the clients security needs.</w:t>
+              <w:t xml:space="preserve">Components of the GitHub flow</w:t>
             </w:r>
           </w:p>
           <w:p>
@@ -6782,7 +6949,7 @@
                 <w:rFonts w:ascii="Arial" w:hAnsi="Arial" w:cs="Arial"/>
                 <w:bCs/>
               </w:rPr>
-              <w:t xml:space="preserve">Examine security operations orders and terms of the security services contract with the client according to organisational procedures to assess the clients security status.</w:t>
+              <w:t xml:space="preserve">GitHub is a collaborative platform</w:t>
             </w:r>
           </w:p>
           <w:p>
@@ -6802,7 +6969,7 @@
                 <w:rFonts w:ascii="Arial" w:hAnsi="Arial" w:cs="Arial"/>
                 <w:bCs/>
               </w:rPr>
-              <w:t xml:space="preserve">Prepare site assessment work plan to optimise utilisation of resources.</w:t>
+              <w:t xml:space="preserve">GitHub platform management</w:t>
             </w:r>
           </w:p>
           <w:p>
@@ -6832,7 +6999,7 @@
                 <w:rFonts w:ascii="Arial" w:hAnsi="Arial" w:cs="Arial"/>
                 <w:bCs/>
               </w:rPr>
-              <w:t xml:space="preserve">LO1 – Apply basic risk identification techniques to detect tell-tale signs and symptoms of potential security threats.</w:t>
+              <w:t xml:space="preserve">LO1 – Analyze Github components and coordinate release scheduling with collaborators to align processes.</w:t>
             </w:r>
           </w:p>
           <w:p>
@@ -6862,22 +7029,22 @@
                 <w:rFonts w:ascii="Arial" w:hAnsi="Arial" w:cs="Arial"/>
                 <w:bCs/>
               </w:rPr>
-              <w:t xml:space="preserve">K2: Types of tell-tale signs and symptoms</w:t>
-            </w:r>
-          </w:p>
-          <w:p>
-            <w:pPr>
-              <w:rPr>
-                <w:rFonts w:ascii="Arial" w:hAnsi="Arial" w:cs="Arial"/>
-                <w:bCs/>
-              </w:rPr>
-            </w:pPr>
-            <w:r>
-              <w:rPr>
-                <w:rFonts w:ascii="Arial" w:hAnsi="Arial" w:cs="Arial"/>
-                <w:bCs/>
-              </w:rPr>
-              <w:t xml:space="preserve">A1: Apply basic risk identification techniques</w:t>
+              <w:t xml:space="preserve">A1: Analyse release components</w:t>
+            </w:r>
+          </w:p>
+          <w:p>
+            <w:pPr>
+              <w:rPr>
+                <w:rFonts w:ascii="Arial" w:hAnsi="Arial" w:cs="Arial"/>
+                <w:bCs/>
+              </w:rPr>
+            </w:pPr>
+            <w:r>
+              <w:rPr>
+                <w:rFonts w:ascii="Arial" w:hAnsi="Arial" w:cs="Arial"/>
+                <w:bCs/>
+              </w:rPr>
+              <w:t xml:space="preserve">A2: Coordinate with relevant stakeholders on release scheduling to align release processes and procedures</w:t>
             </w:r>
           </w:p>
         </w:tc>
@@ -6903,7 +7070,7 @@
                 <w:rFonts w:ascii="Arial" w:hAnsi="Arial" w:cs="Arial"/>
                 <w:color w:val="000000" w:themeColor="text1"/>
               </w:rPr>
-              <w:t xml:space="preserve">LU2: Perform Site Evaluation</w:t>
+              <w:t xml:space="preserve">LU2: GitHub Repository Management</w:t>
             </w:r>
           </w:p>
         </w:tc>
@@ -6941,7 +7108,7 @@
                 <w:rFonts w:ascii="Arial" w:hAnsi="Arial" w:cs="Arial"/>
                 <w:b/>
               </w:rPr>
-              <w:t xml:space="preserve">Topic 2: Conduct Site Assessment (K3, K4, A2)  </w:t>
+              <w:t xml:space="preserve">Topic 2: Working with GitHub Repository (K1, A3)  </w:t>
             </w:r>
           </w:p>
           <w:p>
@@ -6961,7 +7128,7 @@
                 <w:rFonts w:ascii="Arial" w:hAnsi="Arial" w:cs="Arial"/>
                 <w:bCs/>
               </w:rPr>
-              <w:t xml:space="preserve">Carry out site assessment systematically according to organisational procedures, site assessment work plan and clients requirements.</w:t>
+              <w:t xml:space="preserve">Repository management</w:t>
             </w:r>
           </w:p>
           <w:p>
@@ -6981,7 +7148,7 @@
                 <w:rFonts w:ascii="Arial" w:hAnsi="Arial" w:cs="Arial"/>
                 <w:bCs/>
               </w:rPr>
-              <w:t xml:space="preserve">Compare actual security site performance against security operation procedures and record any variance accurately.</w:t>
+              <w:t xml:space="preserve">Create a new GitHub Repository</w:t>
             </w:r>
           </w:p>
           <w:p>
@@ -7001,7 +7168,7 @@
                 <w:rFonts w:ascii="Arial" w:hAnsi="Arial" w:cs="Arial"/>
                 <w:bCs/>
               </w:rPr>
-              <w:t xml:space="preserve">Examine details of clients security system/equipment and building premises according to organisational procedures to assess client security status.</w:t>
+              <w:t xml:space="preserve">Clone a repository</w:t>
             </w:r>
           </w:p>
           <w:p>
@@ -7021,7 +7188,7 @@
                 <w:rFonts w:ascii="Arial" w:hAnsi="Arial" w:cs="Arial"/>
                 <w:bCs/>
               </w:rPr>
-              <w:t xml:space="preserve">Assess the suitability of clients existing security system/equipment in meeting clients security needs.</w:t>
+              <w:t xml:space="preserve">Create a new branch</w:t>
             </w:r>
           </w:p>
           <w:p>
@@ -7041,7 +7208,7 @@
                 <w:rFonts w:ascii="Arial" w:hAnsi="Arial" w:cs="Arial"/>
                 <w:bCs/>
               </w:rPr>
-              <w:t xml:space="preserve">Examine the updated floor plan of assignment location to identify building structures and layout.</w:t>
+              <w:t xml:space="preserve">Add files to a repository</w:t>
             </w:r>
           </w:p>
           <w:p>
@@ -7061,7 +7228,7 @@
                 <w:rFonts w:ascii="Arial" w:hAnsi="Arial" w:cs="Arial"/>
                 <w:bCs/>
               </w:rPr>
-              <w:t xml:space="preserve">Identify variance and deviations from the clients security requirements.</w:t>
+              <w:t xml:space="preserve">Manage repository changes by using pull requests on GitHub</w:t>
             </w:r>
           </w:p>
           <w:p>
@@ -7081,27 +7248,7 @@
                 <w:rFonts w:ascii="Arial" w:hAnsi="Arial" w:cs="Arial"/>
                 <w:bCs/>
               </w:rPr>
-              <w:t xml:space="preserve">Identify security risks raised by environmental factors.</w:t>
-            </w:r>
-          </w:p>
-          <w:p>
-            <w:pPr>
-              <w:pStyle w:val="ListParagraph"/>
-              <w:numPr>
-                <w:ilvl w:val="0"/>
-                <w:numId w:val="44"/>
-              </w:numPr>
-              <w:rPr>
-                <w:rFonts w:ascii="Arial" w:hAnsi="Arial" w:cs="Arial"/>
-                <w:bCs/>
-              </w:rPr>
-            </w:pPr>
-            <w:r>
-              <w:rPr>
-                <w:rFonts w:ascii="Arial" w:hAnsi="Arial" w:cs="Arial"/>
-                <w:bCs/>
-              </w:rPr>
-              <w:t xml:space="preserve">Identify security risks and threats to the assignment location.</w:t>
+              <w:t xml:space="preserve">View repository insights</w:t>
             </w:r>
           </w:p>
           <w:p>
@@ -7131,7 +7278,7 @@
                 <w:rFonts w:ascii="Arial" w:hAnsi="Arial" w:cs="Arial"/>
                 <w:bCs/>
               </w:rPr>
-              <w:t xml:space="preserve">LO2 – Follow organizational procedures to identify risks by recognizing surveillance, inappropriate behavior, or potential threats.</w:t>
+              <w:t xml:space="preserve">LO2 – Select appropriate Git scripts for integrating and deploying software products.</w:t>
             </w:r>
           </w:p>
           <w:p>
@@ -7161,37 +7308,22 @@
                 <w:rFonts w:ascii="Arial" w:hAnsi="Arial" w:cs="Arial"/>
                 <w:bCs/>
               </w:rPr>
-              <w:t xml:space="preserve">K3: Organisational procedures for security operations</w:t>
-            </w:r>
-          </w:p>
-          <w:p>
-            <w:pPr>
-              <w:rPr>
-                <w:rFonts w:ascii="Arial" w:hAnsi="Arial" w:cs="Arial"/>
-                <w:bCs/>
-              </w:rPr>
-            </w:pPr>
-            <w:r>
-              <w:rPr>
-                <w:rFonts w:ascii="Arial" w:hAnsi="Arial" w:cs="Arial"/>
-                <w:bCs/>
-              </w:rPr>
-              <w:t xml:space="preserve">K4: Signs of surveillance and intelligence-gathering being conducted, inappropriate demeanours and potential suicide bombers</w:t>
-            </w:r>
-          </w:p>
-          <w:p>
-            <w:pPr>
-              <w:rPr>
-                <w:rFonts w:ascii="Arial" w:hAnsi="Arial" w:cs="Arial"/>
-                <w:bCs/>
-              </w:rPr>
-            </w:pPr>
-            <w:r>
-              <w:rPr>
-                <w:rFonts w:ascii="Arial" w:hAnsi="Arial" w:cs="Arial"/>
-                <w:bCs/>
-              </w:rPr>
-              <w:t xml:space="preserve">A2: Follow standard operating procedures (SOPs) to identify risks</w:t>
+              <w:t xml:space="preserve">K1: Types and usage of scripts and tools for integrating and deploying software products</w:t>
+            </w:r>
+          </w:p>
+          <w:p>
+            <w:pPr>
+              <w:rPr>
+                <w:rFonts w:ascii="Arial" w:hAnsi="Arial" w:cs="Arial"/>
+                <w:bCs/>
+              </w:rPr>
+            </w:pPr>
+            <w:r>
+              <w:rPr>
+                <w:rFonts w:ascii="Arial" w:hAnsi="Arial" w:cs="Arial"/>
+                <w:bCs/>
+              </w:rPr>
+              <w:t xml:space="preserve">A3: Select appropriate scripts and tools for integrating and deploying software products</w:t>
             </w:r>
           </w:p>
         </w:tc>
@@ -7222,7 +7354,7 @@
                 <w:rFonts w:ascii="Arial" w:hAnsi="Arial" w:cs="Arial"/>
                 <w:color w:val="000000" w:themeColor="text1"/>
               </w:rPr>
-              <w:t xml:space="preserve">LU3: Mitigate Security Weaknesses</w:t>
+              <w:t xml:space="preserve">LU3: Collaborative Workflows on GitHub</w:t>
             </w:r>
           </w:p>
         </w:tc>
@@ -7260,7 +7392,7 @@
                 <w:rFonts w:ascii="Arial" w:hAnsi="Arial" w:cs="Arial"/>
                 <w:b/>
               </w:rPr>
-              <w:t xml:space="preserve">Topic 3: Address Security Deficiencies (K5, K6, A3)  </w:t>
+              <w:t xml:space="preserve">Topic 3: Collaboration Features (K2, K3, A4, A5)  </w:t>
             </w:r>
           </w:p>
           <w:p>
@@ -7281,7 +7413,7 @@
                 <w:bCs/>
               </w:rPr>
               <w:lastRenderedPageBreak/>
-              <w:t xml:space="preserve">Confirm the accuracy and currency of data related to client security status prior to recommending security options.</w:t>
+              <w:t xml:space="preserve">Managing issues and discussions</w:t>
             </w:r>
           </w:p>
           <w:p>
@@ -7302,7 +7434,7 @@
                 <w:bCs/>
               </w:rPr>
               <w:lastRenderedPageBreak/>
-              <w:t xml:space="preserve">Determine risk potential by analysing relevant client security status data.</w:t>
+              <w:t xml:space="preserve">Forking and pull requests</w:t>
             </w:r>
           </w:p>
           <w:p>
@@ -7323,7 +7455,7 @@
                 <w:bCs/>
               </w:rPr>
               <w:lastRenderedPageBreak/>
-              <w:t xml:space="preserve">Assess a range of security resources for suitability and availability against security risks.</w:t>
+              <w:t xml:space="preserve">GitHub pages</w:t>
             </w:r>
           </w:p>
           <w:p>
@@ -7344,7 +7476,7 @@
                 <w:bCs/>
               </w:rPr>
               <w:lastRenderedPageBreak/>
-              <w:t xml:space="preserve">Identify any security deficiencies due to manpower and security systems resources and take appropriate corrective measures.</w:t>
+              <w:t xml:space="preserve">Markdown Features</w:t>
             </w:r>
           </w:p>
           <w:p>
@@ -7365,7 +7497,7 @@
                 <w:bCs/>
               </w:rPr>
               <w:lastRenderedPageBreak/>
-              <w:t xml:space="preserve">Prevent risk to client operations by addressing deficiencies in existing control mechanisms.</w:t>
+              <w:t xml:space="preserve">Link a PR to an Issue</w:t>
             </w:r>
           </w:p>
           <w:p>
@@ -7386,7 +7518,7 @@
                 <w:bCs/>
               </w:rPr>
               <w:lastRenderedPageBreak/>
-              <w:t xml:space="preserve">Take appropriate corrective measures to address security deficiencies identified in a security survey of assignment location.</w:t>
+              <w:t xml:space="preserve">Identify how to assign Issues.</w:t>
             </w:r>
           </w:p>
           <w:p>
@@ -7407,70 +7539,7 @@
                 <w:bCs/>
               </w:rPr>
               <w:lastRenderedPageBreak/>
-              <w:t xml:space="preserve">Gauge and define the potential impact of any security deficiencies accurately to prioritise measures to address gaps in security.</w:t>
-            </w:r>
-          </w:p>
-          <w:p>
-            <w:pPr>
-              <w:pStyle w:val="ListParagraph"/>
-              <w:numPr>
-                <w:ilvl w:val="0"/>
-                <w:numId w:val="44"/>
-              </w:numPr>
-              <w:rPr>
-                <w:rFonts w:ascii="Arial" w:hAnsi="Arial" w:cs="Arial"/>
-                <w:bCs/>
-              </w:rPr>
-            </w:pPr>
-            <w:r>
-              <w:rPr>
-                <w:rFonts w:ascii="Arial" w:hAnsi="Arial" w:cs="Arial"/>
-                <w:bCs/>
-              </w:rPr>
-              <w:lastRenderedPageBreak/>
-              <w:t xml:space="preserve">Provide recommendations which address clients security deficiencies within the scope of security services contract terms where necessary to appropriate parties to follow up on actions to be taken to address security risks.</w:t>
-            </w:r>
-          </w:p>
-          <w:p>
-            <w:pPr>
-              <w:pStyle w:val="ListParagraph"/>
-              <w:numPr>
-                <w:ilvl w:val="0"/>
-                <w:numId w:val="44"/>
-              </w:numPr>
-              <w:rPr>
-                <w:rFonts w:ascii="Arial" w:hAnsi="Arial" w:cs="Arial"/>
-                <w:bCs/>
-              </w:rPr>
-            </w:pPr>
-            <w:r>
-              <w:rPr>
-                <w:rFonts w:ascii="Arial" w:hAnsi="Arial" w:cs="Arial"/>
-                <w:bCs/>
-              </w:rPr>
-              <w:lastRenderedPageBreak/>
-              <w:t xml:space="preserve">Complete analysis and recommendations for the client within an agreed timescale.</w:t>
-            </w:r>
-          </w:p>
-          <w:p>
-            <w:pPr>
-              <w:pStyle w:val="ListParagraph"/>
-              <w:numPr>
-                <w:ilvl w:val="0"/>
-                <w:numId w:val="44"/>
-              </w:numPr>
-              <w:rPr>
-                <w:rFonts w:ascii="Arial" w:hAnsi="Arial" w:cs="Arial"/>
-                <w:bCs/>
-              </w:rPr>
-            </w:pPr>
-            <w:r>
-              <w:rPr>
-                <w:rFonts w:ascii="Arial" w:hAnsi="Arial" w:cs="Arial"/>
-                <w:bCs/>
-              </w:rPr>
-              <w:lastRenderedPageBreak/>
-              <w:t xml:space="preserve">Record analysis and recommendations in accordance with organisational procedures.</w:t>
+              <w:t xml:space="preserve">Code reviews</w:t>
             </w:r>
           </w:p>
           <w:p>
@@ -7500,7 +7569,7 @@
                 <w:rFonts w:ascii="Arial" w:hAnsi="Arial" w:cs="Arial"/>
                 <w:bCs/>
               </w:rPr>
-              <w:t xml:space="preserve">LO3 – Analyze situations and relate them to prior experiences to identify suspicious activities, attire, or explosive devices.</w:t>
+              <w:t xml:space="preserve">LO3 – Configure software products and deploy releases using Git configuration tests.</w:t>
             </w:r>
           </w:p>
           <w:p>
@@ -7530,37 +7599,52 @@
                 <w:rFonts w:ascii="Arial" w:hAnsi="Arial" w:cs="Arial"/>
                 <w:bCs/>
               </w:rPr>
-              <w:t xml:space="preserve">K5: Types of suspicious activities, inappropriate attires, explosives and incendiary devices used by terrorists</w:t>
-            </w:r>
-          </w:p>
-          <w:p>
-            <w:pPr>
-              <w:rPr>
-                <w:rFonts w:ascii="Arial" w:hAnsi="Arial" w:cs="Arial"/>
-                <w:bCs/>
-              </w:rPr>
-            </w:pPr>
-            <w:r>
-              <w:rPr>
-                <w:rFonts w:ascii="Arial" w:hAnsi="Arial" w:cs="Arial"/>
-                <w:bCs/>
-              </w:rPr>
-              <w:t xml:space="preserve">K6: Identification of persons</w:t>
-            </w:r>
-          </w:p>
-          <w:p>
-            <w:pPr>
-              <w:rPr>
-                <w:rFonts w:ascii="Arial" w:hAnsi="Arial" w:cs="Arial"/>
-                <w:bCs/>
-              </w:rPr>
-            </w:pPr>
-            <w:r>
-              <w:rPr>
-                <w:rFonts w:ascii="Arial" w:hAnsi="Arial" w:cs="Arial"/>
-                <w:bCs/>
-              </w:rPr>
-              <w:t xml:space="preserve">A3: Study situations and relate to past experience for identification of risks</w:t>
+              <w:t xml:space="preserve">K2: Software configuration procedures</w:t>
+            </w:r>
+          </w:p>
+          <w:p>
+            <w:pPr>
+              <w:rPr>
+                <w:rFonts w:ascii="Arial" w:hAnsi="Arial" w:cs="Arial"/>
+                <w:bCs/>
+              </w:rPr>
+            </w:pPr>
+            <w:r>
+              <w:rPr>
+                <w:rFonts w:ascii="Arial" w:hAnsi="Arial" w:cs="Arial"/>
+                <w:bCs/>
+              </w:rPr>
+              <w:t xml:space="preserve">K3: Configuration tests and their purposes</w:t>
+            </w:r>
+          </w:p>
+          <w:p>
+            <w:pPr>
+              <w:rPr>
+                <w:rFonts w:ascii="Arial" w:hAnsi="Arial" w:cs="Arial"/>
+                <w:bCs/>
+              </w:rPr>
+            </w:pPr>
+            <w:r>
+              <w:rPr>
+                <w:rFonts w:ascii="Arial" w:hAnsi="Arial" w:cs="Arial"/>
+                <w:bCs/>
+              </w:rPr>
+              <w:t xml:space="preserve">A4: Configure software products to integrate and deploy software releases to various platforms</w:t>
+            </w:r>
+          </w:p>
+          <w:p>
+            <w:pPr>
+              <w:rPr>
+                <w:rFonts w:ascii="Arial" w:hAnsi="Arial" w:cs="Arial"/>
+                <w:bCs/>
+              </w:rPr>
+            </w:pPr>
+            <w:r>
+              <w:rPr>
+                <w:rFonts w:ascii="Arial" w:hAnsi="Arial" w:cs="Arial"/>
+                <w:bCs/>
+              </w:rPr>
+              <w:t xml:space="preserve">A5: Execute configuration tests on platform specific versions of software products in line with testing procedures</w:t>
             </w:r>
           </w:p>
         </w:tc>
@@ -7592,7 +7676,7 @@
                 <w:color w:val="000000" w:themeColor="text1"/>
               </w:rPr>
               <w:lastRenderedPageBreak/>
-              <w:t xml:space="preserve">LU4: Present Findings and Recommendations</w:t>
+              <w:t xml:space="preserve">LU4: Modern GitHub Development Practices</w:t>
             </w:r>
           </w:p>
         </w:tc>
@@ -7630,7 +7714,7 @@
                 <w:rFonts w:ascii="Arial" w:hAnsi="Arial" w:cs="Arial"/>
                 <w:b/>
               </w:rPr>
-              <w:t xml:space="preserve">Topic 4: Submit Findings and Recommendations (K1, A4)  </w:t>
+              <w:t xml:space="preserve">Topic 4: Modern Development (K4, A6)  </w:t>
             </w:r>
           </w:p>
           <w:p>
@@ -7650,7 +7734,7 @@
                 <w:rFonts w:ascii="Arial" w:hAnsi="Arial" w:cs="Arial"/>
                 <w:bCs/>
               </w:rPr>
-              <w:t xml:space="preserve">Compile and record relevant information accurately and report to appropriate person according to organisational procedures.</w:t>
+              <w:t xml:space="preserve">GitHub Actions</w:t>
             </w:r>
           </w:p>
           <w:p>
@@ -7670,7 +7754,7 @@
                 <w:rFonts w:ascii="Arial" w:hAnsi="Arial" w:cs="Arial"/>
                 <w:bCs/>
               </w:rPr>
-              <w:t xml:space="preserve">Ensure findings and recommendations in the report are clear, logical and consistent with contract terms and conditions.</w:t>
+              <w:t xml:space="preserve">GitHub Copilot</w:t>
             </w:r>
           </w:p>
           <w:p>
@@ -7690,7 +7774,151 @@
                 <w:rFonts w:ascii="Arial" w:hAnsi="Arial" w:cs="Arial"/>
                 <w:bCs/>
               </w:rPr>
-              <w:t xml:space="preserve">Make recommendations based on the findings.</w:t>
+              <w:t xml:space="preserve">GitHub Codespaces</w:t>
+            </w:r>
+          </w:p>
+          <w:p>
+            <w:pPr>
+              <w:rPr>
+                <w:rFonts w:ascii="Arial" w:hAnsi="Arial" w:cs="Arial"/>
+                <w:bCs/>
+              </w:rPr>
+            </w:pPr>
+            <w:r>
+              <w:rPr>
+                <w:rFonts w:ascii="Arial" w:hAnsi="Arial" w:cs="Arial"/>
+                <w:bCs/>
+              </w:rPr>
+              <w:t xml:space="preserve"/>
+            </w:r>
+          </w:p>
+          <w:p>
+            <w:pPr>
+              <w:rPr>
+                <w:rFonts w:ascii="Arial" w:hAnsi="Arial" w:cs="Arial"/>
+                <w:bCs/>
+              </w:rPr>
+            </w:pPr>
+            <w:r>
+              <w:rPr>
+                <w:rFonts w:ascii="Arial" w:hAnsi="Arial" w:cs="Arial"/>
+                <w:bCs/>
+              </w:rPr>
+              <w:t xml:space="preserve">LO4 – Diagnose issues identified during Github configuration testing by interpreting configuration test results.</w:t>
+            </w:r>
+          </w:p>
+          <w:p>
+            <w:pPr>
+              <w:rPr>
+                <w:rFonts w:ascii="Arial" w:hAnsi="Arial" w:cs="Arial"/>
+                <w:bCs/>
+              </w:rPr>
+            </w:pPr>
+            <w:r>
+              <w:rPr>
+                <w:rFonts w:ascii="Arial" w:hAnsi="Arial" w:cs="Arial"/>
+                <w:bCs/>
+              </w:rPr>
+              <w:t xml:space="preserve"> </w:t>
+            </w:r>
+          </w:p>
+          <w:p>
+            <w:pPr>
+              <w:rPr>
+                <w:rFonts w:ascii="Arial" w:hAnsi="Arial" w:cs="Arial"/>
+                <w:bCs/>
+              </w:rPr>
+            </w:pPr>
+            <w:r>
+              <w:rPr>
+                <w:rFonts w:ascii="Arial" w:hAnsi="Arial" w:cs="Arial"/>
+                <w:bCs/>
+              </w:rPr>
+              <w:t xml:space="preserve">K4: Interpretation of configuration test results</w:t>
+            </w:r>
+          </w:p>
+          <w:p>
+            <w:pPr>
+              <w:rPr>
+                <w:rFonts w:ascii="Arial" w:hAnsi="Arial" w:cs="Arial"/>
+                <w:bCs/>
+              </w:rPr>
+            </w:pPr>
+            <w:r>
+              <w:rPr>
+                <w:rFonts w:ascii="Arial" w:hAnsi="Arial" w:cs="Arial"/>
+                <w:bCs/>
+              </w:rPr>
+              <w:t xml:space="preserve">A6: Diagnose issues surfaced from configuration testing</w:t>
+            </w:r>
+          </w:p>
+        </w:tc>
+      </w:tr>
+      <w:tr>
+        <w:trPr>
+          <w:trHeight w:val="58"/>
+        </w:trPr>
+        <w:tc>
+          <w:tcPr>
+            <w:tcW w:w="3261" w:type="dxa"/>
+          </w:tcPr>
+          <w:p>
+            <w:pPr>
+              <w:suppressAutoHyphens w:val="0"/>
+              <w:autoSpaceDN/>
+              <w:textAlignment w:val="auto"/>
+              <w:rPr>
+                <w:rFonts w:ascii="Arial" w:hAnsi="Arial" w:cs="Arial"/>
+                <w:b/>
+                <w:bCs/>
+                <w:color w:val="000000" w:themeColor="text1"/>
+              </w:rPr>
+            </w:pPr>
+            <w:proofErr w:type="gramStart"/>
+            <w:r>
+              <w:rPr>
+                <w:rFonts w:ascii="Arial" w:hAnsi="Arial" w:cs="Arial"/>
+                <w:color w:val="000000" w:themeColor="text1"/>
+              </w:rPr>
+              <w:t xml:space="preserve">LU5: GitHub Project Automation</w:t>
+            </w:r>
+          </w:p>
+        </w:tc>
+        <w:tc>
+          <w:tcPr>
+            <w:tcW w:w="6804" w:type="dxa"/>
+          </w:tcPr>
+          <w:p>
+            <w:pPr>
+              <w:suppressAutoHyphens w:val="0"/>
+              <w:autoSpaceDN/>
+              <w:textAlignment w:val="auto"/>
+              <w:rPr>
+                <w:rFonts w:ascii="Arial" w:hAnsi="Arial" w:cs="Arial"/>
+                <w:u w:val="single"/>
+              </w:rPr>
+            </w:pPr>
+            <w:r>
+              <w:rPr>
+                <w:rFonts w:ascii="Arial" w:hAnsi="Arial" w:cs="Arial"/>
+                <w:u w:val="single"/>
+              </w:rPr>
+              <w:t>Topics:</w:t>
+            </w:r>
+          </w:p>
+          <w:p>
+            <w:pPr>
+              <w:rPr>
+                <w:rFonts w:ascii="Arial" w:hAnsi="Arial" w:cs="Arial"/>
+                <w:b/>
+              </w:rPr>
+            </w:pPr>
+            <w:r>
+              <w:rPr>
+                <w:rFonts w:ascii="Arial" w:hAnsi="Arial" w:cs="Arial"/>
+                <w:b/>
+              </w:rPr>
+              <w:t xml:space="preserve">Topic 5: GitHub Project (K5, A7)  </w:t>
             </w:r>
           </w:p>
           <w:p>
@@ -7710,7 +7938,7 @@
                 <w:rFonts w:ascii="Arial" w:hAnsi="Arial" w:cs="Arial"/>
                 <w:bCs/>
               </w:rPr>
-              <w:t xml:space="preserve">Prepare a complete and accurate account of security assessment study report with indemnity specification according to organisation procedures.</w:t>
+              <w:t xml:space="preserve">Projects versus Projects Classic</w:t>
             </w:r>
           </w:p>
           <w:p>
@@ -7730,7 +7958,7 @@
                 <w:rFonts w:ascii="Arial" w:hAnsi="Arial" w:cs="Arial"/>
                 <w:bCs/>
               </w:rPr>
-              <w:t xml:space="preserve">Establish recommendations for new and existing security service requirements/appropriate security risk prevention measures supported by relevant documentation.</w:t>
+              <w:t xml:space="preserve">How to create a project</w:t>
             </w:r>
           </w:p>
           <w:p>
@@ -7750,7 +7978,7 @@
                 <w:rFonts w:ascii="Arial" w:hAnsi="Arial" w:cs="Arial"/>
                 <w:bCs/>
               </w:rPr>
-              <w:t xml:space="preserve">Outline constraints, limitations and exclusions to security survey and analysis in report and submit a report to the relevant person for approval.</w:t>
+              <w:t xml:space="preserve">How to organize your project</w:t>
             </w:r>
           </w:p>
           <w:p>
@@ -7770,7 +7998,7 @@
                 <w:rFonts w:ascii="Arial" w:hAnsi="Arial" w:cs="Arial"/>
                 <w:bCs/>
               </w:rPr>
-              <w:t xml:space="preserve">Follow-up and meet with the client to discuss on the site survey findings and seek agreement to proposed security recommendations. Finalise with the client the terms of reference for the next step in preparing operations order.</w:t>
+              <w:t xml:space="preserve">How to organize and automate your project</w:t>
             </w:r>
           </w:p>
           <w:p>
@@ -7790,7 +8018,151 @@
                 <w:rFonts w:ascii="Arial" w:hAnsi="Arial" w:cs="Arial"/>
                 <w:bCs/>
               </w:rPr>
-              <w:t xml:space="preserve">Implement agreed on terms of reference when security recommendations are accepted.</w:t>
+              <w:t xml:space="preserve">Insight and automation with projects</w:t>
+            </w:r>
+          </w:p>
+          <w:p>
+            <w:pPr>
+              <w:rPr>
+                <w:rFonts w:ascii="Arial" w:hAnsi="Arial" w:cs="Arial"/>
+                <w:bCs/>
+              </w:rPr>
+            </w:pPr>
+            <w:r>
+              <w:rPr>
+                <w:rFonts w:ascii="Arial" w:hAnsi="Arial" w:cs="Arial"/>
+                <w:bCs/>
+              </w:rPr>
+              <w:t xml:space="preserve"/>
+            </w:r>
+          </w:p>
+          <w:p>
+            <w:pPr>
+              <w:rPr>
+                <w:rFonts w:ascii="Arial" w:hAnsi="Arial" w:cs="Arial"/>
+                <w:bCs/>
+              </w:rPr>
+            </w:pPr>
+            <w:r>
+              <w:rPr>
+                <w:rFonts w:ascii="Arial" w:hAnsi="Arial" w:cs="Arial"/>
+                <w:bCs/>
+              </w:rPr>
+              <w:t xml:space="preserve">LO5 – Identify potential improvements to the software configuration, deployment processes, and code elements.</w:t>
+            </w:r>
+          </w:p>
+          <w:p>
+            <w:pPr>
+              <w:rPr>
+                <w:rFonts w:ascii="Arial" w:hAnsi="Arial" w:cs="Arial"/>
+                <w:bCs/>
+              </w:rPr>
+            </w:pPr>
+            <w:r>
+              <w:rPr>
+                <w:rFonts w:ascii="Arial" w:hAnsi="Arial" w:cs="Arial"/>
+                <w:bCs/>
+              </w:rPr>
+              <w:t xml:space="preserve"> </w:t>
+            </w:r>
+          </w:p>
+          <w:p>
+            <w:pPr>
+              <w:rPr>
+                <w:rFonts w:ascii="Arial" w:hAnsi="Arial" w:cs="Arial"/>
+                <w:bCs/>
+              </w:rPr>
+            </w:pPr>
+            <w:r>
+              <w:rPr>
+                <w:rFonts w:ascii="Arial" w:hAnsi="Arial" w:cs="Arial"/>
+                <w:bCs/>
+              </w:rPr>
+              <w:t xml:space="preserve">K5: Elements of the software configuration and deployment process</w:t>
+            </w:r>
+          </w:p>
+          <w:p>
+            <w:pPr>
+              <w:rPr>
+                <w:rFonts w:ascii="Arial" w:hAnsi="Arial" w:cs="Arial"/>
+                <w:bCs/>
+              </w:rPr>
+            </w:pPr>
+            <w:r>
+              <w:rPr>
+                <w:rFonts w:ascii="Arial" w:hAnsi="Arial" w:cs="Arial"/>
+                <w:bCs/>
+              </w:rPr>
+              <w:t xml:space="preserve">A7: Identify potential improvements and modifications to the software configuration and deployment process or the software code</w:t>
+            </w:r>
+          </w:p>
+        </w:tc>
+      </w:tr>
+      <w:tr>
+        <w:trPr>
+          <w:trHeight w:val="308"/>
+        </w:trPr>
+        <w:tc>
+          <w:tcPr>
+            <w:tcW w:w="3261" w:type="dxa"/>
+          </w:tcPr>
+          <w:p>
+            <w:pPr>
+              <w:suppressAutoHyphens w:val="0"/>
+              <w:autoSpaceDN/>
+              <w:textAlignment w:val="auto"/>
+              <w:rPr>
+                <w:rFonts w:ascii="Arial" w:hAnsi="Arial" w:cs="Arial"/>
+                <w:b/>
+                <w:bCs/>
+                <w:color w:val="000000" w:themeColor="text1"/>
+              </w:rPr>
+            </w:pPr>
+            <w:proofErr w:type="gramStart"/>
+            <w:r>
+              <w:rPr>
+                <w:rFonts w:ascii="Arial" w:hAnsi="Arial" w:cs="Arial"/>
+                <w:color w:val="000000" w:themeColor="text1"/>
+              </w:rPr>
+              <w:t xml:space="preserve">LU6: GitHub Security and Administration</w:t>
+            </w:r>
+          </w:p>
+        </w:tc>
+        <w:tc>
+          <w:tcPr>
+            <w:tcW w:w="6804" w:type="dxa"/>
+          </w:tcPr>
+          <w:p>
+            <w:pPr>
+              <w:suppressAutoHyphens w:val="0"/>
+              <w:autoSpaceDN/>
+              <w:textAlignment w:val="auto"/>
+              <w:rPr>
+                <w:rFonts w:ascii="Arial" w:hAnsi="Arial" w:cs="Arial"/>
+                <w:u w:val="single"/>
+              </w:rPr>
+            </w:pPr>
+            <w:r>
+              <w:rPr>
+                <w:rFonts w:ascii="Arial" w:hAnsi="Arial" w:cs="Arial"/>
+                <w:u w:val="single"/>
+              </w:rPr>
+              <w:t>Topics:</w:t>
+            </w:r>
+          </w:p>
+          <w:p>
+            <w:pPr>
+              <w:rPr>
+                <w:rFonts w:ascii="Arial" w:hAnsi="Arial" w:cs="Arial"/>
+                <w:b/>
+              </w:rPr>
+            </w:pPr>
+            <w:r>
+              <w:rPr>
+                <w:rFonts w:ascii="Arial" w:hAnsi="Arial" w:cs="Arial"/>
+                <w:b/>
+              </w:rPr>
+              <w:t xml:space="preserve">Topic 6: Privacy, Security and Administration (A8)  </w:t>
             </w:r>
           </w:p>
           <w:p>
@@ -7810,7 +8182,7 @@
                 <w:rFonts w:ascii="Arial" w:hAnsi="Arial" w:cs="Arial"/>
                 <w:bCs/>
               </w:rPr>
-              <w:t xml:space="preserve">Carry out any changes and adjustments to recommended actions within agreed terms of reference.</w:t>
+              <w:t xml:space="preserve">Introduction to GitHub administration</w:t>
             </w:r>
           </w:p>
           <w:p>
@@ -7830,7 +8202,127 @@
                 <w:rFonts w:ascii="Arial" w:hAnsi="Arial" w:cs="Arial"/>
                 <w:bCs/>
               </w:rPr>
-              <w:t xml:space="preserve">Maintain the confidentiality of all recorded information.</w:t>
+              <w:t xml:space="preserve">Authenticate and authorize user identities on GitHub</w:t>
+            </w:r>
+          </w:p>
+          <w:p>
+            <w:pPr>
+              <w:pStyle w:val="ListParagraph"/>
+              <w:numPr>
+                <w:ilvl w:val="0"/>
+                <w:numId w:val="44"/>
+              </w:numPr>
+              <w:rPr>
+                <w:rFonts w:ascii="Arial" w:hAnsi="Arial" w:cs="Arial"/>
+                <w:bCs/>
+              </w:rPr>
+            </w:pPr>
+            <w:r>
+              <w:rPr>
+                <w:rFonts w:ascii="Arial" w:hAnsi="Arial" w:cs="Arial"/>
+                <w:bCs/>
+              </w:rPr>
+              <w:t xml:space="preserve">Dependency management</w:t>
+            </w:r>
+          </w:p>
+          <w:p>
+            <w:pPr>
+              <w:pStyle w:val="ListParagraph"/>
+              <w:numPr>
+                <w:ilvl w:val="0"/>
+                <w:numId w:val="44"/>
+              </w:numPr>
+              <w:rPr>
+                <w:rFonts w:ascii="Arial" w:hAnsi="Arial" w:cs="Arial"/>
+                <w:bCs/>
+              </w:rPr>
+            </w:pPr>
+            <w:r>
+              <w:rPr>
+                <w:rFonts w:ascii="Arial" w:hAnsi="Arial" w:cs="Arial"/>
+                <w:bCs/>
+              </w:rPr>
+              <w:t xml:space="preserve">Code scanning</w:t>
+            </w:r>
+          </w:p>
+          <w:p>
+            <w:pPr>
+              <w:pStyle w:val="ListParagraph"/>
+              <w:numPr>
+                <w:ilvl w:val="0"/>
+                <w:numId w:val="44"/>
+              </w:numPr>
+              <w:rPr>
+                <w:rFonts w:ascii="Arial" w:hAnsi="Arial" w:cs="Arial"/>
+                <w:bCs/>
+              </w:rPr>
+            </w:pPr>
+            <w:r>
+              <w:rPr>
+                <w:rFonts w:ascii="Arial" w:hAnsi="Arial" w:cs="Arial"/>
+                <w:bCs/>
+              </w:rPr>
+              <w:t xml:space="preserve">Secret scanning</w:t>
+            </w:r>
+          </w:p>
+          <w:p>
+            <w:pPr>
+              <w:pStyle w:val="ListParagraph"/>
+              <w:numPr>
+                <w:ilvl w:val="0"/>
+                <w:numId w:val="44"/>
+              </w:numPr>
+              <w:rPr>
+                <w:rFonts w:ascii="Arial" w:hAnsi="Arial" w:cs="Arial"/>
+                <w:bCs/>
+              </w:rPr>
+            </w:pPr>
+            <w:r>
+              <w:rPr>
+                <w:rFonts w:ascii="Arial" w:hAnsi="Arial" w:cs="Arial"/>
+                <w:bCs/>
+              </w:rPr>
+              <w:t xml:space="preserve">How to maintain a secure GitHub repository</w:t>
+            </w:r>
+          </w:p>
+          <w:p>
+            <w:pPr>
+              <w:pStyle w:val="ListParagraph"/>
+              <w:numPr>
+                <w:ilvl w:val="0"/>
+                <w:numId w:val="44"/>
+              </w:numPr>
+              <w:rPr>
+                <w:rFonts w:ascii="Arial" w:hAnsi="Arial" w:cs="Arial"/>
+                <w:bCs/>
+              </w:rPr>
+            </w:pPr>
+            <w:r>
+              <w:rPr>
+                <w:rFonts w:ascii="Arial" w:hAnsi="Arial" w:cs="Arial"/>
+                <w:bCs/>
+              </w:rPr>
+              <w:t xml:space="preserve">Automated security</w:t>
+            </w:r>
+          </w:p>
+          <w:p>
+            <w:pPr>
+              <w:pStyle w:val="ListParagraph"/>
+              <w:numPr>
+                <w:ilvl w:val="0"/>
+                <w:numId w:val="44"/>
+              </w:numPr>
+              <w:rPr>
+                <w:rFonts w:ascii="Arial" w:hAnsi="Arial" w:cs="Arial"/>
+                <w:bCs/>
+              </w:rPr>
+            </w:pPr>
+            <w:r>
+              <w:rPr>
+                <w:rFonts w:ascii="Arial" w:hAnsi="Arial" w:cs="Arial"/>
+                <w:bCs/>
+              </w:rPr>
+              <w:t xml:space="preserve">InnerSouce</w:t>
             </w:r>
           </w:p>
           <w:p>
@@ -7860,7 +8352,7 @@
                 <w:rFonts w:ascii="Arial" w:hAnsi="Arial" w:cs="Arial"/>
                 <w:bCs/>
               </w:rPr>
-              <w:t xml:space="preserve">LO4 – Collaborate with security teams to assess risks using established methods of risk analysis.</w:t>
+              <w:t xml:space="preserve">LO6 – Implement modifications to software products and processes for improved functionality.</w:t>
             </w:r>
           </w:p>
           <w:p>
@@ -7890,22 +8382,7 @@
                 <w:rFonts w:ascii="Arial" w:hAnsi="Arial" w:cs="Arial"/>
                 <w:bCs/>
               </w:rPr>
-              <w:t xml:space="preserve">K1: Methods of risk analysis</w:t>
-            </w:r>
-          </w:p>
-          <w:p>
-            <w:pPr>
-              <w:rPr>
-                <w:rFonts w:ascii="Arial" w:hAnsi="Arial" w:cs="Arial"/>
-                <w:bCs/>
-              </w:rPr>
-            </w:pPr>
-            <w:r>
-              <w:rPr>
-                <w:rFonts w:ascii="Arial" w:hAnsi="Arial" w:cs="Arial"/>
-                <w:bCs/>
-              </w:rPr>
-              <w:t xml:space="preserve">A4: Discuss situations with security teams to identify risks</w:t>
+              <w:t xml:space="preserve">A8: Implement modifications to platform-specific software products and processes</w:t>
             </w:r>
           </w:p>
         </w:tc>
@@ -8954,7 +9431,7 @@
                 <w:rFonts w:ascii="Arial" w:hAnsi="Arial" w:cs="Arial"/>
                 <w:color w:val="000000" w:themeColor="text1"/>
               </w:rPr>
-              <w:t xml:space="preserve">LU1: Evaluate Client Security Needs</w:t>
+              <w:t xml:space="preserve">LU1: Git and GitHub Fundamentals</w:t>
             </w:r>
           </w:p>
         </w:tc>
@@ -8987,7 +9464,7 @@
               <w:rPr>
                 <w:rFonts w:ascii="Arial" w:hAnsi="Arial" w:cs="Arial"/>
               </w:rPr>
-              <w:t xml:space="preserve">LO1: Apply basic risk identification techniques to detect tell-tale signs and symptoms of potential security threats.</w:t>
+              <w:t xml:space="preserve">LO1: Analyze Github components and coordinate release scheduling with collaborators to align processes.</w:t>
             </w:r>
           </w:p>
           <w:p>
@@ -9016,7 +9493,7 @@
               <w:rPr>
                 <w:rFonts w:ascii="Arial" w:hAnsi="Arial" w:cs="Arial"/>
               </w:rPr>
-              <w:t xml:space="preserve">K2, A1</w:t>
+              <w:t xml:space="preserve">A1, A2</w:t>
             </w:r>
             <w:r>
               <w:rPr>
@@ -9055,11 +9532,7 @@
               <w:rPr>
                 <w:rFonts w:ascii="Arial" w:hAnsi="Arial" w:cs="Arial"/>
               </w:rPr>
-              <w:t xml:space="preserve">Written Assessment - Short-Answer Questions (WA-SAQ) – K2</w:t>
-              <w:br/>
-              <w:t xml:space="preserve"/>
-              <w:br/>
-              <w:t xml:space="preserve">Case Study (CS) – A1</w:t>
+              <w:t xml:space="preserve">Practical Performance (PP) – A1, A2</w:t>
             </w:r>
           </w:p>
         </w:tc>
@@ -9092,11 +9565,7 @@
               <w:rPr>
                 <w:rFonts w:ascii="Arial" w:hAnsi="Arial" w:cs="Arial"/>
               </w:rPr>
-              <w:t xml:space="preserve">Written Assessment - Short-Answer Questions (WA-SAQ) – 15 mins</w:t>
-              <w:br/>
-              <w:t xml:space="preserve"/>
-              <w:br/>
-              <w:t xml:space="preserve">Case Study (CS) – 15 mins</w:t>
+              <w:t xml:space="preserve">Practical Performance (PP) – 10 mins</w:t>
             </w:r>
           </w:p>
         </w:tc>
@@ -9174,7 +9643,7 @@
               <w:rPr>
                 <w:rFonts w:ascii="Arial" w:hAnsi="Arial" w:cs="Arial"/>
               </w:rPr>
-              <w:t xml:space="preserve">Peer Sharing</w:t>
+              <w:t xml:space="preserve">Didactic Questioning</w:t>
             </w:r>
           </w:p>
           <w:p>
@@ -9205,7 +9674,7 @@
               <w:rPr>
                 <w:rFonts w:ascii="Arial" w:hAnsi="Arial" w:cs="Arial"/>
               </w:rPr>
-              <w:t xml:space="preserve">Group Discussion</w:t>
+              <w:t xml:space="preserve">Demonstration</w:t>
             </w:r>
           </w:p>
           <w:p>
@@ -9236,7 +9705,7 @@
               <w:rPr>
                 <w:rFonts w:ascii="Arial" w:hAnsi="Arial" w:cs="Arial"/>
               </w:rPr>
-              <w:t xml:space="preserve">Case Study</w:t>
+              <w:t xml:space="preserve">Practical</w:t>
             </w:r>
           </w:p>
           <w:p>
@@ -9547,7 +10016,7 @@
                 <w:rFonts w:ascii="Arial" w:hAnsi="Arial" w:cs="Arial"/>
                 <w:color w:val="000000" w:themeColor="text1"/>
               </w:rPr>
-              <w:t xml:space="preserve">LU2: Perform Site Evaluation</w:t>
+              <w:t xml:space="preserve">LU2: GitHub Repository Management</w:t>
             </w:r>
           </w:p>
         </w:tc>
@@ -9580,7 +10049,7 @@
               <w:rPr>
                 <w:rFonts w:ascii="Arial" w:hAnsi="Arial" w:cs="Arial"/>
               </w:rPr>
-              <w:t xml:space="preserve">LO2: Follow organizational procedures to identify risks by recognizing surveillance, inappropriate behavior, or potential threats.</w:t>
+              <w:t xml:space="preserve">LO2: Select appropriate Git scripts for integrating and deploying software products.</w:t>
             </w:r>
           </w:p>
           <w:p>
@@ -9609,7 +10078,7 @@
               <w:rPr>
                 <w:rFonts w:ascii="Arial" w:hAnsi="Arial" w:cs="Arial"/>
               </w:rPr>
-              <w:t xml:space="preserve">K3, K4, A2</w:t>
+              <w:t xml:space="preserve">K1, A3</w:t>
             </w:r>
             <w:r>
               <w:rPr>
@@ -9648,11 +10117,11 @@
               <w:rPr>
                 <w:rFonts w:ascii="Arial" w:hAnsi="Arial" w:cs="Arial"/>
               </w:rPr>
-              <w:t xml:space="preserve">Written Assessment - Short-Answer Questions (WA-SAQ) – K3, K4</w:t>
+              <w:t xml:space="preserve">Written Assessment - Short-Answer Questions (WA-SAQ) – K1</w:t>
               <w:br/>
               <w:t xml:space="preserve"/>
               <w:br/>
-              <w:t xml:space="preserve">Case Study (CS) – A2</w:t>
+              <w:t xml:space="preserve">Practical Performance (PP) – A3</w:t>
             </w:r>
           </w:p>
         </w:tc>
@@ -9689,7 +10158,7 @@
               <w:br/>
               <w:t xml:space="preserve"/>
               <w:br/>
-              <w:t xml:space="preserve">Case Study (CS) – 15 mins</w:t>
+              <w:t xml:space="preserve">Practical Performance (PP) – 10 mins</w:t>
             </w:r>
           </w:p>
         </w:tc>
@@ -9767,7 +10236,7 @@
               <w:rPr>
                 <w:rFonts w:ascii="Arial" w:hAnsi="Arial" w:cs="Arial"/>
               </w:rPr>
-              <w:t xml:space="preserve">Peer Sharing</w:t>
+              <w:t xml:space="preserve">Didactic Questioning</w:t>
             </w:r>
           </w:p>
           <w:p>
@@ -9798,7 +10267,7 @@
               <w:rPr>
                 <w:rFonts w:ascii="Arial" w:hAnsi="Arial" w:cs="Arial"/>
               </w:rPr>
-              <w:t xml:space="preserve">Group Discussion</w:t>
+              <w:t xml:space="preserve">Demonstration</w:t>
             </w:r>
           </w:p>
           <w:p>
@@ -9829,7 +10298,7 @@
               <w:rPr>
                 <w:rFonts w:ascii="Arial" w:hAnsi="Arial" w:cs="Arial"/>
               </w:rPr>
-              <w:t xml:space="preserve">Case Study</w:t>
+              <w:t xml:space="preserve">Practical</w:t>
             </w:r>
           </w:p>
           <w:p>
@@ -10142,7 +10611,7 @@
                 <w:color w:val="000000" w:themeColor="text1"/>
               </w:rPr>
               <w:lastRenderedPageBreak/>
-              <w:t xml:space="preserve">LU3: Mitigate Security Weaknesses</w:t>
+              <w:t xml:space="preserve">LU3: Collaborative Workflows on GitHub</w:t>
             </w:r>
           </w:p>
         </w:tc>
@@ -10175,7 +10644,7 @@
               <w:rPr>
                 <w:rFonts w:ascii="Arial" w:hAnsi="Arial" w:cs="Arial"/>
               </w:rPr>
-              <w:t xml:space="preserve">LO3: Analyze situations and relate them to prior experiences to identify suspicious activities, attire, or explosive devices.</w:t>
+              <w:t xml:space="preserve">LO3: Configure software products and deploy releases using Git configuration tests.</w:t>
             </w:r>
           </w:p>
           <w:p>
@@ -10204,7 +10673,7 @@
               <w:rPr>
                 <w:rFonts w:ascii="Arial" w:hAnsi="Arial" w:cs="Arial"/>
               </w:rPr>
-              <w:t xml:space="preserve">K5, K6, A3</w:t>
+              <w:t xml:space="preserve">K2, K3, A4, A5</w:t>
             </w:r>
             <w:r>
               <w:rPr>
@@ -10243,11 +10712,11 @@
               <w:rPr>
                 <w:rFonts w:ascii="Arial" w:hAnsi="Arial" w:cs="Arial"/>
               </w:rPr>
-              <w:t xml:space="preserve">Written Assessment - Short-Answer Questions (WA-SAQ) – K5, K6</w:t>
+              <w:t xml:space="preserve">Written Assessment - Short-Answer Questions (WA-SAQ) – K2, K3</w:t>
               <w:br/>
               <w:t xml:space="preserve"/>
               <w:br/>
-              <w:t xml:space="preserve">Case Study (CS) – A3</w:t>
+              <w:t xml:space="preserve">Practical Performance (PP) – A4, A5</w:t>
             </w:r>
           </w:p>
         </w:tc>
@@ -10284,7 +10753,7 @@
               <w:br/>
               <w:t xml:space="preserve"/>
               <w:br/>
-              <w:t xml:space="preserve">Case Study (CS) – 15 mins</w:t>
+              <w:t xml:space="preserve">Practical Performance (PP) – 10 mins</w:t>
             </w:r>
           </w:p>
         </w:tc>
@@ -10362,7 +10831,7 @@
               <w:rPr>
                 <w:rFonts w:ascii="Arial" w:hAnsi="Arial" w:cs="Arial"/>
               </w:rPr>
-              <w:t xml:space="preserve">Peer Sharing</w:t>
+              <w:t xml:space="preserve">Didactic Questioning</w:t>
             </w:r>
           </w:p>
           <w:p>
@@ -10393,7 +10862,7 @@
               <w:rPr>
                 <w:rFonts w:ascii="Arial" w:hAnsi="Arial" w:cs="Arial"/>
               </w:rPr>
-              <w:t xml:space="preserve">Group Discussion</w:t>
+              <w:t xml:space="preserve">Demonstration</w:t>
             </w:r>
           </w:p>
           <w:p>
@@ -10424,7 +10893,7 @@
               <w:rPr>
                 <w:rFonts w:ascii="Arial" w:hAnsi="Arial" w:cs="Arial"/>
               </w:rPr>
-              <w:t xml:space="preserve">Case Study</w:t>
+              <w:t xml:space="preserve">Practical</w:t>
             </w:r>
           </w:p>
           <w:p>
@@ -10735,7 +11204,7 @@
                 <w:rFonts w:ascii="Arial" w:hAnsi="Arial" w:cs="Arial"/>
                 <w:color w:val="000000" w:themeColor="text1"/>
               </w:rPr>
-              <w:t xml:space="preserve">LU4: Present Findings and Recommendations</w:t>
+              <w:t xml:space="preserve">LU4: Modern GitHub Development Practices</w:t>
             </w:r>
           </w:p>
         </w:tc>
@@ -10768,7 +11237,7 @@
               <w:rPr>
                 <w:rFonts w:ascii="Arial" w:hAnsi="Arial" w:cs="Arial"/>
               </w:rPr>
-              <w:t xml:space="preserve">LO4: Collaborate with security teams to assess risks using established methods of risk analysis.</w:t>
+              <w:t xml:space="preserve">LO4: Diagnose issues identified during Github configuration testing by interpreting configuration test results.</w:t>
             </w:r>
           </w:p>
           <w:p>
@@ -10797,7 +11266,7 @@
               <w:rPr>
                 <w:rFonts w:ascii="Arial" w:hAnsi="Arial" w:cs="Arial"/>
               </w:rPr>
-              <w:t xml:space="preserve">K1, A4</w:t>
+              <w:t xml:space="preserve">K4, A6</w:t>
             </w:r>
             <w:r>
               <w:rPr>
@@ -10836,11 +11305,11 @@
               <w:rPr>
                 <w:rFonts w:ascii="Arial" w:hAnsi="Arial" w:cs="Arial"/>
               </w:rPr>
-              <w:t xml:space="preserve">Written Assessment - Short-Answer Questions (WA-SAQ) – K1</w:t>
+              <w:t xml:space="preserve">Written Assessment - Short-Answer Questions (WA-SAQ) – K4</w:t>
               <w:br/>
               <w:t xml:space="preserve"/>
               <w:br/>
-              <w:t xml:space="preserve">Case Study (CS) – A4</w:t>
+              <w:t xml:space="preserve">Practical Performance (PP) – A6</w:t>
             </w:r>
           </w:p>
         </w:tc>
@@ -10877,7 +11346,7 @@
               <w:br/>
               <w:t xml:space="preserve"/>
               <w:br/>
-              <w:t xml:space="preserve">Case Study (CS) – 15 mins</w:t>
+              <w:t xml:space="preserve">Practical Performance (PP) – 10 mins</w:t>
             </w:r>
           </w:p>
         </w:tc>
@@ -10955,7 +11424,7 @@
               <w:rPr>
                 <w:rFonts w:ascii="Arial" w:hAnsi="Arial" w:cs="Arial"/>
               </w:rPr>
-              <w:t xml:space="preserve">Peer Sharing</w:t>
+              <w:t xml:space="preserve">Didactic Questioning</w:t>
             </w:r>
           </w:p>
           <w:p>
@@ -10986,7 +11455,7 @@
               <w:rPr>
                 <w:rFonts w:ascii="Arial" w:hAnsi="Arial" w:cs="Arial"/>
               </w:rPr>
-              <w:t xml:space="preserve">Group Discussion</w:t>
+              <w:t xml:space="preserve">Demonstration</w:t>
             </w:r>
           </w:p>
           <w:p>
@@ -11017,7 +11486,7 @@
               <w:rPr>
                 <w:rFonts w:ascii="Arial" w:hAnsi="Arial" w:cs="Arial"/>
               </w:rPr>
-              <w:t xml:space="preserve">Case Study</w:t>
+              <w:t xml:space="preserve">Practical</w:t>
             </w:r>
           </w:p>
           <w:p>
@@ -11188,6 +11657,599 @@
                 <w:rFonts w:ascii="Arial" w:hAnsi="Arial" w:cs="Arial"/>
               </w:rPr>
               <w:t>3]</w:t>
+            </w:r>
+          </w:p>
+        </w:tc>
+        <w:tc>
+          <w:tcPr>
+            <w:tcW w:w="964" w:type="dxa"/>
+            <w:tcBorders>
+              <w:top w:val="single" w:sz="4" w:space="0" w:color="000000"/>
+              <w:left w:val="single" w:sz="4" w:space="0" w:color="000000"/>
+              <w:bottom w:val="single" w:sz="4" w:space="0" w:color="000000"/>
+              <w:right w:val="single" w:sz="4" w:space="0" w:color="000000"/>
+            </w:tcBorders>
+            <w:shd w:val="clear" w:color="auto" w:fill="FFFFFF" w:themeFill="background1"/>
+            <w:tcMar>
+              <w:top w:w="0" w:type="dxa"/>
+              <w:left w:w="108" w:type="dxa"/>
+              <w:bottom w:w="0" w:type="dxa"/>
+              <w:right w:w="108" w:type="dxa"/>
+            </w:tcMar>
+          </w:tcPr>
+          <w:p>
+            <w:pPr>
+              <w:spacing w:after="0" w:line="240" w:lineRule="auto"/>
+              <w:jc w:val="center"/>
+              <w:rPr>
+                <w:rFonts w:ascii="Arial" w:hAnsi="Arial" w:cs="Arial"/>
+              </w:rPr>
+            </w:pPr>
+            <w:r>
+              <w:rPr>
+                <w:rFonts w:ascii="Arial" w:hAnsi="Arial" w:cs="Arial"/>
+              </w:rPr>
+              <w:t>NA</w:t>
+            </w:r>
+          </w:p>
+        </w:tc>
+      </w:tr>
+      <w:tr>
+        <w:trPr>
+          <w:gridAfter w:val="1"/>
+          <w:wAfter w:w="8" w:type="dxa"/>
+          <w:trHeight w:val="851"/>
+        </w:trPr>
+        <w:tc>
+          <w:tcPr>
+            <w:tcW w:w="675" w:type="dxa"/>
+            <w:tcBorders>
+              <w:top w:val="single" w:sz="4" w:space="0" w:color="000000"/>
+              <w:left w:val="single" w:sz="4" w:space="0" w:color="000000"/>
+              <w:bottom w:val="single" w:sz="4" w:space="0" w:color="000000"/>
+              <w:right w:val="single" w:sz="4" w:space="0" w:color="000000"/>
+            </w:tcBorders>
+            <w:shd w:val="clear" w:color="auto" w:fill="auto"/>
+            <w:tcMar>
+              <w:top w:w="0" w:type="dxa"/>
+              <w:left w:w="108" w:type="dxa"/>
+              <w:bottom w:w="0" w:type="dxa"/>
+              <w:right w:w="108" w:type="dxa"/>
+            </w:tcMar>
+          </w:tcPr>
+          <w:p>
+            <w:pPr>
+              <w:spacing w:after="0" w:line="240" w:lineRule="auto"/>
+              <w:rPr>
+                <w:rFonts w:ascii="Arial" w:hAnsi="Arial" w:cs="Arial"/>
+                <w:i/>
+              </w:rPr>
+            </w:pPr>
+            <w:r>
+              <w:rPr>
+                <w:rFonts w:ascii="Arial" w:hAnsi="Arial" w:cs="Arial"/>
+                <w:i/>
+              </w:rPr>
+              <w:t xml:space="preserve"/>
+            </w:r>
+          </w:p>
+          <w:p>
+            <w:pPr>
+              <w:spacing w:after="0" w:line="240" w:lineRule="auto"/>
+              <w:rPr>
+                <w:rFonts w:ascii="Arial" w:hAnsi="Arial" w:cs="Arial"/>
+                <w:i/>
+              </w:rPr>
+            </w:pPr>
+            <w:r>
+              <w:rPr>
+                <w:rFonts w:ascii="Arial" w:hAnsi="Arial" w:cs="Arial"/>
+                <w:i/>
+              </w:rPr>
+              <w:t xml:space="preserve">    5</w:t>
+            </w:r>
+          </w:p>
+          <w:p>
+            <w:pPr>
+              <w:spacing w:after="0" w:line="240" w:lineRule="auto"/>
+              <w:rPr>
+                <w:rFonts w:ascii="Arial" w:hAnsi="Arial" w:cs="Arial"/>
+                <w:i/>
+              </w:rPr>
+            </w:pPr>
+            <w:r>
+              <w:rPr>
+                <w:rFonts w:ascii="Arial" w:hAnsi="Arial" w:cs="Arial"/>
+                <w:i/>
+              </w:rPr>
+              <w:t xml:space="preserve"/>
+            </w:r>
+          </w:p>
+        </w:tc>
+        <w:tc>
+          <w:tcPr>
+            <w:tcW w:w="1442" w:type="dxa"/>
+            <w:tcBorders>
+              <w:top w:val="single" w:sz="4" w:space="0" w:color="000000"/>
+              <w:left w:val="single" w:sz="4" w:space="0" w:color="000000"/>
+              <w:bottom w:val="single" w:sz="4" w:space="0" w:color="000000"/>
+              <w:right w:val="single" w:sz="4" w:space="0" w:color="000000"/>
+            </w:tcBorders>
+            <w:shd w:val="clear" w:color="auto" w:fill="auto"/>
+            <w:tcMar>
+              <w:top w:w="0" w:type="dxa"/>
+              <w:left w:w="108" w:type="dxa"/>
+              <w:bottom w:w="0" w:type="dxa"/>
+              <w:right w:w="108" w:type="dxa"/>
+            </w:tcMar>
+          </w:tcPr>
+          <w:p>
+            <w:pPr>
+              <w:spacing w:after="0" w:line="240" w:lineRule="auto"/>
+              <w:rPr>
+                <w:rFonts w:ascii="Arial" w:hAnsi="Arial" w:cs="Arial"/>
+                <w:lang w:val="en-SG"/>
+              </w:rPr>
+            </w:pPr>
+            <w:proofErr w:type="gramStart"/>
+            <w:r>
+              <w:rPr>
+                <w:rFonts w:ascii="Arial" w:hAnsi="Arial" w:cs="Arial"/>
+                <w:color w:val="000000" w:themeColor="text1"/>
+              </w:rPr>
+              <w:t xml:space="preserve">LU5: GitHub Project Automation</w:t>
+            </w:r>
+          </w:p>
+        </w:tc>
+        <w:tc>
+          <w:tcPr>
+            <w:tcW w:w="1987" w:type="dxa"/>
+            <w:tcBorders>
+              <w:top w:val="single" w:sz="4" w:space="0" w:color="000000"/>
+              <w:left w:val="single" w:sz="4" w:space="0" w:color="000000"/>
+              <w:bottom w:val="single" w:sz="4" w:space="0" w:color="000000"/>
+              <w:right w:val="single" w:sz="4" w:space="0" w:color="000000"/>
+            </w:tcBorders>
+            <w:shd w:val="clear" w:color="auto" w:fill="auto"/>
+            <w:tcMar>
+              <w:top w:w="0" w:type="dxa"/>
+              <w:left w:w="108" w:type="dxa"/>
+              <w:bottom w:w="0" w:type="dxa"/>
+              <w:right w:w="108" w:type="dxa"/>
+            </w:tcMar>
+          </w:tcPr>
+          <w:p>
+            <w:pPr>
+              <w:spacing w:after="0" w:line="240" w:lineRule="auto"/>
+              <w:rPr>
+                <w:rFonts w:ascii="Arial" w:hAnsi="Arial" w:cs="Arial"/>
+              </w:rPr>
+            </w:pPr>
+            <w:proofErr w:type="gramStart"/>
+            <w:r>
+              <w:rPr>
+                <w:rFonts w:ascii="Arial" w:hAnsi="Arial" w:cs="Arial"/>
+              </w:rPr>
+              <w:t xml:space="preserve">LO5: Identify potential improvements to the software configuration, deployment processes, and code elements.</w:t>
+            </w:r>
+          </w:p>
+          <w:p>
+            <w:pPr>
+              <w:spacing w:after="0" w:line="240" w:lineRule="auto"/>
+              <w:rPr>
+                <w:rFonts w:ascii="Arial" w:hAnsi="Arial" w:cs="Arial"/>
+              </w:rPr>
+            </w:pPr>
+          </w:p>
+          <w:p>
+            <w:pPr>
+              <w:spacing w:after="0" w:line="240" w:lineRule="auto"/>
+              <w:rPr>
+                <w:rFonts w:ascii="Arial" w:hAnsi="Arial" w:cs="Arial"/>
+              </w:rPr>
+            </w:pPr>
+            <w:r>
+              <w:rPr>
+                <w:rFonts w:ascii="Arial" w:hAnsi="Arial" w:cs="Arial"/>
+              </w:rPr>
+              <w:t>(</w:t>
+            </w:r>
+            <w:proofErr w:type="gramStart"/>
+            <w:r>
+              <w:rPr>
+                <w:rFonts w:ascii="Arial" w:hAnsi="Arial" w:cs="Arial"/>
+              </w:rPr>
+              <w:t xml:space="preserve">K5, A7</w:t>
+            </w:r>
+            <w:r>
+              <w:rPr>
+                <w:rFonts w:ascii="Arial" w:hAnsi="Arial" w:cs="Arial"/>
+              </w:rPr>
+              <w:t>)</w:t>
+            </w:r>
+          </w:p>
+        </w:tc>
+        <w:tc>
+          <w:tcPr>
+            <w:tcW w:w="2410" w:type="dxa"/>
+            <w:tcBorders>
+              <w:top w:val="single" w:sz="4" w:space="0" w:color="000000"/>
+              <w:left w:val="single" w:sz="4" w:space="0" w:color="000000"/>
+              <w:bottom w:val="single" w:sz="4" w:space="0" w:color="000000"/>
+              <w:right w:val="single" w:sz="4" w:space="0" w:color="000000"/>
+            </w:tcBorders>
+            <w:shd w:val="clear" w:color="auto" w:fill="auto"/>
+            <w:tcMar>
+              <w:top w:w="0" w:type="dxa"/>
+              <w:left w:w="108" w:type="dxa"/>
+              <w:bottom w:w="0" w:type="dxa"/>
+              <w:right w:w="108" w:type="dxa"/>
+            </w:tcMar>
+          </w:tcPr>
+          <w:p>
+            <w:pPr>
+              <w:spacing w:after="0" w:line="240" w:lineRule="auto"/>
+              <w:rPr>
+                <w:rFonts w:ascii="Arial" w:hAnsi="Arial" w:cs="Arial"/>
+              </w:rPr>
+            </w:pPr>
+            <w:proofErr w:type="gramStart"/>
+            <w:r>
+              <w:rPr>
+                <w:rFonts w:ascii="Arial" w:hAnsi="Arial" w:cs="Arial"/>
+              </w:rPr>
+              <w:t xml:space="preserve">Written Assessment - Short-Answer Questions (WA-SAQ) – K5</w:t>
+              <w:br/>
+              <w:t xml:space="preserve"/>
+              <w:br/>
+              <w:t xml:space="preserve">Practical Performance (PP) – A7</w:t>
+            </w:r>
+          </w:p>
+        </w:tc>
+        <w:tc>
+          <w:tcPr>
+            <w:tcW w:w="1842" w:type="dxa"/>
+            <w:tcBorders>
+              <w:top w:val="single" w:sz="4" w:space="0" w:color="000000"/>
+              <w:left w:val="single" w:sz="4" w:space="0" w:color="000000"/>
+              <w:bottom w:val="single" w:sz="4" w:space="0" w:color="000000"/>
+              <w:right w:val="single" w:sz="4" w:space="0" w:color="000000"/>
+            </w:tcBorders>
+            <w:shd w:val="clear" w:color="auto" w:fill="auto"/>
+            <w:tcMar>
+              <w:top w:w="0" w:type="dxa"/>
+              <w:left w:w="108" w:type="dxa"/>
+              <w:bottom w:w="0" w:type="dxa"/>
+              <w:right w:w="108" w:type="dxa"/>
+            </w:tcMar>
+          </w:tcPr>
+          <w:p>
+            <w:pPr>
+              <w:spacing w:after="0" w:line="240" w:lineRule="auto"/>
+              <w:rPr>
+                <w:rFonts w:ascii="Arial" w:hAnsi="Arial" w:cs="Arial"/>
+              </w:rPr>
+            </w:pPr>
+            <w:proofErr w:type="gramStart"/>
+            <w:r>
+              <w:rPr>
+                <w:rFonts w:ascii="Arial" w:hAnsi="Arial" w:cs="Arial"/>
+              </w:rPr>
+              <w:t xml:space="preserve">Written Assessment - Short-Answer Questions (WA-SAQ) – 15 mins</w:t>
+              <w:br/>
+              <w:t xml:space="preserve"/>
+              <w:br/>
+              <w:t xml:space="preserve">Practical Performance (PP) – 10 mins</w:t>
+            </w:r>
+          </w:p>
+        </w:tc>
+        <w:tc>
+          <w:tcPr>
+            <w:tcW w:w="2128" w:type="dxa"/>
+            <w:tcBorders>
+              <w:top w:val="single" w:sz="4" w:space="0" w:color="000000"/>
+              <w:left w:val="single" w:sz="4" w:space="0" w:color="000000"/>
+              <w:bottom w:val="single" w:sz="4" w:space="0" w:color="000000"/>
+              <w:right w:val="single" w:sz="4" w:space="0" w:color="000000"/>
+            </w:tcBorders>
+            <w:shd w:val="clear" w:color="auto" w:fill="FFFFFF" w:themeFill="background1"/>
+            <w:tcMar>
+              <w:top w:w="0" w:type="dxa"/>
+              <w:left w:w="108" w:type="dxa"/>
+              <w:bottom w:w="0" w:type="dxa"/>
+              <w:right w:w="108" w:type="dxa"/>
+            </w:tcMar>
+          </w:tcPr>
+          <w:p>
+            <w:pPr>
+              <w:spacing w:after="0" w:line="240" w:lineRule="auto"/>
+              <w:rPr>
+                <w:rFonts w:ascii="Arial" w:hAnsi="Arial" w:cs="Arial"/>
+              </w:rPr>
+            </w:pPr>
+            <w:r>
+              <w:rPr>
+                <w:rFonts w:ascii="Arial" w:hAnsi="Arial" w:cs="Arial"/>
+              </w:rPr>
+              <w:t xml:space="preserve"/>
+            </w:r>
+          </w:p>
+          <w:p>
+            <w:pPr>
+              <w:spacing w:after="0" w:line="240" w:lineRule="auto"/>
+              <w:rPr>
+                <w:rFonts w:ascii="Arial" w:hAnsi="Arial" w:cs="Arial"/>
+              </w:rPr>
+            </w:pPr>
+            <w:proofErr w:type="gramStart"/>
+            <w:r>
+              <w:rPr>
+                <w:rFonts w:ascii="Arial" w:hAnsi="Arial" w:cs="Arial"/>
+              </w:rPr>
+              <w:t xml:space="preserve">Classroom</w:t>
+            </w:r>
+          </w:p>
+          <w:p>
+            <w:pPr>
+              <w:spacing w:after="0" w:line="240" w:lineRule="auto"/>
+              <w:rPr>
+                <w:rFonts w:ascii="Arial" w:hAnsi="Arial" w:cs="Arial"/>
+                <w:bCs/>
+              </w:rPr>
+            </w:pPr>
+            <w:r>
+              <w:rPr>
+                <w:rFonts w:ascii="Arial" w:hAnsi="Arial" w:cs="Arial"/>
+                <w:bCs/>
+              </w:rPr>
+              <w:t xml:space="preserve"> </w:t>
+            </w:r>
+          </w:p>
+          <w:p>
+            <w:pPr>
+              <w:spacing w:after="0" w:line="240" w:lineRule="auto"/>
+              <w:rPr>
+                <w:rFonts w:ascii="Arial" w:hAnsi="Arial" w:cs="Arial"/>
+              </w:rPr>
+            </w:pPr>
+            <w:proofErr w:type="gramStart"/>
+            <w:r>
+              <w:rPr>
+                <w:rFonts w:ascii="Arial" w:hAnsi="Arial" w:cs="Arial"/>
+              </w:rPr>
+              <w:t xml:space="preserve">Didactic Questioning</w:t>
+            </w:r>
+          </w:p>
+          <w:p>
+            <w:pPr>
+              <w:spacing w:after="0" w:line="240" w:lineRule="auto"/>
+              <w:rPr>
+                <w:rFonts w:ascii="Arial" w:hAnsi="Arial" w:cs="Arial"/>
+                <w:bCs/>
+              </w:rPr>
+            </w:pPr>
+            <w:r>
+              <w:rPr>
+                <w:rFonts w:ascii="Arial" w:hAnsi="Arial" w:cs="Arial"/>
+                <w:bCs/>
+              </w:rPr>
+              <w:t xml:space="preserve"> </w:t>
+            </w:r>
+          </w:p>
+          <w:p>
+            <w:pPr>
+              <w:spacing w:after="0" w:line="240" w:lineRule="auto"/>
+              <w:rPr>
+                <w:rFonts w:ascii="Arial" w:hAnsi="Arial" w:cs="Arial"/>
+              </w:rPr>
+            </w:pPr>
+            <w:proofErr w:type="gramStart"/>
+            <w:r>
+              <w:rPr>
+                <w:rFonts w:ascii="Arial" w:hAnsi="Arial" w:cs="Arial"/>
+              </w:rPr>
+              <w:t xml:space="preserve">Demonstration</w:t>
+            </w:r>
+          </w:p>
+          <w:p>
+            <w:pPr>
+              <w:spacing w:after="0" w:line="240" w:lineRule="auto"/>
+              <w:rPr>
+                <w:rFonts w:ascii="Arial" w:hAnsi="Arial" w:cs="Arial"/>
+                <w:bCs/>
+              </w:rPr>
+            </w:pPr>
+            <w:r>
+              <w:rPr>
+                <w:rFonts w:ascii="Arial" w:hAnsi="Arial" w:cs="Arial"/>
+                <w:bCs/>
+              </w:rPr>
+              <w:t xml:space="preserve"> </w:t>
+            </w:r>
+          </w:p>
+          <w:p>
+            <w:pPr>
+              <w:spacing w:after="0" w:line="240" w:lineRule="auto"/>
+              <w:rPr>
+                <w:rFonts w:ascii="Arial" w:hAnsi="Arial" w:cs="Arial"/>
+              </w:rPr>
+            </w:pPr>
+            <w:proofErr w:type="gramStart"/>
+            <w:r>
+              <w:rPr>
+                <w:rFonts w:ascii="Arial" w:hAnsi="Arial" w:cs="Arial"/>
+              </w:rPr>
+              <w:t xml:space="preserve">Practical</w:t>
+            </w:r>
+          </w:p>
+          <w:p>
+            <w:pPr>
+              <w:spacing w:after="0" w:line="240" w:lineRule="auto"/>
+              <w:rPr>
+                <w:rFonts w:ascii="Arial" w:hAnsi="Arial" w:cs="Arial"/>
+                <w:bCs/>
+              </w:rPr>
+            </w:pPr>
+            <w:r>
+              <w:rPr>
+                <w:rFonts w:ascii="Arial" w:hAnsi="Arial" w:cs="Arial"/>
+                <w:bCs/>
+              </w:rPr>
+              <w:t xml:space="preserve"> </w:t>
+            </w:r>
+          </w:p>
+        </w:tc>
+        <w:tc>
+          <w:tcPr>
+            <w:tcW w:w="964" w:type="dxa"/>
+            <w:tcBorders>
+              <w:top w:val="single" w:sz="4" w:space="0" w:color="000000"/>
+              <w:left w:val="single" w:sz="4" w:space="0" w:color="000000"/>
+              <w:bottom w:val="single" w:sz="4" w:space="0" w:color="000000"/>
+              <w:right w:val="single" w:sz="4" w:space="0" w:color="000000"/>
+            </w:tcBorders>
+            <w:shd w:val="clear" w:color="auto" w:fill="FFFFFF" w:themeFill="background1"/>
+            <w:tcMar>
+              <w:top w:w="0" w:type="dxa"/>
+              <w:left w:w="108" w:type="dxa"/>
+              <w:bottom w:w="0" w:type="dxa"/>
+              <w:right w:w="108" w:type="dxa"/>
+            </w:tcMar>
+          </w:tcPr>
+          <w:p>
+            <w:pPr>
+              <w:spacing w:after="0" w:line="240" w:lineRule="auto"/>
+              <w:jc w:val="center"/>
+              <w:rPr>
+                <w:rFonts w:ascii="Arial" w:hAnsi="Arial" w:cs="Arial"/>
+              </w:rPr>
+            </w:pPr>
+            <w:r>
+              <w:rPr>
+                <w:rFonts w:ascii="Arial" w:hAnsi="Arial" w:cs="Arial"/>
+              </w:rPr>
+              <w:t>#</w:t>
+            </w:r>
+            <w:proofErr w:type="gramStart"/>
+            <w:r>
+              <w:rPr>
+                <w:rFonts w:ascii="Arial" w:hAnsi="Arial" w:cs="Arial"/>
+              </w:rPr>
+              <w:t>CR[</w:t>
+            </w:r>
+            <w:proofErr w:type="gramEnd"/>
+            <w:r>
+              <w:rPr>
+                <w:rFonts w:ascii="Arial" w:hAnsi="Arial" w:cs="Arial"/>
+              </w:rPr>
+              <w:t>4]</w:t>
+            </w:r>
+          </w:p>
+        </w:tc>
+        <w:tc>
+          <w:tcPr>
+            <w:tcW w:w="1276" w:type="dxa"/>
+            <w:tcBorders>
+              <w:top w:val="single" w:sz="4" w:space="0" w:color="000000"/>
+              <w:left w:val="single" w:sz="4" w:space="0" w:color="000000"/>
+              <w:bottom w:val="single" w:sz="4" w:space="0" w:color="000000"/>
+              <w:right w:val="single" w:sz="4" w:space="0" w:color="000000"/>
+            </w:tcBorders>
+            <w:shd w:val="clear" w:color="auto" w:fill="FFFFFF" w:themeFill="background1"/>
+            <w:tcMar>
+              <w:top w:w="0" w:type="dxa"/>
+              <w:left w:w="108" w:type="dxa"/>
+              <w:bottom w:w="0" w:type="dxa"/>
+              <w:right w:w="108" w:type="dxa"/>
+            </w:tcMar>
+          </w:tcPr>
+          <w:p>
+            <w:pPr>
+              <w:spacing w:after="0" w:line="240" w:lineRule="auto"/>
+              <w:jc w:val="center"/>
+              <w:rPr>
+                <w:rFonts w:ascii="Arial" w:hAnsi="Arial" w:cs="Arial"/>
+              </w:rPr>
+            </w:pPr>
+            <w:r>
+              <w:rPr>
+                <w:rFonts w:ascii="Arial" w:hAnsi="Arial" w:cs="Arial"/>
+              </w:rPr>
+              <w:t>NA</w:t>
+            </w:r>
+          </w:p>
+        </w:tc>
+        <w:tc>
+          <w:tcPr>
+            <w:tcW w:w="1223" w:type="dxa"/>
+            <w:tcBorders>
+              <w:top w:val="single" w:sz="4" w:space="0" w:color="000000"/>
+              <w:left w:val="single" w:sz="4" w:space="0" w:color="000000"/>
+              <w:bottom w:val="single" w:sz="4" w:space="0" w:color="000000"/>
+              <w:right w:val="single" w:sz="4" w:space="0" w:color="000000"/>
+            </w:tcBorders>
+            <w:shd w:val="clear" w:color="auto" w:fill="FFFFFF" w:themeFill="background1"/>
+          </w:tcPr>
+          <w:p>
+            <w:pPr>
+              <w:spacing w:after="0" w:line="240" w:lineRule="auto"/>
+              <w:jc w:val="center"/>
+              <w:rPr>
+                <w:rFonts w:ascii="Arial" w:hAnsi="Arial" w:cs="Arial"/>
+              </w:rPr>
+            </w:pPr>
+            <w:r>
+              <w:rPr>
+                <w:rFonts w:ascii="Arial" w:hAnsi="Arial" w:cs="Arial"/>
+              </w:rPr>
+              <w:t>NA</w:t>
+            </w:r>
+          </w:p>
+        </w:tc>
+        <w:tc>
+          <w:tcPr>
+            <w:tcW w:w="851" w:type="dxa"/>
+            <w:tcBorders>
+              <w:top w:val="single" w:sz="4" w:space="0" w:color="000000"/>
+              <w:left w:val="single" w:sz="4" w:space="0" w:color="000000"/>
+              <w:bottom w:val="single" w:sz="4" w:space="0" w:color="000000"/>
+              <w:right w:val="single" w:sz="4" w:space="0" w:color="000000"/>
+            </w:tcBorders>
+            <w:shd w:val="clear" w:color="auto" w:fill="FFFFFF" w:themeFill="background1"/>
+            <w:tcMar>
+              <w:top w:w="0" w:type="dxa"/>
+              <w:left w:w="108" w:type="dxa"/>
+              <w:bottom w:w="0" w:type="dxa"/>
+              <w:right w:w="108" w:type="dxa"/>
+            </w:tcMar>
+          </w:tcPr>
+          <w:p>
+            <w:pPr>
+              <w:spacing w:after="0" w:line="240" w:lineRule="auto"/>
+              <w:jc w:val="center"/>
+              <w:rPr>
+                <w:rFonts w:ascii="Arial" w:hAnsi="Arial" w:cs="Arial"/>
+              </w:rPr>
+            </w:pPr>
+            <w:r>
+              <w:rPr>
+                <w:rFonts w:ascii="Arial" w:hAnsi="Arial" w:cs="Arial"/>
+              </w:rPr>
+              <w:t>#</w:t>
+            </w:r>
+            <w:proofErr w:type="gramStart"/>
+            <w:r>
+              <w:rPr>
+                <w:rFonts w:ascii="Arial" w:hAnsi="Arial" w:cs="Arial"/>
+              </w:rPr>
+              <w:t>PP[</w:t>
+            </w:r>
+            <w:proofErr w:type="gramEnd"/>
+            <w:r>
+              <w:rPr>
+                <w:rFonts w:ascii="Arial" w:hAnsi="Arial" w:cs="Arial"/>
+              </w:rPr>
+              <w:t>4]</w:t>
             </w:r>
           </w:p>
         </w:tc>
@@ -11302,7 +12364,7 @@
               </w:rPr>
               <w:t xml:space="preserve">WA-SAQ – 1 hr</w:t>
               <w:br/>
-              <w:t xml:space="preserve">CS – 1 hr</w:t>
+              <w:t xml:space="preserve">PP – 1 hr</w:t>
               <w:br/>
               <w:t xml:space="preserve">Total – 2 hr</w:t>
             </w:r>
@@ -11369,7 +12431,7 @@
                 <w:rFonts w:ascii="Arial" w:hAnsi="Arial" w:cs="Arial"/>
                 <w:i/>
               </w:rPr>
-              <w:t xml:space="preserve">22</w:t>
+              <w:t xml:space="preserve">7</w:t>
             </w:r>
             <w:r>
               <w:rPr>
@@ -12229,8 +13291,7 @@
               <w:rPr>
                 <w:rFonts w:ascii="Arial" w:hAnsi="Arial" w:cs="Arial"/>
               </w:rPr>
-              <w:lastRenderedPageBreak/>
-              <w:t xml:space="preserve">Peer Sharing</w:t>
+              <w:t xml:space="preserve">Didactic Questioning</w:t>
             </w:r>
           </w:p>
         </w:tc>
@@ -12272,7 +13333,6 @@
           </w:tcPr>
           <w:p>
             <w:pPr>
-              <w:suppressAutoHyphens w:val="0"/>
               <w:rPr>
                 <w:rFonts w:ascii="Arial" w:eastAsia="Times New Roman" w:hAnsi="Arial" w:cs="Arial"/>
               </w:rPr>
@@ -12281,69 +13341,27 @@
               <w:rPr>
                 <w:rFonts w:ascii="Arial" w:eastAsia="Times New Roman" w:hAnsi="Arial" w:cs="Arial"/>
               </w:rPr>
-              <w:t xml:space="preserve">Peer Sharing is conducted in a group size of </w:t>
-            </w:r>
-            <w:r>
+              <w:t>Didactic questioning can ensure learners follow the presentation and understand the concepts.</w:t>
+            </w:r>
+          </w:p>
+          <w:p>
+            <w:pPr>
               <w:rPr>
                 <w:rFonts w:ascii="Arial" w:eastAsia="Times New Roman" w:hAnsi="Arial" w:cs="Arial"/>
               </w:rPr>
-              <w:t>3</w:t>
-            </w:r>
-            <w:r>
+            </w:pPr>
+          </w:p>
+          <w:p>
+            <w:pPr>
               <w:rPr>
                 <w:rFonts w:ascii="Arial" w:eastAsia="Times New Roman" w:hAnsi="Arial" w:cs="Arial"/>
               </w:rPr>
-              <w:t xml:space="preserve"> to </w:t>
-            </w:r>
+            </w:pPr>
             <w:r>
               <w:rPr>
                 <w:rFonts w:ascii="Arial" w:eastAsia="Times New Roman" w:hAnsi="Arial" w:cs="Arial"/>
               </w:rPr>
-              <w:t>5 pax. Peer sharing is an instructional technique that involves learners sharing their ideas, experiences, and perspectives in a structured and facilitated manner.</w:t>
-            </w:r>
-          </w:p>
-          <w:p>
-            <w:pPr>
-              <w:suppressAutoHyphens w:val="0"/>
-              <w:rPr>
-                <w:rFonts w:ascii="Arial" w:eastAsia="Times New Roman" w:hAnsi="Arial" w:cs="Arial"/>
-              </w:rPr>
-            </w:pPr>
-          </w:p>
-          <w:p>
-            <w:pPr>
-              <w:suppressAutoHyphens w:val="0"/>
-              <w:rPr>
-                <w:rFonts w:ascii="Arial" w:eastAsia="Times New Roman" w:hAnsi="Arial" w:cs="Arial"/>
-              </w:rPr>
-            </w:pPr>
-            <w:r>
-              <w:rPr>
-                <w:rFonts w:ascii="Arial" w:eastAsia="Times New Roman" w:hAnsi="Arial" w:cs="Arial"/>
-              </w:rPr>
-              <w:t>Facilitators will provide a clear prompt or question via a case study, encouraging learners to share their ideas and perspectives.</w:t>
-            </w:r>
-          </w:p>
-          <w:p>
-            <w:pPr>
-              <w:suppressAutoHyphens w:val="0"/>
-              <w:rPr>
-                <w:rFonts w:ascii="Arial" w:eastAsia="Times New Roman" w:hAnsi="Arial" w:cs="Arial"/>
-              </w:rPr>
-            </w:pPr>
-          </w:p>
-          <w:p>
-            <w:pPr>
-              <w:suppressAutoHyphens w:val="0"/>
-              <w:rPr>
-                <w:rFonts w:ascii="Arial" w:eastAsia="Times New Roman" w:hAnsi="Arial" w:cs="Arial"/>
-              </w:rPr>
-            </w:pPr>
-            <w:r>
-              <w:rPr>
-                <w:rFonts w:ascii="Arial" w:eastAsia="Times New Roman" w:hAnsi="Arial" w:cs="Arial"/>
-              </w:rPr>
-              <w:t>Peer sharing fosters a collaborative learning environment where learners can work together to retain content and learn from each other.</w:t>
+              <w:t>Didactic questioning follows a pre-determined set of questions to lead learners to certain realisations or conclusions or to help them meet a specific learning outcome</w:t>
             </w:r>
           </w:p>
         </w:tc>
@@ -12357,14 +13375,14 @@
           <w:p>
             <w:pPr>
               <w:rPr>
-                <w:rFonts w:ascii="Arial" w:eastAsia="Times New Roman" w:hAnsi="Arial" w:cs="Arial"/>
-              </w:rPr>
-            </w:pPr>
-            <w:r>
-              <w:rPr>
-                <w:rFonts w:ascii="Arial" w:eastAsia="Times New Roman" w:hAnsi="Arial" w:cs="Arial"/>
-              </w:rPr>
-              <w:t xml:space="preserve">Group Discussion</w:t>
+                <w:rFonts w:ascii="Arial" w:hAnsi="Arial" w:cs="Arial"/>
+              </w:rPr>
+            </w:pPr>
+            <w:r>
+              <w:rPr>
+                <w:rFonts w:ascii="Arial" w:hAnsi="Arial" w:cs="Arial"/>
+              </w:rPr>
+              <w:t xml:space="preserve">Demonstration</w:t>
             </w:r>
           </w:p>
         </w:tc>
@@ -12382,6 +13400,7 @@
               <w:rPr>
                 <w:rFonts w:ascii="Arial" w:hAnsi="Arial" w:cs="Arial"/>
               </w:rPr>
+              <w:lastRenderedPageBreak/>
               <w:t>1:3 (Min)</w:t>
             </w:r>
           </w:p>
@@ -12407,6 +13426,8 @@
           <w:p>
             <w:pPr>
               <w:suppressAutoHyphens w:val="0"/>
+              <w:autoSpaceDN/>
+              <w:textAlignment w:val="auto"/>
               <w:rPr>
                 <w:rFonts w:ascii="Arial" w:eastAsia="Times New Roman" w:hAnsi="Arial" w:cs="Arial"/>
                 <w:lang w:val="en-SG"/>
@@ -12417,33 +13438,43 @@
                 <w:rFonts w:ascii="Arial" w:eastAsia="Times New Roman" w:hAnsi="Arial" w:cs="Arial"/>
                 <w:lang w:val="en-SG"/>
               </w:rPr>
-              <w:t xml:space="preserve">Group Discussion is conducted in a group size of </w:t>
-            </w:r>
-            <w:r>
+              <w:t>Demonstration is an effective instructional method used by facilitators to show learners how to perform specific tasks or complete processes. It is a visual and hands-on approach that can teach various subjects and skills.</w:t>
+            </w:r>
+          </w:p>
+          <w:p>
+            <w:pPr>
+              <w:suppressAutoHyphens w:val="0"/>
+              <w:autoSpaceDN/>
+              <w:textAlignment w:val="auto"/>
               <w:rPr>
                 <w:rFonts w:ascii="Arial" w:eastAsia="Times New Roman" w:hAnsi="Arial" w:cs="Arial"/>
                 <w:lang w:val="en-SG"/>
               </w:rPr>
-              <w:t>3</w:t>
-            </w:r>
-            <w:r>
+            </w:pPr>
+          </w:p>
+          <w:p>
+            <w:pPr>
+              <w:suppressAutoHyphens w:val="0"/>
+              <w:autoSpaceDN/>
+              <w:textAlignment w:val="auto"/>
               <w:rPr>
                 <w:rFonts w:ascii="Arial" w:eastAsia="Times New Roman" w:hAnsi="Arial" w:cs="Arial"/>
                 <w:lang w:val="en-SG"/>
               </w:rPr>
-              <w:t xml:space="preserve"> to </w:t>
-            </w:r>
+            </w:pPr>
             <w:r>
               <w:rPr>
                 <w:rFonts w:ascii="Arial" w:eastAsia="Times New Roman" w:hAnsi="Arial" w:cs="Arial"/>
                 <w:lang w:val="en-SG"/>
               </w:rPr>
-              <w:t>5 pax. It is an exchange of ideas on a topic facilitated by the facilitator or a learner (group member). It can be totally unstructured and spontaneous or highly structured.</w:t>
+              <w:t>The use of demonstration in teaching has several benefits, including:</w:t>
             </w:r>
           </w:p>
           <w:p>
             <w:pPr>
               <w:suppressAutoHyphens w:val="0"/>
+              <w:autoSpaceDN/>
+              <w:textAlignment w:val="auto"/>
               <w:rPr>
                 <w:rFonts w:ascii="Arial" w:eastAsia="Times New Roman" w:hAnsi="Arial" w:cs="Arial"/>
                 <w:lang w:val="en-SG"/>
@@ -12452,7 +13483,13 @@
           </w:p>
           <w:p>
             <w:pPr>
+              <w:numPr>
+                <w:ilvl w:val="0"/>
+                <w:numId w:val="47"/>
+              </w:numPr>
               <w:suppressAutoHyphens w:val="0"/>
+              <w:autoSpaceDN/>
+              <w:textAlignment w:val="auto"/>
               <w:rPr>
                 <w:rFonts w:ascii="Arial" w:eastAsia="Times New Roman" w:hAnsi="Arial" w:cs="Arial"/>
                 <w:lang w:val="en-SG"/>
@@ -12463,31 +13500,67 @@
                 <w:rFonts w:ascii="Arial" w:eastAsia="Times New Roman" w:hAnsi="Arial" w:cs="Arial"/>
                 <w:lang w:val="en-SG"/>
               </w:rPr>
-              <w:t>Group discussions allow learners to share ideas and thoughts on the principles and concepts learned. Facilitators manage the flow of the discussion, ensuring that all learners can speak, and that the conversation remains focused and productive.</w:t>
-            </w:r>
-          </w:p>
-          <w:p>
-            <w:pPr>
+              <w:lastRenderedPageBreak/>
+              <w:t>It gives learners a clear and concrete example of performing a task or completing a process.</w:t>
+            </w:r>
+          </w:p>
+          <w:p>
+            <w:pPr>
+              <w:numPr>
+                <w:ilvl w:val="0"/>
+                <w:numId w:val="47"/>
+              </w:numPr>
               <w:suppressAutoHyphens w:val="0"/>
+              <w:autoSpaceDN/>
+              <w:textAlignment w:val="auto"/>
               <w:rPr>
                 <w:rFonts w:ascii="Arial" w:eastAsia="Times New Roman" w:hAnsi="Arial" w:cs="Arial"/>
                 <w:lang w:val="en-SG"/>
               </w:rPr>
             </w:pPr>
-          </w:p>
-          <w:p>
-            <w:pPr>
-              <w:suppressAutoHyphens w:val="0"/>
-              <w:rPr>
-                <w:rFonts w:ascii="Arial" w:eastAsia="Times New Roman" w:hAnsi="Arial" w:cs="Arial"/>
-              </w:rPr>
-            </w:pPr>
             <w:r>
               <w:rPr>
                 <w:rFonts w:ascii="Arial" w:eastAsia="Times New Roman" w:hAnsi="Arial" w:cs="Arial"/>
                 <w:lang w:val="en-SG"/>
               </w:rPr>
-              <w:t>By providing opportunities for learners to apply and discuss what they have learned in new situations, they can enhance their understanding and retention of the material.</w:t>
+              <w:t>It allows learners to see the results of their work in real-time, which can be motivating and rewarding.</w:t>
+            </w:r>
+          </w:p>
+          <w:p>
+            <w:pPr>
+              <w:numPr>
+                <w:ilvl w:val="0"/>
+                <w:numId w:val="47"/>
+              </w:numPr>
+              <w:suppressAutoHyphens w:val="0"/>
+              <w:autoSpaceDN/>
+              <w:textAlignment w:val="auto"/>
+              <w:rPr>
+                <w:rFonts w:ascii="Arial" w:eastAsia="Times New Roman" w:hAnsi="Arial" w:cs="Arial"/>
+                <w:lang w:val="en-SG"/>
+              </w:rPr>
+            </w:pPr>
+            <w:r>
+              <w:rPr>
+                <w:rFonts w:ascii="Arial" w:eastAsia="Times New Roman" w:hAnsi="Arial" w:cs="Arial"/>
+                <w:lang w:val="en-SG"/>
+              </w:rPr>
+              <w:t>It encourages active participation and engagement from learners, which can help to improve learning outcomes.</w:t>
+            </w:r>
+          </w:p>
+          <w:p>
+            <w:pPr>
+              <w:suppressAutoHyphens w:val="0"/>
+              <w:rPr>
+                <w:rFonts w:ascii="Arial" w:eastAsia="Times New Roman" w:hAnsi="Arial" w:cs="Arial"/>
+              </w:rPr>
+            </w:pPr>
+            <w:r>
+              <w:rPr>
+                <w:rFonts w:ascii="Arial" w:eastAsia="Times New Roman" w:hAnsi="Arial" w:cs="Arial"/>
+                <w:lang w:val="en-SG"/>
+              </w:rPr>
+              <w:t>It helps learners to understand complex concepts and processes by breaking them down into smaller, more manageable steps</w:t>
             </w:r>
           </w:p>
         </w:tc>
@@ -12509,7 +13582,7 @@
                 <w:rFonts w:ascii="Arial" w:eastAsia="Times New Roman" w:hAnsi="Arial" w:cs="Arial"/>
               </w:rPr>
               <w:lastRenderedPageBreak/>
-              <w:t xml:space="preserve">Case Study</w:t>
+              <w:t xml:space="preserve">Practical</w:t>
             </w:r>
           </w:p>
         </w:tc>
@@ -12552,8 +13625,6 @@
           <w:p>
             <w:pPr>
               <w:suppressAutoHyphens w:val="0"/>
-              <w:autoSpaceDN/>
-              <w:textAlignment w:val="auto"/>
               <w:rPr>
                 <w:rFonts w:ascii="Arial" w:eastAsia="Times New Roman" w:hAnsi="Arial" w:cs="Arial"/>
                 <w:lang w:val="en-SG"/>
@@ -12564,22 +13635,116 @@
                 <w:rFonts w:ascii="Arial" w:eastAsia="Times New Roman" w:hAnsi="Arial" w:cs="Arial"/>
                 <w:lang w:val="en-SG"/>
               </w:rPr>
-              <w:t>Learners, either individually or in groups, are to analyse a case – a written account of a work situation, and present findings and recommendations.</w:t>
+              <w:t>Practical is an instructional method that allows learners to apply what they have learned in a real-world context, which can help reinforce their understanding of the material.</w:t>
             </w:r>
           </w:p>
           <w:p>
             <w:pPr>
               <w:suppressAutoHyphens w:val="0"/>
-              <w:rPr>
-                <w:rFonts w:ascii="Arial" w:eastAsia="Times New Roman" w:hAnsi="Arial" w:cs="Arial"/>
-              </w:rPr>
-            </w:pPr>
-            <w:r>
               <w:rPr>
                 <w:rFonts w:ascii="Arial" w:eastAsia="Times New Roman" w:hAnsi="Arial" w:cs="Arial"/>
                 <w:lang w:val="en-SG"/>
               </w:rPr>
-              <w:t>Case studies enable discussions on principles and concepts to be brought down to a reasonable level of concreteness.</w:t>
+            </w:pPr>
+          </w:p>
+          <w:p>
+            <w:pPr>
+              <w:suppressAutoHyphens w:val="0"/>
+              <w:rPr>
+                <w:rFonts w:ascii="Arial" w:eastAsia="Times New Roman" w:hAnsi="Arial" w:cs="Arial"/>
+                <w:lang w:val="en-SG"/>
+              </w:rPr>
+            </w:pPr>
+            <w:r>
+              <w:rPr>
+                <w:rFonts w:ascii="Arial" w:eastAsia="Times New Roman" w:hAnsi="Arial" w:cs="Arial"/>
+                <w:lang w:val="en-SG"/>
+              </w:rPr>
+              <w:t>The use of the practice in teaching has several benefits, including:</w:t>
+            </w:r>
+          </w:p>
+          <w:p>
+            <w:pPr>
+              <w:suppressAutoHyphens w:val="0"/>
+              <w:rPr>
+                <w:rFonts w:ascii="Arial" w:eastAsia="Times New Roman" w:hAnsi="Arial" w:cs="Arial"/>
+                <w:lang w:val="en-SG"/>
+              </w:rPr>
+            </w:pPr>
+          </w:p>
+          <w:p>
+            <w:pPr>
+              <w:numPr>
+                <w:ilvl w:val="0"/>
+                <w:numId w:val="48"/>
+              </w:numPr>
+              <w:suppressAutoHyphens w:val="0"/>
+              <w:rPr>
+                <w:rFonts w:ascii="Arial" w:eastAsia="Times New Roman" w:hAnsi="Arial" w:cs="Arial"/>
+                <w:lang w:val="en-SG"/>
+              </w:rPr>
+            </w:pPr>
+            <w:r>
+              <w:rPr>
+                <w:rFonts w:ascii="Arial" w:eastAsia="Times New Roman" w:hAnsi="Arial" w:cs="Arial"/>
+                <w:lang w:val="en-SG"/>
+              </w:rPr>
+              <w:t>It can help to reinforce learning by providing learners with feedback on their performance and identifying areas where they need to improve.</w:t>
+            </w:r>
+          </w:p>
+          <w:p>
+            <w:pPr>
+              <w:numPr>
+                <w:ilvl w:val="0"/>
+                <w:numId w:val="48"/>
+              </w:numPr>
+              <w:suppressAutoHyphens w:val="0"/>
+              <w:rPr>
+                <w:rFonts w:ascii="Arial" w:eastAsia="Times New Roman" w:hAnsi="Arial" w:cs="Arial"/>
+                <w:lang w:val="en-SG"/>
+              </w:rPr>
+            </w:pPr>
+            <w:r>
+              <w:rPr>
+                <w:rFonts w:ascii="Arial" w:eastAsia="Times New Roman" w:hAnsi="Arial" w:cs="Arial"/>
+                <w:lang w:val="en-SG"/>
+              </w:rPr>
+              <w:t>It helps learners develop their skills and knowledge by providing opportunities to apply what they have learned in a real-world context.</w:t>
+            </w:r>
+          </w:p>
+          <w:p>
+            <w:pPr>
+              <w:numPr>
+                <w:ilvl w:val="0"/>
+                <w:numId w:val="48"/>
+              </w:numPr>
+              <w:suppressAutoHyphens w:val="0"/>
+              <w:rPr>
+                <w:rFonts w:ascii="Arial" w:eastAsia="Times New Roman" w:hAnsi="Arial" w:cs="Arial"/>
+                <w:lang w:val="en-SG"/>
+              </w:rPr>
+            </w:pPr>
+            <w:r>
+              <w:rPr>
+                <w:rFonts w:ascii="Arial" w:eastAsia="Times New Roman" w:hAnsi="Arial" w:cs="Arial"/>
+                <w:lang w:val="en-SG"/>
+              </w:rPr>
+              <w:t>It can help build learners’ confidence by allowing them to practice and refine their skills.</w:t>
+            </w:r>
+          </w:p>
+          <w:p>
+            <w:pPr>
+              <w:suppressAutoHyphens w:val="0"/>
+              <w:rPr>
+                <w:rFonts w:ascii="Arial" w:eastAsia="Times New Roman" w:hAnsi="Arial" w:cs="Arial"/>
+              </w:rPr>
+            </w:pPr>
+            <w:r>
+              <w:rPr>
+                <w:rFonts w:ascii="Arial" w:eastAsia="Times New Roman" w:hAnsi="Arial" w:cs="Arial"/>
+                <w:lang w:val="en-SG"/>
+              </w:rPr>
+              <w:t>It can help to prepare learners for future challenges by providing them with the skills and knowledge they need to succeed.</w:t>
             </w:r>
           </w:p>
         </w:tc>
@@ -13142,6 +14307,9 @@
         </w:tc>
       </w:tr>
       <w:tr>
+        <w:trPr>
+          <w:trHeight w:val="1975"/>
+        </w:trPr>
         <w:tc>
           <w:tcPr>
             <w:tcW w:w="2518" w:type="dxa"/>
@@ -13157,8 +14325,7 @@
               <w:rPr>
                 <w:rFonts w:ascii="Arial" w:eastAsia="Times New Roman" w:hAnsi="Arial" w:cs="Arial"/>
               </w:rPr>
-              <w:lastRenderedPageBreak/>
-              <w:t xml:space="preserve">Case Study (CS)</w:t>
+              <w:t xml:space="preserve">Practical Performance (PP)</w:t>
             </w:r>
           </w:p>
           <w:p>
@@ -13235,37 +14402,37 @@
                 <w:rFonts w:ascii="Arial" w:hAnsi="Arial" w:cs="Arial"/>
                 <w:bCs/>
               </w:rPr>
-              <w:t xml:space="preserve"/>
-            </w:r>
-          </w:p>
-          <w:p>
-            <w:pPr>
-              <w:rPr>
-                <w:rFonts w:ascii="Arial" w:hAnsi="Arial" w:cs="Arial"/>
-                <w:bCs/>
-              </w:rPr>
-            </w:pPr>
-            <w:r>
-              <w:rPr>
-                <w:rFonts w:ascii="Arial" w:hAnsi="Arial" w:cs="Arial"/>
-                <w:bCs/>
-              </w:rPr>
-              <w:t xml:space="preserve">Case Study (CS): A case study assessment allows candidates to demonstrate their mastery of security risk analysis through real-world scenarios.</w:t>
-            </w:r>
-          </w:p>
-          <w:p>
-            <w:pPr>
-              <w:rPr>
-                <w:rFonts w:ascii="Arial" w:hAnsi="Arial" w:cs="Arial"/>
-                <w:bCs/>
-              </w:rPr>
-            </w:pPr>
-            <w:r>
-              <w:rPr>
-                <w:rFonts w:ascii="Arial" w:hAnsi="Arial" w:cs="Arial"/>
-                <w:bCs/>
-              </w:rPr>
-              <w:t xml:space="preserve">The case study assessment focuses on providing authentic evidence of candidates' ability to assess and address security risks effectively. Candidates will analyze a case study involving security threats and propose appropriate risk management strategies.</w:t>
+              <w:t xml:space="preserve">Practical Performance (PP) assessment is an experience-based form of evaluation that captures the performance in the context of a meaningful task, emphasizing how well a candidate knows the content and outcomes rather than just whether they can complete a given checklist or set of requirements.</w:t>
+            </w:r>
+          </w:p>
+          <w:p>
+            <w:pPr>
+              <w:rPr>
+                <w:rFonts w:ascii="Arial" w:hAnsi="Arial" w:cs="Arial"/>
+                <w:bCs/>
+              </w:rPr>
+            </w:pPr>
+            <w:r>
+              <w:rPr>
+                <w:rFonts w:ascii="Arial" w:hAnsi="Arial" w:cs="Arial"/>
+                <w:bCs/>
+              </w:rPr>
+              <w:t xml:space="preserve">Practical Performance (PP): A practical Performance (PP) assessment will provide direct evidence of whether candidates have acquired the competency for the ability statements by solving a scenario-based problem.</w:t>
+            </w:r>
+          </w:p>
+          <w:p>
+            <w:pPr>
+              <w:rPr>
+                <w:rFonts w:ascii="Arial" w:hAnsi="Arial" w:cs="Arial"/>
+                <w:bCs/>
+              </w:rPr>
+            </w:pPr>
+            <w:r>
+              <w:rPr>
+                <w:rFonts w:ascii="Arial" w:hAnsi="Arial" w:cs="Arial"/>
+                <w:bCs/>
+              </w:rPr>
+              <w:t xml:space="preserve">The Practical Performance (PP) assessment focuses on providing authentic 'Show Me Application' evidence of candidates' ability to apply Git and GitHub skills in realistic software development tasks. Candidates will complete a series of practical tasks that demonstrate their ability to use Git and GitHub for version control, collaboration, and deployment.</w:t>
             </w:r>
           </w:p>
           <w:p>
@@ -13300,7 +14467,7 @@
                 <w:rFonts w:ascii="Arial" w:hAnsi="Arial" w:cs="Arial"/>
                 <w:bCs/>
               </w:rPr>
-              <w:t xml:space="preserve">For LO1: Candidates will identify potential security threats based on provided scenarios.</w:t>
+              <w:t xml:space="preserve">For LO1: Candidates will analyze a project's GitHub components and create a release schedule, demonstrating their ability to coordinate with collaborators.</w:t>
             </w:r>
           </w:p>
           <w:p>
@@ -13320,7 +14487,7 @@
                 <w:rFonts w:ascii="Arial" w:hAnsi="Arial" w:cs="Arial"/>
                 <w:bCs/>
               </w:rPr>
-              <w:t xml:space="preserve">For LO2: Candidates will demonstrate the application of organizational procedures in risk identification.</w:t>
+              <w:t xml:space="preserve">For LO2: Candidates will select and use appropriate Git scripts to integrate and deploy a software product, showcasing their understanding of scripting and deployment processes.</w:t>
             </w:r>
           </w:p>
           <w:p>
@@ -13340,7 +14507,7 @@
                 <w:rFonts w:ascii="Arial" w:hAnsi="Arial" w:cs="Arial"/>
                 <w:bCs/>
               </w:rPr>
-              <w:t xml:space="preserve">For LO3: Candidates will relate past experiences to analyze suspicious activities in the case study.</w:t>
+              <w:t xml:space="preserve">For LO3: Candidates will configure a software product and deploy a release using Git configuration tests, verifying configuration accuracy.</w:t>
             </w:r>
           </w:p>
           <w:p>
@@ -13360,22 +14527,7 @@
                 <w:rFonts w:ascii="Arial" w:hAnsi="Arial" w:cs="Arial"/>
                 <w:bCs/>
               </w:rPr>
-              <w:t xml:space="preserve">For LO4: Candidates will collaborate with peers to assess risks and present findings.</w:t>
-            </w:r>
-          </w:p>
-          <w:p>
-            <w:pPr>
-              <w:rPr>
-                <w:rFonts w:ascii="Arial" w:hAnsi="Arial" w:cs="Arial"/>
-                <w:bCs/>
-              </w:rPr>
-            </w:pPr>
-            <w:r>
-              <w:rPr>
-                <w:rFonts w:ascii="Arial" w:hAnsi="Arial" w:cs="Arial"/>
-                <w:bCs/>
-              </w:rPr>
-              <w:t xml:space="preserve">Manner of Submission:</w:t>
+              <w:t xml:space="preserve">For LO4: Candidates will diagnose issues identified during GitHub configuration testing by interpreting the test results, showing problem-solving skills.</w:t>
             </w:r>
           </w:p>
           <w:p>
@@ -13395,22 +14547,7 @@
                 <w:rFonts w:ascii="Arial" w:hAnsi="Arial" w:cs="Arial"/>
                 <w:bCs/>
               </w:rPr>
-              <w:t xml:space="preserve">Candidates will submit a comprehensive report detailing their analysis and recommendations based on the case study.</w:t>
-            </w:r>
-          </w:p>
-          <w:p>
-            <w:pPr>
-              <w:rPr>
-                <w:rFonts w:ascii="Arial" w:hAnsi="Arial" w:cs="Arial"/>
-                <w:bCs/>
-              </w:rPr>
-            </w:pPr>
-            <w:r>
-              <w:rPr>
-                <w:rFonts w:ascii="Arial" w:hAnsi="Arial" w:cs="Arial"/>
-                <w:bCs/>
-              </w:rPr>
-              <w:t xml:space="preserve">Marking Process:</w:t>
+              <w:t xml:space="preserve">For LO5: Candidates will identify potential improvements to the software configuration, deployment processes, and code elements based on their analysis.</w:t>
             </w:r>
           </w:p>
           <w:p>
@@ -13430,7 +14567,22 @@
                 <w:rFonts w:ascii="Arial" w:hAnsi="Arial" w:cs="Arial"/>
                 <w:bCs/>
               </w:rPr>
-              <w:t xml:space="preserve">Depth of Analysis.</w:t>
+              <w:t xml:space="preserve">For LO6: Candidates will implement modifications to software products and processes for improved functionality, demonstrating their practical coding and process improvement skills.</w:t>
+            </w:r>
+          </w:p>
+          <w:p>
+            <w:pPr>
+              <w:rPr>
+                <w:rFonts w:ascii="Arial" w:hAnsi="Arial" w:cs="Arial"/>
+                <w:bCs/>
+              </w:rPr>
+            </w:pPr>
+            <w:r>
+              <w:rPr>
+                <w:rFonts w:ascii="Arial" w:hAnsi="Arial" w:cs="Arial"/>
+                <w:bCs/>
+              </w:rPr>
+              <w:t xml:space="preserve">Manner of Submission:</w:t>
             </w:r>
           </w:p>
           <w:p>
@@ -13450,7 +14602,7 @@
                 <w:rFonts w:ascii="Arial" w:hAnsi="Arial" w:cs="Arial"/>
                 <w:bCs/>
               </w:rPr>
-              <w:t xml:space="preserve">Relevance of Recommendations.</w:t>
+              <w:t xml:space="preserve">Candidates will submit their Git repositories, configuration files, test results, and a report detailing their actions and findings.</w:t>
             </w:r>
           </w:p>
           <w:p>
@@ -13470,22 +14622,22 @@
                 <w:rFonts w:ascii="Arial" w:hAnsi="Arial" w:cs="Arial"/>
                 <w:bCs/>
               </w:rPr>
-              <w:t xml:space="preserve">Clarity of Presentation.</w:t>
-            </w:r>
-          </w:p>
-          <w:p>
-            <w:pPr>
-              <w:rPr>
-                <w:rFonts w:ascii="Arial" w:hAnsi="Arial" w:cs="Arial"/>
-                <w:bCs/>
-              </w:rPr>
-            </w:pPr>
-            <w:r>
-              <w:rPr>
-                <w:rFonts w:ascii="Arial" w:hAnsi="Arial" w:cs="Arial"/>
-                <w:bCs/>
-              </w:rPr>
-              <w:t xml:space="preserve">Retention Period:</w:t>
+              <w:t xml:space="preserve">This includes commit histories, pull requests, configuration test outputs, and documentation of implemented modifications.</w:t>
+            </w:r>
+          </w:p>
+          <w:p>
+            <w:pPr>
+              <w:rPr>
+                <w:rFonts w:ascii="Arial" w:hAnsi="Arial" w:cs="Arial"/>
+                <w:bCs/>
+              </w:rPr>
+            </w:pPr>
+            <w:r>
+              <w:rPr>
+                <w:rFonts w:ascii="Arial" w:hAnsi="Arial" w:cs="Arial"/>
+                <w:bCs/>
+              </w:rPr>
+              <w:t xml:space="preserve">Marking Process:</w:t>
             </w:r>
           </w:p>
           <w:p>
@@ -13505,178 +14657,7 @@
                 <w:rFonts w:ascii="Arial" w:hAnsi="Arial" w:cs="Arial"/>
                 <w:bCs/>
               </w:rPr>
-              <w:t xml:space="preserve">All submitted case study reports will be retained for 3 years for compliance and auditing purposes.</w:t>
-            </w:r>
-          </w:p>
-        </w:tc>
-      </w:tr>
-      <w:tr>
-        <w:tc>
-          <w:tcPr>
-            <w:tcW w:w="2518" w:type="dxa"/>
-            <w:shd w:val="clear" w:color="auto" w:fill="auto"/>
-          </w:tcPr>
-          <w:p>
-            <w:pPr>
-              <w:rPr>
-                <w:rFonts w:ascii="Arial" w:eastAsia="Times New Roman" w:hAnsi="Arial" w:cs="Arial"/>
-              </w:rPr>
-            </w:pPr>
-            <w:r>
-              <w:rPr>
-                <w:rFonts w:ascii="Arial" w:eastAsia="Times New Roman" w:hAnsi="Arial" w:cs="Arial"/>
-              </w:rPr>
-              <w:t xml:space="preserve">Oral Questioning (OQ)</w:t>
-            </w:r>
-          </w:p>
-          <w:p>
-            <w:pPr>
-              <w:rPr>
-                <w:rFonts w:ascii="Arial" w:hAnsi="Arial" w:cs="Arial"/>
-              </w:rPr>
-            </w:pPr>
-            <w:r>
-              <w:rPr>
-                <w:rFonts w:ascii="Arial" w:hAnsi="Arial" w:cs="Arial"/>
-              </w:rPr>
-              <w:t>Individual, Summative, Open book</w:t>
-            </w:r>
-          </w:p>
-        </w:tc>
-        <w:tc>
-          <w:tcPr>
-            <w:tcW w:w="1985" w:type="dxa"/>
-          </w:tcPr>
-          <w:p>
-            <w:pPr>
-              <w:rPr>
-                <w:rFonts w:ascii="Arial" w:hAnsi="Arial" w:cs="Arial"/>
-              </w:rPr>
-            </w:pPr>
-            <w:r>
-              <w:rPr>
-                <w:rFonts w:ascii="Arial" w:hAnsi="Arial" w:cs="Arial"/>
-              </w:rPr>
-              <w:lastRenderedPageBreak/>
-              <w:t>1:3 (Min)</w:t>
-            </w:r>
-          </w:p>
-          <w:p>
-            <w:pPr>
-              <w:rPr>
-                <w:rFonts w:ascii="Arial" w:hAnsi="Arial" w:cs="Arial"/>
-              </w:rPr>
-            </w:pPr>
-            <w:r>
-              <w:rPr>
-                <w:rFonts w:ascii="Arial" w:hAnsi="Arial" w:cs="Arial"/>
-              </w:rPr>
-              <w:t>1:20 (Max)</w:t>
-            </w:r>
-          </w:p>
-          <w:p>
-            <w:pPr>
-              <w:rPr>
-                <w:rFonts w:ascii="Arial" w:hAnsi="Arial" w:cs="Arial"/>
-              </w:rPr>
-            </w:pPr>
-          </w:p>
-        </w:tc>
-        <w:tc>
-          <w:tcPr>
-            <w:tcW w:w="10068" w:type="dxa"/>
-            <w:shd w:val="clear" w:color="auto" w:fill="auto"/>
-          </w:tcPr>
-          <w:p>
-            <w:pPr>
-              <w:rPr>
-                <w:rFonts w:ascii="Arial" w:hAnsi="Arial" w:cs="Arial"/>
-              </w:rPr>
-            </w:pPr>
-            <w:r>
-              <w:rPr>
-                <w:rFonts w:ascii="Arial" w:hAnsi="Arial" w:cs="Arial"/>
-              </w:rPr>
-              <w:t>This is a direct assessment method that will produce the product and knowledge-based evidence</w:t>
-            </w:r>
-          </w:p>
-          <w:p>
-            <w:pPr>
-              <w:rPr>
-                <w:rFonts w:ascii="Arial" w:hAnsi="Arial" w:cs="Arial"/>
-              </w:rPr>
-            </w:pPr>
-          </w:p>
-          <w:p>
-            <w:pPr>
-              <w:rPr>
-                <w:rFonts w:ascii="Arial" w:hAnsi="Arial" w:cs="Arial"/>
-              </w:rPr>
-            </w:pPr>
-            <w:r>
-              <w:rPr>
-                <w:rFonts w:ascii="Arial" w:hAnsi="Arial" w:cs="Arial"/>
-              </w:rPr>
-              <w:t xml:space="preserve">Assessors will ask direct questions to </w:t>
-            </w:r>
-            <w:proofErr w:type="gramStart"/>
-            <w:r>
-              <w:rPr>
-                <w:rFonts w:ascii="Arial" w:hAnsi="Arial" w:cs="Arial"/>
-              </w:rPr>
-              <w:t xml:space="preserve">learners</w:t>
-            </w:r>
-            <w:proofErr w:type="gramEnd"/>
-            <w:r>
-              <w:rPr>
-                <w:rFonts w:ascii="Arial" w:hAnsi="Arial" w:cs="Arial"/>
-              </w:rPr>
-              <w:t xml:space="preserve"> face to face.</w:t>
-            </w:r>
-          </w:p>
-          <w:p>
-            <w:pPr>
-              <w:rPr>
-                <w:rFonts w:ascii="Arial" w:hAnsi="Arial" w:cs="Arial"/>
-                <w:bCs/>
-              </w:rPr>
-            </w:pPr>
-            <w:r>
-              <w:rPr>
-                <w:rFonts w:ascii="Arial" w:hAnsi="Arial" w:cs="Arial"/>
-                <w:bCs/>
-              </w:rPr>
-              <w:t xml:space="preserve">Case Study (CS): A case study assessment allows candidates to demonstrate their mastery of security risk analysis through real-world scenarios.</w:t>
-            </w:r>
-          </w:p>
-          <w:p>
-            <w:pPr>
-              <w:rPr>
-                <w:rFonts w:ascii="Arial" w:hAnsi="Arial" w:cs="Arial"/>
-                <w:bCs/>
-              </w:rPr>
-            </w:pPr>
-            <w:r>
-              <w:rPr>
-                <w:rFonts w:ascii="Arial" w:hAnsi="Arial" w:cs="Arial"/>
-                <w:bCs/>
-              </w:rPr>
-              <w:t xml:space="preserve">The case study assessment focuses on providing authentic evidence of candidates' ability to assess and address security risks effectively. Candidates will analyze a case study involving security threats and propose appropriate risk management strategies.</w:t>
-            </w:r>
-          </w:p>
-          <w:p>
-            <w:pPr>
-              <w:rPr>
-                <w:rFonts w:ascii="Arial" w:hAnsi="Arial" w:cs="Arial"/>
-                <w:bCs/>
-              </w:rPr>
-            </w:pPr>
-            <w:r>
-              <w:rPr>
-                <w:rFonts w:ascii="Arial" w:hAnsi="Arial" w:cs="Arial"/>
-                <w:bCs/>
-              </w:rPr>
-              <w:t xml:space="preserve">Type of Evidence:</w:t>
+              <w:t xml:space="preserve">Functionality and correctness.</w:t>
             </w:r>
           </w:p>
           <w:p>
@@ -13696,7 +14677,7 @@
                 <w:rFonts w:ascii="Arial" w:hAnsi="Arial" w:cs="Arial"/>
                 <w:bCs/>
               </w:rPr>
-              <w:t xml:space="preserve">For LO1: Candidates will identify potential security threats based on provided scenarios.</w:t>
+              <w:t xml:space="preserve">Code quality and efficiency.</w:t>
             </w:r>
           </w:p>
           <w:p>
@@ -13716,7 +14697,22 @@
                 <w:rFonts w:ascii="Arial" w:hAnsi="Arial" w:cs="Arial"/>
                 <w:bCs/>
               </w:rPr>
-              <w:t xml:space="preserve">For LO2: Candidates will demonstrate the application of organizational procedures in risk identification.</w:t>
+              <w:t xml:space="preserve">Collaboration and communication.</w:t>
+            </w:r>
+          </w:p>
+          <w:p>
+            <w:pPr>
+              <w:rPr>
+                <w:rFonts w:ascii="Arial" w:hAnsi="Arial" w:cs="Arial"/>
+                <w:bCs/>
+              </w:rPr>
+            </w:pPr>
+            <w:r>
+              <w:rPr>
+                <w:rFonts w:ascii="Arial" w:hAnsi="Arial" w:cs="Arial"/>
+                <w:bCs/>
+              </w:rPr>
+              <w:t xml:space="preserve">Retention Period:</w:t>
             </w:r>
           </w:p>
           <w:p>
@@ -13736,172 +14732,7 @@
                 <w:rFonts w:ascii="Arial" w:hAnsi="Arial" w:cs="Arial"/>
                 <w:bCs/>
               </w:rPr>
-              <w:t xml:space="preserve">For LO3: Candidates will relate past experiences to analyze suspicious activities in the case study.</w:t>
-            </w:r>
-          </w:p>
-          <w:p>
-            <w:pPr>
-              <w:pStyle w:val="ListParagraph"/>
-              <w:numPr>
-                <w:ilvl w:val="0"/>
-                <w:numId w:val="44"/>
-              </w:numPr>
-              <w:rPr>
-                <w:rFonts w:ascii="Arial" w:hAnsi="Arial" w:cs="Arial"/>
-                <w:bCs/>
-              </w:rPr>
-            </w:pPr>
-            <w:r>
-              <w:rPr>
-                <w:rFonts w:ascii="Arial" w:hAnsi="Arial" w:cs="Arial"/>
-                <w:bCs/>
-              </w:rPr>
-              <w:t xml:space="preserve">For LO4: Candidates will collaborate with peers to assess risks and present findings.</w:t>
-            </w:r>
-          </w:p>
-          <w:p>
-            <w:pPr>
-              <w:rPr>
-                <w:rFonts w:ascii="Arial" w:hAnsi="Arial" w:cs="Arial"/>
-                <w:bCs/>
-              </w:rPr>
-            </w:pPr>
-            <w:r>
-              <w:rPr>
-                <w:rFonts w:ascii="Arial" w:hAnsi="Arial" w:cs="Arial"/>
-                <w:bCs/>
-              </w:rPr>
-              <w:t xml:space="preserve">Manner of Submission:</w:t>
-            </w:r>
-          </w:p>
-          <w:p>
-            <w:pPr>
-              <w:pStyle w:val="ListParagraph"/>
-              <w:numPr>
-                <w:ilvl w:val="0"/>
-                <w:numId w:val="44"/>
-              </w:numPr>
-              <w:rPr>
-                <w:rFonts w:ascii="Arial" w:hAnsi="Arial" w:cs="Arial"/>
-                <w:bCs/>
-              </w:rPr>
-            </w:pPr>
-            <w:r>
-              <w:rPr>
-                <w:rFonts w:ascii="Arial" w:hAnsi="Arial" w:cs="Arial"/>
-                <w:bCs/>
-              </w:rPr>
-              <w:t xml:space="preserve">Candidates will submit a comprehensive report detailing their analysis and recommendations based on the case study.</w:t>
-            </w:r>
-          </w:p>
-          <w:p>
-            <w:pPr>
-              <w:rPr>
-                <w:rFonts w:ascii="Arial" w:hAnsi="Arial" w:cs="Arial"/>
-                <w:bCs/>
-              </w:rPr>
-            </w:pPr>
-            <w:r>
-              <w:rPr>
-                <w:rFonts w:ascii="Arial" w:hAnsi="Arial" w:cs="Arial"/>
-                <w:bCs/>
-              </w:rPr>
-              <w:t xml:space="preserve">Marking Process:</w:t>
-            </w:r>
-          </w:p>
-          <w:p>
-            <w:pPr>
-              <w:pStyle w:val="ListParagraph"/>
-              <w:numPr>
-                <w:ilvl w:val="0"/>
-                <w:numId w:val="44"/>
-              </w:numPr>
-              <w:rPr>
-                <w:rFonts w:ascii="Arial" w:hAnsi="Arial" w:cs="Arial"/>
-                <w:bCs/>
-              </w:rPr>
-            </w:pPr>
-            <w:r>
-              <w:rPr>
-                <w:rFonts w:ascii="Arial" w:hAnsi="Arial" w:cs="Arial"/>
-                <w:bCs/>
-              </w:rPr>
-              <w:t xml:space="preserve">Depth of Analysis.</w:t>
-            </w:r>
-          </w:p>
-          <w:p>
-            <w:pPr>
-              <w:pStyle w:val="ListParagraph"/>
-              <w:numPr>
-                <w:ilvl w:val="0"/>
-                <w:numId w:val="44"/>
-              </w:numPr>
-              <w:rPr>
-                <w:rFonts w:ascii="Arial" w:hAnsi="Arial" w:cs="Arial"/>
-                <w:bCs/>
-              </w:rPr>
-            </w:pPr>
-            <w:r>
-              <w:rPr>
-                <w:rFonts w:ascii="Arial" w:hAnsi="Arial" w:cs="Arial"/>
-                <w:bCs/>
-              </w:rPr>
-              <w:t xml:space="preserve">Relevance of Recommendations.</w:t>
-            </w:r>
-          </w:p>
-          <w:p>
-            <w:pPr>
-              <w:pStyle w:val="ListParagraph"/>
-              <w:numPr>
-                <w:ilvl w:val="0"/>
-                <w:numId w:val="44"/>
-              </w:numPr>
-              <w:rPr>
-                <w:rFonts w:ascii="Arial" w:hAnsi="Arial" w:cs="Arial"/>
-                <w:bCs/>
-              </w:rPr>
-            </w:pPr>
-            <w:r>
-              <w:rPr>
-                <w:rFonts w:ascii="Arial" w:hAnsi="Arial" w:cs="Arial"/>
-                <w:bCs/>
-              </w:rPr>
-              <w:t xml:space="preserve">Clarity of Presentation.</w:t>
-            </w:r>
-          </w:p>
-          <w:p>
-            <w:pPr>
-              <w:rPr>
-                <w:rFonts w:ascii="Arial" w:hAnsi="Arial" w:cs="Arial"/>
-                <w:bCs/>
-              </w:rPr>
-            </w:pPr>
-            <w:r>
-              <w:rPr>
-                <w:rFonts w:ascii="Arial" w:hAnsi="Arial" w:cs="Arial"/>
-                <w:bCs/>
-              </w:rPr>
-              <w:t xml:space="preserve">Retention Period:</w:t>
-            </w:r>
-          </w:p>
-          <w:p>
-            <w:pPr>
-              <w:pStyle w:val="ListParagraph"/>
-              <w:numPr>
-                <w:ilvl w:val="0"/>
-                <w:numId w:val="44"/>
-              </w:numPr>
-              <w:rPr>
-                <w:rFonts w:ascii="Arial" w:hAnsi="Arial" w:cs="Arial"/>
-                <w:bCs/>
-              </w:rPr>
-            </w:pPr>
-            <w:r>
-              <w:rPr>
-                <w:rFonts w:ascii="Arial" w:hAnsi="Arial" w:cs="Arial"/>
-                <w:bCs/>
-              </w:rPr>
-              <w:t xml:space="preserve">All submitted case study reports will be retained for 3 years for compliance and auditing purposes.</w:t>
+              <w:t xml:space="preserve">All submitted evidence, including Git repositories, configuration files, test results, reports, and assessment records, will be retained for 3 years to ensure compliance with institutional policies and for auditing purposes.</w:t>
             </w:r>
           </w:p>
         </w:tc>
@@ -13951,7 +14782,7 @@
                 <w:rFonts w:ascii="Arial" w:hAnsi="Arial" w:cs="Arial"/>
                 <w:lang w:val="en-SG"/>
               </w:rPr>
-              <w:t xml:space="preserve">Case Study (CS)Oral Questioning (OQ)</w:t>
+              <w:t xml:space="preserve">Practical Performance (PP)</w:t>
             </w:r>
             <w:r>
               <w:rPr>

</xml_diff>

<commit_message>
integration of excel functions
</commit_message>
<xml_diff>
--- a/CourseProposal/output_docs/CP_output.docx
+++ b/CourseProposal/output_docs/CP_output.docx
@@ -2645,7 +2645,7 @@
                 <w:rFonts w:ascii="Arial" w:hAnsi="Arial" w:cs="Arial"/>
                 <w:bCs/>
               </w:rPr>
-              <w:t xml:space="preserve">Github Foundations Certification Training</w:t>
+              <w:t xml:space="preserve">Hands-on AI-Assisted Programming Made Simple with GitHub Copilot</w:t>
             </w:r>
           </w:p>
         </w:tc>
@@ -2769,7 +2769,7 @@
                 <w:rFonts w:ascii="Arial" w:hAnsi="Arial" w:cs="Arial"/>
                 <w:bCs/>
               </w:rPr>
-              <w:t xml:space="preserve">Software Configuration</w:t>
+              <w:t xml:space="preserve">Digital Technology Adoption and Innovation</w:t>
             </w:r>
           </w:p>
         </w:tc>
@@ -2791,7 +2791,7 @@
                 <w:rFonts w:ascii="Arial" w:hAnsi="Arial" w:cs="Arial"/>
                 <w:bCs/>
               </w:rPr>
-              <w:t xml:space="preserve">ICT-DIT-3014-1.1</w:t>
+              <w:t xml:space="preserve">ACC-ICT-3004-1.1</w:t>
             </w:r>
           </w:p>
         </w:tc>
@@ -3053,7 +3053,7 @@
                 <w:rFonts w:ascii="Arial" w:hAnsi="Arial" w:cs="Arial"/>
                 <w:color w:val="000000"/>
               </w:rPr>
-              <w:t xml:space="preserve">7</w:t>
+              <w:t xml:space="preserve">3</w:t>
             </w:r>
             <w:r>
               <w:rPr>
@@ -3366,7 +3366,7 @@
                 <w:rFonts w:ascii="Arial" w:hAnsi="Arial" w:cs="Arial"/>
                 <w:color w:val="000000"/>
               </w:rPr>
-              <w:t xml:space="preserve">7 hrs hrs</w:t>
+              <w:t xml:space="preserve">4 hrs hrs</w:t>
             </w:r>
           </w:p>
         </w:tc>
@@ -4133,7 +4133,7 @@
                 <w:rFonts w:ascii="Arial" w:hAnsi="Arial" w:cs="Arial"/>
                 <w:color w:val="000000"/>
               </w:rPr>
-              <w:t xml:space="preserve">2</w:t>
+              <w:t xml:space="preserve">1</w:t>
             </w:r>
             <w:r>
               <w:rPr>
@@ -4247,7 +4247,7 @@
                 <w:rFonts w:ascii="Arial" w:hAnsi="Arial" w:cs="Arial"/>
                 <w:color w:val="000000"/>
               </w:rPr>
-              <w:t xml:space="preserve">16</w:t>
+              <w:t xml:space="preserve">8</w:t>
             </w:r>
             <w:r>
               <w:rPr>
@@ -4816,15 +4816,15 @@
                 <w:rFonts w:ascii="Arial" w:hAnsi="Arial" w:cs="Arial"/>
                 <w:bCs/>
               </w:rPr>
-              <w:t xml:space="preserve">The Infocomm Technology sector faces significant challenges related to software configuration management, collaboration, and efficient deployment processes. A primary performance gap arises from a lack of standardized version control practices, leading to inconsistencies, errors, and difficulties in tracking changes across different software versions. Many organizations struggle with effectively managing code repositories, often resulting in duplicated efforts, integration conflicts, and delayed release cycles. Inadequate collaboration tools and workflows hinder seamless teamwork among developers, testers, and operations teams. This deficiency often manifests as communication breakdowns, delayed feedback loops, and increased time-to-market for software products. Furthermore, many IT professionals lack proficiency in utilizing modern development platforms for automation, code review, and continuous integration/continuous deployment (CI/CD) pipelines. This skill gap results in manual, error-prone processes, longer development cycles, and reduced software quality. Another critical challenge lies in security vulnerabilities stemming from improper configuration management and inadequate security practices within the development lifecycle. Without robust security protocols and automated scanning tools, organizations are exposed to potential threats, data breaches, and compliance violations. The absence of efficient issue tracking and resolution mechanisms also contributes to performance gaps. Teams often struggle to promptly identify, diagnose, and address software defects, leading to prolonged downtime, user dissatisfaction, and reputational damage. Finally, the interpretation of configuration test results and the subsequent implementation of necessary modifications pose a considerable challenge. Many developers find it difficult to translate test findings into actionable improvements, resulting in recurring issues and suboptimal software performance. Addressing these performance gaps requires a concerted effort to improve version control practices, enhance collaboration workflows, promote automation, strengthen security protocols, and foster a culture of continuous improvement within the Infocomm Technology sector.</w:t>
+              <w:t xml:space="preserve">The infocomm technology (ICT) sector is characterized by rapid innovation and a constant need for adaptation. However, this dynamic environment presents several challenges that can lead to performance gaps. One significant challenge is the increasing complexity of software development. Modern applications often require intricate architectures, diverse coding languages, and integration with multiple systems. This complexity can slow down development cycles, increase the likelihood of errors, and make it difficult for developers to maintain code quality. Traditional programming workflows, which often rely on manual coding and extensive debugging, can become bottlenecks, hindering the ability of organizations to deliver software solutions quickly and efficiently. Furthermore, the shortage of skilled developers exacerbates these challenges, as companies struggle to find and retain talent capable of handling complex projects. This skills gap can lead to project delays, increased costs, and a decline in overall software quality. Organizations may also face difficulties in keeping up with the latest technological advancements, particularly in areas such as artificial intelligence and machine learning. Integrating these technologies into existing systems requires specialized knowledge and expertise, which may not be readily available within the organization. The lack of awareness and understanding of AI-assisted programming tools can also prevent organizations from leveraging these tools to improve their development processes. The need to continuously update and maintain existing systems also poses a challenge, as developers must spend time addressing bugs, implementing security patches, and ensuring compatibility with new technologies. This can divert resources away from new development projects and limit the organization's ability to innovate. The reliance on outdated tools and techniques can further hinder performance, as developers may not have access to the latest features and capabilities that can streamline their work. The industry needs to equip the workforce with relevant skills such as AI-assisted tools to address the performance gaps in the long run.</w:t>
               <w:br/>
               <w:t xml:space="preserve"/>
               <w:br/>
-              <w:t xml:space="preserve">To address the identified performance gaps, comprehensive training is necessary in several key areas. Firstly, there is a need for in-depth training on version control systems, particularly Git and GitHub, focusing on best practices for repository management, branching strategies, and conflict resolution. This training should equip IT professionals with the skills to effectively track changes, collaborate on code, and maintain code integrity. Secondly, training on collaborative workflows using GitHub is essential to facilitate seamless teamwork and improve communication among development teams. This should include practical guidance on utilizing features such as pull requests, code reviews, issue tracking, and project management tools. Furthermore, training on automation and CI/CD pipelines is crucial to streamline software development processes and reduce manual errors. This training should cover topics such as GitHub Actions, automated testing, and deployment strategies. In addition to technical skills, training should also focus on security best practices for software configuration management. This includes secure coding practices, dependency management, and the use of automated security scanning tools to identify and mitigate vulnerabilities. Moreover, training on the interpretation of configuration test results and the implementation of necessary modifications is vital to improve software quality and performance. This training should provide developers with the skills to diagnose issues, identify root causes, and implement effective solutions. Lastly, training on GitHub administration, security, and compliance is crucial to ensure the integrity and security of code repositories and development environments. This includes authentication, authorization, and access control mechanisms. By providing targeted training in these areas, the Infocomm Technology sector can equip its workforce with the necessary skills to overcome performance gaps, improve software quality, and accelerate innovation.</w:t>
+              <w:t xml:space="preserve">To address the performance gaps in the infocomm technology sector, targeted training programs are essential to equip developers with the skills and knowledge necessary to leverage AI-assisted programming tools effectively. Training should focus on providing hands-on experience with tools like GitHub Copilot, enabling developers to understand how these tools can streamline their coding processes and improve their overall efficiency. A key training need is to develop developers' ability to identify areas within their existing workflows where AI-assisted tools can be most effectively applied. This requires a thorough understanding of the strengths and weaknesses of current programming practices and the potential benefits of integrating AI-powered solutions. Training should also cover the installation, configuration, and use of GitHub Copilot, as well as other emerging AI programming tools. Developers need to learn how to effectively use these tools to generate code, debug errors, and optimize performance. Furthermore, training should emphasize the importance of code quality and security. Developers need to understand how to use AI-assisted tools to ensure that the code they produce is both efficient and secure. This includes learning how to identify and mitigate potential vulnerabilities and how to adhere to industry best practices for secure coding. Training should also address the ethical considerations associated with AI-assisted programming, such as data privacy and algorithmic bias. Developers need to be aware of these issues and understand how to develop AI-powered solutions that are both responsible and ethical. Continuous learning and professional development are also crucial, as the infocomm technology sector is constantly evolving. Developers need to stay up-to-date with the latest technological advancements and be willing to adapt their skills and knowledge accordingly. This can be achieved through ongoing training programs, online courses, and participation in industry conferences and events. The training should also cover topics such as how to prompt engineer effectively, how to review the AI generated codes critically and how to customize the AI tool for different use cases and to align with different coding styles.</w:t>
               <w:br/>
               <w:t xml:space="preserve"/>
               <w:br/>
-              <w:t xml:space="preserve">A wide range of job roles within the Infocomm Technology sector would significantly benefit from training related to this. Software developers, regardless of their specific programming language or area of expertise, would greatly benefit from a stronger foundation in Git and GitHub for version control, collaboration, and CI/CD practices. DevOps engineers, whose primary responsibility is to streamline the software development lifecycle, would gain valuable insights into automating processes, managing configurations, and ensuring continuous delivery. System administrators would find the training beneficial for managing infrastructure as code, automating deployment processes, and maintaining system configurations. QA engineers and software testers would benefit from understanding how to integrate testing into CI/CD pipelines, automate test execution, and analyze test results effectively. Project managers and team leads would gain a better understanding of the development workflow, enabling them to plan and manage software projects more efficiently, track progress, and facilitate communication among team members. Security engineers would benefit from enhanced knowledge of secure coding practices, vulnerability scanning, and dependency management, allowing them to identify and mitigate potential security risks. Technical leads and architects would benefit from understanding modern development practices and architectural patterns, enabling them to design and implement scalable, reliable, and secure software systems. Finally, IT managers and directors would benefit from an overview of GitHub features and best practices, allowing them to make informed decisions about technology investments, resource allocation, and process improvements. In essence, anyone involved in the software development lifecycle, from initial planning to deployment and maintenance, would find this training valuable and applicable to their daily tasks.</w:t>
+              <w:t xml:space="preserve">A wide range of job roles within the infocomm technology sector would benefit from training. Software developers, regardless of their specific area of expertise, would gain valuable skills and knowledge from learning how to use AI-assisted programming tools. This includes front-end developers, back-end developers, full-stack developers, and mobile app developers. By leveraging tools like GitHub Copilot, developers can automate repetitive tasks, generate code more quickly, and improve the overall quality of their work. Software engineers, who are responsible for designing, developing, and testing software systems, would also benefit from the training. They can use AI-assisted tools to streamline the development process, identify potential issues early on, and ensure that the software meets the required performance and security standards. IT professionals responsible for maintaining and updating existing systems would also find the training valuable. They can use AI-assisted tools to identify and fix bugs, implement security patches, and ensure compatibility with new technologies. This can help them to reduce downtime, improve system performance, and enhance overall security. Project managers can also benefit from the training by gaining a better understanding of how AI-assisted tools can improve the software development process. This can help them to better estimate project timelines, allocate resources effectively, and manage risks. Furthermore, architects who design and plan the IT infrastructure can benefit from gaining knowledge of AI-assisted tools. They can learn how to design systems that are optimized for AI-powered applications and how to integrate AI into existing infrastructure. The training can also be valuable for technical leads and team leaders, who are responsible for guiding and mentoring other developers. By understanding how to use AI-assisted tools, they can help their team members to improve their skills and productivity and ensure that projects are completed on time and within budget. In essence, anyone involved in the software development lifecycle, from initial design to deployment and maintenance, can benefit from learning how to use AI-assisted programming tools to improve their efficiency and effectiveness. This includes roles in quality assurance, DevOps, and even technical writing, where AI can assist in generating documentation and user manuals. Overall, it is important to recognize that the adoption of AI-assisted programming tools requires a shift in mindset and a commitment to continuous learning and adaptation. The benefits of this shift are significant, as organizations can improve their productivity, reduce costs, and deliver higher-quality software solutions faster than ever before.</w:t>
             </w:r>
           </w:p>
           <w:p>
@@ -5051,7 +5051,7 @@
                 <w:rFonts w:ascii="Arial" w:hAnsi="Arial" w:cs="Arial"/>
                 <w:bCs/>
               </w:rPr>
-              <w:t xml:space="preserve">Learners struggle/are unclear with analyzing individual GitHub components and their interactions within complex workflows.</w:t>
+              <w:t xml:space="preserve">Learners struggle/are unclear with identifying specific bottlenecks in their current programming workflows that could be improved with AI assistance.</w:t>
             </w:r>
           </w:p>
           <w:p>
@@ -5072,7 +5072,89 @@
                 <w:rFonts w:ascii="Arial" w:hAnsi="Arial" w:cs="Arial"/>
                 <w:bCs/>
               </w:rPr>
-              <w:t xml:space="preserve">Learners struggle/are unclear with selecting and customizing Git scripts for different software integration and deployment scenarios.</w:t>
+              <w:t xml:space="preserve">Learners struggle/are unclear with knowing how to effectively integrate emerging AI programming tools like GitHub Copilot into existing organizational coding processes to achieve streamlined operations.</w:t>
+            </w:r>
+          </w:p>
+          <w:p>
+            <w:pPr>
+              <w:spacing w:after="0" w:line="240" w:lineRule="auto"/>
+              <w:rPr>
+                <w:rFonts w:ascii="Arial" w:hAnsi="Arial" w:cs="Arial"/>
+                <w:bCs/>
+              </w:rPr>
+            </w:pPr>
+            <w:r>
+              <w:rPr>
+                <w:rFonts w:ascii="Arial" w:hAnsi="Arial" w:cs="Arial"/>
+                <w:bCs/>
+              </w:rPr>
+              <w:t xml:space="preserve"/>
+            </w:r>
+          </w:p>
+          <w:p>
+            <w:pPr>
+              <w:spacing w:after="0" w:line="240" w:lineRule="auto"/>
+              <w:rPr>
+                <w:rFonts w:ascii="Arial" w:hAnsi="Arial" w:cs="Arial"/>
+                <w:bCs/>
+              </w:rPr>
+            </w:pPr>
+            <w:proofErr w:type="gramStart"/>
+            <w:r>
+              <w:rPr>
+                <w:rFonts w:ascii="Arial" w:hAnsi="Arial" w:cs="Arial"/>
+                <w:bCs/>
+              </w:rPr>
+              <w:t xml:space="preserve">Through targeted training programs, learners will gain the following attributes to address the identified performance gaps after the training:</w:t>
+            </w:r>
+          </w:p>
+          <w:p>
+            <w:pPr>
+              <w:spacing w:after="0" w:line="240" w:lineRule="auto"/>
+              <w:rPr>
+                <w:rFonts w:ascii="Arial" w:hAnsi="Arial" w:cs="Arial"/>
+                <w:bCs/>
+              </w:rPr>
+            </w:pPr>
+            <w:r>
+              <w:rPr>
+                <w:rFonts w:ascii="Arial" w:hAnsi="Arial" w:cs="Arial"/>
+                <w:bCs/>
+              </w:rPr>
+              <w:t xml:space="preserve"/>
+            </w:r>
+          </w:p>
+          <w:p>
+            <w:pPr>
+              <w:spacing w:after="0" w:line="240" w:lineRule="auto"/>
+              <w:rPr>
+                <w:rFonts w:ascii="Arial" w:hAnsi="Arial" w:cs="Arial"/>
+                <w:b/>
+              </w:rPr>
+            </w:pPr>
+            <w:proofErr w:type="gramStart"/>
+            <w:r>
+              <w:rPr>
+                <w:rFonts w:ascii="Arial" w:hAnsi="Arial" w:cs="Arial"/>
+                <w:b/>
+              </w:rPr>
+              <w:t xml:space="preserve">Attributes Gained:</w:t>
+            </w:r>
+          </w:p>
+          <w:p>
+            <w:pPr>
+              <w:spacing w:after="0" w:line="240" w:lineRule="auto"/>
+              <w:rPr>
+                <w:rFonts w:ascii="Arial" w:hAnsi="Arial" w:cs="Arial"/>
+                <w:bCs/>
+              </w:rPr>
+            </w:pPr>
+            <w:r>
+              <w:rPr>
+                <w:rFonts w:ascii="Arial" w:hAnsi="Arial" w:cs="Arial"/>
+                <w:bCs/>
+              </w:rPr>
+              <w:t xml:space="preserve"/>
             </w:r>
           </w:p>
           <w:p>
@@ -5093,7 +5175,7 @@
                 <w:rFonts w:ascii="Arial" w:hAnsi="Arial" w:cs="Arial"/>
                 <w:bCs/>
               </w:rPr>
-              <w:t xml:space="preserve">Learners struggle/are unclear with configuring software products using Git configuration tests and understanding the implications of test failures.</w:t>
+              <w:t xml:space="preserve">Ability to analyze programming workflows and pinpoint areas where GitHub Copilot can significantly enhance efficiency.</w:t>
             </w:r>
           </w:p>
           <w:p>
@@ -5114,7 +5196,56 @@
                 <w:rFonts w:ascii="Arial" w:hAnsi="Arial" w:cs="Arial"/>
                 <w:bCs/>
               </w:rPr>
-              <w:t xml:space="preserve">Learners struggle/are unclear with diagnosing complex issues from GitHub configuration testing results due to insufficient knowledge of error patterns.</w:t>
+              <w:t xml:space="preserve">Proficiency in applying GitHub Copilot and other AI tools to simplify and accelerate organizational coding processes.</w:t>
+            </w:r>
+          </w:p>
+          <w:p>
+            <w:pPr>
+              <w:spacing w:after="0" w:line="240" w:lineRule="auto"/>
+              <w:rPr>
+                <w:rFonts w:ascii="Arial" w:hAnsi="Arial" w:cs="Arial"/>
+                <w:bCs/>
+              </w:rPr>
+            </w:pPr>
+            <w:r>
+              <w:rPr>
+                <w:rFonts w:ascii="Arial" w:hAnsi="Arial" w:cs="Arial"/>
+                <w:bCs/>
+              </w:rPr>
+              <w:t xml:space="preserve"/>
+            </w:r>
+          </w:p>
+          <w:p>
+            <w:pPr>
+              <w:spacing w:after="0" w:line="240" w:lineRule="auto"/>
+              <w:rPr>
+                <w:rFonts w:ascii="Arial" w:hAnsi="Arial" w:cs="Arial"/>
+                <w:b/>
+              </w:rPr>
+            </w:pPr>
+            <w:proofErr w:type="gramStart"/>
+            <w:r>
+              <w:rPr>
+                <w:rFonts w:ascii="Arial" w:hAnsi="Arial" w:cs="Arial"/>
+                <w:b/>
+              </w:rPr>
+              <w:t xml:space="preserve">Post-Training Benefits to Learners:</w:t>
+            </w:r>
+          </w:p>
+          <w:p>
+            <w:pPr>
+              <w:spacing w:after="0" w:line="240" w:lineRule="auto"/>
+              <w:rPr>
+                <w:rFonts w:ascii="Arial" w:hAnsi="Arial" w:cs="Arial"/>
+                <w:bCs/>
+              </w:rPr>
+            </w:pPr>
+            <w:r>
+              <w:rPr>
+                <w:rFonts w:ascii="Arial" w:hAnsi="Arial" w:cs="Arial"/>
+                <w:bCs/>
+              </w:rPr>
+              <w:t xml:space="preserve"/>
             </w:r>
           </w:p>
           <w:p>
@@ -5135,89 +5266,7 @@
                 <w:rFonts w:ascii="Arial" w:hAnsi="Arial" w:cs="Arial"/>
                 <w:bCs/>
               </w:rPr>
-              <w:t xml:space="preserve">Learners struggle/are unclear with identifying areas for improvement in existing software configurations and deployment processes to enhance efficiency.</w:t>
-            </w:r>
-          </w:p>
-          <w:p>
-            <w:pPr>
-              <w:spacing w:after="0" w:line="240" w:lineRule="auto"/>
-              <w:rPr>
-                <w:rFonts w:ascii="Arial" w:hAnsi="Arial" w:cs="Arial"/>
-                <w:bCs/>
-              </w:rPr>
-            </w:pPr>
-            <w:r>
-              <w:rPr>
-                <w:rFonts w:ascii="Arial" w:hAnsi="Arial" w:cs="Arial"/>
-                <w:bCs/>
-              </w:rPr>
-              <w:t xml:space="preserve"/>
-            </w:r>
-          </w:p>
-          <w:p>
-            <w:pPr>
-              <w:spacing w:after="0" w:line="240" w:lineRule="auto"/>
-              <w:rPr>
-                <w:rFonts w:ascii="Arial" w:hAnsi="Arial" w:cs="Arial"/>
-                <w:bCs/>
-              </w:rPr>
-            </w:pPr>
-            <w:proofErr w:type="gramStart"/>
-            <w:r>
-              <w:rPr>
-                <w:rFonts w:ascii="Arial" w:hAnsi="Arial" w:cs="Arial"/>
-                <w:bCs/>
-              </w:rPr>
-              <w:t xml:space="preserve">Through targeted training programs, learners will gain the following attributes to address the identified performance gaps after the training:</w:t>
-            </w:r>
-          </w:p>
-          <w:p>
-            <w:pPr>
-              <w:spacing w:after="0" w:line="240" w:lineRule="auto"/>
-              <w:rPr>
-                <w:rFonts w:ascii="Arial" w:hAnsi="Arial" w:cs="Arial"/>
-                <w:bCs/>
-              </w:rPr>
-            </w:pPr>
-            <w:r>
-              <w:rPr>
-                <w:rFonts w:ascii="Arial" w:hAnsi="Arial" w:cs="Arial"/>
-                <w:bCs/>
-              </w:rPr>
-              <w:t xml:space="preserve"/>
-            </w:r>
-          </w:p>
-          <w:p>
-            <w:pPr>
-              <w:spacing w:after="0" w:line="240" w:lineRule="auto"/>
-              <w:rPr>
-                <w:rFonts w:ascii="Arial" w:hAnsi="Arial" w:cs="Arial"/>
-                <w:b/>
-              </w:rPr>
-            </w:pPr>
-            <w:proofErr w:type="gramStart"/>
-            <w:r>
-              <w:rPr>
-                <w:rFonts w:ascii="Arial" w:hAnsi="Arial" w:cs="Arial"/>
-                <w:b/>
-              </w:rPr>
-              <w:t xml:space="preserve">Attributes Gained:</w:t>
-            </w:r>
-          </w:p>
-          <w:p>
-            <w:pPr>
-              <w:spacing w:after="0" w:line="240" w:lineRule="auto"/>
-              <w:rPr>
-                <w:rFonts w:ascii="Arial" w:hAnsi="Arial" w:cs="Arial"/>
-                <w:bCs/>
-              </w:rPr>
-            </w:pPr>
-            <w:r>
-              <w:rPr>
-                <w:rFonts w:ascii="Arial" w:hAnsi="Arial" w:cs="Arial"/>
-                <w:bCs/>
-              </w:rPr>
-              <w:t xml:space="preserve"/>
+              <w:t xml:space="preserve">Improved ability to optimize existing workflows, leading to faster development cycles and reduced project costs.</w:t>
             </w:r>
           </w:p>
           <w:p>
@@ -5238,245 +5287,7 @@
                 <w:rFonts w:ascii="Arial" w:hAnsi="Arial" w:cs="Arial"/>
                 <w:bCs/>
               </w:rPr>
-              <w:t xml:space="preserve">Ability to comprehensively analyze GitHub components and coordinate release schedules effectively, ensuring streamlined processes.</w:t>
-            </w:r>
-          </w:p>
-          <w:p>
-            <w:pPr>
-              <w:pStyle w:val="ListParagraph"/>
-              <w:numPr>
-                <w:ilvl w:val="0"/>
-                <w:numId w:val="44"/>
-              </w:numPr>
-              <w:spacing w:after="0" w:line="240" w:lineRule="auto"/>
-              <w:rPr>
-                <w:rFonts w:ascii="Arial" w:hAnsi="Arial" w:cs="Arial"/>
-                <w:bCs/>
-              </w:rPr>
-            </w:pPr>
-            <w:r>
-              <w:rPr>
-                <w:rFonts w:ascii="Arial" w:hAnsi="Arial" w:cs="Arial"/>
-                <w:bCs/>
-              </w:rPr>
-              <w:t xml:space="preserve">Proficiency in selecting and applying appropriate Git scripts for seamless integration and deployment of software products.</w:t>
-            </w:r>
-          </w:p>
-          <w:p>
-            <w:pPr>
-              <w:pStyle w:val="ListParagraph"/>
-              <w:numPr>
-                <w:ilvl w:val="0"/>
-                <w:numId w:val="44"/>
-              </w:numPr>
-              <w:spacing w:after="0" w:line="240" w:lineRule="auto"/>
-              <w:rPr>
-                <w:rFonts w:ascii="Arial" w:hAnsi="Arial" w:cs="Arial"/>
-                <w:bCs/>
-              </w:rPr>
-            </w:pPr>
-            <w:r>
-              <w:rPr>
-                <w:rFonts w:ascii="Arial" w:hAnsi="Arial" w:cs="Arial"/>
-                <w:bCs/>
-              </w:rPr>
-              <w:t xml:space="preserve">Ability to confidently configure software products and execute Git configuration tests to ensure deployment readiness.</w:t>
-            </w:r>
-          </w:p>
-          <w:p>
-            <w:pPr>
-              <w:pStyle w:val="ListParagraph"/>
-              <w:numPr>
-                <w:ilvl w:val="0"/>
-                <w:numId w:val="44"/>
-              </w:numPr>
-              <w:spacing w:after="0" w:line="240" w:lineRule="auto"/>
-              <w:rPr>
-                <w:rFonts w:ascii="Arial" w:hAnsi="Arial" w:cs="Arial"/>
-                <w:bCs/>
-              </w:rPr>
-            </w:pPr>
-            <w:r>
-              <w:rPr>
-                <w:rFonts w:ascii="Arial" w:hAnsi="Arial" w:cs="Arial"/>
-                <w:bCs/>
-              </w:rPr>
-              <w:t xml:space="preserve">Proficiency in diagnosing and resolving issues identified during GitHub configuration testing by accurately interpreting test results.</w:t>
-            </w:r>
-          </w:p>
-          <w:p>
-            <w:pPr>
-              <w:pStyle w:val="ListParagraph"/>
-              <w:numPr>
-                <w:ilvl w:val="0"/>
-                <w:numId w:val="44"/>
-              </w:numPr>
-              <w:spacing w:after="0" w:line="240" w:lineRule="auto"/>
-              <w:rPr>
-                <w:rFonts w:ascii="Arial" w:hAnsi="Arial" w:cs="Arial"/>
-                <w:bCs/>
-              </w:rPr>
-            </w:pPr>
-            <w:r>
-              <w:rPr>
-                <w:rFonts w:ascii="Arial" w:hAnsi="Arial" w:cs="Arial"/>
-                <w:bCs/>
-              </w:rPr>
-              <w:t xml:space="preserve">Ability to critically assess software configurations and deployment processes to identify potential improvements and optimizations.</w:t>
-            </w:r>
-          </w:p>
-          <w:p>
-            <w:pPr>
-              <w:spacing w:after="0" w:line="240" w:lineRule="auto"/>
-              <w:rPr>
-                <w:rFonts w:ascii="Arial" w:hAnsi="Arial" w:cs="Arial"/>
-                <w:bCs/>
-              </w:rPr>
-            </w:pPr>
-            <w:r>
-              <w:rPr>
-                <w:rFonts w:ascii="Arial" w:hAnsi="Arial" w:cs="Arial"/>
-                <w:bCs/>
-              </w:rPr>
-              <w:t xml:space="preserve"/>
-            </w:r>
-          </w:p>
-          <w:p>
-            <w:pPr>
-              <w:spacing w:after="0" w:line="240" w:lineRule="auto"/>
-              <w:rPr>
-                <w:rFonts w:ascii="Arial" w:hAnsi="Arial" w:cs="Arial"/>
-                <w:b/>
-              </w:rPr>
-            </w:pPr>
-            <w:proofErr w:type="gramStart"/>
-            <w:r>
-              <w:rPr>
-                <w:rFonts w:ascii="Arial" w:hAnsi="Arial" w:cs="Arial"/>
-                <w:b/>
-              </w:rPr>
-              <w:t xml:space="preserve">Post-Training Benefits to Learners:</w:t>
-            </w:r>
-          </w:p>
-          <w:p>
-            <w:pPr>
-              <w:spacing w:after="0" w:line="240" w:lineRule="auto"/>
-              <w:rPr>
-                <w:rFonts w:ascii="Arial" w:hAnsi="Arial" w:cs="Arial"/>
-                <w:bCs/>
-              </w:rPr>
-            </w:pPr>
-            <w:r>
-              <w:rPr>
-                <w:rFonts w:ascii="Arial" w:hAnsi="Arial" w:cs="Arial"/>
-                <w:bCs/>
-              </w:rPr>
-              <w:t xml:space="preserve"/>
-            </w:r>
-          </w:p>
-          <w:p>
-            <w:pPr>
-              <w:pStyle w:val="ListParagraph"/>
-              <w:numPr>
-                <w:ilvl w:val="0"/>
-                <w:numId w:val="44"/>
-              </w:numPr>
-              <w:spacing w:after="0" w:line="240" w:lineRule="auto"/>
-              <w:rPr>
-                <w:rFonts w:ascii="Arial" w:hAnsi="Arial" w:cs="Arial"/>
-                <w:bCs/>
-              </w:rPr>
-            </w:pPr>
-            <w:r>
-              <w:rPr>
-                <w:rFonts w:ascii="Arial" w:hAnsi="Arial" w:cs="Arial"/>
-                <w:bCs/>
-              </w:rPr>
-              <w:t xml:space="preserve">Improved collaboration and alignment of release processes, leading to faster and more reliable software releases.</w:t>
-            </w:r>
-          </w:p>
-          <w:p>
-            <w:pPr>
-              <w:pStyle w:val="ListParagraph"/>
-              <w:numPr>
-                <w:ilvl w:val="0"/>
-                <w:numId w:val="44"/>
-              </w:numPr>
-              <w:spacing w:after="0" w:line="240" w:lineRule="auto"/>
-              <w:rPr>
-                <w:rFonts w:ascii="Arial" w:hAnsi="Arial" w:cs="Arial"/>
-                <w:bCs/>
-              </w:rPr>
-            </w:pPr>
-            <w:r>
-              <w:rPr>
-                <w:rFonts w:ascii="Arial" w:hAnsi="Arial" w:cs="Arial"/>
-                <w:bCs/>
-              </w:rPr>
-              <w:t xml:space="preserve">Reduced deployment errors and improved efficiency in integrating software components, resulting in quicker time to market.</w:t>
-            </w:r>
-          </w:p>
-          <w:p>
-            <w:pPr>
-              <w:pStyle w:val="ListParagraph"/>
-              <w:numPr>
-                <w:ilvl w:val="0"/>
-                <w:numId w:val="44"/>
-              </w:numPr>
-              <w:spacing w:after="0" w:line="240" w:lineRule="auto"/>
-              <w:rPr>
-                <w:rFonts w:ascii="Arial" w:hAnsi="Arial" w:cs="Arial"/>
-                <w:bCs/>
-              </w:rPr>
-            </w:pPr>
-            <w:r>
-              <w:rPr>
-                <w:rFonts w:ascii="Arial" w:hAnsi="Arial" w:cs="Arial"/>
-                <w:bCs/>
-              </w:rPr>
-              <w:t xml:space="preserve">Enhanced software stability and reduced post-deployment issues, leading to improved user satisfaction.</w:t>
-            </w:r>
-          </w:p>
-          <w:p>
-            <w:pPr>
-              <w:pStyle w:val="ListParagraph"/>
-              <w:numPr>
-                <w:ilvl w:val="0"/>
-                <w:numId w:val="44"/>
-              </w:numPr>
-              <w:spacing w:after="0" w:line="240" w:lineRule="auto"/>
-              <w:rPr>
-                <w:rFonts w:ascii="Arial" w:hAnsi="Arial" w:cs="Arial"/>
-                <w:bCs/>
-              </w:rPr>
-            </w:pPr>
-            <w:r>
-              <w:rPr>
-                <w:rFonts w:ascii="Arial" w:hAnsi="Arial" w:cs="Arial"/>
-                <w:bCs/>
-              </w:rPr>
-              <w:t xml:space="preserve">Faster identification and resolution of software defects, minimizing downtime and improving overall system reliability.</w:t>
-            </w:r>
-          </w:p>
-          <w:p>
-            <w:pPr>
-              <w:pStyle w:val="ListParagraph"/>
-              <w:numPr>
-                <w:ilvl w:val="0"/>
-                <w:numId w:val="44"/>
-              </w:numPr>
-              <w:spacing w:after="0" w:line="240" w:lineRule="auto"/>
-              <w:rPr>
-                <w:rFonts w:ascii="Arial" w:hAnsi="Arial" w:cs="Arial"/>
-                <w:bCs/>
-              </w:rPr>
-            </w:pPr>
-            <w:r>
-              <w:rPr>
-                <w:rFonts w:ascii="Arial" w:hAnsi="Arial" w:cs="Arial"/>
-                <w:bCs/>
-              </w:rPr>
-              <w:t xml:space="preserve">Streamlined deployment processes and reduced operational costs through optimized software configurations.</w:t>
+              <w:t xml:space="preserve">Enhanced organizational agility and responsiveness to changing market demands through optimized coding processes.</w:t>
             </w:r>
           </w:p>
           <w:p>
@@ -6032,7 +5843,7 @@
               <w:rPr>
                 <w:rFonts w:ascii="Arial" w:hAnsi="Arial" w:cs="Arial"/>
               </w:rPr>
-              <w:t xml:space="preserve">For this course, a step-by-step sequencing approach is crucial for building a strong foundation in Git and GitHub, progressing from basic concepts to more advanced collaborative and automation practices. This methodology ensures that learners gradually acquire the knowledge and skills necessary to effectively manage software configurations and deployment processes. Starting with fundamental concepts allows learners to understand the underlying principles before moving on to more complex topics, fostering a deeper understanding and practical application of the learned concepts.</w:t>
+              <w:t xml:space="preserve">For this course, a foundational-to-application sequencing strategy is employed to facilitate a comprehensive understanding and practical application of AI-assisted programming using GitHub Copilot. This approach is vital for enabling learners to systematically build their knowledge from the ground up, ensuring that each learning unit builds upon the previous one to create a cohesive learning experience. The rationale behind this sequencing is to first introduce the fundamental concepts and capabilities of GitHub Copilot, followed by practical coding exercises that allow learners to apply these concepts in real-world scenarios. This structured progression enhances learners' ability to effectively integrate AI-assisted tools into their existing programming workflows, address performance gaps, and streamline organizational coding processes.</w:t>
             </w:r>
           </w:p>
           <w:p>
@@ -6140,7 +5951,7 @@
                       <w:rFonts w:ascii="Arial" w:hAnsi="Arial" w:cs="Arial"/>
                       <w:color w:val="000000" w:themeColor="text1"/>
                     </w:rPr>
-                    <w:t xml:space="preserve">LU1: Git and GitHub Fundamentals</w:t>
+                    <w:t xml:space="preserve">LU1: Introduction to Copilot</w:t>
                   </w:r>
                 </w:p>
               </w:tc>
@@ -6165,7 +5976,7 @@
                     <w:rPr>
                       <w:rFonts w:ascii="Arial" w:hAnsi="Arial" w:cs="Arial"/>
                     </w:rPr>
-                    <w:t xml:space="preserve">LO1: Analyze Github components and coordinate release scheduling with collaborators to align processes.</w:t>
+                    <w:t xml:space="preserve">LO1: Identify gaps in existing programming workflows and propose AI-assisted solutions using GitHub Copilot to enhance efficiency.</w:t>
                   </w:r>
                 </w:p>
               </w:tc>
@@ -6195,7 +6006,7 @@
                       <w:rFonts w:ascii="Arial" w:hAnsi="Arial" w:cs="Arial"/>
                       <w:color w:val="000000" w:themeColor="text1"/>
                     </w:rPr>
-                    <w:t xml:space="preserve">LU2: GitHub Repository Management</w:t>
+                    <w:t xml:space="preserve">LU2: Coding with Github Copilot</w:t>
                   </w:r>
                 </w:p>
               </w:tc>
@@ -6217,221 +6028,7 @@
                     <w:rPr>
                       <w:rFonts w:ascii="Arial" w:hAnsi="Arial" w:cs="Arial"/>
                     </w:rPr>
-                    <w:t xml:space="preserve">LO2: Select appropriate Git scripts for integrating and deploying software products.</w:t>
-                  </w:r>
-                </w:p>
-              </w:tc>
-            </w:tr>
-            <w:tr>
-              <w:trPr>
-                <w:trHeight w:val="643"/>
-              </w:trPr>
-              <w:tc>
-                <w:tcPr>
-                  <w:tcW w:w="4139" w:type="dxa"/>
-                </w:tcPr>
-                <w:p>
-                  <w:pPr>
-                    <w:suppressAutoHyphens w:val="0"/>
-                    <w:autoSpaceDN/>
-                    <w:textAlignment w:val="auto"/>
-                    <w:rPr>
-                      <w:rFonts w:ascii="Arial" w:hAnsi="Arial" w:cs="Arial"/>
-                      <w:iCs/>
-                      <w:color w:val="000000" w:themeColor="text1"/>
-                    </w:rPr>
-                  </w:pPr>
-                  <w:proofErr w:type="gramStart"/>
-                  <w:r>
-                    <w:rPr>
-                      <w:rFonts w:ascii="Arial" w:hAnsi="Arial" w:cs="Arial"/>
-                      <w:color w:val="000000" w:themeColor="text1"/>
-                    </w:rPr>
-                    <w:t xml:space="preserve">LU3: Collaborative Workflows on GitHub</w:t>
-                  </w:r>
-                </w:p>
-              </w:tc>
-              <w:tc>
-                <w:tcPr>
-                  <w:tcW w:w="5700" w:type="dxa"/>
-                </w:tcPr>
-                <w:p>
-                  <w:pPr>
-                    <w:suppressAutoHyphens w:val="0"/>
-                    <w:autoSpaceDN/>
-                    <w:textAlignment w:val="auto"/>
-                    <w:rPr>
-                      <w:rFonts w:ascii="Arial" w:hAnsi="Arial" w:cs="Arial"/>
-                      <w:iCs/>
-                      <w:color w:val="000000" w:themeColor="text1"/>
-                      <w:lang w:val="en"/>
-                    </w:rPr>
-                  </w:pPr>
-                  <w:proofErr w:type="gramStart"/>
-                  <w:r>
-                    <w:rPr>
-                      <w:rFonts w:ascii="Arial" w:hAnsi="Arial" w:cs="Arial"/>
-                    </w:rPr>
-                    <w:t xml:space="preserve">LO3: Configure software products and deploy releases using Git configuration tests.</w:t>
-                  </w:r>
-                </w:p>
-              </w:tc>
-            </w:tr>
-            <w:tr>
-              <w:trPr>
-                <w:trHeight w:val="643"/>
-              </w:trPr>
-              <w:tc>
-                <w:tcPr>
-                  <w:tcW w:w="4139" w:type="dxa"/>
-                </w:tcPr>
-                <w:p>
-                  <w:pPr>
-                    <w:suppressAutoHyphens w:val="0"/>
-                    <w:autoSpaceDN/>
-                    <w:textAlignment w:val="auto"/>
-                    <w:rPr>
-                      <w:rFonts w:ascii="Arial" w:hAnsi="Arial" w:cs="Arial"/>
-                      <w:iCs/>
-                      <w:color w:val="000000" w:themeColor="text1"/>
-                    </w:rPr>
-                  </w:pPr>
-                  <w:proofErr w:type="gramStart"/>
-                  <w:r>
-                    <w:rPr>
-                      <w:rFonts w:ascii="Arial" w:hAnsi="Arial" w:cs="Arial"/>
-                      <w:color w:val="000000" w:themeColor="text1"/>
-                    </w:rPr>
-                    <w:t xml:space="preserve">LU4: Modern GitHub Development Practices</w:t>
-                  </w:r>
-                </w:p>
-              </w:tc>
-              <w:tc>
-                <w:tcPr>
-                  <w:tcW w:w="5700" w:type="dxa"/>
-                </w:tcPr>
-                <w:p>
-                  <w:pPr>
-                    <w:ind w:right="113"/>
-                    <w:rPr>
-                      <w:rFonts w:ascii="Arial" w:eastAsia="Arial" w:hAnsi="Arial" w:cs="Arial"/>
-                      <w:color w:val="000000" w:themeColor="text1"/>
-                      <w:lang w:val="en" w:eastAsia="zh-CN"/>
-                    </w:rPr>
-                  </w:pPr>
-                  <w:proofErr w:type="gramStart"/>
-                  <w:r>
-                    <w:rPr>
-                      <w:rFonts w:ascii="Arial" w:hAnsi="Arial" w:cs="Arial"/>
-                    </w:rPr>
-                    <w:t xml:space="preserve">LO4: Diagnose issues identified during Github configuration testing by interpreting configuration test results.</w:t>
-                  </w:r>
-                </w:p>
-              </w:tc>
-            </w:tr>
-            <w:tr>
-              <w:trPr>
-                <w:trHeight w:val="643"/>
-              </w:trPr>
-              <w:tc>
-                <w:tcPr>
-                  <w:tcW w:w="4139" w:type="dxa"/>
-                </w:tcPr>
-                <w:p>
-                  <w:pPr>
-                    <w:suppressAutoHyphens w:val="0"/>
-                    <w:autoSpaceDN/>
-                    <w:textAlignment w:val="auto"/>
-                    <w:rPr>
-                      <w:rFonts w:ascii="Arial" w:hAnsi="Arial" w:cs="Arial"/>
-                      <w:iCs/>
-                      <w:color w:val="000000" w:themeColor="text1"/>
-                    </w:rPr>
-                  </w:pPr>
-                  <w:proofErr w:type="gramStart"/>
-                  <w:r>
-                    <w:rPr>
-                      <w:rFonts w:ascii="Arial" w:hAnsi="Arial" w:cs="Arial"/>
-                      <w:color w:val="000000" w:themeColor="text1"/>
-                    </w:rPr>
-                    <w:t xml:space="preserve">LU5: GitHub Project Automation</w:t>
-                  </w:r>
-                </w:p>
-              </w:tc>
-              <w:tc>
-                <w:tcPr>
-                  <w:tcW w:w="5700" w:type="dxa"/>
-                </w:tcPr>
-                <w:p>
-                  <w:pPr>
-                    <w:suppressAutoHyphens w:val="0"/>
-                    <w:autoSpaceDN/>
-                    <w:textAlignment w:val="auto"/>
-                    <w:rPr>
-                      <w:rFonts w:ascii="Arial" w:hAnsi="Arial" w:cs="Arial"/>
-                      <w:iCs/>
-                      <w:color w:val="000000" w:themeColor="text1"/>
-                      <w:lang w:val="en"/>
-                    </w:rPr>
-                  </w:pPr>
-                  <w:proofErr w:type="gramStart"/>
-                  <w:r>
-                    <w:rPr>
-                      <w:rFonts w:ascii="Arial" w:hAnsi="Arial" w:cs="Arial"/>
-                    </w:rPr>
-                    <w:t xml:space="preserve">LO5: Identify potential improvements to the software configuration, deployment processes, and code elements.</w:t>
-                  </w:r>
-                </w:p>
-              </w:tc>
-            </w:tr>
-            <w:tr>
-              <w:trPr>
-                <w:trHeight w:val="643"/>
-              </w:trPr>
-              <w:tc>
-                <w:tcPr>
-                  <w:tcW w:w="4139" w:type="dxa"/>
-                </w:tcPr>
-                <w:p>
-                  <w:pPr>
-                    <w:suppressAutoHyphens w:val="0"/>
-                    <w:autoSpaceDN/>
-                    <w:textAlignment w:val="auto"/>
-                    <w:rPr>
-                      <w:rFonts w:ascii="Arial" w:hAnsi="Arial" w:cs="Arial"/>
-                      <w:iCs/>
-                      <w:color w:val="000000" w:themeColor="text1"/>
-                    </w:rPr>
-                  </w:pPr>
-                  <w:proofErr w:type="gramStart"/>
-                  <w:r>
-                    <w:rPr>
-                      <w:rFonts w:ascii="Arial" w:hAnsi="Arial" w:cs="Arial"/>
-                      <w:color w:val="000000" w:themeColor="text1"/>
-                    </w:rPr>
-                    <w:t xml:space="preserve">LU6: GitHub Security and Administration</w:t>
-                  </w:r>
-                </w:p>
-              </w:tc>
-              <w:tc>
-                <w:tcPr>
-                  <w:tcW w:w="5700" w:type="dxa"/>
-                </w:tcPr>
-                <w:p>
-                  <w:pPr>
-                    <w:ind w:right="113"/>
-                    <w:rPr>
-                      <w:rFonts w:ascii="Arial" w:eastAsia="Arial" w:hAnsi="Arial" w:cs="Arial"/>
-                      <w:color w:val="000000" w:themeColor="text1"/>
-                      <w:lang w:val="en" w:eastAsia="zh-CN"/>
-                    </w:rPr>
-                  </w:pPr>
-                  <w:proofErr w:type="gramStart"/>
-                  <w:r>
-                    <w:rPr>
-                      <w:rFonts w:ascii="Arial" w:hAnsi="Arial" w:cs="Arial"/>
-                    </w:rPr>
-                    <w:t xml:space="preserve">LO6: Implement modifications to software products and processes for improved functionality.</w:t>
+                    <w:t xml:space="preserve">LO2: Explore and apply emerging AI programming tools, including GitHub Copilot, to streamline organizational coding processes.</w:t>
                   </w:r>
                 </w:p>
               </w:tc>
@@ -6464,20 +6061,20 @@
                 <w:b/>
                 <w:bCs/>
               </w:rPr>
-              <w:t xml:space="preserve">LU1: Git and GitHub Fundamentals</w:t>
-            </w:r>
-          </w:p>
-          <w:p>
-            <w:pPr>
-              <w:rPr>
-                <w:rFonts w:ascii="Arial" w:hAnsi="Arial" w:cs="Arial"/>
-              </w:rPr>
-            </w:pPr>
-            <w:r>
-              <w:rPr>
-                <w:rFonts w:ascii="Arial" w:hAnsi="Arial" w:cs="Arial"/>
-              </w:rPr>
-              <w:t xml:space="preserve">LU1 introduces the foundational concepts of Git and GitHub, including version control, basic Git commands, and the components of the GitHub flow. This unit establishes a common understanding of the platform and its collaborative nature. Performance Gap: Lack of understanding of basic Git commands; Attribute Gained: Understanding of version control concepts.</w:t>
+              <w:t xml:space="preserve">LU1: Introduction to Copilot</w:t>
+            </w:r>
+          </w:p>
+          <w:p>
+            <w:pPr>
+              <w:rPr>
+                <w:rFonts w:ascii="Arial" w:hAnsi="Arial" w:cs="Arial"/>
+              </w:rPr>
+            </w:pPr>
+            <w:r>
+              <w:rPr>
+                <w:rFonts w:ascii="Arial" w:hAnsi="Arial" w:cs="Arial"/>
+              </w:rPr>
+              <w:t xml:space="preserve">LU1 serves as the cornerstone of the course, providing learners with a thorough introduction to GitHub Copilot. The session will introduce learners to the basics of Github Copilot and its features that enhance software development efficiency. Installation of GitHub Copilot on Visual Studio Code is also covered to enable learners explore the copilot features. This unit lays the groundwork for subsequent learning units by ensuring that learners have a solid understanding of the tool's capabilities and how it can be used to improve their programming workflows.</w:t>
             </w:r>
           </w:p>
           <w:p>
@@ -6507,20 +6104,20 @@
                 <w:b/>
                 <w:bCs/>
               </w:rPr>
-              <w:t xml:space="preserve">LU2: GitHub Repository Management</w:t>
-            </w:r>
-          </w:p>
-          <w:p>
-            <w:pPr>
-              <w:rPr>
-                <w:rFonts w:ascii="Arial" w:hAnsi="Arial" w:cs="Arial"/>
-              </w:rPr>
-            </w:pPr>
-            <w:r>
-              <w:rPr>
-                <w:rFonts w:ascii="Arial" w:hAnsi="Arial" w:cs="Arial"/>
-              </w:rPr>
-              <w:t xml:space="preserve">LU2 builds upon the fundamentals by focusing on repository management, including creating, cloning, branching, and managing changes using pull requests. Learners gain hands-on experience in managing code repositories. Performance Gap: Difficulty managing repository changes; Attribute Gained: Ability to create and manage GitHub repositories.</w:t>
+              <w:t xml:space="preserve">LU2: Coding with Github Copilot</w:t>
+            </w:r>
+          </w:p>
+          <w:p>
+            <w:pPr>
+              <w:rPr>
+                <w:rFonts w:ascii="Arial" w:hAnsi="Arial" w:cs="Arial"/>
+              </w:rPr>
+            </w:pPr>
+            <w:r>
+              <w:rPr>
+                <w:rFonts w:ascii="Arial" w:hAnsi="Arial" w:cs="Arial"/>
+              </w:rPr>
+              <w:t xml:space="preserve">Building on the foundational knowledge gained in LU1, LU2 delves into the practical application of GitHub Copilot in various coding scenarios. The facilitator will guide learners through coding exercises that are related to Software Development with Github Copilot. Learners will also be introduced to different coding languages such as Github Copilot for HTML, Python, Javascript. Github Copilot for REST API and other emerging AI tools for software development are also explored in this unit. This unit focuses on hands-on experience, enabling learners to translate theoretical knowledge into practical skills and understand how GitHub Copilot can be used to streamline organizational coding processes.</w:t>
             </w:r>
           </w:p>
           <w:p>
@@ -6540,159 +6137,13 @@
             <w:pPr>
               <w:rPr>
                 <w:rFonts w:ascii="Arial" w:hAnsi="Arial" w:cs="Arial"/>
-                <w:b/>
-                <w:bCs/>
-              </w:rPr>
-            </w:pPr>
-            <w:r>
-              <w:rPr>
-                <w:rFonts w:ascii="Arial" w:hAnsi="Arial" w:cs="Arial"/>
-                <w:b/>
-                <w:bCs/>
-              </w:rPr>
-              <w:t xml:space="preserve">LU3: Collaborative Workflows on GitHub</w:t>
-            </w:r>
-          </w:p>
-          <w:p>
-            <w:pPr>
-              <w:rPr>
-                <w:rFonts w:ascii="Arial" w:hAnsi="Arial" w:cs="Arial"/>
-              </w:rPr>
-            </w:pPr>
-            <w:r>
-              <w:rPr>
-                <w:rFonts w:ascii="Arial" w:hAnsi="Arial" w:cs="Arial"/>
-              </w:rPr>
-              <w:t xml:space="preserve">LU3 delves into collaborative workflows, such as managing issues, discussions, forking, pull requests, and code reviews. Learners learn how to effectively collaborate with others on GitHub projects. Performance Gap: Inefficient collaborative practices; Attribute Gained: Proficiency in using collaborative features like pull requests and code reviews.</w:t>
-            </w:r>
-          </w:p>
-          <w:p>
-            <w:pPr>
-              <w:rPr>
-                <w:rFonts w:ascii="Arial" w:hAnsi="Arial" w:cs="Arial"/>
-              </w:rPr>
-            </w:pPr>
-            <w:r>
-              <w:rPr>
-                <w:rFonts w:ascii="Arial" w:hAnsi="Arial" w:cs="Arial"/>
-              </w:rPr>
-              <w:t xml:space="preserve"/>
-            </w:r>
-          </w:p>
-          <w:p>
-            <w:pPr>
-              <w:rPr>
-                <w:rFonts w:ascii="Arial" w:hAnsi="Arial" w:cs="Arial"/>
-                <w:b/>
-                <w:bCs/>
-              </w:rPr>
-            </w:pPr>
-            <w:r>
-              <w:rPr>
-                <w:rFonts w:ascii="Arial" w:hAnsi="Arial" w:cs="Arial"/>
-                <w:b/>
-                <w:bCs/>
-              </w:rPr>
-              <w:t xml:space="preserve">LU4: Modern GitHub Development Practices</w:t>
-            </w:r>
-          </w:p>
-          <w:p>
-            <w:pPr>
-              <w:rPr>
-                <w:rFonts w:ascii="Arial" w:hAnsi="Arial" w:cs="Arial"/>
-              </w:rPr>
-            </w:pPr>
-            <w:r>
-              <w:rPr>
-                <w:rFonts w:ascii="Arial" w:hAnsi="Arial" w:cs="Arial"/>
-              </w:rPr>
-              <w:t xml:space="preserve">LU4 introduces modern development practices, including GitHub Actions, GitHub Copilot, and GitHub Codespaces. Learners explore tools that enhance productivity and streamline development workflows. Performance Gap: Limited knowledge of modern development tools; Attribute Gained: Familiarity with GitHub Actions for automation.</w:t>
-            </w:r>
-          </w:p>
-          <w:p>
-            <w:pPr>
-              <w:rPr>
-                <w:rFonts w:ascii="Arial" w:hAnsi="Arial" w:cs="Arial"/>
-              </w:rPr>
-            </w:pPr>
-            <w:r>
-              <w:rPr>
-                <w:rFonts w:ascii="Arial" w:hAnsi="Arial" w:cs="Arial"/>
-              </w:rPr>
-              <w:t xml:space="preserve"/>
-            </w:r>
-          </w:p>
-          <w:p>
-            <w:pPr>
-              <w:rPr>
-                <w:rFonts w:ascii="Arial" w:hAnsi="Arial" w:cs="Arial"/>
-                <w:b/>
-                <w:bCs/>
-              </w:rPr>
-            </w:pPr>
-            <w:r>
-              <w:rPr>
-                <w:rFonts w:ascii="Arial" w:hAnsi="Arial" w:cs="Arial"/>
-                <w:b/>
-                <w:bCs/>
-              </w:rPr>
-              <w:t xml:space="preserve">LU5: GitHub Project Automation</w:t>
-            </w:r>
-          </w:p>
-          <w:p>
-            <w:pPr>
-              <w:rPr>
-                <w:rFonts w:ascii="Arial" w:hAnsi="Arial" w:cs="Arial"/>
-              </w:rPr>
-            </w:pPr>
-            <w:r>
-              <w:rPr>
-                <w:rFonts w:ascii="Arial" w:hAnsi="Arial" w:cs="Arial"/>
-              </w:rPr>
-              <w:t xml:space="preserve">LU5 focuses on project automation, covering project creation, organization, and automation using GitHub Projects. Learners learn how to manage and automate their projects for improved efficiency. Performance Gap: Inability to automate project tasks; Attribute Gained: Skills in creating and organizing projects within GitHub.</w:t>
-            </w:r>
-          </w:p>
-          <w:p>
-            <w:pPr>
-              <w:rPr>
-                <w:rFonts w:ascii="Arial" w:hAnsi="Arial" w:cs="Arial"/>
-              </w:rPr>
-            </w:pPr>
-            <w:r>
-              <w:rPr>
-                <w:rFonts w:ascii="Arial" w:hAnsi="Arial" w:cs="Arial"/>
-              </w:rPr>
-              <w:t xml:space="preserve"/>
-            </w:r>
-          </w:p>
-          <w:p>
-            <w:pPr>
-              <w:rPr>
-                <w:rFonts w:ascii="Arial" w:hAnsi="Arial" w:cs="Arial"/>
-                <w:b/>
-                <w:bCs/>
-              </w:rPr>
-            </w:pPr>
-            <w:r>
-              <w:rPr>
-                <w:rFonts w:ascii="Arial" w:hAnsi="Arial" w:cs="Arial"/>
-                <w:b/>
-                <w:bCs/>
-              </w:rPr>
-              <w:t xml:space="preserve">LU6: GitHub Security and Administration</w:t>
-            </w:r>
-          </w:p>
-          <w:p>
-            <w:pPr>
-              <w:rPr>
-                <w:rFonts w:ascii="Arial" w:hAnsi="Arial" w:cs="Arial"/>
-              </w:rPr>
-            </w:pPr>
-            <w:r>
-              <w:rPr>
-                <w:rFonts w:ascii="Arial" w:hAnsi="Arial" w:cs="Arial"/>
-              </w:rPr>
-              <w:t xml:space="preserve">None</w:t>
+              </w:rPr>
+            </w:pPr>
+            <w:r>
+              <w:rPr>
+                <w:rFonts w:ascii="Arial" w:hAnsi="Arial" w:cs="Arial"/>
+              </w:rPr>
+              <w:t xml:space="preserve">Overall, the structured sequencing of these learning units is designed to address the performance gaps identified in the infocomm technology sector while equipping learners with the necessary attributes to excel in their roles as software developers and IT professionals.</w:t>
             </w:r>
           </w:p>
         </w:tc>
@@ -6811,7 +6262,7 @@
                 <w:rFonts w:ascii="Arial" w:hAnsi="Arial" w:cs="Arial"/>
                 <w:color w:val="000000" w:themeColor="text1"/>
               </w:rPr>
-              <w:t xml:space="preserve">LU1: Git and GitHub Fundamentals</w:t>
+              <w:t xml:space="preserve">LU1: Introduction to Copilot</w:t>
             </w:r>
           </w:p>
         </w:tc>
@@ -6849,7 +6300,7 @@
                 <w:rFonts w:ascii="Arial" w:hAnsi="Arial" w:cs="Arial"/>
                 <w:b/>
               </w:rPr>
-              <w:t xml:space="preserve">Topic 1: Introduction to Git and GitHub (A1, A2)  </w:t>
+              <w:t xml:space="preserve">Topic 1: Getting Started  with Github Copilot (K1, K3, A1, A3)  </w:t>
             </w:r>
           </w:p>
           <w:p>
@@ -6869,7 +6320,7 @@
                 <w:rFonts w:ascii="Arial" w:hAnsi="Arial" w:cs="Arial"/>
                 <w:bCs/>
               </w:rPr>
-              <w:t xml:space="preserve">What is version control</w:t>
+              <w:t xml:space="preserve">What is Github Copilot?</w:t>
             </w:r>
           </w:p>
           <w:p>
@@ -6889,7 +6340,7 @@
                 <w:rFonts w:ascii="Arial" w:hAnsi="Arial" w:cs="Arial"/>
                 <w:bCs/>
               </w:rPr>
-              <w:t xml:space="preserve">Basic Git commands</w:t>
+              <w:t xml:space="preserve">How Github Copilot enhances software development efficiency?</w:t>
             </w:r>
           </w:p>
           <w:p>
@@ -6909,7 +6360,7 @@
                 <w:rFonts w:ascii="Arial" w:hAnsi="Arial" w:cs="Arial"/>
                 <w:bCs/>
               </w:rPr>
-              <w:t xml:space="preserve">What is GitHub?</w:t>
+              <w:t xml:space="preserve">Install Github Copilot on Visual Studio Code</w:t>
             </w:r>
           </w:p>
           <w:p>
@@ -6929,47 +6380,7 @@
                 <w:rFonts w:ascii="Arial" w:hAnsi="Arial" w:cs="Arial"/>
                 <w:bCs/>
               </w:rPr>
-              <w:t xml:space="preserve">Components of the GitHub flow</w:t>
-            </w:r>
-          </w:p>
-          <w:p>
-            <w:pPr>
-              <w:pStyle w:val="ListParagraph"/>
-              <w:numPr>
-                <w:ilvl w:val="0"/>
-                <w:numId w:val="44"/>
-              </w:numPr>
-              <w:rPr>
-                <w:rFonts w:ascii="Arial" w:hAnsi="Arial" w:cs="Arial"/>
-                <w:bCs/>
-              </w:rPr>
-            </w:pPr>
-            <w:r>
-              <w:rPr>
-                <w:rFonts w:ascii="Arial" w:hAnsi="Arial" w:cs="Arial"/>
-                <w:bCs/>
-              </w:rPr>
-              <w:t xml:space="preserve">GitHub is a collaborative platform</w:t>
-            </w:r>
-          </w:p>
-          <w:p>
-            <w:pPr>
-              <w:pStyle w:val="ListParagraph"/>
-              <w:numPr>
-                <w:ilvl w:val="0"/>
-                <w:numId w:val="44"/>
-              </w:numPr>
-              <w:rPr>
-                <w:rFonts w:ascii="Arial" w:hAnsi="Arial" w:cs="Arial"/>
-                <w:bCs/>
-              </w:rPr>
-            </w:pPr>
-            <w:r>
-              <w:rPr>
-                <w:rFonts w:ascii="Arial" w:hAnsi="Arial" w:cs="Arial"/>
-                <w:bCs/>
-              </w:rPr>
-              <w:t xml:space="preserve">GitHub platform management</w:t>
+              <w:t xml:space="preserve">Explore Github Copilot features</w:t>
             </w:r>
           </w:p>
           <w:p>
@@ -6999,7 +6410,7 @@
                 <w:rFonts w:ascii="Arial" w:hAnsi="Arial" w:cs="Arial"/>
                 <w:bCs/>
               </w:rPr>
-              <w:t xml:space="preserve">LO1 – Analyze Github components and coordinate release scheduling with collaborators to align processes.</w:t>
+              <w:t xml:space="preserve">LO1 – Identify gaps in existing programming workflows and propose AI-assisted solutions using GitHub Copilot to enhance efficiency.</w:t>
             </w:r>
           </w:p>
           <w:p>
@@ -7029,22 +6440,52 @@
                 <w:rFonts w:ascii="Arial" w:hAnsi="Arial" w:cs="Arial"/>
                 <w:bCs/>
               </w:rPr>
-              <w:t xml:space="preserve">A1: Analyse release components</w:t>
-            </w:r>
-          </w:p>
-          <w:p>
-            <w:pPr>
-              <w:rPr>
-                <w:rFonts w:ascii="Arial" w:hAnsi="Arial" w:cs="Arial"/>
-                <w:bCs/>
-              </w:rPr>
-            </w:pPr>
-            <w:r>
-              <w:rPr>
-                <w:rFonts w:ascii="Arial" w:hAnsi="Arial" w:cs="Arial"/>
-                <w:bCs/>
-              </w:rPr>
-              <w:t xml:space="preserve">A2: Coordinate with relevant stakeholders on release scheduling to align release processes and procedures</w:t>
+              <w:t xml:space="preserve">K1: Relevant systems and software</w:t>
+            </w:r>
+          </w:p>
+          <w:p>
+            <w:pPr>
+              <w:rPr>
+                <w:rFonts w:ascii="Arial" w:hAnsi="Arial" w:cs="Arial"/>
+                <w:bCs/>
+              </w:rPr>
+            </w:pPr>
+            <w:r>
+              <w:rPr>
+                <w:rFonts w:ascii="Arial" w:hAnsi="Arial" w:cs="Arial"/>
+                <w:bCs/>
+              </w:rPr>
+              <w:t xml:space="preserve">K3: Strengths and weaknesses of existing software and systems</w:t>
+            </w:r>
+          </w:p>
+          <w:p>
+            <w:pPr>
+              <w:rPr>
+                <w:rFonts w:ascii="Arial" w:hAnsi="Arial" w:cs="Arial"/>
+                <w:bCs/>
+              </w:rPr>
+            </w:pPr>
+            <w:r>
+              <w:rPr>
+                <w:rFonts w:ascii="Arial" w:hAnsi="Arial" w:cs="Arial"/>
+                <w:bCs/>
+              </w:rPr>
+              <w:t xml:space="preserve">A1: Identify issues in the existing software and systems</w:t>
+            </w:r>
+          </w:p>
+          <w:p>
+            <w:pPr>
+              <w:rPr>
+                <w:rFonts w:ascii="Arial" w:hAnsi="Arial" w:cs="Arial"/>
+                <w:bCs/>
+              </w:rPr>
+            </w:pPr>
+            <w:r>
+              <w:rPr>
+                <w:rFonts w:ascii="Arial" w:hAnsi="Arial" w:cs="Arial"/>
+                <w:bCs/>
+              </w:rPr>
+              <w:t xml:space="preserve">A3: Propose to management on suitable IT solutions for the organisation</w:t>
             </w:r>
           </w:p>
         </w:tc>
@@ -7070,7 +6511,7 @@
                 <w:rFonts w:ascii="Arial" w:hAnsi="Arial" w:cs="Arial"/>
                 <w:color w:val="000000" w:themeColor="text1"/>
               </w:rPr>
-              <w:t xml:space="preserve">LU2: GitHub Repository Management</w:t>
+              <w:t xml:space="preserve">LU2: Coding with Github Copilot</w:t>
             </w:r>
           </w:p>
         </w:tc>
@@ -7108,7 +6549,7 @@
                 <w:rFonts w:ascii="Arial" w:hAnsi="Arial" w:cs="Arial"/>
                 <w:b/>
               </w:rPr>
-              <w:t xml:space="preserve">Topic 2: Working with GitHub Repository (K1, A3)  </w:t>
+              <w:t xml:space="preserve">Topic 2: Software Development with Github Copilot (K2, K4, A2, A4)  </w:t>
             </w:r>
           </w:p>
           <w:p>
@@ -7128,7 +6569,7 @@
                 <w:rFonts w:ascii="Arial" w:hAnsi="Arial" w:cs="Arial"/>
                 <w:bCs/>
               </w:rPr>
-              <w:t xml:space="preserve">Repository management</w:t>
+              <w:t xml:space="preserve">Github Copilot for HTML</w:t>
             </w:r>
           </w:p>
           <w:p>
@@ -7148,7 +6589,7 @@
                 <w:rFonts w:ascii="Arial" w:hAnsi="Arial" w:cs="Arial"/>
                 <w:bCs/>
               </w:rPr>
-              <w:t xml:space="preserve">Create a new GitHub Repository</w:t>
+              <w:t xml:space="preserve">Github Copilot for Python</w:t>
             </w:r>
           </w:p>
           <w:p>
@@ -7168,7 +6609,7 @@
                 <w:rFonts w:ascii="Arial" w:hAnsi="Arial" w:cs="Arial"/>
                 <w:bCs/>
               </w:rPr>
-              <w:t xml:space="preserve">Clone a repository</w:t>
+              <w:t xml:space="preserve">Github Copilot for Javascript</w:t>
             </w:r>
           </w:p>
           <w:p>
@@ -7188,7 +6629,7 @@
                 <w:rFonts w:ascii="Arial" w:hAnsi="Arial" w:cs="Arial"/>
                 <w:bCs/>
               </w:rPr>
-              <w:t xml:space="preserve">Create a new branch</w:t>
+              <w:t xml:space="preserve">Github Copilot for REST API</w:t>
             </w:r>
           </w:p>
           <w:p>
@@ -7208,47 +6649,7 @@
                 <w:rFonts w:ascii="Arial" w:hAnsi="Arial" w:cs="Arial"/>
                 <w:bCs/>
               </w:rPr>
-              <w:t xml:space="preserve">Add files to a repository</w:t>
-            </w:r>
-          </w:p>
-          <w:p>
-            <w:pPr>
-              <w:pStyle w:val="ListParagraph"/>
-              <w:numPr>
-                <w:ilvl w:val="0"/>
-                <w:numId w:val="44"/>
-              </w:numPr>
-              <w:rPr>
-                <w:rFonts w:ascii="Arial" w:hAnsi="Arial" w:cs="Arial"/>
-                <w:bCs/>
-              </w:rPr>
-            </w:pPr>
-            <w:r>
-              <w:rPr>
-                <w:rFonts w:ascii="Arial" w:hAnsi="Arial" w:cs="Arial"/>
-                <w:bCs/>
-              </w:rPr>
-              <w:t xml:space="preserve">Manage repository changes by using pull requests on GitHub</w:t>
-            </w:r>
-          </w:p>
-          <w:p>
-            <w:pPr>
-              <w:pStyle w:val="ListParagraph"/>
-              <w:numPr>
-                <w:ilvl w:val="0"/>
-                <w:numId w:val="44"/>
-              </w:numPr>
-              <w:rPr>
-                <w:rFonts w:ascii="Arial" w:hAnsi="Arial" w:cs="Arial"/>
-                <w:bCs/>
-              </w:rPr>
-            </w:pPr>
-            <w:r>
-              <w:rPr>
-                <w:rFonts w:ascii="Arial" w:hAnsi="Arial" w:cs="Arial"/>
-                <w:bCs/>
-              </w:rPr>
-              <w:t xml:space="preserve">View repository insights</w:t>
+              <w:t xml:space="preserve">Other emerging AI tools for software development</w:t>
             </w:r>
           </w:p>
           <w:p>
@@ -7278,7 +6679,7 @@
                 <w:rFonts w:ascii="Arial" w:hAnsi="Arial" w:cs="Arial"/>
                 <w:bCs/>
               </w:rPr>
-              <w:t xml:space="preserve">LO2 – Select appropriate Git scripts for integrating and deploying software products.</w:t>
+              <w:t xml:space="preserve">LO2 – Explore and apply emerging AI programming tools, including GitHub Copilot, to streamline organizational coding processes.</w:t>
             </w:r>
           </w:p>
           <w:p>
@@ -7308,1081 +6709,52 @@
                 <w:rFonts w:ascii="Arial" w:hAnsi="Arial" w:cs="Arial"/>
                 <w:bCs/>
               </w:rPr>
-              <w:t xml:space="preserve">K1: Types and usage of scripts and tools for integrating and deploying software products</w:t>
-            </w:r>
-          </w:p>
-          <w:p>
-            <w:pPr>
-              <w:rPr>
-                <w:rFonts w:ascii="Arial" w:hAnsi="Arial" w:cs="Arial"/>
-                <w:bCs/>
-              </w:rPr>
-            </w:pPr>
-            <w:r>
-              <w:rPr>
-                <w:rFonts w:ascii="Arial" w:hAnsi="Arial" w:cs="Arial"/>
-                <w:bCs/>
-              </w:rPr>
-              <w:t xml:space="preserve">A3: Select appropriate scripts and tools for integrating and deploying software products</w:t>
-            </w:r>
-          </w:p>
-        </w:tc>
-      </w:tr>
-      <w:tr>
-        <w:trPr>
-          <w:trHeight w:val="878"/>
-        </w:trPr>
-        <w:tc>
-          <w:tcPr>
-            <w:tcW w:w="3261" w:type="dxa"/>
-          </w:tcPr>
-          <w:p>
-            <w:pPr>
-              <w:suppressAutoHyphens w:val="0"/>
-              <w:autoSpaceDN/>
-              <w:textAlignment w:val="auto"/>
-              <w:rPr>
-                <w:rFonts w:ascii="Arial" w:hAnsi="Arial" w:cs="Arial"/>
-                <w:b/>
-                <w:bCs/>
-                <w:color w:val="000000" w:themeColor="text1"/>
-              </w:rPr>
-            </w:pPr>
-            <w:proofErr w:type="gramStart"/>
-            <w:r>
-              <w:rPr>
-                <w:rFonts w:ascii="Arial" w:hAnsi="Arial" w:cs="Arial"/>
-                <w:color w:val="000000" w:themeColor="text1"/>
-              </w:rPr>
-              <w:t xml:space="preserve">LU3: Collaborative Workflows on GitHub</w:t>
-            </w:r>
-          </w:p>
-        </w:tc>
-        <w:tc>
-          <w:tcPr>
-            <w:tcW w:w="6804" w:type="dxa"/>
-          </w:tcPr>
-          <w:p>
-            <w:pPr>
-              <w:suppressAutoHyphens w:val="0"/>
-              <w:autoSpaceDN/>
-              <w:textAlignment w:val="auto"/>
-              <w:rPr>
-                <w:rFonts w:ascii="Arial" w:hAnsi="Arial" w:cs="Arial"/>
-                <w:u w:val="single"/>
-              </w:rPr>
-            </w:pPr>
-            <w:r>
-              <w:rPr>
-                <w:rFonts w:ascii="Arial" w:hAnsi="Arial" w:cs="Arial"/>
-                <w:u w:val="single"/>
-              </w:rPr>
-              <w:t>Topics:</w:t>
-            </w:r>
-          </w:p>
-          <w:p>
-            <w:pPr>
-              <w:rPr>
-                <w:rFonts w:ascii="Arial" w:hAnsi="Arial" w:cs="Arial"/>
-                <w:b/>
-              </w:rPr>
-            </w:pPr>
-            <w:r>
-              <w:rPr>
-                <w:rFonts w:ascii="Arial" w:hAnsi="Arial" w:cs="Arial"/>
-                <w:b/>
-              </w:rPr>
-              <w:t xml:space="preserve">Topic 3: Collaboration Features (K2, K3, A4, A5)  </w:t>
-            </w:r>
-          </w:p>
-          <w:p>
-            <w:pPr>
-              <w:pStyle w:val="ListParagraph"/>
-              <w:numPr>
-                <w:ilvl w:val="0"/>
-                <w:numId w:val="44"/>
-              </w:numPr>
-              <w:rPr>
-                <w:rFonts w:ascii="Arial" w:hAnsi="Arial" w:cs="Arial"/>
-                <w:bCs/>
-              </w:rPr>
-            </w:pPr>
-            <w:r>
-              <w:rPr>
-                <w:rFonts w:ascii="Arial" w:hAnsi="Arial" w:cs="Arial"/>
-                <w:bCs/>
-              </w:rPr>
-              <w:lastRenderedPageBreak/>
-              <w:t xml:space="preserve">Managing issues and discussions</w:t>
-            </w:r>
-          </w:p>
-          <w:p>
-            <w:pPr>
-              <w:pStyle w:val="ListParagraph"/>
-              <w:numPr>
-                <w:ilvl w:val="0"/>
-                <w:numId w:val="44"/>
-              </w:numPr>
-              <w:rPr>
-                <w:rFonts w:ascii="Arial" w:hAnsi="Arial" w:cs="Arial"/>
-                <w:bCs/>
-              </w:rPr>
-            </w:pPr>
-            <w:r>
-              <w:rPr>
-                <w:rFonts w:ascii="Arial" w:hAnsi="Arial" w:cs="Arial"/>
-                <w:bCs/>
-              </w:rPr>
-              <w:lastRenderedPageBreak/>
-              <w:t xml:space="preserve">Forking and pull requests</w:t>
-            </w:r>
-          </w:p>
-          <w:p>
-            <w:pPr>
-              <w:pStyle w:val="ListParagraph"/>
-              <w:numPr>
-                <w:ilvl w:val="0"/>
-                <w:numId w:val="44"/>
-              </w:numPr>
-              <w:rPr>
-                <w:rFonts w:ascii="Arial" w:hAnsi="Arial" w:cs="Arial"/>
-                <w:bCs/>
-              </w:rPr>
-            </w:pPr>
-            <w:r>
-              <w:rPr>
-                <w:rFonts w:ascii="Arial" w:hAnsi="Arial" w:cs="Arial"/>
-                <w:bCs/>
-              </w:rPr>
-              <w:lastRenderedPageBreak/>
-              <w:t xml:space="preserve">GitHub pages</w:t>
-            </w:r>
-          </w:p>
-          <w:p>
-            <w:pPr>
-              <w:pStyle w:val="ListParagraph"/>
-              <w:numPr>
-                <w:ilvl w:val="0"/>
-                <w:numId w:val="44"/>
-              </w:numPr>
-              <w:rPr>
-                <w:rFonts w:ascii="Arial" w:hAnsi="Arial" w:cs="Arial"/>
-                <w:bCs/>
-              </w:rPr>
-            </w:pPr>
-            <w:r>
-              <w:rPr>
-                <w:rFonts w:ascii="Arial" w:hAnsi="Arial" w:cs="Arial"/>
-                <w:bCs/>
-              </w:rPr>
-              <w:lastRenderedPageBreak/>
-              <w:t xml:space="preserve">Markdown Features</w:t>
-            </w:r>
-          </w:p>
-          <w:p>
-            <w:pPr>
-              <w:pStyle w:val="ListParagraph"/>
-              <w:numPr>
-                <w:ilvl w:val="0"/>
-                <w:numId w:val="44"/>
-              </w:numPr>
-              <w:rPr>
-                <w:rFonts w:ascii="Arial" w:hAnsi="Arial" w:cs="Arial"/>
-                <w:bCs/>
-              </w:rPr>
-            </w:pPr>
-            <w:r>
-              <w:rPr>
-                <w:rFonts w:ascii="Arial" w:hAnsi="Arial" w:cs="Arial"/>
-                <w:bCs/>
-              </w:rPr>
-              <w:lastRenderedPageBreak/>
-              <w:t xml:space="preserve">Link a PR to an Issue</w:t>
-            </w:r>
-          </w:p>
-          <w:p>
-            <w:pPr>
-              <w:pStyle w:val="ListParagraph"/>
-              <w:numPr>
-                <w:ilvl w:val="0"/>
-                <w:numId w:val="44"/>
-              </w:numPr>
-              <w:rPr>
-                <w:rFonts w:ascii="Arial" w:hAnsi="Arial" w:cs="Arial"/>
-                <w:bCs/>
-              </w:rPr>
-            </w:pPr>
-            <w:r>
-              <w:rPr>
-                <w:rFonts w:ascii="Arial" w:hAnsi="Arial" w:cs="Arial"/>
-                <w:bCs/>
-              </w:rPr>
-              <w:lastRenderedPageBreak/>
-              <w:t xml:space="preserve">Identify how to assign Issues.</w:t>
-            </w:r>
-          </w:p>
-          <w:p>
-            <w:pPr>
-              <w:pStyle w:val="ListParagraph"/>
-              <w:numPr>
-                <w:ilvl w:val="0"/>
-                <w:numId w:val="44"/>
-              </w:numPr>
-              <w:rPr>
-                <w:rFonts w:ascii="Arial" w:hAnsi="Arial" w:cs="Arial"/>
-                <w:bCs/>
-              </w:rPr>
-            </w:pPr>
-            <w:r>
-              <w:rPr>
-                <w:rFonts w:ascii="Arial" w:hAnsi="Arial" w:cs="Arial"/>
-                <w:bCs/>
-              </w:rPr>
-              <w:lastRenderedPageBreak/>
-              <w:t xml:space="preserve">Code reviews</w:t>
-            </w:r>
-          </w:p>
-          <w:p>
-            <w:pPr>
-              <w:rPr>
-                <w:rFonts w:ascii="Arial" w:hAnsi="Arial" w:cs="Arial"/>
-                <w:bCs/>
-              </w:rPr>
-            </w:pPr>
-            <w:r>
-              <w:rPr>
-                <w:rFonts w:ascii="Arial" w:hAnsi="Arial" w:cs="Arial"/>
-                <w:bCs/>
-              </w:rPr>
-              <w:t xml:space="preserve"/>
-            </w:r>
-          </w:p>
-          <w:p>
-            <w:pPr>
-              <w:rPr>
-                <w:rFonts w:ascii="Arial" w:hAnsi="Arial" w:cs="Arial"/>
-                <w:bCs/>
-              </w:rPr>
-            </w:pPr>
-            <w:r>
-              <w:rPr>
-                <w:rFonts w:ascii="Arial" w:hAnsi="Arial" w:cs="Arial"/>
-                <w:bCs/>
-              </w:rPr>
-              <w:t xml:space="preserve">LO3 – Configure software products and deploy releases using Git configuration tests.</w:t>
-            </w:r>
-          </w:p>
-          <w:p>
-            <w:pPr>
-              <w:rPr>
-                <w:rFonts w:ascii="Arial" w:hAnsi="Arial" w:cs="Arial"/>
-                <w:bCs/>
-              </w:rPr>
-            </w:pPr>
-            <w:r>
-              <w:rPr>
-                <w:rFonts w:ascii="Arial" w:hAnsi="Arial" w:cs="Arial"/>
-                <w:bCs/>
-              </w:rPr>
-              <w:t xml:space="preserve"> </w:t>
-            </w:r>
-          </w:p>
-          <w:p>
-            <w:pPr>
-              <w:rPr>
-                <w:rFonts w:ascii="Arial" w:hAnsi="Arial" w:cs="Arial"/>
-                <w:bCs/>
-              </w:rPr>
-            </w:pPr>
-            <w:r>
-              <w:rPr>
-                <w:rFonts w:ascii="Arial" w:hAnsi="Arial" w:cs="Arial"/>
-                <w:bCs/>
-              </w:rPr>
-              <w:t xml:space="preserve">K2: Software configuration procedures</w:t>
-            </w:r>
-          </w:p>
-          <w:p>
-            <w:pPr>
-              <w:rPr>
-                <w:rFonts w:ascii="Arial" w:hAnsi="Arial" w:cs="Arial"/>
-                <w:bCs/>
-              </w:rPr>
-            </w:pPr>
-            <w:r>
-              <w:rPr>
-                <w:rFonts w:ascii="Arial" w:hAnsi="Arial" w:cs="Arial"/>
-                <w:bCs/>
-              </w:rPr>
-              <w:t xml:space="preserve">K3: Configuration tests and their purposes</w:t>
-            </w:r>
-          </w:p>
-          <w:p>
-            <w:pPr>
-              <w:rPr>
-                <w:rFonts w:ascii="Arial" w:hAnsi="Arial" w:cs="Arial"/>
-                <w:bCs/>
-              </w:rPr>
-            </w:pPr>
-            <w:r>
-              <w:rPr>
-                <w:rFonts w:ascii="Arial" w:hAnsi="Arial" w:cs="Arial"/>
-                <w:bCs/>
-              </w:rPr>
-              <w:t xml:space="preserve">A4: Configure software products to integrate and deploy software releases to various platforms</w:t>
-            </w:r>
-          </w:p>
-          <w:p>
-            <w:pPr>
-              <w:rPr>
-                <w:rFonts w:ascii="Arial" w:hAnsi="Arial" w:cs="Arial"/>
-                <w:bCs/>
-              </w:rPr>
-            </w:pPr>
-            <w:r>
-              <w:rPr>
-                <w:rFonts w:ascii="Arial" w:hAnsi="Arial" w:cs="Arial"/>
-                <w:bCs/>
-              </w:rPr>
-              <w:t xml:space="preserve">A5: Execute configuration tests on platform specific versions of software products in line with testing procedures</w:t>
-            </w:r>
-          </w:p>
-        </w:tc>
-      </w:tr>
-      <w:tr>
-        <w:trPr>
-          <w:trHeight w:val="492"/>
-        </w:trPr>
-        <w:tc>
-          <w:tcPr>
-            <w:tcW w:w="3261" w:type="dxa"/>
-          </w:tcPr>
-          <w:p>
-            <w:pPr>
-              <w:suppressAutoHyphens w:val="0"/>
-              <w:autoSpaceDN/>
-              <w:textAlignment w:val="auto"/>
-              <w:rPr>
-                <w:rFonts w:ascii="Arial" w:hAnsi="Arial" w:cs="Arial"/>
-                <w:b/>
-                <w:bCs/>
-                <w:color w:val="000000" w:themeColor="text1"/>
-              </w:rPr>
-            </w:pPr>
-            <w:proofErr w:type="gramStart"/>
-            <w:r>
-              <w:rPr>
-                <w:rFonts w:ascii="Arial" w:hAnsi="Arial" w:cs="Arial"/>
-                <w:color w:val="000000" w:themeColor="text1"/>
-              </w:rPr>
-              <w:lastRenderedPageBreak/>
-              <w:t xml:space="preserve">LU4: Modern GitHub Development Practices</w:t>
-            </w:r>
-          </w:p>
-        </w:tc>
-        <w:tc>
-          <w:tcPr>
-            <w:tcW w:w="6804" w:type="dxa"/>
-          </w:tcPr>
-          <w:p>
-            <w:pPr>
-              <w:suppressAutoHyphens w:val="0"/>
-              <w:autoSpaceDN/>
-              <w:textAlignment w:val="auto"/>
-              <w:rPr>
-                <w:rFonts w:ascii="Arial" w:hAnsi="Arial" w:cs="Arial"/>
-                <w:u w:val="single"/>
-              </w:rPr>
-            </w:pPr>
-            <w:r>
-              <w:rPr>
-                <w:rFonts w:ascii="Arial" w:hAnsi="Arial" w:cs="Arial"/>
-                <w:u w:val="single"/>
-              </w:rPr>
-              <w:t>Topics:</w:t>
-            </w:r>
-          </w:p>
-          <w:p>
-            <w:pPr>
-              <w:rPr>
-                <w:rFonts w:ascii="Arial" w:hAnsi="Arial" w:cs="Arial"/>
-                <w:b/>
-              </w:rPr>
-            </w:pPr>
-            <w:r>
-              <w:rPr>
-                <w:rFonts w:ascii="Arial" w:hAnsi="Arial" w:cs="Arial"/>
-                <w:b/>
-              </w:rPr>
-              <w:t xml:space="preserve">Topic 4: Modern Development (K4, A6)  </w:t>
-            </w:r>
-          </w:p>
-          <w:p>
-            <w:pPr>
-              <w:pStyle w:val="ListParagraph"/>
-              <w:numPr>
-                <w:ilvl w:val="0"/>
-                <w:numId w:val="44"/>
-              </w:numPr>
-              <w:rPr>
-                <w:rFonts w:ascii="Arial" w:hAnsi="Arial" w:cs="Arial"/>
-                <w:bCs/>
-              </w:rPr>
-            </w:pPr>
-            <w:r>
-              <w:rPr>
-                <w:rFonts w:ascii="Arial" w:hAnsi="Arial" w:cs="Arial"/>
-                <w:bCs/>
-              </w:rPr>
-              <w:t xml:space="preserve">GitHub Actions</w:t>
-            </w:r>
-          </w:p>
-          <w:p>
-            <w:pPr>
-              <w:pStyle w:val="ListParagraph"/>
-              <w:numPr>
-                <w:ilvl w:val="0"/>
-                <w:numId w:val="44"/>
-              </w:numPr>
-              <w:rPr>
-                <w:rFonts w:ascii="Arial" w:hAnsi="Arial" w:cs="Arial"/>
-                <w:bCs/>
-              </w:rPr>
-            </w:pPr>
-            <w:r>
-              <w:rPr>
-                <w:rFonts w:ascii="Arial" w:hAnsi="Arial" w:cs="Arial"/>
-                <w:bCs/>
-              </w:rPr>
-              <w:t xml:space="preserve">GitHub Copilot</w:t>
-            </w:r>
-          </w:p>
-          <w:p>
-            <w:pPr>
-              <w:pStyle w:val="ListParagraph"/>
-              <w:numPr>
-                <w:ilvl w:val="0"/>
-                <w:numId w:val="44"/>
-              </w:numPr>
-              <w:rPr>
-                <w:rFonts w:ascii="Arial" w:hAnsi="Arial" w:cs="Arial"/>
-                <w:bCs/>
-              </w:rPr>
-            </w:pPr>
-            <w:r>
-              <w:rPr>
-                <w:rFonts w:ascii="Arial" w:hAnsi="Arial" w:cs="Arial"/>
-                <w:bCs/>
-              </w:rPr>
-              <w:t xml:space="preserve">GitHub Codespaces</w:t>
-            </w:r>
-          </w:p>
-          <w:p>
-            <w:pPr>
-              <w:rPr>
-                <w:rFonts w:ascii="Arial" w:hAnsi="Arial" w:cs="Arial"/>
-                <w:bCs/>
-              </w:rPr>
-            </w:pPr>
-            <w:r>
-              <w:rPr>
-                <w:rFonts w:ascii="Arial" w:hAnsi="Arial" w:cs="Arial"/>
-                <w:bCs/>
-              </w:rPr>
-              <w:t xml:space="preserve"/>
-            </w:r>
-          </w:p>
-          <w:p>
-            <w:pPr>
-              <w:rPr>
-                <w:rFonts w:ascii="Arial" w:hAnsi="Arial" w:cs="Arial"/>
-                <w:bCs/>
-              </w:rPr>
-            </w:pPr>
-            <w:r>
-              <w:rPr>
-                <w:rFonts w:ascii="Arial" w:hAnsi="Arial" w:cs="Arial"/>
-                <w:bCs/>
-              </w:rPr>
-              <w:t xml:space="preserve">LO4 – Diagnose issues identified during Github configuration testing by interpreting configuration test results.</w:t>
-            </w:r>
-          </w:p>
-          <w:p>
-            <w:pPr>
-              <w:rPr>
-                <w:rFonts w:ascii="Arial" w:hAnsi="Arial" w:cs="Arial"/>
-                <w:bCs/>
-              </w:rPr>
-            </w:pPr>
-            <w:r>
-              <w:rPr>
-                <w:rFonts w:ascii="Arial" w:hAnsi="Arial" w:cs="Arial"/>
-                <w:bCs/>
-              </w:rPr>
-              <w:t xml:space="preserve"> </w:t>
-            </w:r>
-          </w:p>
-          <w:p>
-            <w:pPr>
-              <w:rPr>
-                <w:rFonts w:ascii="Arial" w:hAnsi="Arial" w:cs="Arial"/>
-                <w:bCs/>
-              </w:rPr>
-            </w:pPr>
-            <w:r>
-              <w:rPr>
-                <w:rFonts w:ascii="Arial" w:hAnsi="Arial" w:cs="Arial"/>
-                <w:bCs/>
-              </w:rPr>
-              <w:t xml:space="preserve">K4: Interpretation of configuration test results</w:t>
-            </w:r>
-          </w:p>
-          <w:p>
-            <w:pPr>
-              <w:rPr>
-                <w:rFonts w:ascii="Arial" w:hAnsi="Arial" w:cs="Arial"/>
-                <w:bCs/>
-              </w:rPr>
-            </w:pPr>
-            <w:r>
-              <w:rPr>
-                <w:rFonts w:ascii="Arial" w:hAnsi="Arial" w:cs="Arial"/>
-                <w:bCs/>
-              </w:rPr>
-              <w:t xml:space="preserve">A6: Diagnose issues surfaced from configuration testing</w:t>
-            </w:r>
-          </w:p>
-        </w:tc>
-      </w:tr>
-      <w:tr>
-        <w:trPr>
-          <w:trHeight w:val="58"/>
-        </w:trPr>
-        <w:tc>
-          <w:tcPr>
-            <w:tcW w:w="3261" w:type="dxa"/>
-          </w:tcPr>
-          <w:p>
-            <w:pPr>
-              <w:suppressAutoHyphens w:val="0"/>
-              <w:autoSpaceDN/>
-              <w:textAlignment w:val="auto"/>
-              <w:rPr>
-                <w:rFonts w:ascii="Arial" w:hAnsi="Arial" w:cs="Arial"/>
-                <w:b/>
-                <w:bCs/>
-                <w:color w:val="000000" w:themeColor="text1"/>
-              </w:rPr>
-            </w:pPr>
-            <w:proofErr w:type="gramStart"/>
-            <w:r>
-              <w:rPr>
-                <w:rFonts w:ascii="Arial" w:hAnsi="Arial" w:cs="Arial"/>
-                <w:color w:val="000000" w:themeColor="text1"/>
-              </w:rPr>
-              <w:t xml:space="preserve">LU5: GitHub Project Automation</w:t>
-            </w:r>
-          </w:p>
-        </w:tc>
-        <w:tc>
-          <w:tcPr>
-            <w:tcW w:w="6804" w:type="dxa"/>
-          </w:tcPr>
-          <w:p>
-            <w:pPr>
-              <w:suppressAutoHyphens w:val="0"/>
-              <w:autoSpaceDN/>
-              <w:textAlignment w:val="auto"/>
-              <w:rPr>
-                <w:rFonts w:ascii="Arial" w:hAnsi="Arial" w:cs="Arial"/>
-                <w:u w:val="single"/>
-              </w:rPr>
-            </w:pPr>
-            <w:r>
-              <w:rPr>
-                <w:rFonts w:ascii="Arial" w:hAnsi="Arial" w:cs="Arial"/>
-                <w:u w:val="single"/>
-              </w:rPr>
-              <w:t>Topics:</w:t>
-            </w:r>
-          </w:p>
-          <w:p>
-            <w:pPr>
-              <w:rPr>
-                <w:rFonts w:ascii="Arial" w:hAnsi="Arial" w:cs="Arial"/>
-                <w:b/>
-              </w:rPr>
-            </w:pPr>
-            <w:r>
-              <w:rPr>
-                <w:rFonts w:ascii="Arial" w:hAnsi="Arial" w:cs="Arial"/>
-                <w:b/>
-              </w:rPr>
-              <w:t xml:space="preserve">Topic 5: GitHub Project (K5, A7)  </w:t>
-            </w:r>
-          </w:p>
-          <w:p>
-            <w:pPr>
-              <w:pStyle w:val="ListParagraph"/>
-              <w:numPr>
-                <w:ilvl w:val="0"/>
-                <w:numId w:val="44"/>
-              </w:numPr>
-              <w:rPr>
-                <w:rFonts w:ascii="Arial" w:hAnsi="Arial" w:cs="Arial"/>
-                <w:bCs/>
-              </w:rPr>
-            </w:pPr>
-            <w:r>
-              <w:rPr>
-                <w:rFonts w:ascii="Arial" w:hAnsi="Arial" w:cs="Arial"/>
-                <w:bCs/>
-              </w:rPr>
-              <w:t xml:space="preserve">Projects versus Projects Classic</w:t>
-            </w:r>
-          </w:p>
-          <w:p>
-            <w:pPr>
-              <w:pStyle w:val="ListParagraph"/>
-              <w:numPr>
-                <w:ilvl w:val="0"/>
-                <w:numId w:val="44"/>
-              </w:numPr>
-              <w:rPr>
-                <w:rFonts w:ascii="Arial" w:hAnsi="Arial" w:cs="Arial"/>
-                <w:bCs/>
-              </w:rPr>
-            </w:pPr>
-            <w:r>
-              <w:rPr>
-                <w:rFonts w:ascii="Arial" w:hAnsi="Arial" w:cs="Arial"/>
-                <w:bCs/>
-              </w:rPr>
-              <w:t xml:space="preserve">How to create a project</w:t>
-            </w:r>
-          </w:p>
-          <w:p>
-            <w:pPr>
-              <w:pStyle w:val="ListParagraph"/>
-              <w:numPr>
-                <w:ilvl w:val="0"/>
-                <w:numId w:val="44"/>
-              </w:numPr>
-              <w:rPr>
-                <w:rFonts w:ascii="Arial" w:hAnsi="Arial" w:cs="Arial"/>
-                <w:bCs/>
-              </w:rPr>
-            </w:pPr>
-            <w:r>
-              <w:rPr>
-                <w:rFonts w:ascii="Arial" w:hAnsi="Arial" w:cs="Arial"/>
-                <w:bCs/>
-              </w:rPr>
-              <w:t xml:space="preserve">How to organize your project</w:t>
-            </w:r>
-          </w:p>
-          <w:p>
-            <w:pPr>
-              <w:pStyle w:val="ListParagraph"/>
-              <w:numPr>
-                <w:ilvl w:val="0"/>
-                <w:numId w:val="44"/>
-              </w:numPr>
-              <w:rPr>
-                <w:rFonts w:ascii="Arial" w:hAnsi="Arial" w:cs="Arial"/>
-                <w:bCs/>
-              </w:rPr>
-            </w:pPr>
-            <w:r>
-              <w:rPr>
-                <w:rFonts w:ascii="Arial" w:hAnsi="Arial" w:cs="Arial"/>
-                <w:bCs/>
-              </w:rPr>
-              <w:t xml:space="preserve">How to organize and automate your project</w:t>
-            </w:r>
-          </w:p>
-          <w:p>
-            <w:pPr>
-              <w:pStyle w:val="ListParagraph"/>
-              <w:numPr>
-                <w:ilvl w:val="0"/>
-                <w:numId w:val="44"/>
-              </w:numPr>
-              <w:rPr>
-                <w:rFonts w:ascii="Arial" w:hAnsi="Arial" w:cs="Arial"/>
-                <w:bCs/>
-              </w:rPr>
-            </w:pPr>
-            <w:r>
-              <w:rPr>
-                <w:rFonts w:ascii="Arial" w:hAnsi="Arial" w:cs="Arial"/>
-                <w:bCs/>
-              </w:rPr>
-              <w:t xml:space="preserve">Insight and automation with projects</w:t>
-            </w:r>
-          </w:p>
-          <w:p>
-            <w:pPr>
-              <w:rPr>
-                <w:rFonts w:ascii="Arial" w:hAnsi="Arial" w:cs="Arial"/>
-                <w:bCs/>
-              </w:rPr>
-            </w:pPr>
-            <w:r>
-              <w:rPr>
-                <w:rFonts w:ascii="Arial" w:hAnsi="Arial" w:cs="Arial"/>
-                <w:bCs/>
-              </w:rPr>
-              <w:t xml:space="preserve"/>
-            </w:r>
-          </w:p>
-          <w:p>
-            <w:pPr>
-              <w:rPr>
-                <w:rFonts w:ascii="Arial" w:hAnsi="Arial" w:cs="Arial"/>
-                <w:bCs/>
-              </w:rPr>
-            </w:pPr>
-            <w:r>
-              <w:rPr>
-                <w:rFonts w:ascii="Arial" w:hAnsi="Arial" w:cs="Arial"/>
-                <w:bCs/>
-              </w:rPr>
-              <w:t xml:space="preserve">LO5 – Identify potential improvements to the software configuration, deployment processes, and code elements.</w:t>
-            </w:r>
-          </w:p>
-          <w:p>
-            <w:pPr>
-              <w:rPr>
-                <w:rFonts w:ascii="Arial" w:hAnsi="Arial" w:cs="Arial"/>
-                <w:bCs/>
-              </w:rPr>
-            </w:pPr>
-            <w:r>
-              <w:rPr>
-                <w:rFonts w:ascii="Arial" w:hAnsi="Arial" w:cs="Arial"/>
-                <w:bCs/>
-              </w:rPr>
-              <w:t xml:space="preserve"> </w:t>
-            </w:r>
-          </w:p>
-          <w:p>
-            <w:pPr>
-              <w:rPr>
-                <w:rFonts w:ascii="Arial" w:hAnsi="Arial" w:cs="Arial"/>
-                <w:bCs/>
-              </w:rPr>
-            </w:pPr>
-            <w:r>
-              <w:rPr>
-                <w:rFonts w:ascii="Arial" w:hAnsi="Arial" w:cs="Arial"/>
-                <w:bCs/>
-              </w:rPr>
-              <w:t xml:space="preserve">K5: Elements of the software configuration and deployment process</w:t>
-            </w:r>
-          </w:p>
-          <w:p>
-            <w:pPr>
-              <w:rPr>
-                <w:rFonts w:ascii="Arial" w:hAnsi="Arial" w:cs="Arial"/>
-                <w:bCs/>
-              </w:rPr>
-            </w:pPr>
-            <w:r>
-              <w:rPr>
-                <w:rFonts w:ascii="Arial" w:hAnsi="Arial" w:cs="Arial"/>
-                <w:bCs/>
-              </w:rPr>
-              <w:t xml:space="preserve">A7: Identify potential improvements and modifications to the software configuration and deployment process or the software code</w:t>
-            </w:r>
-          </w:p>
-        </w:tc>
-      </w:tr>
-      <w:tr>
-        <w:trPr>
-          <w:trHeight w:val="308"/>
-        </w:trPr>
-        <w:tc>
-          <w:tcPr>
-            <w:tcW w:w="3261" w:type="dxa"/>
-          </w:tcPr>
-          <w:p>
-            <w:pPr>
-              <w:suppressAutoHyphens w:val="0"/>
-              <w:autoSpaceDN/>
-              <w:textAlignment w:val="auto"/>
-              <w:rPr>
-                <w:rFonts w:ascii="Arial" w:hAnsi="Arial" w:cs="Arial"/>
-                <w:b/>
-                <w:bCs/>
-                <w:color w:val="000000" w:themeColor="text1"/>
-              </w:rPr>
-            </w:pPr>
-            <w:proofErr w:type="gramStart"/>
-            <w:r>
-              <w:rPr>
-                <w:rFonts w:ascii="Arial" w:hAnsi="Arial" w:cs="Arial"/>
-                <w:color w:val="000000" w:themeColor="text1"/>
-              </w:rPr>
-              <w:t xml:space="preserve">LU6: GitHub Security and Administration</w:t>
-            </w:r>
-          </w:p>
-        </w:tc>
-        <w:tc>
-          <w:tcPr>
-            <w:tcW w:w="6804" w:type="dxa"/>
-          </w:tcPr>
-          <w:p>
-            <w:pPr>
-              <w:suppressAutoHyphens w:val="0"/>
-              <w:autoSpaceDN/>
-              <w:textAlignment w:val="auto"/>
-              <w:rPr>
-                <w:rFonts w:ascii="Arial" w:hAnsi="Arial" w:cs="Arial"/>
-                <w:u w:val="single"/>
-              </w:rPr>
-            </w:pPr>
-            <w:r>
-              <w:rPr>
-                <w:rFonts w:ascii="Arial" w:hAnsi="Arial" w:cs="Arial"/>
-                <w:u w:val="single"/>
-              </w:rPr>
-              <w:t>Topics:</w:t>
-            </w:r>
-          </w:p>
-          <w:p>
-            <w:pPr>
-              <w:rPr>
-                <w:rFonts w:ascii="Arial" w:hAnsi="Arial" w:cs="Arial"/>
-                <w:b/>
-              </w:rPr>
-            </w:pPr>
-            <w:r>
-              <w:rPr>
-                <w:rFonts w:ascii="Arial" w:hAnsi="Arial" w:cs="Arial"/>
-                <w:b/>
-              </w:rPr>
-              <w:t xml:space="preserve">Topic 6: Privacy, Security and Administration (A8)  </w:t>
-            </w:r>
-          </w:p>
-          <w:p>
-            <w:pPr>
-              <w:pStyle w:val="ListParagraph"/>
-              <w:numPr>
-                <w:ilvl w:val="0"/>
-                <w:numId w:val="44"/>
-              </w:numPr>
-              <w:rPr>
-                <w:rFonts w:ascii="Arial" w:hAnsi="Arial" w:cs="Arial"/>
-                <w:bCs/>
-              </w:rPr>
-            </w:pPr>
-            <w:r>
-              <w:rPr>
-                <w:rFonts w:ascii="Arial" w:hAnsi="Arial" w:cs="Arial"/>
-                <w:bCs/>
-              </w:rPr>
-              <w:t xml:space="preserve">Introduction to GitHub administration</w:t>
-            </w:r>
-          </w:p>
-          <w:p>
-            <w:pPr>
-              <w:pStyle w:val="ListParagraph"/>
-              <w:numPr>
-                <w:ilvl w:val="0"/>
-                <w:numId w:val="44"/>
-              </w:numPr>
-              <w:rPr>
-                <w:rFonts w:ascii="Arial" w:hAnsi="Arial" w:cs="Arial"/>
-                <w:bCs/>
-              </w:rPr>
-            </w:pPr>
-            <w:r>
-              <w:rPr>
-                <w:rFonts w:ascii="Arial" w:hAnsi="Arial" w:cs="Arial"/>
-                <w:bCs/>
-              </w:rPr>
-              <w:t xml:space="preserve">Authenticate and authorize user identities on GitHub</w:t>
-            </w:r>
-          </w:p>
-          <w:p>
-            <w:pPr>
-              <w:pStyle w:val="ListParagraph"/>
-              <w:numPr>
-                <w:ilvl w:val="0"/>
-                <w:numId w:val="44"/>
-              </w:numPr>
-              <w:rPr>
-                <w:rFonts w:ascii="Arial" w:hAnsi="Arial" w:cs="Arial"/>
-                <w:bCs/>
-              </w:rPr>
-            </w:pPr>
-            <w:r>
-              <w:rPr>
-                <w:rFonts w:ascii="Arial" w:hAnsi="Arial" w:cs="Arial"/>
-                <w:bCs/>
-              </w:rPr>
-              <w:t xml:space="preserve">Dependency management</w:t>
-            </w:r>
-          </w:p>
-          <w:p>
-            <w:pPr>
-              <w:pStyle w:val="ListParagraph"/>
-              <w:numPr>
-                <w:ilvl w:val="0"/>
-                <w:numId w:val="44"/>
-              </w:numPr>
-              <w:rPr>
-                <w:rFonts w:ascii="Arial" w:hAnsi="Arial" w:cs="Arial"/>
-                <w:bCs/>
-              </w:rPr>
-            </w:pPr>
-            <w:r>
-              <w:rPr>
-                <w:rFonts w:ascii="Arial" w:hAnsi="Arial" w:cs="Arial"/>
-                <w:bCs/>
-              </w:rPr>
-              <w:t xml:space="preserve">Code scanning</w:t>
-            </w:r>
-          </w:p>
-          <w:p>
-            <w:pPr>
-              <w:pStyle w:val="ListParagraph"/>
-              <w:numPr>
-                <w:ilvl w:val="0"/>
-                <w:numId w:val="44"/>
-              </w:numPr>
-              <w:rPr>
-                <w:rFonts w:ascii="Arial" w:hAnsi="Arial" w:cs="Arial"/>
-                <w:bCs/>
-              </w:rPr>
-            </w:pPr>
-            <w:r>
-              <w:rPr>
-                <w:rFonts w:ascii="Arial" w:hAnsi="Arial" w:cs="Arial"/>
-                <w:bCs/>
-              </w:rPr>
-              <w:t xml:space="preserve">Secret scanning</w:t>
-            </w:r>
-          </w:p>
-          <w:p>
-            <w:pPr>
-              <w:pStyle w:val="ListParagraph"/>
-              <w:numPr>
-                <w:ilvl w:val="0"/>
-                <w:numId w:val="44"/>
-              </w:numPr>
-              <w:rPr>
-                <w:rFonts w:ascii="Arial" w:hAnsi="Arial" w:cs="Arial"/>
-                <w:bCs/>
-              </w:rPr>
-            </w:pPr>
-            <w:r>
-              <w:rPr>
-                <w:rFonts w:ascii="Arial" w:hAnsi="Arial" w:cs="Arial"/>
-                <w:bCs/>
-              </w:rPr>
-              <w:t xml:space="preserve">How to maintain a secure GitHub repository</w:t>
-            </w:r>
-          </w:p>
-          <w:p>
-            <w:pPr>
-              <w:pStyle w:val="ListParagraph"/>
-              <w:numPr>
-                <w:ilvl w:val="0"/>
-                <w:numId w:val="44"/>
-              </w:numPr>
-              <w:rPr>
-                <w:rFonts w:ascii="Arial" w:hAnsi="Arial" w:cs="Arial"/>
-                <w:bCs/>
-              </w:rPr>
-            </w:pPr>
-            <w:r>
-              <w:rPr>
-                <w:rFonts w:ascii="Arial" w:hAnsi="Arial" w:cs="Arial"/>
-                <w:bCs/>
-              </w:rPr>
-              <w:t xml:space="preserve">Automated security</w:t>
-            </w:r>
-          </w:p>
-          <w:p>
-            <w:pPr>
-              <w:pStyle w:val="ListParagraph"/>
-              <w:numPr>
-                <w:ilvl w:val="0"/>
-                <w:numId w:val="44"/>
-              </w:numPr>
-              <w:rPr>
-                <w:rFonts w:ascii="Arial" w:hAnsi="Arial" w:cs="Arial"/>
-                <w:bCs/>
-              </w:rPr>
-            </w:pPr>
-            <w:r>
-              <w:rPr>
-                <w:rFonts w:ascii="Arial" w:hAnsi="Arial" w:cs="Arial"/>
-                <w:bCs/>
-              </w:rPr>
-              <w:t xml:space="preserve">InnerSouce</w:t>
-            </w:r>
-          </w:p>
-          <w:p>
-            <w:pPr>
-              <w:rPr>
-                <w:rFonts w:ascii="Arial" w:hAnsi="Arial" w:cs="Arial"/>
-                <w:bCs/>
-              </w:rPr>
-            </w:pPr>
-            <w:r>
-              <w:rPr>
-                <w:rFonts w:ascii="Arial" w:hAnsi="Arial" w:cs="Arial"/>
-                <w:bCs/>
-              </w:rPr>
-              <w:t xml:space="preserve"/>
-            </w:r>
-          </w:p>
-          <w:p>
-            <w:pPr>
-              <w:rPr>
-                <w:rFonts w:ascii="Arial" w:hAnsi="Arial" w:cs="Arial"/>
-                <w:bCs/>
-              </w:rPr>
-            </w:pPr>
-            <w:r>
-              <w:rPr>
-                <w:rFonts w:ascii="Arial" w:hAnsi="Arial" w:cs="Arial"/>
-                <w:bCs/>
-              </w:rPr>
-              <w:t xml:space="preserve">LO6 – Implement modifications to software products and processes for improved functionality.</w:t>
-            </w:r>
-          </w:p>
-          <w:p>
-            <w:pPr>
-              <w:rPr>
-                <w:rFonts w:ascii="Arial" w:hAnsi="Arial" w:cs="Arial"/>
-                <w:bCs/>
-              </w:rPr>
-            </w:pPr>
-            <w:r>
-              <w:rPr>
-                <w:rFonts w:ascii="Arial" w:hAnsi="Arial" w:cs="Arial"/>
-                <w:bCs/>
-              </w:rPr>
-              <w:t xml:space="preserve"> </w:t>
-            </w:r>
-          </w:p>
-          <w:p>
-            <w:pPr>
-              <w:rPr>
-                <w:rFonts w:ascii="Arial" w:hAnsi="Arial" w:cs="Arial"/>
-                <w:bCs/>
-              </w:rPr>
-            </w:pPr>
-            <w:r>
-              <w:rPr>
-                <w:rFonts w:ascii="Arial" w:hAnsi="Arial" w:cs="Arial"/>
-                <w:bCs/>
-              </w:rPr>
-              <w:t xml:space="preserve">A8: Implement modifications to platform-specific software products and processes</w:t>
+              <w:t xml:space="preserve">K2: Organisation's processes</w:t>
+            </w:r>
+          </w:p>
+          <w:p>
+            <w:pPr>
+              <w:rPr>
+                <w:rFonts w:ascii="Arial" w:hAnsi="Arial" w:cs="Arial"/>
+                <w:bCs/>
+              </w:rPr>
+            </w:pPr>
+            <w:r>
+              <w:rPr>
+                <w:rFonts w:ascii="Arial" w:hAnsi="Arial" w:cs="Arial"/>
+                <w:bCs/>
+              </w:rPr>
+              <w:t xml:space="preserve">K4: Emerging technological trends such as block chain, machine learning, artificial intelligence,</w:t>
+            </w:r>
+          </w:p>
+          <w:p>
+            <w:pPr>
+              <w:rPr>
+                <w:rFonts w:ascii="Arial" w:hAnsi="Arial" w:cs="Arial"/>
+                <w:bCs/>
+              </w:rPr>
+            </w:pPr>
+            <w:r>
+              <w:rPr>
+                <w:rFonts w:ascii="Arial" w:hAnsi="Arial" w:cs="Arial"/>
+                <w:bCs/>
+              </w:rPr>
+              <w:t xml:space="preserve">A2: Seek potential IT solutions to resolve issues or for systems upgrading</w:t>
+            </w:r>
+          </w:p>
+          <w:p>
+            <w:pPr>
+              <w:rPr>
+                <w:rFonts w:ascii="Arial" w:hAnsi="Arial" w:cs="Arial"/>
+                <w:bCs/>
+              </w:rPr>
+            </w:pPr>
+            <w:r>
+              <w:rPr>
+                <w:rFonts w:ascii="Arial" w:hAnsi="Arial" w:cs="Arial"/>
+                <w:bCs/>
+              </w:rPr>
+              <w:t xml:space="preserve">A4: Keep up to date with new technologies and systems</w:t>
             </w:r>
           </w:p>
         </w:tc>
@@ -9431,7 +7803,7 @@
                 <w:rFonts w:ascii="Arial" w:hAnsi="Arial" w:cs="Arial"/>
                 <w:color w:val="000000" w:themeColor="text1"/>
               </w:rPr>
-              <w:t xml:space="preserve">LU1: Git and GitHub Fundamentals</w:t>
+              <w:t xml:space="preserve">LU1: Introduction to Copilot</w:t>
             </w:r>
           </w:p>
         </w:tc>
@@ -9464,7 +7836,7 @@
               <w:rPr>
                 <w:rFonts w:ascii="Arial" w:hAnsi="Arial" w:cs="Arial"/>
               </w:rPr>
-              <w:t xml:space="preserve">LO1: Analyze Github components and coordinate release scheduling with collaborators to align processes.</w:t>
+              <w:t xml:space="preserve">LO1: Identify gaps in existing programming workflows and propose AI-assisted solutions using GitHub Copilot to enhance efficiency.</w:t>
             </w:r>
           </w:p>
           <w:p>
@@ -9493,7 +7865,7 @@
               <w:rPr>
                 <w:rFonts w:ascii="Arial" w:hAnsi="Arial" w:cs="Arial"/>
               </w:rPr>
-              <w:t xml:space="preserve">A1, A2</w:t>
+              <w:t xml:space="preserve">K1, K3, A1, A3</w:t>
             </w:r>
             <w:r>
               <w:rPr>
@@ -9532,7 +7904,7 @@
               <w:rPr>
                 <w:rFonts w:ascii="Arial" w:hAnsi="Arial" w:cs="Arial"/>
               </w:rPr>
-              <w:t xml:space="preserve">Practical Performance (PP) – A1, A2</w:t>
+              <w:t xml:space="preserve"/>
             </w:r>
           </w:p>
         </w:tc>
@@ -9565,7 +7937,7 @@
               <w:rPr>
                 <w:rFonts w:ascii="Arial" w:hAnsi="Arial" w:cs="Arial"/>
               </w:rPr>
-              <w:t xml:space="preserve">Practical Performance (PP) – 10 mins</w:t>
+              <w:t xml:space="preserve"/>
             </w:r>
           </w:p>
         </w:tc>
@@ -9612,7 +7984,7 @@
               <w:rPr>
                 <w:rFonts w:ascii="Arial" w:hAnsi="Arial" w:cs="Arial"/>
               </w:rPr>
-              <w:t xml:space="preserve">Classroom</w:t>
+              <w:t xml:space="preserve">Classroom: 3 hrs</w:t>
             </w:r>
           </w:p>
           <w:p>
@@ -9705,7 +8077,7 @@
               <w:rPr>
                 <w:rFonts w:ascii="Arial" w:hAnsi="Arial" w:cs="Arial"/>
               </w:rPr>
-              <w:t xml:space="preserve">Practical</w:t>
+              <w:t xml:space="preserve">Practical: 4 hrs</w:t>
             </w:r>
           </w:p>
           <w:p>
@@ -10016,7 +8388,7 @@
                 <w:rFonts w:ascii="Arial" w:hAnsi="Arial" w:cs="Arial"/>
                 <w:color w:val="000000" w:themeColor="text1"/>
               </w:rPr>
-              <w:t xml:space="preserve">LU2: GitHub Repository Management</w:t>
+              <w:t xml:space="preserve">LU2: Coding with Github Copilot</w:t>
             </w:r>
           </w:p>
         </w:tc>
@@ -10049,7 +8421,7 @@
               <w:rPr>
                 <w:rFonts w:ascii="Arial" w:hAnsi="Arial" w:cs="Arial"/>
               </w:rPr>
-              <w:t xml:space="preserve">LO2: Select appropriate Git scripts for integrating and deploying software products.</w:t>
+              <w:t xml:space="preserve">LO2: Explore and apply emerging AI programming tools, including GitHub Copilot, to streamline organizational coding processes.</w:t>
             </w:r>
           </w:p>
           <w:p>
@@ -10078,7 +8450,7 @@
               <w:rPr>
                 <w:rFonts w:ascii="Arial" w:hAnsi="Arial" w:cs="Arial"/>
               </w:rPr>
-              <w:t xml:space="preserve">K1, A3</w:t>
+              <w:t xml:space="preserve">K2, K4, A2, A4</w:t>
             </w:r>
             <w:r>
               <w:rPr>
@@ -10117,11 +8489,7 @@
               <w:rPr>
                 <w:rFonts w:ascii="Arial" w:hAnsi="Arial" w:cs="Arial"/>
               </w:rPr>
-              <w:t xml:space="preserve">Written Assessment - Short-Answer Questions (WA-SAQ) – K1</w:t>
-              <w:br/>
               <w:t xml:space="preserve"/>
-              <w:br/>
-              <w:t xml:space="preserve">Practical Performance (PP) – A3</w:t>
             </w:r>
           </w:p>
         </w:tc>
@@ -10154,11 +8522,7 @@
               <w:rPr>
                 <w:rFonts w:ascii="Arial" w:hAnsi="Arial" w:cs="Arial"/>
               </w:rPr>
-              <w:t xml:space="preserve">Written Assessment - Short-Answer Questions (WA-SAQ) – 15 mins</w:t>
-              <w:br/>
               <w:t xml:space="preserve"/>
-              <w:br/>
-              <w:t xml:space="preserve">Practical Performance (PP) – 10 mins</w:t>
             </w:r>
           </w:p>
         </w:tc>
@@ -10205,7 +8569,7 @@
               <w:rPr>
                 <w:rFonts w:ascii="Arial" w:hAnsi="Arial" w:cs="Arial"/>
               </w:rPr>
-              <w:t xml:space="preserve">Classroom</w:t>
+              <w:t xml:space="preserve">Classroom: 3 hrs</w:t>
             </w:r>
           </w:p>
           <w:p>
@@ -10298,7 +8662,7 @@
               <w:rPr>
                 <w:rFonts w:ascii="Arial" w:hAnsi="Arial" w:cs="Arial"/>
               </w:rPr>
-              <w:t xml:space="preserve">Practical</w:t>
+              <w:t xml:space="preserve">Practical: 4 hrs</w:t>
             </w:r>
           </w:p>
           <w:p>
@@ -10469,1787 +8833,6 @@
                 <w:rFonts w:ascii="Arial" w:hAnsi="Arial" w:cs="Arial"/>
               </w:rPr>
               <w:t>1]</w:t>
-            </w:r>
-          </w:p>
-        </w:tc>
-        <w:tc>
-          <w:tcPr>
-            <w:tcW w:w="964" w:type="dxa"/>
-            <w:tcBorders>
-              <w:top w:val="single" w:sz="4" w:space="0" w:color="000000"/>
-              <w:left w:val="single" w:sz="4" w:space="0" w:color="000000"/>
-              <w:bottom w:val="single" w:sz="4" w:space="0" w:color="000000"/>
-              <w:right w:val="single" w:sz="4" w:space="0" w:color="000000"/>
-            </w:tcBorders>
-            <w:shd w:val="clear" w:color="auto" w:fill="FFFFFF" w:themeFill="background1"/>
-            <w:tcMar>
-              <w:top w:w="0" w:type="dxa"/>
-              <w:left w:w="108" w:type="dxa"/>
-              <w:bottom w:w="0" w:type="dxa"/>
-              <w:right w:w="108" w:type="dxa"/>
-            </w:tcMar>
-          </w:tcPr>
-          <w:p>
-            <w:pPr>
-              <w:spacing w:after="0" w:line="240" w:lineRule="auto"/>
-              <w:jc w:val="center"/>
-              <w:rPr>
-                <w:rFonts w:ascii="Arial" w:hAnsi="Arial" w:cs="Arial"/>
-              </w:rPr>
-            </w:pPr>
-            <w:r>
-              <w:rPr>
-                <w:rFonts w:ascii="Arial" w:hAnsi="Arial" w:cs="Arial"/>
-              </w:rPr>
-              <w:t>NA</w:t>
-            </w:r>
-          </w:p>
-        </w:tc>
-      </w:tr>
-      <w:tr>
-        <w:trPr>
-          <w:gridAfter w:val="1"/>
-          <w:wAfter w:w="8" w:type="dxa"/>
-          <w:trHeight w:val="851"/>
-        </w:trPr>
-        <w:tc>
-          <w:tcPr>
-            <w:tcW w:w="675" w:type="dxa"/>
-            <w:tcBorders>
-              <w:top w:val="single" w:sz="4" w:space="0" w:color="000000"/>
-              <w:left w:val="single" w:sz="4" w:space="0" w:color="000000"/>
-              <w:bottom w:val="single" w:sz="4" w:space="0" w:color="000000"/>
-              <w:right w:val="single" w:sz="4" w:space="0" w:color="000000"/>
-            </w:tcBorders>
-            <w:shd w:val="clear" w:color="auto" w:fill="auto"/>
-            <w:tcMar>
-              <w:top w:w="0" w:type="dxa"/>
-              <w:left w:w="108" w:type="dxa"/>
-              <w:bottom w:w="0" w:type="dxa"/>
-              <w:right w:w="108" w:type="dxa"/>
-            </w:tcMar>
-          </w:tcPr>
-          <w:p>
-            <w:pPr>
-              <w:spacing w:after="0" w:line="240" w:lineRule="auto"/>
-              <w:rPr>
-                <w:rFonts w:ascii="Arial" w:hAnsi="Arial" w:cs="Arial"/>
-                <w:i/>
-              </w:rPr>
-            </w:pPr>
-            <w:r>
-              <w:rPr>
-                <w:rFonts w:ascii="Arial" w:hAnsi="Arial" w:cs="Arial"/>
-                <w:i/>
-              </w:rPr>
-              <w:t xml:space="preserve"/>
-            </w:r>
-          </w:p>
-          <w:p>
-            <w:pPr>
-              <w:spacing w:after="0" w:line="240" w:lineRule="auto"/>
-              <w:rPr>
-                <w:rFonts w:ascii="Arial" w:hAnsi="Arial" w:cs="Arial"/>
-                <w:i/>
-              </w:rPr>
-            </w:pPr>
-            <w:r>
-              <w:rPr>
-                <w:rFonts w:ascii="Arial" w:hAnsi="Arial" w:cs="Arial"/>
-                <w:i/>
-              </w:rPr>
-              <w:t xml:space="preserve">    3</w:t>
-            </w:r>
-          </w:p>
-          <w:p>
-            <w:pPr>
-              <w:spacing w:after="0" w:line="240" w:lineRule="auto"/>
-              <w:rPr>
-                <w:rFonts w:ascii="Arial" w:hAnsi="Arial" w:cs="Arial"/>
-                <w:i/>
-              </w:rPr>
-            </w:pPr>
-            <w:r>
-              <w:rPr>
-                <w:rFonts w:ascii="Arial" w:hAnsi="Arial" w:cs="Arial"/>
-                <w:i/>
-              </w:rPr>
-              <w:lastRenderedPageBreak/>
-              <w:t xml:space="preserve"/>
-            </w:r>
-          </w:p>
-        </w:tc>
-        <w:tc>
-          <w:tcPr>
-            <w:tcW w:w="1442" w:type="dxa"/>
-            <w:tcBorders>
-              <w:top w:val="single" w:sz="4" w:space="0" w:color="000000"/>
-              <w:left w:val="single" w:sz="4" w:space="0" w:color="000000"/>
-              <w:bottom w:val="single" w:sz="4" w:space="0" w:color="000000"/>
-              <w:right w:val="single" w:sz="4" w:space="0" w:color="000000"/>
-            </w:tcBorders>
-            <w:shd w:val="clear" w:color="auto" w:fill="auto"/>
-            <w:tcMar>
-              <w:top w:w="0" w:type="dxa"/>
-              <w:left w:w="108" w:type="dxa"/>
-              <w:bottom w:w="0" w:type="dxa"/>
-              <w:right w:w="108" w:type="dxa"/>
-            </w:tcMar>
-          </w:tcPr>
-          <w:p>
-            <w:pPr>
-              <w:spacing w:after="0" w:line="240" w:lineRule="auto"/>
-              <w:rPr>
-                <w:rFonts w:ascii="Arial" w:hAnsi="Arial" w:cs="Arial"/>
-                <w:lang w:val="en-SG"/>
-              </w:rPr>
-            </w:pPr>
-            <w:proofErr w:type="gramStart"/>
-            <w:r>
-              <w:rPr>
-                <w:rFonts w:ascii="Arial" w:hAnsi="Arial" w:cs="Arial"/>
-                <w:color w:val="000000" w:themeColor="text1"/>
-              </w:rPr>
-              <w:lastRenderedPageBreak/>
-              <w:t xml:space="preserve">LU3: Collaborative Workflows on GitHub</w:t>
-            </w:r>
-          </w:p>
-        </w:tc>
-        <w:tc>
-          <w:tcPr>
-            <w:tcW w:w="1987" w:type="dxa"/>
-            <w:tcBorders>
-              <w:top w:val="single" w:sz="4" w:space="0" w:color="000000"/>
-              <w:left w:val="single" w:sz="4" w:space="0" w:color="000000"/>
-              <w:bottom w:val="single" w:sz="4" w:space="0" w:color="000000"/>
-              <w:right w:val="single" w:sz="4" w:space="0" w:color="000000"/>
-            </w:tcBorders>
-            <w:shd w:val="clear" w:color="auto" w:fill="auto"/>
-            <w:tcMar>
-              <w:top w:w="0" w:type="dxa"/>
-              <w:left w:w="108" w:type="dxa"/>
-              <w:bottom w:w="0" w:type="dxa"/>
-              <w:right w:w="108" w:type="dxa"/>
-            </w:tcMar>
-          </w:tcPr>
-          <w:p>
-            <w:pPr>
-              <w:spacing w:after="0" w:line="240" w:lineRule="auto"/>
-              <w:rPr>
-                <w:rFonts w:ascii="Arial" w:hAnsi="Arial" w:cs="Arial"/>
-              </w:rPr>
-            </w:pPr>
-            <w:proofErr w:type="gramStart"/>
-            <w:r>
-              <w:rPr>
-                <w:rFonts w:ascii="Arial" w:hAnsi="Arial" w:cs="Arial"/>
-              </w:rPr>
-              <w:t xml:space="preserve">LO3: Configure software products and deploy releases using Git configuration tests.</w:t>
-            </w:r>
-          </w:p>
-          <w:p>
-            <w:pPr>
-              <w:spacing w:after="0" w:line="240" w:lineRule="auto"/>
-              <w:rPr>
-                <w:rFonts w:ascii="Arial" w:hAnsi="Arial" w:cs="Arial"/>
-              </w:rPr>
-            </w:pPr>
-          </w:p>
-          <w:p>
-            <w:pPr>
-              <w:spacing w:after="0" w:line="240" w:lineRule="auto"/>
-              <w:rPr>
-                <w:rFonts w:ascii="Arial" w:hAnsi="Arial" w:cs="Arial"/>
-              </w:rPr>
-            </w:pPr>
-            <w:r>
-              <w:rPr>
-                <w:rFonts w:ascii="Arial" w:hAnsi="Arial" w:cs="Arial"/>
-              </w:rPr>
-              <w:t>(</w:t>
-            </w:r>
-            <w:proofErr w:type="gramStart"/>
-            <w:r>
-              <w:rPr>
-                <w:rFonts w:ascii="Arial" w:hAnsi="Arial" w:cs="Arial"/>
-              </w:rPr>
-              <w:t xml:space="preserve">K2, K3, A4, A5</w:t>
-            </w:r>
-            <w:r>
-              <w:rPr>
-                <w:rFonts w:ascii="Arial" w:hAnsi="Arial" w:cs="Arial"/>
-              </w:rPr>
-              <w:t>)</w:t>
-            </w:r>
-          </w:p>
-        </w:tc>
-        <w:tc>
-          <w:tcPr>
-            <w:tcW w:w="2410" w:type="dxa"/>
-            <w:tcBorders>
-              <w:top w:val="single" w:sz="4" w:space="0" w:color="000000"/>
-              <w:left w:val="single" w:sz="4" w:space="0" w:color="000000"/>
-              <w:bottom w:val="single" w:sz="4" w:space="0" w:color="000000"/>
-              <w:right w:val="single" w:sz="4" w:space="0" w:color="000000"/>
-            </w:tcBorders>
-            <w:shd w:val="clear" w:color="auto" w:fill="auto"/>
-            <w:tcMar>
-              <w:top w:w="0" w:type="dxa"/>
-              <w:left w:w="108" w:type="dxa"/>
-              <w:bottom w:w="0" w:type="dxa"/>
-              <w:right w:w="108" w:type="dxa"/>
-            </w:tcMar>
-          </w:tcPr>
-          <w:p>
-            <w:pPr>
-              <w:spacing w:after="0" w:line="240" w:lineRule="auto"/>
-              <w:rPr>
-                <w:rFonts w:ascii="Arial" w:hAnsi="Arial" w:cs="Arial"/>
-              </w:rPr>
-            </w:pPr>
-            <w:proofErr w:type="gramStart"/>
-            <w:r>
-              <w:rPr>
-                <w:rFonts w:ascii="Arial" w:hAnsi="Arial" w:cs="Arial"/>
-              </w:rPr>
-              <w:t xml:space="preserve">Written Assessment - Short-Answer Questions (WA-SAQ) – K2, K3</w:t>
-              <w:br/>
-              <w:t xml:space="preserve"/>
-              <w:br/>
-              <w:t xml:space="preserve">Practical Performance (PP) – A4, A5</w:t>
-            </w:r>
-          </w:p>
-        </w:tc>
-        <w:tc>
-          <w:tcPr>
-            <w:tcW w:w="1842" w:type="dxa"/>
-            <w:tcBorders>
-              <w:top w:val="single" w:sz="4" w:space="0" w:color="000000"/>
-              <w:left w:val="single" w:sz="4" w:space="0" w:color="000000"/>
-              <w:bottom w:val="single" w:sz="4" w:space="0" w:color="000000"/>
-              <w:right w:val="single" w:sz="4" w:space="0" w:color="000000"/>
-            </w:tcBorders>
-            <w:shd w:val="clear" w:color="auto" w:fill="auto"/>
-            <w:tcMar>
-              <w:top w:w="0" w:type="dxa"/>
-              <w:left w:w="108" w:type="dxa"/>
-              <w:bottom w:w="0" w:type="dxa"/>
-              <w:right w:w="108" w:type="dxa"/>
-            </w:tcMar>
-          </w:tcPr>
-          <w:p>
-            <w:pPr>
-              <w:spacing w:after="0" w:line="240" w:lineRule="auto"/>
-              <w:rPr>
-                <w:rFonts w:ascii="Arial" w:hAnsi="Arial" w:cs="Arial"/>
-              </w:rPr>
-            </w:pPr>
-            <w:proofErr w:type="gramStart"/>
-            <w:r>
-              <w:rPr>
-                <w:rFonts w:ascii="Arial" w:hAnsi="Arial" w:cs="Arial"/>
-              </w:rPr>
-              <w:t xml:space="preserve">Written Assessment - Short-Answer Questions (WA-SAQ) – 15 mins</w:t>
-              <w:br/>
-              <w:t xml:space="preserve"/>
-              <w:br/>
-              <w:t xml:space="preserve">Practical Performance (PP) – 10 mins</w:t>
-            </w:r>
-          </w:p>
-        </w:tc>
-        <w:tc>
-          <w:tcPr>
-            <w:tcW w:w="2128" w:type="dxa"/>
-            <w:tcBorders>
-              <w:top w:val="single" w:sz="4" w:space="0" w:color="000000"/>
-              <w:left w:val="single" w:sz="4" w:space="0" w:color="000000"/>
-              <w:bottom w:val="single" w:sz="4" w:space="0" w:color="000000"/>
-              <w:right w:val="single" w:sz="4" w:space="0" w:color="000000"/>
-            </w:tcBorders>
-            <w:shd w:val="clear" w:color="auto" w:fill="FFFFFF" w:themeFill="background1"/>
-            <w:tcMar>
-              <w:top w:w="0" w:type="dxa"/>
-              <w:left w:w="108" w:type="dxa"/>
-              <w:bottom w:w="0" w:type="dxa"/>
-              <w:right w:w="108" w:type="dxa"/>
-            </w:tcMar>
-          </w:tcPr>
-          <w:p>
-            <w:pPr>
-              <w:spacing w:after="0" w:line="240" w:lineRule="auto"/>
-              <w:rPr>
-                <w:rFonts w:ascii="Arial" w:hAnsi="Arial" w:cs="Arial"/>
-              </w:rPr>
-            </w:pPr>
-            <w:r>
-              <w:rPr>
-                <w:rFonts w:ascii="Arial" w:hAnsi="Arial" w:cs="Arial"/>
-              </w:rPr>
-              <w:t xml:space="preserve"/>
-            </w:r>
-          </w:p>
-          <w:p>
-            <w:pPr>
-              <w:spacing w:after="0" w:line="240" w:lineRule="auto"/>
-              <w:rPr>
-                <w:rFonts w:ascii="Arial" w:hAnsi="Arial" w:cs="Arial"/>
-              </w:rPr>
-            </w:pPr>
-            <w:proofErr w:type="gramStart"/>
-            <w:r>
-              <w:rPr>
-                <w:rFonts w:ascii="Arial" w:hAnsi="Arial" w:cs="Arial"/>
-              </w:rPr>
-              <w:t xml:space="preserve">Classroom</w:t>
-            </w:r>
-          </w:p>
-          <w:p>
-            <w:pPr>
-              <w:spacing w:after="0" w:line="240" w:lineRule="auto"/>
-              <w:rPr>
-                <w:rFonts w:ascii="Arial" w:hAnsi="Arial" w:cs="Arial"/>
-                <w:bCs/>
-              </w:rPr>
-            </w:pPr>
-            <w:r>
-              <w:rPr>
-                <w:rFonts w:ascii="Arial" w:hAnsi="Arial" w:cs="Arial"/>
-                <w:bCs/>
-              </w:rPr>
-              <w:t xml:space="preserve"> </w:t>
-            </w:r>
-          </w:p>
-          <w:p>
-            <w:pPr>
-              <w:spacing w:after="0" w:line="240" w:lineRule="auto"/>
-              <w:rPr>
-                <w:rFonts w:ascii="Arial" w:hAnsi="Arial" w:cs="Arial"/>
-              </w:rPr>
-            </w:pPr>
-            <w:proofErr w:type="gramStart"/>
-            <w:r>
-              <w:rPr>
-                <w:rFonts w:ascii="Arial" w:hAnsi="Arial" w:cs="Arial"/>
-              </w:rPr>
-              <w:t xml:space="preserve">Didactic Questioning</w:t>
-            </w:r>
-          </w:p>
-          <w:p>
-            <w:pPr>
-              <w:spacing w:after="0" w:line="240" w:lineRule="auto"/>
-              <w:rPr>
-                <w:rFonts w:ascii="Arial" w:hAnsi="Arial" w:cs="Arial"/>
-                <w:bCs/>
-              </w:rPr>
-            </w:pPr>
-            <w:r>
-              <w:rPr>
-                <w:rFonts w:ascii="Arial" w:hAnsi="Arial" w:cs="Arial"/>
-                <w:bCs/>
-              </w:rPr>
-              <w:t xml:space="preserve"> </w:t>
-            </w:r>
-          </w:p>
-          <w:p>
-            <w:pPr>
-              <w:spacing w:after="0" w:line="240" w:lineRule="auto"/>
-              <w:rPr>
-                <w:rFonts w:ascii="Arial" w:hAnsi="Arial" w:cs="Arial"/>
-              </w:rPr>
-            </w:pPr>
-            <w:proofErr w:type="gramStart"/>
-            <w:r>
-              <w:rPr>
-                <w:rFonts w:ascii="Arial" w:hAnsi="Arial" w:cs="Arial"/>
-              </w:rPr>
-              <w:t xml:space="preserve">Demonstration</w:t>
-            </w:r>
-          </w:p>
-          <w:p>
-            <w:pPr>
-              <w:spacing w:after="0" w:line="240" w:lineRule="auto"/>
-              <w:rPr>
-                <w:rFonts w:ascii="Arial" w:hAnsi="Arial" w:cs="Arial"/>
-                <w:bCs/>
-              </w:rPr>
-            </w:pPr>
-            <w:r>
-              <w:rPr>
-                <w:rFonts w:ascii="Arial" w:hAnsi="Arial" w:cs="Arial"/>
-                <w:bCs/>
-              </w:rPr>
-              <w:t xml:space="preserve"> </w:t>
-            </w:r>
-          </w:p>
-          <w:p>
-            <w:pPr>
-              <w:spacing w:after="0" w:line="240" w:lineRule="auto"/>
-              <w:rPr>
-                <w:rFonts w:ascii="Arial" w:hAnsi="Arial" w:cs="Arial"/>
-              </w:rPr>
-            </w:pPr>
-            <w:proofErr w:type="gramStart"/>
-            <w:r>
-              <w:rPr>
-                <w:rFonts w:ascii="Arial" w:hAnsi="Arial" w:cs="Arial"/>
-              </w:rPr>
-              <w:t xml:space="preserve">Practical</w:t>
-            </w:r>
-          </w:p>
-          <w:p>
-            <w:pPr>
-              <w:spacing w:after="0" w:line="240" w:lineRule="auto"/>
-              <w:rPr>
-                <w:rFonts w:ascii="Arial" w:hAnsi="Arial" w:cs="Arial"/>
-                <w:bCs/>
-              </w:rPr>
-            </w:pPr>
-            <w:r>
-              <w:rPr>
-                <w:rFonts w:ascii="Arial" w:hAnsi="Arial" w:cs="Arial"/>
-                <w:bCs/>
-              </w:rPr>
-              <w:t xml:space="preserve"> </w:t>
-            </w:r>
-          </w:p>
-        </w:tc>
-        <w:tc>
-          <w:tcPr>
-            <w:tcW w:w="964" w:type="dxa"/>
-            <w:tcBorders>
-              <w:top w:val="single" w:sz="4" w:space="0" w:color="000000"/>
-              <w:left w:val="single" w:sz="4" w:space="0" w:color="000000"/>
-              <w:bottom w:val="single" w:sz="4" w:space="0" w:color="000000"/>
-              <w:right w:val="single" w:sz="4" w:space="0" w:color="000000"/>
-            </w:tcBorders>
-            <w:shd w:val="clear" w:color="auto" w:fill="FFFFFF" w:themeFill="background1"/>
-            <w:tcMar>
-              <w:top w:w="0" w:type="dxa"/>
-              <w:left w:w="108" w:type="dxa"/>
-              <w:bottom w:w="0" w:type="dxa"/>
-              <w:right w:w="108" w:type="dxa"/>
-            </w:tcMar>
-          </w:tcPr>
-          <w:p>
-            <w:pPr>
-              <w:spacing w:after="0" w:line="240" w:lineRule="auto"/>
-              <w:jc w:val="center"/>
-              <w:rPr>
-                <w:rFonts w:ascii="Arial" w:hAnsi="Arial" w:cs="Arial"/>
-              </w:rPr>
-            </w:pPr>
-            <w:r>
-              <w:rPr>
-                <w:rFonts w:ascii="Arial" w:hAnsi="Arial" w:cs="Arial"/>
-              </w:rPr>
-              <w:t>#</w:t>
-            </w:r>
-            <w:proofErr w:type="gramStart"/>
-            <w:r>
-              <w:rPr>
-                <w:rFonts w:ascii="Arial" w:hAnsi="Arial" w:cs="Arial"/>
-              </w:rPr>
-              <w:t>CR[</w:t>
-            </w:r>
-            <w:proofErr w:type="gramEnd"/>
-            <w:r>
-              <w:rPr>
-                <w:rFonts w:ascii="Arial" w:hAnsi="Arial" w:cs="Arial"/>
-              </w:rPr>
-              <w:t>2]</w:t>
-            </w:r>
-          </w:p>
-        </w:tc>
-        <w:tc>
-          <w:tcPr>
-            <w:tcW w:w="1276" w:type="dxa"/>
-            <w:tcBorders>
-              <w:top w:val="single" w:sz="4" w:space="0" w:color="000000"/>
-              <w:left w:val="single" w:sz="4" w:space="0" w:color="000000"/>
-              <w:bottom w:val="single" w:sz="4" w:space="0" w:color="000000"/>
-              <w:right w:val="single" w:sz="4" w:space="0" w:color="000000"/>
-            </w:tcBorders>
-            <w:shd w:val="clear" w:color="auto" w:fill="FFFFFF" w:themeFill="background1"/>
-            <w:tcMar>
-              <w:top w:w="0" w:type="dxa"/>
-              <w:left w:w="108" w:type="dxa"/>
-              <w:bottom w:w="0" w:type="dxa"/>
-              <w:right w:w="108" w:type="dxa"/>
-            </w:tcMar>
-          </w:tcPr>
-          <w:p>
-            <w:pPr>
-              <w:spacing w:after="0" w:line="240" w:lineRule="auto"/>
-              <w:jc w:val="center"/>
-              <w:rPr>
-                <w:rFonts w:ascii="Arial" w:hAnsi="Arial" w:cs="Arial"/>
-              </w:rPr>
-            </w:pPr>
-            <w:r>
-              <w:rPr>
-                <w:rFonts w:ascii="Arial" w:hAnsi="Arial" w:cs="Arial"/>
-              </w:rPr>
-              <w:t>NA</w:t>
-            </w:r>
-          </w:p>
-        </w:tc>
-        <w:tc>
-          <w:tcPr>
-            <w:tcW w:w="1223" w:type="dxa"/>
-            <w:tcBorders>
-              <w:top w:val="single" w:sz="4" w:space="0" w:color="000000"/>
-              <w:left w:val="single" w:sz="4" w:space="0" w:color="000000"/>
-              <w:bottom w:val="single" w:sz="4" w:space="0" w:color="000000"/>
-              <w:right w:val="single" w:sz="4" w:space="0" w:color="000000"/>
-            </w:tcBorders>
-            <w:shd w:val="clear" w:color="auto" w:fill="FFFFFF" w:themeFill="background1"/>
-          </w:tcPr>
-          <w:p>
-            <w:pPr>
-              <w:spacing w:after="0" w:line="240" w:lineRule="auto"/>
-              <w:jc w:val="center"/>
-              <w:rPr>
-                <w:rFonts w:ascii="Arial" w:hAnsi="Arial" w:cs="Arial"/>
-              </w:rPr>
-            </w:pPr>
-            <w:r>
-              <w:rPr>
-                <w:rFonts w:ascii="Arial" w:hAnsi="Arial" w:cs="Arial"/>
-              </w:rPr>
-              <w:t>NA</w:t>
-            </w:r>
-          </w:p>
-        </w:tc>
-        <w:tc>
-          <w:tcPr>
-            <w:tcW w:w="851" w:type="dxa"/>
-            <w:tcBorders>
-              <w:top w:val="single" w:sz="4" w:space="0" w:color="000000"/>
-              <w:left w:val="single" w:sz="4" w:space="0" w:color="000000"/>
-              <w:bottom w:val="single" w:sz="4" w:space="0" w:color="000000"/>
-              <w:right w:val="single" w:sz="4" w:space="0" w:color="000000"/>
-            </w:tcBorders>
-            <w:shd w:val="clear" w:color="auto" w:fill="FFFFFF" w:themeFill="background1"/>
-            <w:tcMar>
-              <w:top w:w="0" w:type="dxa"/>
-              <w:left w:w="108" w:type="dxa"/>
-              <w:bottom w:w="0" w:type="dxa"/>
-              <w:right w:w="108" w:type="dxa"/>
-            </w:tcMar>
-          </w:tcPr>
-          <w:p>
-            <w:pPr>
-              <w:spacing w:after="0" w:line="240" w:lineRule="auto"/>
-              <w:jc w:val="center"/>
-              <w:rPr>
-                <w:rFonts w:ascii="Arial" w:hAnsi="Arial" w:cs="Arial"/>
-              </w:rPr>
-            </w:pPr>
-            <w:r>
-              <w:rPr>
-                <w:rFonts w:ascii="Arial" w:hAnsi="Arial" w:cs="Arial"/>
-              </w:rPr>
-              <w:t>#</w:t>
-            </w:r>
-            <w:proofErr w:type="gramStart"/>
-            <w:r>
-              <w:rPr>
-                <w:rFonts w:ascii="Arial" w:hAnsi="Arial" w:cs="Arial"/>
-              </w:rPr>
-              <w:t>PP[</w:t>
-            </w:r>
-            <w:proofErr w:type="gramEnd"/>
-            <w:r>
-              <w:rPr>
-                <w:rFonts w:ascii="Arial" w:hAnsi="Arial" w:cs="Arial"/>
-              </w:rPr>
-              <w:t>2]</w:t>
-            </w:r>
-          </w:p>
-        </w:tc>
-        <w:tc>
-          <w:tcPr>
-            <w:tcW w:w="964" w:type="dxa"/>
-            <w:tcBorders>
-              <w:top w:val="single" w:sz="4" w:space="0" w:color="000000"/>
-              <w:left w:val="single" w:sz="4" w:space="0" w:color="000000"/>
-              <w:bottom w:val="single" w:sz="4" w:space="0" w:color="000000"/>
-              <w:right w:val="single" w:sz="4" w:space="0" w:color="000000"/>
-            </w:tcBorders>
-            <w:shd w:val="clear" w:color="auto" w:fill="FFFFFF" w:themeFill="background1"/>
-            <w:tcMar>
-              <w:top w:w="0" w:type="dxa"/>
-              <w:left w:w="108" w:type="dxa"/>
-              <w:bottom w:w="0" w:type="dxa"/>
-              <w:right w:w="108" w:type="dxa"/>
-            </w:tcMar>
-          </w:tcPr>
-          <w:p>
-            <w:pPr>
-              <w:spacing w:after="0" w:line="240" w:lineRule="auto"/>
-              <w:jc w:val="center"/>
-              <w:rPr>
-                <w:rFonts w:ascii="Arial" w:hAnsi="Arial" w:cs="Arial"/>
-              </w:rPr>
-            </w:pPr>
-            <w:r>
-              <w:rPr>
-                <w:rFonts w:ascii="Arial" w:hAnsi="Arial" w:cs="Arial"/>
-              </w:rPr>
-              <w:t>NA</w:t>
-            </w:r>
-          </w:p>
-        </w:tc>
-      </w:tr>
-      <w:tr>
-        <w:trPr>
-          <w:gridAfter w:val="1"/>
-          <w:wAfter w:w="8" w:type="dxa"/>
-          <w:trHeight w:val="851"/>
-        </w:trPr>
-        <w:tc>
-          <w:tcPr>
-            <w:tcW w:w="675" w:type="dxa"/>
-            <w:tcBorders>
-              <w:top w:val="single" w:sz="4" w:space="0" w:color="000000"/>
-              <w:left w:val="single" w:sz="4" w:space="0" w:color="000000"/>
-              <w:bottom w:val="single" w:sz="4" w:space="0" w:color="000000"/>
-              <w:right w:val="single" w:sz="4" w:space="0" w:color="000000"/>
-            </w:tcBorders>
-            <w:shd w:val="clear" w:color="auto" w:fill="auto"/>
-            <w:tcMar>
-              <w:top w:w="0" w:type="dxa"/>
-              <w:left w:w="108" w:type="dxa"/>
-              <w:bottom w:w="0" w:type="dxa"/>
-              <w:right w:w="108" w:type="dxa"/>
-            </w:tcMar>
-          </w:tcPr>
-          <w:p>
-            <w:pPr>
-              <w:spacing w:after="0" w:line="240" w:lineRule="auto"/>
-              <w:rPr>
-                <w:rFonts w:ascii="Arial" w:hAnsi="Arial" w:cs="Arial"/>
-                <w:i/>
-              </w:rPr>
-            </w:pPr>
-            <w:r>
-              <w:rPr>
-                <w:rFonts w:ascii="Arial" w:hAnsi="Arial" w:cs="Arial"/>
-                <w:i/>
-              </w:rPr>
-              <w:t xml:space="preserve"/>
-            </w:r>
-          </w:p>
-          <w:p>
-            <w:pPr>
-              <w:spacing w:after="0" w:line="240" w:lineRule="auto"/>
-              <w:rPr>
-                <w:rFonts w:ascii="Arial" w:hAnsi="Arial" w:cs="Arial"/>
-                <w:i/>
-              </w:rPr>
-            </w:pPr>
-            <w:r>
-              <w:rPr>
-                <w:rFonts w:ascii="Arial" w:hAnsi="Arial" w:cs="Arial"/>
-                <w:i/>
-              </w:rPr>
-              <w:t xml:space="preserve">    4</w:t>
-            </w:r>
-          </w:p>
-          <w:p>
-            <w:pPr>
-              <w:spacing w:after="0" w:line="240" w:lineRule="auto"/>
-              <w:rPr>
-                <w:rFonts w:ascii="Arial" w:hAnsi="Arial" w:cs="Arial"/>
-                <w:i/>
-              </w:rPr>
-            </w:pPr>
-            <w:r>
-              <w:rPr>
-                <w:rFonts w:ascii="Arial" w:hAnsi="Arial" w:cs="Arial"/>
-                <w:i/>
-              </w:rPr>
-              <w:t xml:space="preserve"/>
-            </w:r>
-          </w:p>
-        </w:tc>
-        <w:tc>
-          <w:tcPr>
-            <w:tcW w:w="1442" w:type="dxa"/>
-            <w:tcBorders>
-              <w:top w:val="single" w:sz="4" w:space="0" w:color="000000"/>
-              <w:left w:val="single" w:sz="4" w:space="0" w:color="000000"/>
-              <w:bottom w:val="single" w:sz="4" w:space="0" w:color="000000"/>
-              <w:right w:val="single" w:sz="4" w:space="0" w:color="000000"/>
-            </w:tcBorders>
-            <w:shd w:val="clear" w:color="auto" w:fill="auto"/>
-            <w:tcMar>
-              <w:top w:w="0" w:type="dxa"/>
-              <w:left w:w="108" w:type="dxa"/>
-              <w:bottom w:w="0" w:type="dxa"/>
-              <w:right w:w="108" w:type="dxa"/>
-            </w:tcMar>
-          </w:tcPr>
-          <w:p>
-            <w:pPr>
-              <w:spacing w:after="0" w:line="240" w:lineRule="auto"/>
-              <w:rPr>
-                <w:rFonts w:ascii="Arial" w:hAnsi="Arial" w:cs="Arial"/>
-                <w:lang w:val="en-SG"/>
-              </w:rPr>
-            </w:pPr>
-            <w:proofErr w:type="gramStart"/>
-            <w:r>
-              <w:rPr>
-                <w:rFonts w:ascii="Arial" w:hAnsi="Arial" w:cs="Arial"/>
-                <w:color w:val="000000" w:themeColor="text1"/>
-              </w:rPr>
-              <w:t xml:space="preserve">LU4: Modern GitHub Development Practices</w:t>
-            </w:r>
-          </w:p>
-        </w:tc>
-        <w:tc>
-          <w:tcPr>
-            <w:tcW w:w="1987" w:type="dxa"/>
-            <w:tcBorders>
-              <w:top w:val="single" w:sz="4" w:space="0" w:color="000000"/>
-              <w:left w:val="single" w:sz="4" w:space="0" w:color="000000"/>
-              <w:bottom w:val="single" w:sz="4" w:space="0" w:color="000000"/>
-              <w:right w:val="single" w:sz="4" w:space="0" w:color="000000"/>
-            </w:tcBorders>
-            <w:shd w:val="clear" w:color="auto" w:fill="auto"/>
-            <w:tcMar>
-              <w:top w:w="0" w:type="dxa"/>
-              <w:left w:w="108" w:type="dxa"/>
-              <w:bottom w:w="0" w:type="dxa"/>
-              <w:right w:w="108" w:type="dxa"/>
-            </w:tcMar>
-          </w:tcPr>
-          <w:p>
-            <w:pPr>
-              <w:spacing w:after="0" w:line="240" w:lineRule="auto"/>
-              <w:rPr>
-                <w:rFonts w:ascii="Arial" w:hAnsi="Arial" w:cs="Arial"/>
-              </w:rPr>
-            </w:pPr>
-            <w:proofErr w:type="gramStart"/>
-            <w:r>
-              <w:rPr>
-                <w:rFonts w:ascii="Arial" w:hAnsi="Arial" w:cs="Arial"/>
-              </w:rPr>
-              <w:t xml:space="preserve">LO4: Diagnose issues identified during Github configuration testing by interpreting configuration test results.</w:t>
-            </w:r>
-          </w:p>
-          <w:p>
-            <w:pPr>
-              <w:spacing w:after="0" w:line="240" w:lineRule="auto"/>
-              <w:rPr>
-                <w:rFonts w:ascii="Arial" w:hAnsi="Arial" w:cs="Arial"/>
-              </w:rPr>
-            </w:pPr>
-          </w:p>
-          <w:p>
-            <w:pPr>
-              <w:spacing w:after="0" w:line="240" w:lineRule="auto"/>
-              <w:rPr>
-                <w:rFonts w:ascii="Arial" w:hAnsi="Arial" w:cs="Arial"/>
-              </w:rPr>
-            </w:pPr>
-            <w:r>
-              <w:rPr>
-                <w:rFonts w:ascii="Arial" w:hAnsi="Arial" w:cs="Arial"/>
-              </w:rPr>
-              <w:t>(</w:t>
-            </w:r>
-            <w:proofErr w:type="gramStart"/>
-            <w:r>
-              <w:rPr>
-                <w:rFonts w:ascii="Arial" w:hAnsi="Arial" w:cs="Arial"/>
-              </w:rPr>
-              <w:t xml:space="preserve">K4, A6</w:t>
-            </w:r>
-            <w:r>
-              <w:rPr>
-                <w:rFonts w:ascii="Arial" w:hAnsi="Arial" w:cs="Arial"/>
-              </w:rPr>
-              <w:t>)</w:t>
-            </w:r>
-          </w:p>
-        </w:tc>
-        <w:tc>
-          <w:tcPr>
-            <w:tcW w:w="2410" w:type="dxa"/>
-            <w:tcBorders>
-              <w:top w:val="single" w:sz="4" w:space="0" w:color="000000"/>
-              <w:left w:val="single" w:sz="4" w:space="0" w:color="000000"/>
-              <w:bottom w:val="single" w:sz="4" w:space="0" w:color="000000"/>
-              <w:right w:val="single" w:sz="4" w:space="0" w:color="000000"/>
-            </w:tcBorders>
-            <w:shd w:val="clear" w:color="auto" w:fill="auto"/>
-            <w:tcMar>
-              <w:top w:w="0" w:type="dxa"/>
-              <w:left w:w="108" w:type="dxa"/>
-              <w:bottom w:w="0" w:type="dxa"/>
-              <w:right w:w="108" w:type="dxa"/>
-            </w:tcMar>
-          </w:tcPr>
-          <w:p>
-            <w:pPr>
-              <w:spacing w:after="0" w:line="240" w:lineRule="auto"/>
-              <w:rPr>
-                <w:rFonts w:ascii="Arial" w:hAnsi="Arial" w:cs="Arial"/>
-              </w:rPr>
-            </w:pPr>
-            <w:proofErr w:type="gramStart"/>
-            <w:r>
-              <w:rPr>
-                <w:rFonts w:ascii="Arial" w:hAnsi="Arial" w:cs="Arial"/>
-              </w:rPr>
-              <w:t xml:space="preserve">Written Assessment - Short-Answer Questions (WA-SAQ) – K4</w:t>
-              <w:br/>
-              <w:t xml:space="preserve"/>
-              <w:br/>
-              <w:t xml:space="preserve">Practical Performance (PP) – A6</w:t>
-            </w:r>
-          </w:p>
-        </w:tc>
-        <w:tc>
-          <w:tcPr>
-            <w:tcW w:w="1842" w:type="dxa"/>
-            <w:tcBorders>
-              <w:top w:val="single" w:sz="4" w:space="0" w:color="000000"/>
-              <w:left w:val="single" w:sz="4" w:space="0" w:color="000000"/>
-              <w:bottom w:val="single" w:sz="4" w:space="0" w:color="000000"/>
-              <w:right w:val="single" w:sz="4" w:space="0" w:color="000000"/>
-            </w:tcBorders>
-            <w:shd w:val="clear" w:color="auto" w:fill="auto"/>
-            <w:tcMar>
-              <w:top w:w="0" w:type="dxa"/>
-              <w:left w:w="108" w:type="dxa"/>
-              <w:bottom w:w="0" w:type="dxa"/>
-              <w:right w:w="108" w:type="dxa"/>
-            </w:tcMar>
-          </w:tcPr>
-          <w:p>
-            <w:pPr>
-              <w:spacing w:after="0" w:line="240" w:lineRule="auto"/>
-              <w:rPr>
-                <w:rFonts w:ascii="Arial" w:hAnsi="Arial" w:cs="Arial"/>
-              </w:rPr>
-            </w:pPr>
-            <w:proofErr w:type="gramStart"/>
-            <w:r>
-              <w:rPr>
-                <w:rFonts w:ascii="Arial" w:hAnsi="Arial" w:cs="Arial"/>
-              </w:rPr>
-              <w:t xml:space="preserve">Written Assessment - Short-Answer Questions (WA-SAQ) – 15 mins</w:t>
-              <w:br/>
-              <w:t xml:space="preserve"/>
-              <w:br/>
-              <w:t xml:space="preserve">Practical Performance (PP) – 10 mins</w:t>
-            </w:r>
-          </w:p>
-        </w:tc>
-        <w:tc>
-          <w:tcPr>
-            <w:tcW w:w="2128" w:type="dxa"/>
-            <w:tcBorders>
-              <w:top w:val="single" w:sz="4" w:space="0" w:color="000000"/>
-              <w:left w:val="single" w:sz="4" w:space="0" w:color="000000"/>
-              <w:bottom w:val="single" w:sz="4" w:space="0" w:color="000000"/>
-              <w:right w:val="single" w:sz="4" w:space="0" w:color="000000"/>
-            </w:tcBorders>
-            <w:shd w:val="clear" w:color="auto" w:fill="FFFFFF" w:themeFill="background1"/>
-            <w:tcMar>
-              <w:top w:w="0" w:type="dxa"/>
-              <w:left w:w="108" w:type="dxa"/>
-              <w:bottom w:w="0" w:type="dxa"/>
-              <w:right w:w="108" w:type="dxa"/>
-            </w:tcMar>
-          </w:tcPr>
-          <w:p>
-            <w:pPr>
-              <w:spacing w:after="0" w:line="240" w:lineRule="auto"/>
-              <w:rPr>
-                <w:rFonts w:ascii="Arial" w:hAnsi="Arial" w:cs="Arial"/>
-              </w:rPr>
-            </w:pPr>
-            <w:r>
-              <w:rPr>
-                <w:rFonts w:ascii="Arial" w:hAnsi="Arial" w:cs="Arial"/>
-              </w:rPr>
-              <w:t xml:space="preserve"/>
-            </w:r>
-          </w:p>
-          <w:p>
-            <w:pPr>
-              <w:spacing w:after="0" w:line="240" w:lineRule="auto"/>
-              <w:rPr>
-                <w:rFonts w:ascii="Arial" w:hAnsi="Arial" w:cs="Arial"/>
-              </w:rPr>
-            </w:pPr>
-            <w:proofErr w:type="gramStart"/>
-            <w:r>
-              <w:rPr>
-                <w:rFonts w:ascii="Arial" w:hAnsi="Arial" w:cs="Arial"/>
-              </w:rPr>
-              <w:t xml:space="preserve">Classroom</w:t>
-            </w:r>
-          </w:p>
-          <w:p>
-            <w:pPr>
-              <w:spacing w:after="0" w:line="240" w:lineRule="auto"/>
-              <w:rPr>
-                <w:rFonts w:ascii="Arial" w:hAnsi="Arial" w:cs="Arial"/>
-                <w:bCs/>
-              </w:rPr>
-            </w:pPr>
-            <w:r>
-              <w:rPr>
-                <w:rFonts w:ascii="Arial" w:hAnsi="Arial" w:cs="Arial"/>
-                <w:bCs/>
-              </w:rPr>
-              <w:t xml:space="preserve"> </w:t>
-            </w:r>
-          </w:p>
-          <w:p>
-            <w:pPr>
-              <w:spacing w:after="0" w:line="240" w:lineRule="auto"/>
-              <w:rPr>
-                <w:rFonts w:ascii="Arial" w:hAnsi="Arial" w:cs="Arial"/>
-              </w:rPr>
-            </w:pPr>
-            <w:proofErr w:type="gramStart"/>
-            <w:r>
-              <w:rPr>
-                <w:rFonts w:ascii="Arial" w:hAnsi="Arial" w:cs="Arial"/>
-              </w:rPr>
-              <w:t xml:space="preserve">Didactic Questioning</w:t>
-            </w:r>
-          </w:p>
-          <w:p>
-            <w:pPr>
-              <w:spacing w:after="0" w:line="240" w:lineRule="auto"/>
-              <w:rPr>
-                <w:rFonts w:ascii="Arial" w:hAnsi="Arial" w:cs="Arial"/>
-                <w:bCs/>
-              </w:rPr>
-            </w:pPr>
-            <w:r>
-              <w:rPr>
-                <w:rFonts w:ascii="Arial" w:hAnsi="Arial" w:cs="Arial"/>
-                <w:bCs/>
-              </w:rPr>
-              <w:t xml:space="preserve"> </w:t>
-            </w:r>
-          </w:p>
-          <w:p>
-            <w:pPr>
-              <w:spacing w:after="0" w:line="240" w:lineRule="auto"/>
-              <w:rPr>
-                <w:rFonts w:ascii="Arial" w:hAnsi="Arial" w:cs="Arial"/>
-              </w:rPr>
-            </w:pPr>
-            <w:proofErr w:type="gramStart"/>
-            <w:r>
-              <w:rPr>
-                <w:rFonts w:ascii="Arial" w:hAnsi="Arial" w:cs="Arial"/>
-              </w:rPr>
-              <w:t xml:space="preserve">Demonstration</w:t>
-            </w:r>
-          </w:p>
-          <w:p>
-            <w:pPr>
-              <w:spacing w:after="0" w:line="240" w:lineRule="auto"/>
-              <w:rPr>
-                <w:rFonts w:ascii="Arial" w:hAnsi="Arial" w:cs="Arial"/>
-                <w:bCs/>
-              </w:rPr>
-            </w:pPr>
-            <w:r>
-              <w:rPr>
-                <w:rFonts w:ascii="Arial" w:hAnsi="Arial" w:cs="Arial"/>
-                <w:bCs/>
-              </w:rPr>
-              <w:t xml:space="preserve"> </w:t>
-            </w:r>
-          </w:p>
-          <w:p>
-            <w:pPr>
-              <w:spacing w:after="0" w:line="240" w:lineRule="auto"/>
-              <w:rPr>
-                <w:rFonts w:ascii="Arial" w:hAnsi="Arial" w:cs="Arial"/>
-              </w:rPr>
-            </w:pPr>
-            <w:proofErr w:type="gramStart"/>
-            <w:r>
-              <w:rPr>
-                <w:rFonts w:ascii="Arial" w:hAnsi="Arial" w:cs="Arial"/>
-              </w:rPr>
-              <w:t xml:space="preserve">Practical</w:t>
-            </w:r>
-          </w:p>
-          <w:p>
-            <w:pPr>
-              <w:spacing w:after="0" w:line="240" w:lineRule="auto"/>
-              <w:rPr>
-                <w:rFonts w:ascii="Arial" w:hAnsi="Arial" w:cs="Arial"/>
-                <w:bCs/>
-              </w:rPr>
-            </w:pPr>
-            <w:r>
-              <w:rPr>
-                <w:rFonts w:ascii="Arial" w:hAnsi="Arial" w:cs="Arial"/>
-                <w:bCs/>
-              </w:rPr>
-              <w:t xml:space="preserve"> </w:t>
-            </w:r>
-          </w:p>
-        </w:tc>
-        <w:tc>
-          <w:tcPr>
-            <w:tcW w:w="964" w:type="dxa"/>
-            <w:tcBorders>
-              <w:top w:val="single" w:sz="4" w:space="0" w:color="000000"/>
-              <w:left w:val="single" w:sz="4" w:space="0" w:color="000000"/>
-              <w:bottom w:val="single" w:sz="4" w:space="0" w:color="000000"/>
-              <w:right w:val="single" w:sz="4" w:space="0" w:color="000000"/>
-            </w:tcBorders>
-            <w:shd w:val="clear" w:color="auto" w:fill="FFFFFF" w:themeFill="background1"/>
-            <w:tcMar>
-              <w:top w:w="0" w:type="dxa"/>
-              <w:left w:w="108" w:type="dxa"/>
-              <w:bottom w:w="0" w:type="dxa"/>
-              <w:right w:w="108" w:type="dxa"/>
-            </w:tcMar>
-          </w:tcPr>
-          <w:p>
-            <w:pPr>
-              <w:spacing w:after="0" w:line="240" w:lineRule="auto"/>
-              <w:jc w:val="center"/>
-              <w:rPr>
-                <w:rFonts w:ascii="Arial" w:hAnsi="Arial" w:cs="Arial"/>
-              </w:rPr>
-            </w:pPr>
-            <w:r>
-              <w:rPr>
-                <w:rFonts w:ascii="Arial" w:hAnsi="Arial" w:cs="Arial"/>
-              </w:rPr>
-              <w:t>#</w:t>
-            </w:r>
-            <w:proofErr w:type="gramStart"/>
-            <w:r>
-              <w:rPr>
-                <w:rFonts w:ascii="Arial" w:hAnsi="Arial" w:cs="Arial"/>
-              </w:rPr>
-              <w:t>CR[</w:t>
-            </w:r>
-            <w:proofErr w:type="gramEnd"/>
-            <w:r>
-              <w:rPr>
-                <w:rFonts w:ascii="Arial" w:hAnsi="Arial" w:cs="Arial"/>
-              </w:rPr>
-              <w:t>3]</w:t>
-            </w:r>
-          </w:p>
-        </w:tc>
-        <w:tc>
-          <w:tcPr>
-            <w:tcW w:w="1276" w:type="dxa"/>
-            <w:tcBorders>
-              <w:top w:val="single" w:sz="4" w:space="0" w:color="000000"/>
-              <w:left w:val="single" w:sz="4" w:space="0" w:color="000000"/>
-              <w:bottom w:val="single" w:sz="4" w:space="0" w:color="000000"/>
-              <w:right w:val="single" w:sz="4" w:space="0" w:color="000000"/>
-            </w:tcBorders>
-            <w:shd w:val="clear" w:color="auto" w:fill="FFFFFF" w:themeFill="background1"/>
-            <w:tcMar>
-              <w:top w:w="0" w:type="dxa"/>
-              <w:left w:w="108" w:type="dxa"/>
-              <w:bottom w:w="0" w:type="dxa"/>
-              <w:right w:w="108" w:type="dxa"/>
-            </w:tcMar>
-          </w:tcPr>
-          <w:p>
-            <w:pPr>
-              <w:spacing w:after="0" w:line="240" w:lineRule="auto"/>
-              <w:jc w:val="center"/>
-              <w:rPr>
-                <w:rFonts w:ascii="Arial" w:hAnsi="Arial" w:cs="Arial"/>
-              </w:rPr>
-            </w:pPr>
-            <w:r>
-              <w:rPr>
-                <w:rFonts w:ascii="Arial" w:hAnsi="Arial" w:cs="Arial"/>
-              </w:rPr>
-              <w:t>NA</w:t>
-            </w:r>
-          </w:p>
-        </w:tc>
-        <w:tc>
-          <w:tcPr>
-            <w:tcW w:w="1223" w:type="dxa"/>
-            <w:tcBorders>
-              <w:top w:val="single" w:sz="4" w:space="0" w:color="000000"/>
-              <w:left w:val="single" w:sz="4" w:space="0" w:color="000000"/>
-              <w:bottom w:val="single" w:sz="4" w:space="0" w:color="000000"/>
-              <w:right w:val="single" w:sz="4" w:space="0" w:color="000000"/>
-            </w:tcBorders>
-            <w:shd w:val="clear" w:color="auto" w:fill="FFFFFF" w:themeFill="background1"/>
-          </w:tcPr>
-          <w:p>
-            <w:pPr>
-              <w:spacing w:after="0" w:line="240" w:lineRule="auto"/>
-              <w:jc w:val="center"/>
-              <w:rPr>
-                <w:rFonts w:ascii="Arial" w:hAnsi="Arial" w:cs="Arial"/>
-              </w:rPr>
-            </w:pPr>
-            <w:r>
-              <w:rPr>
-                <w:rFonts w:ascii="Arial" w:hAnsi="Arial" w:cs="Arial"/>
-              </w:rPr>
-              <w:t>NA</w:t>
-            </w:r>
-          </w:p>
-        </w:tc>
-        <w:tc>
-          <w:tcPr>
-            <w:tcW w:w="851" w:type="dxa"/>
-            <w:tcBorders>
-              <w:top w:val="single" w:sz="4" w:space="0" w:color="000000"/>
-              <w:left w:val="single" w:sz="4" w:space="0" w:color="000000"/>
-              <w:bottom w:val="single" w:sz="4" w:space="0" w:color="000000"/>
-              <w:right w:val="single" w:sz="4" w:space="0" w:color="000000"/>
-            </w:tcBorders>
-            <w:shd w:val="clear" w:color="auto" w:fill="FFFFFF" w:themeFill="background1"/>
-            <w:tcMar>
-              <w:top w:w="0" w:type="dxa"/>
-              <w:left w:w="108" w:type="dxa"/>
-              <w:bottom w:w="0" w:type="dxa"/>
-              <w:right w:w="108" w:type="dxa"/>
-            </w:tcMar>
-          </w:tcPr>
-          <w:p>
-            <w:pPr>
-              <w:spacing w:after="0" w:line="240" w:lineRule="auto"/>
-              <w:jc w:val="center"/>
-              <w:rPr>
-                <w:rFonts w:ascii="Arial" w:hAnsi="Arial" w:cs="Arial"/>
-              </w:rPr>
-            </w:pPr>
-            <w:r>
-              <w:rPr>
-                <w:rFonts w:ascii="Arial" w:hAnsi="Arial" w:cs="Arial"/>
-              </w:rPr>
-              <w:t>#</w:t>
-            </w:r>
-            <w:proofErr w:type="gramStart"/>
-            <w:r>
-              <w:rPr>
-                <w:rFonts w:ascii="Arial" w:hAnsi="Arial" w:cs="Arial"/>
-              </w:rPr>
-              <w:t>PP[</w:t>
-            </w:r>
-            <w:proofErr w:type="gramEnd"/>
-            <w:r>
-              <w:rPr>
-                <w:rFonts w:ascii="Arial" w:hAnsi="Arial" w:cs="Arial"/>
-              </w:rPr>
-              <w:t>3]</w:t>
-            </w:r>
-          </w:p>
-        </w:tc>
-        <w:tc>
-          <w:tcPr>
-            <w:tcW w:w="964" w:type="dxa"/>
-            <w:tcBorders>
-              <w:top w:val="single" w:sz="4" w:space="0" w:color="000000"/>
-              <w:left w:val="single" w:sz="4" w:space="0" w:color="000000"/>
-              <w:bottom w:val="single" w:sz="4" w:space="0" w:color="000000"/>
-              <w:right w:val="single" w:sz="4" w:space="0" w:color="000000"/>
-            </w:tcBorders>
-            <w:shd w:val="clear" w:color="auto" w:fill="FFFFFF" w:themeFill="background1"/>
-            <w:tcMar>
-              <w:top w:w="0" w:type="dxa"/>
-              <w:left w:w="108" w:type="dxa"/>
-              <w:bottom w:w="0" w:type="dxa"/>
-              <w:right w:w="108" w:type="dxa"/>
-            </w:tcMar>
-          </w:tcPr>
-          <w:p>
-            <w:pPr>
-              <w:spacing w:after="0" w:line="240" w:lineRule="auto"/>
-              <w:jc w:val="center"/>
-              <w:rPr>
-                <w:rFonts w:ascii="Arial" w:hAnsi="Arial" w:cs="Arial"/>
-              </w:rPr>
-            </w:pPr>
-            <w:r>
-              <w:rPr>
-                <w:rFonts w:ascii="Arial" w:hAnsi="Arial" w:cs="Arial"/>
-              </w:rPr>
-              <w:t>NA</w:t>
-            </w:r>
-          </w:p>
-        </w:tc>
-      </w:tr>
-      <w:tr>
-        <w:trPr>
-          <w:gridAfter w:val="1"/>
-          <w:wAfter w:w="8" w:type="dxa"/>
-          <w:trHeight w:val="851"/>
-        </w:trPr>
-        <w:tc>
-          <w:tcPr>
-            <w:tcW w:w="675" w:type="dxa"/>
-            <w:tcBorders>
-              <w:top w:val="single" w:sz="4" w:space="0" w:color="000000"/>
-              <w:left w:val="single" w:sz="4" w:space="0" w:color="000000"/>
-              <w:bottom w:val="single" w:sz="4" w:space="0" w:color="000000"/>
-              <w:right w:val="single" w:sz="4" w:space="0" w:color="000000"/>
-            </w:tcBorders>
-            <w:shd w:val="clear" w:color="auto" w:fill="auto"/>
-            <w:tcMar>
-              <w:top w:w="0" w:type="dxa"/>
-              <w:left w:w="108" w:type="dxa"/>
-              <w:bottom w:w="0" w:type="dxa"/>
-              <w:right w:w="108" w:type="dxa"/>
-            </w:tcMar>
-          </w:tcPr>
-          <w:p>
-            <w:pPr>
-              <w:spacing w:after="0" w:line="240" w:lineRule="auto"/>
-              <w:rPr>
-                <w:rFonts w:ascii="Arial" w:hAnsi="Arial" w:cs="Arial"/>
-                <w:i/>
-              </w:rPr>
-            </w:pPr>
-            <w:r>
-              <w:rPr>
-                <w:rFonts w:ascii="Arial" w:hAnsi="Arial" w:cs="Arial"/>
-                <w:i/>
-              </w:rPr>
-              <w:t xml:space="preserve"/>
-            </w:r>
-          </w:p>
-          <w:p>
-            <w:pPr>
-              <w:spacing w:after="0" w:line="240" w:lineRule="auto"/>
-              <w:rPr>
-                <w:rFonts w:ascii="Arial" w:hAnsi="Arial" w:cs="Arial"/>
-                <w:i/>
-              </w:rPr>
-            </w:pPr>
-            <w:r>
-              <w:rPr>
-                <w:rFonts w:ascii="Arial" w:hAnsi="Arial" w:cs="Arial"/>
-                <w:i/>
-              </w:rPr>
-              <w:t xml:space="preserve">    5</w:t>
-            </w:r>
-          </w:p>
-          <w:p>
-            <w:pPr>
-              <w:spacing w:after="0" w:line="240" w:lineRule="auto"/>
-              <w:rPr>
-                <w:rFonts w:ascii="Arial" w:hAnsi="Arial" w:cs="Arial"/>
-                <w:i/>
-              </w:rPr>
-            </w:pPr>
-            <w:r>
-              <w:rPr>
-                <w:rFonts w:ascii="Arial" w:hAnsi="Arial" w:cs="Arial"/>
-                <w:i/>
-              </w:rPr>
-              <w:t xml:space="preserve"/>
-            </w:r>
-          </w:p>
-        </w:tc>
-        <w:tc>
-          <w:tcPr>
-            <w:tcW w:w="1442" w:type="dxa"/>
-            <w:tcBorders>
-              <w:top w:val="single" w:sz="4" w:space="0" w:color="000000"/>
-              <w:left w:val="single" w:sz="4" w:space="0" w:color="000000"/>
-              <w:bottom w:val="single" w:sz="4" w:space="0" w:color="000000"/>
-              <w:right w:val="single" w:sz="4" w:space="0" w:color="000000"/>
-            </w:tcBorders>
-            <w:shd w:val="clear" w:color="auto" w:fill="auto"/>
-            <w:tcMar>
-              <w:top w:w="0" w:type="dxa"/>
-              <w:left w:w="108" w:type="dxa"/>
-              <w:bottom w:w="0" w:type="dxa"/>
-              <w:right w:w="108" w:type="dxa"/>
-            </w:tcMar>
-          </w:tcPr>
-          <w:p>
-            <w:pPr>
-              <w:spacing w:after="0" w:line="240" w:lineRule="auto"/>
-              <w:rPr>
-                <w:rFonts w:ascii="Arial" w:hAnsi="Arial" w:cs="Arial"/>
-                <w:lang w:val="en-SG"/>
-              </w:rPr>
-            </w:pPr>
-            <w:proofErr w:type="gramStart"/>
-            <w:r>
-              <w:rPr>
-                <w:rFonts w:ascii="Arial" w:hAnsi="Arial" w:cs="Arial"/>
-                <w:color w:val="000000" w:themeColor="text1"/>
-              </w:rPr>
-              <w:t xml:space="preserve">LU5: GitHub Project Automation</w:t>
-            </w:r>
-          </w:p>
-        </w:tc>
-        <w:tc>
-          <w:tcPr>
-            <w:tcW w:w="1987" w:type="dxa"/>
-            <w:tcBorders>
-              <w:top w:val="single" w:sz="4" w:space="0" w:color="000000"/>
-              <w:left w:val="single" w:sz="4" w:space="0" w:color="000000"/>
-              <w:bottom w:val="single" w:sz="4" w:space="0" w:color="000000"/>
-              <w:right w:val="single" w:sz="4" w:space="0" w:color="000000"/>
-            </w:tcBorders>
-            <w:shd w:val="clear" w:color="auto" w:fill="auto"/>
-            <w:tcMar>
-              <w:top w:w="0" w:type="dxa"/>
-              <w:left w:w="108" w:type="dxa"/>
-              <w:bottom w:w="0" w:type="dxa"/>
-              <w:right w:w="108" w:type="dxa"/>
-            </w:tcMar>
-          </w:tcPr>
-          <w:p>
-            <w:pPr>
-              <w:spacing w:after="0" w:line="240" w:lineRule="auto"/>
-              <w:rPr>
-                <w:rFonts w:ascii="Arial" w:hAnsi="Arial" w:cs="Arial"/>
-              </w:rPr>
-            </w:pPr>
-            <w:proofErr w:type="gramStart"/>
-            <w:r>
-              <w:rPr>
-                <w:rFonts w:ascii="Arial" w:hAnsi="Arial" w:cs="Arial"/>
-              </w:rPr>
-              <w:t xml:space="preserve">LO5: Identify potential improvements to the software configuration, deployment processes, and code elements.</w:t>
-            </w:r>
-          </w:p>
-          <w:p>
-            <w:pPr>
-              <w:spacing w:after="0" w:line="240" w:lineRule="auto"/>
-              <w:rPr>
-                <w:rFonts w:ascii="Arial" w:hAnsi="Arial" w:cs="Arial"/>
-              </w:rPr>
-            </w:pPr>
-          </w:p>
-          <w:p>
-            <w:pPr>
-              <w:spacing w:after="0" w:line="240" w:lineRule="auto"/>
-              <w:rPr>
-                <w:rFonts w:ascii="Arial" w:hAnsi="Arial" w:cs="Arial"/>
-              </w:rPr>
-            </w:pPr>
-            <w:r>
-              <w:rPr>
-                <w:rFonts w:ascii="Arial" w:hAnsi="Arial" w:cs="Arial"/>
-              </w:rPr>
-              <w:t>(</w:t>
-            </w:r>
-            <w:proofErr w:type="gramStart"/>
-            <w:r>
-              <w:rPr>
-                <w:rFonts w:ascii="Arial" w:hAnsi="Arial" w:cs="Arial"/>
-              </w:rPr>
-              <w:t xml:space="preserve">K5, A7</w:t>
-            </w:r>
-            <w:r>
-              <w:rPr>
-                <w:rFonts w:ascii="Arial" w:hAnsi="Arial" w:cs="Arial"/>
-              </w:rPr>
-              <w:t>)</w:t>
-            </w:r>
-          </w:p>
-        </w:tc>
-        <w:tc>
-          <w:tcPr>
-            <w:tcW w:w="2410" w:type="dxa"/>
-            <w:tcBorders>
-              <w:top w:val="single" w:sz="4" w:space="0" w:color="000000"/>
-              <w:left w:val="single" w:sz="4" w:space="0" w:color="000000"/>
-              <w:bottom w:val="single" w:sz="4" w:space="0" w:color="000000"/>
-              <w:right w:val="single" w:sz="4" w:space="0" w:color="000000"/>
-            </w:tcBorders>
-            <w:shd w:val="clear" w:color="auto" w:fill="auto"/>
-            <w:tcMar>
-              <w:top w:w="0" w:type="dxa"/>
-              <w:left w:w="108" w:type="dxa"/>
-              <w:bottom w:w="0" w:type="dxa"/>
-              <w:right w:w="108" w:type="dxa"/>
-            </w:tcMar>
-          </w:tcPr>
-          <w:p>
-            <w:pPr>
-              <w:spacing w:after="0" w:line="240" w:lineRule="auto"/>
-              <w:rPr>
-                <w:rFonts w:ascii="Arial" w:hAnsi="Arial" w:cs="Arial"/>
-              </w:rPr>
-            </w:pPr>
-            <w:proofErr w:type="gramStart"/>
-            <w:r>
-              <w:rPr>
-                <w:rFonts w:ascii="Arial" w:hAnsi="Arial" w:cs="Arial"/>
-              </w:rPr>
-              <w:t xml:space="preserve">Written Assessment - Short-Answer Questions (WA-SAQ) – K5</w:t>
-              <w:br/>
-              <w:t xml:space="preserve"/>
-              <w:br/>
-              <w:t xml:space="preserve">Practical Performance (PP) – A7</w:t>
-            </w:r>
-          </w:p>
-        </w:tc>
-        <w:tc>
-          <w:tcPr>
-            <w:tcW w:w="1842" w:type="dxa"/>
-            <w:tcBorders>
-              <w:top w:val="single" w:sz="4" w:space="0" w:color="000000"/>
-              <w:left w:val="single" w:sz="4" w:space="0" w:color="000000"/>
-              <w:bottom w:val="single" w:sz="4" w:space="0" w:color="000000"/>
-              <w:right w:val="single" w:sz="4" w:space="0" w:color="000000"/>
-            </w:tcBorders>
-            <w:shd w:val="clear" w:color="auto" w:fill="auto"/>
-            <w:tcMar>
-              <w:top w:w="0" w:type="dxa"/>
-              <w:left w:w="108" w:type="dxa"/>
-              <w:bottom w:w="0" w:type="dxa"/>
-              <w:right w:w="108" w:type="dxa"/>
-            </w:tcMar>
-          </w:tcPr>
-          <w:p>
-            <w:pPr>
-              <w:spacing w:after="0" w:line="240" w:lineRule="auto"/>
-              <w:rPr>
-                <w:rFonts w:ascii="Arial" w:hAnsi="Arial" w:cs="Arial"/>
-              </w:rPr>
-            </w:pPr>
-            <w:proofErr w:type="gramStart"/>
-            <w:r>
-              <w:rPr>
-                <w:rFonts w:ascii="Arial" w:hAnsi="Arial" w:cs="Arial"/>
-              </w:rPr>
-              <w:t xml:space="preserve">Written Assessment - Short-Answer Questions (WA-SAQ) – 15 mins</w:t>
-              <w:br/>
-              <w:t xml:space="preserve"/>
-              <w:br/>
-              <w:t xml:space="preserve">Practical Performance (PP) – 10 mins</w:t>
-            </w:r>
-          </w:p>
-        </w:tc>
-        <w:tc>
-          <w:tcPr>
-            <w:tcW w:w="2128" w:type="dxa"/>
-            <w:tcBorders>
-              <w:top w:val="single" w:sz="4" w:space="0" w:color="000000"/>
-              <w:left w:val="single" w:sz="4" w:space="0" w:color="000000"/>
-              <w:bottom w:val="single" w:sz="4" w:space="0" w:color="000000"/>
-              <w:right w:val="single" w:sz="4" w:space="0" w:color="000000"/>
-            </w:tcBorders>
-            <w:shd w:val="clear" w:color="auto" w:fill="FFFFFF" w:themeFill="background1"/>
-            <w:tcMar>
-              <w:top w:w="0" w:type="dxa"/>
-              <w:left w:w="108" w:type="dxa"/>
-              <w:bottom w:w="0" w:type="dxa"/>
-              <w:right w:w="108" w:type="dxa"/>
-            </w:tcMar>
-          </w:tcPr>
-          <w:p>
-            <w:pPr>
-              <w:spacing w:after="0" w:line="240" w:lineRule="auto"/>
-              <w:rPr>
-                <w:rFonts w:ascii="Arial" w:hAnsi="Arial" w:cs="Arial"/>
-              </w:rPr>
-            </w:pPr>
-            <w:r>
-              <w:rPr>
-                <w:rFonts w:ascii="Arial" w:hAnsi="Arial" w:cs="Arial"/>
-              </w:rPr>
-              <w:t xml:space="preserve"/>
-            </w:r>
-          </w:p>
-          <w:p>
-            <w:pPr>
-              <w:spacing w:after="0" w:line="240" w:lineRule="auto"/>
-              <w:rPr>
-                <w:rFonts w:ascii="Arial" w:hAnsi="Arial" w:cs="Arial"/>
-              </w:rPr>
-            </w:pPr>
-            <w:proofErr w:type="gramStart"/>
-            <w:r>
-              <w:rPr>
-                <w:rFonts w:ascii="Arial" w:hAnsi="Arial" w:cs="Arial"/>
-              </w:rPr>
-              <w:t xml:space="preserve">Classroom</w:t>
-            </w:r>
-          </w:p>
-          <w:p>
-            <w:pPr>
-              <w:spacing w:after="0" w:line="240" w:lineRule="auto"/>
-              <w:rPr>
-                <w:rFonts w:ascii="Arial" w:hAnsi="Arial" w:cs="Arial"/>
-                <w:bCs/>
-              </w:rPr>
-            </w:pPr>
-            <w:r>
-              <w:rPr>
-                <w:rFonts w:ascii="Arial" w:hAnsi="Arial" w:cs="Arial"/>
-                <w:bCs/>
-              </w:rPr>
-              <w:t xml:space="preserve"> </w:t>
-            </w:r>
-          </w:p>
-          <w:p>
-            <w:pPr>
-              <w:spacing w:after="0" w:line="240" w:lineRule="auto"/>
-              <w:rPr>
-                <w:rFonts w:ascii="Arial" w:hAnsi="Arial" w:cs="Arial"/>
-              </w:rPr>
-            </w:pPr>
-            <w:proofErr w:type="gramStart"/>
-            <w:r>
-              <w:rPr>
-                <w:rFonts w:ascii="Arial" w:hAnsi="Arial" w:cs="Arial"/>
-              </w:rPr>
-              <w:t xml:space="preserve">Didactic Questioning</w:t>
-            </w:r>
-          </w:p>
-          <w:p>
-            <w:pPr>
-              <w:spacing w:after="0" w:line="240" w:lineRule="auto"/>
-              <w:rPr>
-                <w:rFonts w:ascii="Arial" w:hAnsi="Arial" w:cs="Arial"/>
-                <w:bCs/>
-              </w:rPr>
-            </w:pPr>
-            <w:r>
-              <w:rPr>
-                <w:rFonts w:ascii="Arial" w:hAnsi="Arial" w:cs="Arial"/>
-                <w:bCs/>
-              </w:rPr>
-              <w:t xml:space="preserve"> </w:t>
-            </w:r>
-          </w:p>
-          <w:p>
-            <w:pPr>
-              <w:spacing w:after="0" w:line="240" w:lineRule="auto"/>
-              <w:rPr>
-                <w:rFonts w:ascii="Arial" w:hAnsi="Arial" w:cs="Arial"/>
-              </w:rPr>
-            </w:pPr>
-            <w:proofErr w:type="gramStart"/>
-            <w:r>
-              <w:rPr>
-                <w:rFonts w:ascii="Arial" w:hAnsi="Arial" w:cs="Arial"/>
-              </w:rPr>
-              <w:t xml:space="preserve">Demonstration</w:t>
-            </w:r>
-          </w:p>
-          <w:p>
-            <w:pPr>
-              <w:spacing w:after="0" w:line="240" w:lineRule="auto"/>
-              <w:rPr>
-                <w:rFonts w:ascii="Arial" w:hAnsi="Arial" w:cs="Arial"/>
-                <w:bCs/>
-              </w:rPr>
-            </w:pPr>
-            <w:r>
-              <w:rPr>
-                <w:rFonts w:ascii="Arial" w:hAnsi="Arial" w:cs="Arial"/>
-                <w:bCs/>
-              </w:rPr>
-              <w:t xml:space="preserve"> </w:t>
-            </w:r>
-          </w:p>
-          <w:p>
-            <w:pPr>
-              <w:spacing w:after="0" w:line="240" w:lineRule="auto"/>
-              <w:rPr>
-                <w:rFonts w:ascii="Arial" w:hAnsi="Arial" w:cs="Arial"/>
-              </w:rPr>
-            </w:pPr>
-            <w:proofErr w:type="gramStart"/>
-            <w:r>
-              <w:rPr>
-                <w:rFonts w:ascii="Arial" w:hAnsi="Arial" w:cs="Arial"/>
-              </w:rPr>
-              <w:t xml:space="preserve">Practical</w:t>
-            </w:r>
-          </w:p>
-          <w:p>
-            <w:pPr>
-              <w:spacing w:after="0" w:line="240" w:lineRule="auto"/>
-              <w:rPr>
-                <w:rFonts w:ascii="Arial" w:hAnsi="Arial" w:cs="Arial"/>
-                <w:bCs/>
-              </w:rPr>
-            </w:pPr>
-            <w:r>
-              <w:rPr>
-                <w:rFonts w:ascii="Arial" w:hAnsi="Arial" w:cs="Arial"/>
-                <w:bCs/>
-              </w:rPr>
-              <w:t xml:space="preserve"> </w:t>
-            </w:r>
-          </w:p>
-        </w:tc>
-        <w:tc>
-          <w:tcPr>
-            <w:tcW w:w="964" w:type="dxa"/>
-            <w:tcBorders>
-              <w:top w:val="single" w:sz="4" w:space="0" w:color="000000"/>
-              <w:left w:val="single" w:sz="4" w:space="0" w:color="000000"/>
-              <w:bottom w:val="single" w:sz="4" w:space="0" w:color="000000"/>
-              <w:right w:val="single" w:sz="4" w:space="0" w:color="000000"/>
-            </w:tcBorders>
-            <w:shd w:val="clear" w:color="auto" w:fill="FFFFFF" w:themeFill="background1"/>
-            <w:tcMar>
-              <w:top w:w="0" w:type="dxa"/>
-              <w:left w:w="108" w:type="dxa"/>
-              <w:bottom w:w="0" w:type="dxa"/>
-              <w:right w:w="108" w:type="dxa"/>
-            </w:tcMar>
-          </w:tcPr>
-          <w:p>
-            <w:pPr>
-              <w:spacing w:after="0" w:line="240" w:lineRule="auto"/>
-              <w:jc w:val="center"/>
-              <w:rPr>
-                <w:rFonts w:ascii="Arial" w:hAnsi="Arial" w:cs="Arial"/>
-              </w:rPr>
-            </w:pPr>
-            <w:r>
-              <w:rPr>
-                <w:rFonts w:ascii="Arial" w:hAnsi="Arial" w:cs="Arial"/>
-              </w:rPr>
-              <w:t>#</w:t>
-            </w:r>
-            <w:proofErr w:type="gramStart"/>
-            <w:r>
-              <w:rPr>
-                <w:rFonts w:ascii="Arial" w:hAnsi="Arial" w:cs="Arial"/>
-              </w:rPr>
-              <w:t>CR[</w:t>
-            </w:r>
-            <w:proofErr w:type="gramEnd"/>
-            <w:r>
-              <w:rPr>
-                <w:rFonts w:ascii="Arial" w:hAnsi="Arial" w:cs="Arial"/>
-              </w:rPr>
-              <w:t>4]</w:t>
-            </w:r>
-          </w:p>
-        </w:tc>
-        <w:tc>
-          <w:tcPr>
-            <w:tcW w:w="1276" w:type="dxa"/>
-            <w:tcBorders>
-              <w:top w:val="single" w:sz="4" w:space="0" w:color="000000"/>
-              <w:left w:val="single" w:sz="4" w:space="0" w:color="000000"/>
-              <w:bottom w:val="single" w:sz="4" w:space="0" w:color="000000"/>
-              <w:right w:val="single" w:sz="4" w:space="0" w:color="000000"/>
-            </w:tcBorders>
-            <w:shd w:val="clear" w:color="auto" w:fill="FFFFFF" w:themeFill="background1"/>
-            <w:tcMar>
-              <w:top w:w="0" w:type="dxa"/>
-              <w:left w:w="108" w:type="dxa"/>
-              <w:bottom w:w="0" w:type="dxa"/>
-              <w:right w:w="108" w:type="dxa"/>
-            </w:tcMar>
-          </w:tcPr>
-          <w:p>
-            <w:pPr>
-              <w:spacing w:after="0" w:line="240" w:lineRule="auto"/>
-              <w:jc w:val="center"/>
-              <w:rPr>
-                <w:rFonts w:ascii="Arial" w:hAnsi="Arial" w:cs="Arial"/>
-              </w:rPr>
-            </w:pPr>
-            <w:r>
-              <w:rPr>
-                <w:rFonts w:ascii="Arial" w:hAnsi="Arial" w:cs="Arial"/>
-              </w:rPr>
-              <w:t>NA</w:t>
-            </w:r>
-          </w:p>
-        </w:tc>
-        <w:tc>
-          <w:tcPr>
-            <w:tcW w:w="1223" w:type="dxa"/>
-            <w:tcBorders>
-              <w:top w:val="single" w:sz="4" w:space="0" w:color="000000"/>
-              <w:left w:val="single" w:sz="4" w:space="0" w:color="000000"/>
-              <w:bottom w:val="single" w:sz="4" w:space="0" w:color="000000"/>
-              <w:right w:val="single" w:sz="4" w:space="0" w:color="000000"/>
-            </w:tcBorders>
-            <w:shd w:val="clear" w:color="auto" w:fill="FFFFFF" w:themeFill="background1"/>
-          </w:tcPr>
-          <w:p>
-            <w:pPr>
-              <w:spacing w:after="0" w:line="240" w:lineRule="auto"/>
-              <w:jc w:val="center"/>
-              <w:rPr>
-                <w:rFonts w:ascii="Arial" w:hAnsi="Arial" w:cs="Arial"/>
-              </w:rPr>
-            </w:pPr>
-            <w:r>
-              <w:rPr>
-                <w:rFonts w:ascii="Arial" w:hAnsi="Arial" w:cs="Arial"/>
-              </w:rPr>
-              <w:t>NA</w:t>
-            </w:r>
-          </w:p>
-        </w:tc>
-        <w:tc>
-          <w:tcPr>
-            <w:tcW w:w="851" w:type="dxa"/>
-            <w:tcBorders>
-              <w:top w:val="single" w:sz="4" w:space="0" w:color="000000"/>
-              <w:left w:val="single" w:sz="4" w:space="0" w:color="000000"/>
-              <w:bottom w:val="single" w:sz="4" w:space="0" w:color="000000"/>
-              <w:right w:val="single" w:sz="4" w:space="0" w:color="000000"/>
-            </w:tcBorders>
-            <w:shd w:val="clear" w:color="auto" w:fill="FFFFFF" w:themeFill="background1"/>
-            <w:tcMar>
-              <w:top w:w="0" w:type="dxa"/>
-              <w:left w:w="108" w:type="dxa"/>
-              <w:bottom w:w="0" w:type="dxa"/>
-              <w:right w:w="108" w:type="dxa"/>
-            </w:tcMar>
-          </w:tcPr>
-          <w:p>
-            <w:pPr>
-              <w:spacing w:after="0" w:line="240" w:lineRule="auto"/>
-              <w:jc w:val="center"/>
-              <w:rPr>
-                <w:rFonts w:ascii="Arial" w:hAnsi="Arial" w:cs="Arial"/>
-              </w:rPr>
-            </w:pPr>
-            <w:r>
-              <w:rPr>
-                <w:rFonts w:ascii="Arial" w:hAnsi="Arial" w:cs="Arial"/>
-              </w:rPr>
-              <w:t>#</w:t>
-            </w:r>
-            <w:proofErr w:type="gramStart"/>
-            <w:r>
-              <w:rPr>
-                <w:rFonts w:ascii="Arial" w:hAnsi="Arial" w:cs="Arial"/>
-              </w:rPr>
-              <w:t>PP[</w:t>
-            </w:r>
-            <w:proofErr w:type="gramEnd"/>
-            <w:r>
-              <w:rPr>
-                <w:rFonts w:ascii="Arial" w:hAnsi="Arial" w:cs="Arial"/>
-              </w:rPr>
-              <w:t>4]</w:t>
             </w:r>
           </w:p>
         </w:tc>
@@ -12362,11 +8945,7 @@
                 <w:rFonts w:ascii="Arial" w:hAnsi="Arial" w:cs="Arial"/>
                 <w:i/>
               </w:rPr>
-              <w:t xml:space="preserve">WA-SAQ – 1 hr</w:t>
-              <w:br/>
-              <w:t xml:space="preserve">PP – 1 hr</w:t>
-              <w:br/>
-              <w:t xml:space="preserve">Total – 2 hr</w:t>
+              <w:t xml:space="preserve">Total – 0 hr</w:t>
             </w:r>
           </w:p>
         </w:tc>
@@ -12431,7 +9010,7 @@
                 <w:rFonts w:ascii="Arial" w:hAnsi="Arial" w:cs="Arial"/>
                 <w:i/>
               </w:rPr>
-              <w:t xml:space="preserve">7</w:t>
+              <w:t xml:space="preserve">3</w:t>
             </w:r>
             <w:r>
               <w:rPr>
@@ -13565,190 +10144,6 @@
           </w:p>
         </w:tc>
       </w:tr>
-      <w:tr>
-        <w:tc>
-          <w:tcPr>
-            <w:tcW w:w="2405" w:type="dxa"/>
-            <w:shd w:val="clear" w:color="auto" w:fill="auto"/>
-          </w:tcPr>
-          <w:p>
-            <w:pPr>
-              <w:rPr>
-                <w:rFonts w:ascii="Arial" w:eastAsia="Times New Roman" w:hAnsi="Arial" w:cs="Arial"/>
-              </w:rPr>
-            </w:pPr>
-            <w:r>
-              <w:rPr>
-                <w:rFonts w:ascii="Arial" w:eastAsia="Times New Roman" w:hAnsi="Arial" w:cs="Arial"/>
-              </w:rPr>
-              <w:lastRenderedPageBreak/>
-              <w:t xml:space="preserve">Practical</w:t>
-            </w:r>
-          </w:p>
-        </w:tc>
-        <w:tc>
-          <w:tcPr>
-            <w:tcW w:w="1985" w:type="dxa"/>
-          </w:tcPr>
-          <w:p>
-            <w:pPr>
-              <w:rPr>
-                <w:rFonts w:ascii="Arial" w:hAnsi="Arial" w:cs="Arial"/>
-              </w:rPr>
-            </w:pPr>
-            <w:r>
-              <w:rPr>
-                <w:rFonts w:ascii="Arial" w:hAnsi="Arial" w:cs="Arial"/>
-              </w:rPr>
-              <w:t>1:3 (Min)</w:t>
-            </w:r>
-          </w:p>
-          <w:p>
-            <w:pPr>
-              <w:rPr>
-                <w:rFonts w:ascii="Arial" w:hAnsi="Arial" w:cs="Arial"/>
-              </w:rPr>
-            </w:pPr>
-            <w:r>
-              <w:rPr>
-                <w:rFonts w:ascii="Arial" w:hAnsi="Arial" w:cs="Arial"/>
-              </w:rPr>
-              <w:t>1:20 (Max)</w:t>
-            </w:r>
-          </w:p>
-        </w:tc>
-        <w:tc>
-          <w:tcPr>
-            <w:tcW w:w="10068" w:type="dxa"/>
-            <w:shd w:val="clear" w:color="auto" w:fill="auto"/>
-          </w:tcPr>
-          <w:p>
-            <w:pPr>
-              <w:suppressAutoHyphens w:val="0"/>
-              <w:rPr>
-                <w:rFonts w:ascii="Arial" w:eastAsia="Times New Roman" w:hAnsi="Arial" w:cs="Arial"/>
-                <w:lang w:val="en-SG"/>
-              </w:rPr>
-            </w:pPr>
-            <w:r>
-              <w:rPr>
-                <w:rFonts w:ascii="Arial" w:eastAsia="Times New Roman" w:hAnsi="Arial" w:cs="Arial"/>
-                <w:lang w:val="en-SG"/>
-              </w:rPr>
-              <w:t>Practical is an instructional method that allows learners to apply what they have learned in a real-world context, which can help reinforce their understanding of the material.</w:t>
-            </w:r>
-          </w:p>
-          <w:p>
-            <w:pPr>
-              <w:suppressAutoHyphens w:val="0"/>
-              <w:rPr>
-                <w:rFonts w:ascii="Arial" w:eastAsia="Times New Roman" w:hAnsi="Arial" w:cs="Arial"/>
-                <w:lang w:val="en-SG"/>
-              </w:rPr>
-            </w:pPr>
-          </w:p>
-          <w:p>
-            <w:pPr>
-              <w:suppressAutoHyphens w:val="0"/>
-              <w:rPr>
-                <w:rFonts w:ascii="Arial" w:eastAsia="Times New Roman" w:hAnsi="Arial" w:cs="Arial"/>
-                <w:lang w:val="en-SG"/>
-              </w:rPr>
-            </w:pPr>
-            <w:r>
-              <w:rPr>
-                <w:rFonts w:ascii="Arial" w:eastAsia="Times New Roman" w:hAnsi="Arial" w:cs="Arial"/>
-                <w:lang w:val="en-SG"/>
-              </w:rPr>
-              <w:t>The use of the practice in teaching has several benefits, including:</w:t>
-            </w:r>
-          </w:p>
-          <w:p>
-            <w:pPr>
-              <w:suppressAutoHyphens w:val="0"/>
-              <w:rPr>
-                <w:rFonts w:ascii="Arial" w:eastAsia="Times New Roman" w:hAnsi="Arial" w:cs="Arial"/>
-                <w:lang w:val="en-SG"/>
-              </w:rPr>
-            </w:pPr>
-          </w:p>
-          <w:p>
-            <w:pPr>
-              <w:numPr>
-                <w:ilvl w:val="0"/>
-                <w:numId w:val="48"/>
-              </w:numPr>
-              <w:suppressAutoHyphens w:val="0"/>
-              <w:rPr>
-                <w:rFonts w:ascii="Arial" w:eastAsia="Times New Roman" w:hAnsi="Arial" w:cs="Arial"/>
-                <w:lang w:val="en-SG"/>
-              </w:rPr>
-            </w:pPr>
-            <w:r>
-              <w:rPr>
-                <w:rFonts w:ascii="Arial" w:eastAsia="Times New Roman" w:hAnsi="Arial" w:cs="Arial"/>
-                <w:lang w:val="en-SG"/>
-              </w:rPr>
-              <w:t>It can help to reinforce learning by providing learners with feedback on their performance and identifying areas where they need to improve.</w:t>
-            </w:r>
-          </w:p>
-          <w:p>
-            <w:pPr>
-              <w:numPr>
-                <w:ilvl w:val="0"/>
-                <w:numId w:val="48"/>
-              </w:numPr>
-              <w:suppressAutoHyphens w:val="0"/>
-              <w:rPr>
-                <w:rFonts w:ascii="Arial" w:eastAsia="Times New Roman" w:hAnsi="Arial" w:cs="Arial"/>
-                <w:lang w:val="en-SG"/>
-              </w:rPr>
-            </w:pPr>
-            <w:r>
-              <w:rPr>
-                <w:rFonts w:ascii="Arial" w:eastAsia="Times New Roman" w:hAnsi="Arial" w:cs="Arial"/>
-                <w:lang w:val="en-SG"/>
-              </w:rPr>
-              <w:t>It helps learners develop their skills and knowledge by providing opportunities to apply what they have learned in a real-world context.</w:t>
-            </w:r>
-          </w:p>
-          <w:p>
-            <w:pPr>
-              <w:numPr>
-                <w:ilvl w:val="0"/>
-                <w:numId w:val="48"/>
-              </w:numPr>
-              <w:suppressAutoHyphens w:val="0"/>
-              <w:rPr>
-                <w:rFonts w:ascii="Arial" w:eastAsia="Times New Roman" w:hAnsi="Arial" w:cs="Arial"/>
-                <w:lang w:val="en-SG"/>
-              </w:rPr>
-            </w:pPr>
-            <w:r>
-              <w:rPr>
-                <w:rFonts w:ascii="Arial" w:eastAsia="Times New Roman" w:hAnsi="Arial" w:cs="Arial"/>
-                <w:lang w:val="en-SG"/>
-              </w:rPr>
-              <w:t>It can help build learners’ confidence by allowing them to practice and refine their skills.</w:t>
-            </w:r>
-          </w:p>
-          <w:p>
-            <w:pPr>
-              <w:suppressAutoHyphens w:val="0"/>
-              <w:rPr>
-                <w:rFonts w:ascii="Arial" w:eastAsia="Times New Roman" w:hAnsi="Arial" w:cs="Arial"/>
-              </w:rPr>
-            </w:pPr>
-            <w:r>
-              <w:rPr>
-                <w:rFonts w:ascii="Arial" w:eastAsia="Times New Roman" w:hAnsi="Arial" w:cs="Arial"/>
-                <w:lang w:val="en-SG"/>
-              </w:rPr>
-              <w:t>It can help to prepare learners for future challenges by providing them with the skills and knowledge they need to succeed.</w:t>
-            </w:r>
-          </w:p>
-        </w:tc>
-      </w:tr>
     </w:tbl>
     <w:p>
       <w:pPr>
@@ -14432,7 +10827,7 @@
                 <w:rFonts w:ascii="Arial" w:hAnsi="Arial" w:cs="Arial"/>
                 <w:bCs/>
               </w:rPr>
-              <w:t xml:space="preserve">The Practical Performance (PP) assessment focuses on providing authentic 'Show Me Application' evidence of candidates' ability to apply Git and GitHub skills in realistic software development tasks. Candidates will complete a series of practical tasks that demonstrate their ability to use Git and GitHub for version control, collaboration, and deployment.</w:t>
+              <w:t xml:space="preserve">The Practical Performance (PP) assessment focuses on providing authentic "Show Me Application" evidence of candidates' ability to apply GitHub Copilot to enhance programming workflows and streamline coding processes. Candidates will complete practical tasks demonstrating the use of GitHub Copilot in identifying workflow gaps and proposing AI-assisted solutions.</w:t>
             </w:r>
           </w:p>
           <w:p>
@@ -14467,7 +10862,7 @@
                 <w:rFonts w:ascii="Arial" w:hAnsi="Arial" w:cs="Arial"/>
                 <w:bCs/>
               </w:rPr>
-              <w:t xml:space="preserve">For LO1: Candidates will analyze a project's GitHub components and create a release schedule, demonstrating their ability to coordinate with collaborators.</w:t>
+              <w:t xml:space="preserve">For LO1: Candidates will demonstrate the use of GitHub Copilot to identify inefficiencies in a given code and suggest improvements.</w:t>
             </w:r>
           </w:p>
           <w:p>
@@ -14487,7 +10882,22 @@
                 <w:rFonts w:ascii="Arial" w:hAnsi="Arial" w:cs="Arial"/>
                 <w:bCs/>
               </w:rPr>
-              <w:t xml:space="preserve">For LO2: Candidates will select and use appropriate Git scripts to integrate and deploy a software product, showcasing their understanding of scripting and deployment processes.</w:t>
+              <w:t xml:space="preserve">For LO2: Candidates will use GitHub Copilot to generate code snippets, debug code, and automate repetitive coding tasks, showcasing streamlined coding processes.</w:t>
+            </w:r>
+          </w:p>
+          <w:p>
+            <w:pPr>
+              <w:rPr>
+                <w:rFonts w:ascii="Arial" w:hAnsi="Arial" w:cs="Arial"/>
+                <w:bCs/>
+              </w:rPr>
+            </w:pPr>
+            <w:r>
+              <w:rPr>
+                <w:rFonts w:ascii="Arial" w:hAnsi="Arial" w:cs="Arial"/>
+                <w:bCs/>
+              </w:rPr>
+              <w:t xml:space="preserve">Manner of Submission:</w:t>
             </w:r>
           </w:p>
           <w:p>
@@ -14507,7 +10917,7 @@
                 <w:rFonts w:ascii="Arial" w:hAnsi="Arial" w:cs="Arial"/>
                 <w:bCs/>
               </w:rPr>
-              <w:t xml:space="preserve">For LO3: Candidates will configure a software product and deploy a release using Git configuration tests, verifying configuration accuracy.</w:t>
+              <w:t xml:space="preserve">Candidates will submit code samples, screenshots, and a brief report detailing how GitHub Copilot was used to enhance efficiency and streamline processes.</w:t>
             </w:r>
           </w:p>
           <w:p>
@@ -14527,7 +10937,22 @@
                 <w:rFonts w:ascii="Arial" w:hAnsi="Arial" w:cs="Arial"/>
                 <w:bCs/>
               </w:rPr>
-              <w:t xml:space="preserve">For LO4: Candidates will diagnose issues identified during GitHub configuration testing by interpreting the test results, showing problem-solving skills.</w:t>
+              <w:t xml:space="preserve">This includes documenting specific features of GitHub Copilot used and their impact on the programming workflow.</w:t>
+            </w:r>
+          </w:p>
+          <w:p>
+            <w:pPr>
+              <w:rPr>
+                <w:rFonts w:ascii="Arial" w:hAnsi="Arial" w:cs="Arial"/>
+                <w:bCs/>
+              </w:rPr>
+            </w:pPr>
+            <w:r>
+              <w:rPr>
+                <w:rFonts w:ascii="Arial" w:hAnsi="Arial" w:cs="Arial"/>
+                <w:bCs/>
+              </w:rPr>
+              <w:t xml:space="preserve">Marking Process:</w:t>
             </w:r>
           </w:p>
           <w:p>
@@ -14547,7 +10972,7 @@
                 <w:rFonts w:ascii="Arial" w:hAnsi="Arial" w:cs="Arial"/>
                 <w:bCs/>
               </w:rPr>
-              <w:t xml:space="preserve">For LO5: Candidates will identify potential improvements to the software configuration, deployment processes, and code elements based on their analysis.</w:t>
+              <w:t xml:space="preserve">Effective use of Copilot.</w:t>
             </w:r>
           </w:p>
           <w:p>
@@ -14567,22 +10992,7 @@
                 <w:rFonts w:ascii="Arial" w:hAnsi="Arial" w:cs="Arial"/>
                 <w:bCs/>
               </w:rPr>
-              <w:t xml:space="preserve">For LO6: Candidates will implement modifications to software products and processes for improved functionality, demonstrating their practical coding and process improvement skills.</w:t>
-            </w:r>
-          </w:p>
-          <w:p>
-            <w:pPr>
-              <w:rPr>
-                <w:rFonts w:ascii="Arial" w:hAnsi="Arial" w:cs="Arial"/>
-                <w:bCs/>
-              </w:rPr>
-            </w:pPr>
-            <w:r>
-              <w:rPr>
-                <w:rFonts w:ascii="Arial" w:hAnsi="Arial" w:cs="Arial"/>
-                <w:bCs/>
-              </w:rPr>
-              <w:t xml:space="preserve">Manner of Submission:</w:t>
+              <w:t xml:space="preserve">Quality of code output.</w:t>
             </w:r>
           </w:p>
           <w:p>
@@ -14602,7 +11012,22 @@
                 <w:rFonts w:ascii="Arial" w:hAnsi="Arial" w:cs="Arial"/>
                 <w:bCs/>
               </w:rPr>
-              <w:t xml:space="preserve">Candidates will submit their Git repositories, configuration files, test results, and a report detailing their actions and findings.</w:t>
+              <w:t xml:space="preserve">Process Streamlining Impact.</w:t>
+            </w:r>
+          </w:p>
+          <w:p>
+            <w:pPr>
+              <w:rPr>
+                <w:rFonts w:ascii="Arial" w:hAnsi="Arial" w:cs="Arial"/>
+                <w:bCs/>
+              </w:rPr>
+            </w:pPr>
+            <w:r>
+              <w:rPr>
+                <w:rFonts w:ascii="Arial" w:hAnsi="Arial" w:cs="Arial"/>
+                <w:bCs/>
+              </w:rPr>
+              <w:t xml:space="preserve">Retention Period:</w:t>
             </w:r>
           </w:p>
           <w:p>
@@ -14622,117 +11047,7 @@
                 <w:rFonts w:ascii="Arial" w:hAnsi="Arial" w:cs="Arial"/>
                 <w:bCs/>
               </w:rPr>
-              <w:t xml:space="preserve">This includes commit histories, pull requests, configuration test outputs, and documentation of implemented modifications.</w:t>
-            </w:r>
-          </w:p>
-          <w:p>
-            <w:pPr>
-              <w:rPr>
-                <w:rFonts w:ascii="Arial" w:hAnsi="Arial" w:cs="Arial"/>
-                <w:bCs/>
-              </w:rPr>
-            </w:pPr>
-            <w:r>
-              <w:rPr>
-                <w:rFonts w:ascii="Arial" w:hAnsi="Arial" w:cs="Arial"/>
-                <w:bCs/>
-              </w:rPr>
-              <w:t xml:space="preserve">Marking Process:</w:t>
-            </w:r>
-          </w:p>
-          <w:p>
-            <w:pPr>
-              <w:pStyle w:val="ListParagraph"/>
-              <w:numPr>
-                <w:ilvl w:val="0"/>
-                <w:numId w:val="44"/>
-              </w:numPr>
-              <w:rPr>
-                <w:rFonts w:ascii="Arial" w:hAnsi="Arial" w:cs="Arial"/>
-                <w:bCs/>
-              </w:rPr>
-            </w:pPr>
-            <w:r>
-              <w:rPr>
-                <w:rFonts w:ascii="Arial" w:hAnsi="Arial" w:cs="Arial"/>
-                <w:bCs/>
-              </w:rPr>
-              <w:t xml:space="preserve">Functionality and correctness.</w:t>
-            </w:r>
-          </w:p>
-          <w:p>
-            <w:pPr>
-              <w:pStyle w:val="ListParagraph"/>
-              <w:numPr>
-                <w:ilvl w:val="0"/>
-                <w:numId w:val="44"/>
-              </w:numPr>
-              <w:rPr>
-                <w:rFonts w:ascii="Arial" w:hAnsi="Arial" w:cs="Arial"/>
-                <w:bCs/>
-              </w:rPr>
-            </w:pPr>
-            <w:r>
-              <w:rPr>
-                <w:rFonts w:ascii="Arial" w:hAnsi="Arial" w:cs="Arial"/>
-                <w:bCs/>
-              </w:rPr>
-              <w:t xml:space="preserve">Code quality and efficiency.</w:t>
-            </w:r>
-          </w:p>
-          <w:p>
-            <w:pPr>
-              <w:pStyle w:val="ListParagraph"/>
-              <w:numPr>
-                <w:ilvl w:val="0"/>
-                <w:numId w:val="44"/>
-              </w:numPr>
-              <w:rPr>
-                <w:rFonts w:ascii="Arial" w:hAnsi="Arial" w:cs="Arial"/>
-                <w:bCs/>
-              </w:rPr>
-            </w:pPr>
-            <w:r>
-              <w:rPr>
-                <w:rFonts w:ascii="Arial" w:hAnsi="Arial" w:cs="Arial"/>
-                <w:bCs/>
-              </w:rPr>
-              <w:t xml:space="preserve">Collaboration and communication.</w:t>
-            </w:r>
-          </w:p>
-          <w:p>
-            <w:pPr>
-              <w:rPr>
-                <w:rFonts w:ascii="Arial" w:hAnsi="Arial" w:cs="Arial"/>
-                <w:bCs/>
-              </w:rPr>
-            </w:pPr>
-            <w:r>
-              <w:rPr>
-                <w:rFonts w:ascii="Arial" w:hAnsi="Arial" w:cs="Arial"/>
-                <w:bCs/>
-              </w:rPr>
-              <w:t xml:space="preserve">Retention Period:</w:t>
-            </w:r>
-          </w:p>
-          <w:p>
-            <w:pPr>
-              <w:pStyle w:val="ListParagraph"/>
-              <w:numPr>
-                <w:ilvl w:val="0"/>
-                <w:numId w:val="44"/>
-              </w:numPr>
-              <w:rPr>
-                <w:rFonts w:ascii="Arial" w:hAnsi="Arial" w:cs="Arial"/>
-                <w:bCs/>
-              </w:rPr>
-            </w:pPr>
-            <w:r>
-              <w:rPr>
-                <w:rFonts w:ascii="Arial" w:hAnsi="Arial" w:cs="Arial"/>
-                <w:bCs/>
-              </w:rPr>
-              <w:t xml:space="preserve">All submitted evidence, including Git repositories, configuration files, test results, reports, and assessment records, will be retained for 3 years to ensure compliance with institutional policies and for auditing purposes.</w:t>
+              <w:t xml:space="preserve">All submitted evidence, including code samples, screenshots, reports, and assessment records, will be retained for 3 years to ensure compliance with institutional policies and for auditing purposes.</w:t>
             </w:r>
           </w:p>
         </w:tc>

</xml_diff>

<commit_message>
json and format templates
</commit_message>
<xml_diff>
--- a/CourseProposal/output_docs/CP_output.docx
+++ b/CourseProposal/output_docs/CP_output.docx
@@ -2574,7 +2574,7 @@
                 <w:rFonts w:ascii="Arial" w:hAnsi="Arial" w:cs="Arial"/>
                 <w:color w:val="333333"/>
               </w:rPr>
-              <w:t xml:space="preserve">QE Safety Consultancy Pte Ltd</w:t>
+              <w:t xml:space="preserve">Tertiary Infotech Pte. Ltd.</w:t>
             </w:r>
           </w:p>
         </w:tc>
@@ -2645,7 +2645,7 @@
                 <w:rFonts w:ascii="Arial" w:hAnsi="Arial" w:cs="Arial"/>
                 <w:bCs/>
               </w:rPr>
-              <w:t xml:space="preserve">PWM-Security: Security Risk Analysis (Assess and Address Security Risks)</w:t>
+              <w:t xml:space="preserve">Storytelling and Storyboarding with Generative AI</w:t>
             </w:r>
           </w:p>
         </w:tc>
@@ -2769,7 +2769,7 @@
                 <w:rFonts w:ascii="Arial" w:hAnsi="Arial" w:cs="Arial"/>
                 <w:bCs/>
               </w:rPr>
-              <w:t xml:space="preserve">Security Risk Analysis Assess and Address Security Risks</w:t>
+              <w:t xml:space="preserve">AI Content Generation for Script Development</w:t>
             </w:r>
           </w:p>
         </w:tc>
@@ -2791,7 +2791,7 @@
                 <w:rFonts w:ascii="Arial" w:hAnsi="Arial" w:cs="Arial"/>
                 <w:bCs/>
               </w:rPr>
-              <w:t xml:space="preserve">SEC-SRM-3002-1.1</w:t>
+              <w:t xml:space="preserve">MED-MED-3004-1.1</w:t>
             </w:r>
           </w:p>
         </w:tc>
@@ -3053,7 +3053,7 @@
                 <w:rFonts w:ascii="Arial" w:hAnsi="Arial" w:cs="Arial"/>
                 <w:color w:val="000000"/>
               </w:rPr>
-              <w:t xml:space="preserve">22</w:t>
+              <w:t xml:space="preserve">14</w:t>
             </w:r>
             <w:r>
               <w:rPr>
@@ -3366,7 +3366,7 @@
                 <w:rFonts w:ascii="Arial" w:hAnsi="Arial" w:cs="Arial"/>
                 <w:color w:val="000000"/>
               </w:rPr>
-              <w:t xml:space="preserve">N.A.</w:t>
+              <w:t xml:space="preserve">2 hrs</w:t>
             </w:r>
           </w:p>
         </w:tc>
@@ -4247,7 +4247,7 @@
                 <w:rFonts w:ascii="Arial" w:hAnsi="Arial" w:cs="Arial"/>
                 <w:color w:val="000000"/>
               </w:rPr>
-              <w:t xml:space="preserve">24</w:t>
+              <w:t xml:space="preserve">16</w:t>
             </w:r>
             <w:r>
               <w:rPr>
@@ -4820,39 +4820,15 @@
               <w:br/>
               <w:t xml:space="preserve"/>
               <w:br/>
-              <w:t xml:space="preserve">The industry faces significant challenges in maintaining robust security risk analysis practices due to evolving threat landscapes and increasing sophistication of security breaches. One major performance gap stems from the difficulty in adapting traditional security measures to modern, dynamic environments. Many security professionals struggle to identify and assess risks associated with emerging technologies and cyber-physical systems, leading to vulnerabilities in critical infrastructure and sensitive data. Furthermore, there's often a disconnect between theoretical risk assessments and practical implementation, where security protocols are either inadequately enforced or fail to address the specific needs and contexts of different operational settings. This is compounded by a shortage of skilled personnel capable of conducting comprehensive risk analyses and translating them into actionable security plans. The reliance on outdated methodologies and a lack of continuous professional development also contribute to the stagnation of risk analysis capabilities within organizations. The absence of effective communication and collaboration between security teams and other departments results in fragmented security efforts, where risks are not holistically addressed across the entire organization. The increasing regulatory requirements and compliance standards further exacerbate these challenges, as organizations struggle to keep pace with the evolving legal landscape and implement adequate measures to ensure compliance. Ultimately, these gaps result in increased vulnerability to security incidents, financial losses, and reputational damage.</w:t>
+              <w:t xml:space="preserve">The industry is currently facing significant challenges and performance gaps, particularly in integrating advanced technologies like generative AI into traditional storytelling and storyboarding processes. One of the primary challenges is the rapid pace of technological advancement, which has outstripped the ability of many professionals to keep up with new tools and methodologies. This has created a gap in skills, where many practitioners are not fully equipped to leverage generative AI to its fullest potential. Additionally, there is a growing concern about the ethical implications of using AI in creative processes, including issues related to bias, copyright infringement, and plagiarism. These ethical concerns are compounded by a lack of comprehensive understanding and training on how to address them effectively. Furthermore, the industry is experiencing a shift in consumer expectations, with audiences increasingly demanding more personalized and engaging content, which requires a deep understanding of both storytelling principles and the technical capabilities of AI. This gap between consumer expectations and current industry capabilities highlights the need for targeted training to bridge these divides and enhance the overall quality and effectiveness of media content produced using AI technologies.</w:t>
               <w:br/>
               <w:t xml:space="preserve"/>
               <w:br/>
-              <w:t xml:space="preserve">Another critical challenge is the human element in security breaches. Employees, whether through negligence or lack of awareness, often become the weakest link in an organization's security chain. Social engineering attacks, phishing scams, and insider threats exploit human vulnerabilities, bypassing even the most sophisticated technological defenses. Many organizations fail to provide adequate training to their employees on recognizing and responding to these threats, leading to a higher susceptibility to security breaches. Additionally, the rapid adoption of remote work arrangements has further complicated security efforts, as employees may use unsecured networks and devices, increasing the risk of data leaks and unauthorized access. The lack of clear policies and procedures for remote work, coupled with insufficient monitoring and enforcement, creates significant vulnerabilities. Moreover, the increasing complexity of IT systems and networks makes it difficult for security professionals to identify and address potential vulnerabilities. The proliferation of interconnected devices and cloud-based services expands the attack surface, providing more opportunities for malicious actors to exploit weaknesses. The lack of automation and integration in security tools hinders the ability to detect and respond to threats in a timely manner. As a result, organizations often struggle to maintain a proactive security posture and are forced to react to incidents after they have already occurred. The financial constraints faced by many organizations also limit their ability to invest in advanced security technologies and training programs, further exacerbating the challenges.</w:t>
+              <w:t xml:space="preserve">To address the identified challenges and performance gaps, there is a critical need for comprehensive training programs that focus on both the technical and creative aspects of using generative AI in storytelling and storyboarding. Training should cover the fundamentals of AI-generated content creation, including script ideation techniques, narrative structure, and character development, to ensure that professionals can create compelling and engaging stories. Additionally, there is a need for training on the ethical use of AI, including understanding and mitigating bias in AI outputs, adhering to copyright laws, and implementing best practices to minimize plagiarism risks. This training should also include practical, hands-on experience with AI tools to allow participants to experiment with and refine their skills in a controlled environment. Furthermore, training programs should emphasize the importance of iterative processes in content creation, teaching participants how to apply and adjust prompts to improve the quality of AI-generated outputs. By providing a balanced approach that combines technical proficiency with creative storytelling and ethical considerations, training programs can equip industry professionals with the skills necessary to meet the evolving demands of the sector and produce high-quality, innovative content.</w:t>
               <w:br/>
               <w:t xml:space="preserve"/>
               <w:br/>
-              <w:t xml:space="preserve">Finally, the integration of physical and cybersecurity domains presents a unique set of challenges. Traditionally, these domains have operated in silos, with separate teams and security protocols. However, modern threats often blur the lines between physical and cyber realms, requiring a more holistic and integrated approach to security. For example, a physical security breach could be used to gain access to an organization's network, or a cyberattack could disrupt physical security systems such as surveillance cameras and access control systems. Many organizations lack the expertise and resources to effectively integrate these two domains, leading to gaps in security coverage. The lack of coordination and communication between physical and cybersecurity teams hinders the ability to respond effectively to incidents that span both domains. Additionally, the increasing use of Internet of Things (IoT) devices in physical security systems introduces new vulnerabilities, as these devices are often poorly secured and can be easily compromised. The absence of standardized security protocols for IoT devices further complicates the integration of physical and cybersecurity domains. As a result, organizations must address these challenges by fostering collaboration between different teams, implementing integrated security solutions, and developing comprehensive security strategies that encompass both physical and cyber aspects.</w:t>
-              <w:br/>
-              <w:t xml:space="preserve"/>
-              <w:br/>
-              <w:t xml:space="preserve">To address the identified performance gaps, comprehensive training programs are essential to equip security professionals with the necessary skills and knowledge. Firstly, training should focus on enhancing the ability to identify and assess emerging threats, including those related to cyber-physical systems, IoT devices, and cloud-based services. This involves providing in-depth knowledge of current threat actors, their tactics, and the vulnerabilities they exploit. Hands-on exercises and simulations can help participants develop practical skills in threat identification and risk assessment. Secondly, training should emphasize the importance of translating risk assessments into actionable security plans. This includes teaching participants how to develop and implement security policies, procedures, and controls that are tailored to the specific needs and contexts of different operational settings. The training should also cover the principles of security architecture and design, enabling participants to create robust and resilient security systems. Furthermore, training programs must address the human element in security breaches. This involves providing employees with comprehensive training on recognizing and responding to social engineering attacks, phishing scams, and insider threats. The training should also cover the importance of data privacy and security best practices. Regular refresher courses and awareness campaigns can help reinforce these concepts and keep employees up-to-date on the latest threats.</w:t>
-              <w:br/>
-              <w:t xml:space="preserve"/>
-              <w:br/>
-              <w:t xml:space="preserve">In addition to technical skills, training should also focus on developing soft skills such as communication, collaboration, and critical thinking. Security professionals must be able to effectively communicate risk assessments and security plans to stakeholders across the organization, including senior management, IT staff, and end-users. They must also be able to collaborate effectively with different teams to ensure that security efforts are coordinated and aligned. Critical thinking skills are essential for analyzing complex security scenarios and making informed decisions. Furthermore, training should cover the latest regulatory requirements and compliance standards. This includes providing participants with a thorough understanding of relevant laws and regulations, as well as best practices for achieving compliance. The training should also cover the principles of security auditing and assessment, enabling participants to evaluate the effectiveness of security controls and identify areas for improvement. The training should be continuously updated to reflect the evolving regulatory landscape. Moreover, training programs should incorporate real-world case studies and simulations to provide participants with practical experience in dealing with security incidents. This includes simulating different types of attacks, such as ransomware, data breaches, and denial-of-service attacks, and providing participants with the opportunity to respond to these incidents in a controlled environment. The training should also cover the principles of incident response and recovery, enabling participants to develop effective incident response plans and procedures.</w:t>
-              <w:br/>
-              <w:t xml:space="preserve"/>
-              <w:br/>
-              <w:t xml:space="preserve">Finally, training should address the integration of physical and cybersecurity domains. This involves providing participants with a comprehensive understanding of the interdependencies between these two domains and the potential risks that arise from their integration. The training should also cover the principles of converged security management, enabling participants to develop and implement security strategies that encompass both physical and cyber aspects. Furthermore, training should focus on developing the skills necessary to integrate security tools and technologies across physical and cyber domains. This includes integrating video surveillance systems with intrusion detection systems, and integrating access control systems with identity management systems. The training should also cover the principles of security information and event management (SIEM), enabling participants to collect and analyze security data from different sources to detect and respond to threats. Continuous professional development is crucial to keep security professionals abreast of the latest threats and technologies. This includes providing opportunities for ongoing training, certifications, and participation in industry conferences and events. Organizations should also encourage security professionals to pursue advanced degrees and certifications in relevant fields such as cybersecurity, risk management, and information security.</w:t>
-              <w:br/>
-              <w:t xml:space="preserve"/>
-              <w:br/>
-              <w:t xml:space="preserve">Numerous job roles across various sectors would significantly benefit from enhanced capabilities in security risk analysis. Primarily, security managers and officers responsible for overseeing security operations and implementing security measures would gain substantial advantages. This training equips them with the tools and knowledge to conduct thorough site assessments, identify vulnerabilities, and develop effective risk mitigation strategies. Security consultants, who advise organizations on security best practices and risk management, would also find this training invaluable in enhancing their expertise and providing more comprehensive and informed recommendations to their clients. IT professionals, including system administrators, network engineers, and cybersecurity analysts, would benefit from a deeper understanding of security risk analysis to better protect their organizations' IT infrastructure and data. The training would enable them to identify potential threats and vulnerabilities in IT systems and networks and implement appropriate security controls.</w:t>
-              <w:br/>
-              <w:t xml:space="preserve"/>
-              <w:br/>
-              <w:t xml:space="preserve">Furthermore, facility managers and operations managers responsible for the physical security of buildings and facilities would gain valuable insights into identifying and addressing security deficiencies. They would learn how to conduct site assessments, evaluate security systems, and implement corrective measures to enhance physical security. Compliance officers and risk managers, who ensure that organizations comply with relevant security regulations and standards, would also benefit from this training. It would provide them with a comprehensive understanding of security risk analysis methodologies and enable them to develop and implement effective compliance programs. Additionally, human resources professionals, who play a critical role in employee training and awareness, would benefit from the training to better understand security risks and develop effective security awareness programs for employees. They would learn how to identify potential security threats related to human behavior and implement measures to mitigate these risks. Project managers involved in implementing new security systems or projects would also find the training beneficial. It would enable them to incorporate security risk analysis into project planning and ensure that security considerations are adequately addressed throughout the project lifecycle.</w:t>
-              <w:br/>
-              <w:t xml:space="preserve"/>
-              <w:br/>
-              <w:t xml:space="preserve">Lastly, law enforcement and emergency response personnel would benefit from understanding security risk analysis techniques, particularly in the context of identifying potential threats and vulnerabilities in public spaces and critical infrastructure. The ability to assess and address security risks is critical for maintaining public safety and preventing terrorist attacks. Executive management and board members also benefit indirectly. While they may not perform the detailed analysis themselves, understanding the principles of security risk analysis allows them to make informed decisions about security investments and resource allocation, ensuring that security is prioritized at the highest levels of the organization. Overall, any professional whose work involves assessing, mitigating, or managing security risks would find this training beneficial in enhancing their skills and contributing to a more secure environment. This includes roles in government agencies, private sector companies, and non-profit organizations, highlighting the broad applicability of security risk analysis skills across various sectors.</w:t>
+              <w:t xml:space="preserve">Several job roles within the industry would significantly benefit from training in generative AI for storytelling and storyboarding. Scriptwriters and content creators, for instance, would gain valuable skills in using AI to enhance their creative processes, allowing them to develop more engaging and personalized narratives. Storyboard artists and visual designers would also benefit from understanding how to integrate AI-generated elements into their work, improving the efficiency and quality of visual storytelling. Additionally, video producers and editors could leverage AI tools to streamline video content creation, from script development to final production, enhancing both the speed and quality of their outputs. Furthermore, roles such as content strategists and creative directors would benefit from a deeper understanding of AI capabilities and limitations, enabling them to make informed decisions about incorporating AI into their projects. Finally, legal and compliance professionals within the industry would benefit from training on the ethical and legal implications of using AI, ensuring that their organizations adhere to best practices and avoid potential legal pitfalls. By targeting these key roles, training programs can help bridge the skills gap and drive innovation across the industry.</w:t>
             </w:r>
           </w:p>
           <w:p>
@@ -5079,7 +5055,7 @@
                 <w:rFonts w:ascii="Arial" w:hAnsi="Arial" w:cs="Arial"/>
                 <w:bCs/>
               </w:rPr>
-              <w:t xml:space="preserve">Learners are unclear with methods to accurately detect subtle indicators and early warning signs of potential security threats, impacting proactive risk management.</w:t>
+              <w:t xml:space="preserve">Learners are unclear with using generative AI techniques to develop script elements that are both compelling and enriched with narrative structure.</w:t>
             </w:r>
           </w:p>
           <w:p>
@@ -5100,7 +5076,7 @@
                 <w:rFonts w:ascii="Arial" w:hAnsi="Arial" w:cs="Arial"/>
                 <w:bCs/>
               </w:rPr>
-              <w:t xml:space="preserve">Learners struggle to consistently apply organizational protocols for identifying diverse security risks, especially in complex or ambiguous situations.</w:t>
+              <w:t xml:space="preserve">Learners struggle to identify effective prompt terms and narrative components to enhance AI-generated storyboards.</w:t>
             </w:r>
           </w:p>
           <w:p>
@@ -5121,7 +5097,7 @@
                 <w:rFonts w:ascii="Arial" w:hAnsi="Arial" w:cs="Arial"/>
                 <w:bCs/>
               </w:rPr>
-              <w:t xml:space="preserve">Learners find it difficult to relate current situations to past incidents to recognize suspicious activities and potential threats such as concealed explosives, hindering accurate risk assessments.</w:t>
+              <w:t xml:space="preserve">Learners lack the ability to utilize generative AI tools to refine video scripts for clarity, tone, and narrative consistency.</w:t>
             </w:r>
           </w:p>
           <w:p>
@@ -5142,7 +5118,7 @@
                 <w:rFonts w:ascii="Arial" w:hAnsi="Arial" w:cs="Arial"/>
                 <w:bCs/>
               </w:rPr>
-              <w:t xml:space="preserve">Learners lack proficiency in effectively using established risk analysis methodologies when collaborating with security teams, leading to inconsistent risk evaluations.</w:t>
+              <w:t xml:space="preserve">Learners find it challenging to analyze generative AI outputs for ethical issues, bias, and copyright risks.</w:t>
             </w:r>
           </w:p>
           <w:p>
@@ -5245,7 +5221,7 @@
                 <w:rFonts w:ascii="Arial" w:hAnsi="Arial" w:cs="Arial"/>
                 <w:bCs/>
               </w:rPr>
-              <w:t xml:space="preserve">Ability to apply basic risk identification techniques effectively.</w:t>
+              <w:t xml:space="preserve">Ability to use generative AI techniques to create script elements that are compelling and enriched with narrative structure.</w:t>
             </w:r>
           </w:p>
           <w:p>
@@ -5266,7 +5242,7 @@
                 <w:rFonts w:ascii="Arial" w:hAnsi="Arial" w:cs="Arial"/>
                 <w:bCs/>
               </w:rPr>
-              <w:t xml:space="preserve">Proficiency in following standard operating procedures (SOPs) for identifying risks.</w:t>
+              <w:t xml:space="preserve">Proficiency in identifying effective prompt terms and narrative components to enhance AI-generated storyboards.</w:t>
             </w:r>
           </w:p>
           <w:p>
@@ -5287,7 +5263,7 @@
                 <w:rFonts w:ascii="Arial" w:hAnsi="Arial" w:cs="Arial"/>
                 <w:bCs/>
               </w:rPr>
-              <w:t xml:space="preserve">Skill in studying situations and relating them to past experiences for risk identification.</w:t>
+              <w:t xml:space="preserve">Skill in utilizing generative AI tools to refine video scripts for clarity, tone, and narrative consistency.</w:t>
             </w:r>
           </w:p>
           <w:p>
@@ -5308,7 +5284,7 @@
                 <w:rFonts w:ascii="Arial" w:hAnsi="Arial" w:cs="Arial"/>
                 <w:bCs/>
               </w:rPr>
-              <w:t xml:space="preserve">Capability to discuss situations with security teams to identify risks.</w:t>
+              <w:t xml:space="preserve">Capability to analyze generative AI outputs for ethical issues, bias, and copyright risks, and apply appropriate corrective actions.</w:t>
             </w:r>
           </w:p>
           <w:p>
@@ -5378,7 +5354,7 @@
                 <w:rFonts w:ascii="Arial" w:hAnsi="Arial" w:cs="Arial"/>
                 <w:bCs/>
               </w:rPr>
-              <w:t xml:space="preserve">Enhanced ability to proactively identify potential security threats, reducing incident response times and improving overall security.</w:t>
+              <w:t xml:space="preserve">Enhanced ability to create engaging and well-structured scripts using generative AI, leading to more compelling storytelling.</w:t>
             </w:r>
           </w:p>
           <w:p>
@@ -5399,7 +5375,7 @@
                 <w:rFonts w:ascii="Arial" w:hAnsi="Arial" w:cs="Arial"/>
                 <w:bCs/>
               </w:rPr>
-              <w:t xml:space="preserve">Improved consistency and accuracy in risk identification, ensuring comprehensive coverage of potential threats.</w:t>
+              <w:t xml:space="preserve">Improved skills in enhancing visual storytelling through effective use of AI-generated storyboards.</w:t>
             </w:r>
           </w:p>
           <w:p>
@@ -5420,7 +5396,7 @@
                 <w:rFonts w:ascii="Arial" w:hAnsi="Arial" w:cs="Arial"/>
                 <w:bCs/>
               </w:rPr>
-              <w:t xml:space="preserve">Greater confidence in assessing and responding to suspicious activities and potential threats, leading to better decision-making.</w:t>
+              <w:t xml:space="preserve">Increased proficiency in refining video scripts, resulting in clearer and more consistent narratives.</w:t>
             </w:r>
           </w:p>
           <w:p>
@@ -5441,7 +5417,7 @@
                 <w:rFonts w:ascii="Arial" w:hAnsi="Arial" w:cs="Arial"/>
                 <w:bCs/>
               </w:rPr>
-              <w:t xml:space="preserve">Increased effectiveness in collaborating with security teams to conduct thorough risk analyses, ensuring comprehensive risk evaluations.</w:t>
+              <w:t xml:space="preserve">Greater understanding of ethical considerations in AI outputs, reducing risks associated with bias and copyright infringement.</w:t>
             </w:r>
           </w:p>
           <w:p>
@@ -5997,7 +5973,7 @@
               <w:rPr>
                 <w:rFonts w:ascii="Arial" w:hAnsi="Arial" w:cs="Arial"/>
               </w:rPr>
-              <w:t xml:space="preserve">For this course, a step-by-step sequencing methodology is employed to ensure participants progressively develop the necessary skills and knowledge in security risk analysis. The course begins with foundational concepts and advances towards practical application and reporting, enabling learners to build upon their understanding and apply their skills in real-world scenarios. This approach allows for a structured learning experience where each unit builds on the previous one, fostering a comprehensive grasp of risk analysis and mitigation.</w:t>
+              <w:t xml:space="preserve">For this course, the step-by-step sequencing is employed to scaffold the learners' comprehension and application of storytelling and storyboarding using generative AI. The methodology is crucial as it systematically breaks down the intricate facets of AI-driven storytelling, storyboarding, and ethical considerations into digestible units. This aids in gradually building the learners' knowledge and skills from fundamental to more complex concepts, ensuring a solid foundation before advancing to the next topic. The progression is designed to foster a deeper understanding and the ability to effectively apply the learned concepts in real-world media scenarios.</w:t>
             </w:r>
           </w:p>
           <w:p>
@@ -6105,7 +6081,7 @@
                       <w:rFonts w:ascii="Arial" w:hAnsi="Arial" w:cs="Arial"/>
                       <w:color w:val="000000" w:themeColor="text1"/>
                     </w:rPr>
-                    <w:t xml:space="preserve">LU1: Client Security Needs Assessment</w:t>
+                    <w:t xml:space="preserve">LU1: Storytelling with Generative AI (K9, K10, A8, A5)</w:t>
                   </w:r>
                 </w:p>
               </w:tc>
@@ -6130,7 +6106,7 @@
                     <w:rPr>
                       <w:rFonts w:ascii="Arial" w:hAnsi="Arial" w:cs="Arial"/>
                     </w:rPr>
-                    <w:t xml:space="preserve">LO1: Apply basic risk identification techniques to detect tell-tale signs and symptoms of potential security threats.</w:t>
+                    <w:t xml:space="preserve">LO1: Use generative AI techniques to develop compelling script elements enriched with narrative structure and creative storytelling.</w:t>
                   </w:r>
                 </w:p>
               </w:tc>
@@ -6160,7 +6136,7 @@
                       <w:rFonts w:ascii="Arial" w:hAnsi="Arial" w:cs="Arial"/>
                       <w:color w:val="000000" w:themeColor="text1"/>
                     </w:rPr>
-                    <w:t xml:space="preserve">LU2: Security Site Performance Analysis</w:t>
+                    <w:t xml:space="preserve">LU2: Storyboarding with Generative AI (K1, K3, A7, A6)</w:t>
                   </w:r>
                 </w:p>
               </w:tc>
@@ -6182,7 +6158,7 @@
                     <w:rPr>
                       <w:rFonts w:ascii="Arial" w:hAnsi="Arial" w:cs="Arial"/>
                     </w:rPr>
-                    <w:t xml:space="preserve">LO2: Follow organizational procedures to identify risks by recognizing surveillance, inappropriate behavior, or potential threats.</w:t>
+                    <w:t xml:space="preserve">LO2: Identify effective prompt terms and narrative components to enhance AI-generated storyboards for visual storytelling.</w:t>
                   </w:r>
                 </w:p>
               </w:tc>
@@ -6212,7 +6188,7 @@
                       <w:rFonts w:ascii="Arial" w:hAnsi="Arial" w:cs="Arial"/>
                       <w:color w:val="000000" w:themeColor="text1"/>
                     </w:rPr>
-                    <w:t xml:space="preserve">LU3: Corrective Measures Implementation</w:t>
+                    <w:t xml:space="preserve">LU3: Creating AI Generated Video (K8, K6, A2, A4)</w:t>
                   </w:r>
                 </w:p>
               </w:tc>
@@ -6237,7 +6213,7 @@
                     <w:rPr>
                       <w:rFonts w:ascii="Arial" w:hAnsi="Arial" w:cs="Arial"/>
                     </w:rPr>
-                    <w:t xml:space="preserve">LO3: Analyze situations and relate them to prior experiences to identify suspicious activities, attire, or explosive devices.</w:t>
+                    <w:t xml:space="preserve">LO3: Utilise generative AI tools to refine video scripts for clarity, tone, and narrative consistency.</w:t>
                   </w:r>
                 </w:p>
               </w:tc>
@@ -6267,7 +6243,7 @@
                       <w:rFonts w:ascii="Arial" w:hAnsi="Arial" w:cs="Arial"/>
                       <w:color w:val="000000" w:themeColor="text1"/>
                     </w:rPr>
-                    <w:t xml:space="preserve">LU4: Security Assessment Reporting</w:t>
+                    <w:t xml:space="preserve">LU4: Generative AI Ethics and Best Practices (K7, K5, K4, K2, A3, A1, A9)</w:t>
                   </w:r>
                 </w:p>
               </w:tc>
@@ -6289,7 +6265,7 @@
                     <w:rPr>
                       <w:rFonts w:ascii="Arial" w:hAnsi="Arial" w:cs="Arial"/>
                     </w:rPr>
-                    <w:t xml:space="preserve">LO4: Collaborate with security teams to assess risks using established methods of risk analysis.</w:t>
+                    <w:t xml:space="preserve">LO4: Analyse generative AI outputs for ethical issues, bias, and copyright risks, applying appropriate corrective actions.</w:t>
                   </w:r>
                 </w:p>
               </w:tc>
@@ -6322,20 +6298,20 @@
                 <w:b/>
                 <w:bCs/>
               </w:rPr>
-              <w:t xml:space="preserve">LU1: Client Security Needs Assessment</w:t>
-            </w:r>
-          </w:p>
-          <w:p>
-            <w:pPr>
-              <w:rPr>
-                <w:rFonts w:ascii="Arial" w:hAnsi="Arial" w:cs="Arial"/>
-              </w:rPr>
-            </w:pPr>
-            <w:r>
-              <w:rPr>
-                <w:rFonts w:ascii="Arial" w:hAnsi="Arial" w:cs="Arial"/>
-              </w:rPr>
-              <w:t xml:space="preserve">LU1 establishes the groundwork by focusing on the initial assessment of client security needs and requirements. It covers identifying changes in security needs, collecting data on security incidents, and discussing concerns with clients. This unit is crucial as it sets the stage for understanding the client's specific context and requirements before conducting a site assessment. Performance Gap and Attributes Gained: Addresses the inability to apply basic risk identification techniques by enabling application of these techniques.</w:t>
+              <w:t xml:space="preserve">LU1: Storytelling with Generative AI (K9, K10, A8, A5)</w:t>
+            </w:r>
+          </w:p>
+          <w:p>
+            <w:pPr>
+              <w:rPr>
+                <w:rFonts w:ascii="Arial" w:hAnsi="Arial" w:cs="Arial"/>
+              </w:rPr>
+            </w:pPr>
+            <w:r>
+              <w:rPr>
+                <w:rFonts w:ascii="Arial" w:hAnsi="Arial" w:cs="Arial"/>
+              </w:rPr>
+              <w:t xml:space="preserve">LU1 lays the foundational knowledge by introducing learners to the core elements of storytelling and the application of generative AI in script generation. This unit covers the fundamentals of storytelling, AI models for script generation, and the integration of creative principles into AI-generated content. It sets the stage for developing compelling script elements enriched with narrative structure and creative storytelling, addressing the initial performance gap of learners being unclear on how to use generative AI techniques effectively.</w:t>
             </w:r>
           </w:p>
           <w:p>
@@ -6365,20 +6341,20 @@
                 <w:b/>
                 <w:bCs/>
               </w:rPr>
-              <w:t xml:space="preserve">LU2: Security Site Performance Analysis</w:t>
-            </w:r>
-          </w:p>
-          <w:p>
-            <w:pPr>
-              <w:rPr>
-                <w:rFonts w:ascii="Arial" w:hAnsi="Arial" w:cs="Arial"/>
-              </w:rPr>
-            </w:pPr>
-            <w:r>
-              <w:rPr>
-                <w:rFonts w:ascii="Arial" w:hAnsi="Arial" w:cs="Arial"/>
-              </w:rPr>
-              <w:t xml:space="preserve">Building upon the initial assessment, LU2 delves into conducting a systematic site assessment to analyze security performance against established procedures. This unit involves examining the client's security system, identifying variances, and recognizing environmental risks. It allows learners to apply organizational procedures in a practical setting and identify potential security gaps. Performance Gap and Attributes Gained: Overcomes difficulty in applying organizational protocols by providing proficiency in following SOPs.</w:t>
+              <w:t xml:space="preserve">LU2: Storyboarding with Generative AI (K1, K3, A7, A6)</w:t>
+            </w:r>
+          </w:p>
+          <w:p>
+            <w:pPr>
+              <w:rPr>
+                <w:rFonts w:ascii="Arial" w:hAnsi="Arial" w:cs="Arial"/>
+              </w:rPr>
+            </w:pPr>
+            <w:r>
+              <w:rPr>
+                <w:rFonts w:ascii="Arial" w:hAnsi="Arial" w:cs="Arial"/>
+              </w:rPr>
+              <w:t xml:space="preserve">Building on the foundational knowledge, LU2 delves into the practical aspects of storyboarding and the use of AI to enhance visual storytelling. Learners will explore the fundamentals of storyboarding, develop text prompts for image generation, and address AI tool limitations. This unit is designed to enhance learners' ability to identify effective prompt terms and narrative components, bridging the gap in their skills to enhance AI-generated storyboards.</w:t>
             </w:r>
           </w:p>
           <w:p>
@@ -6408,20 +6384,20 @@
                 <w:b/>
                 <w:bCs/>
               </w:rPr>
-              <w:t xml:space="preserve">LU3: Corrective Measures Implementation</w:t>
-            </w:r>
-          </w:p>
-          <w:p>
-            <w:pPr>
-              <w:rPr>
-                <w:rFonts w:ascii="Arial" w:hAnsi="Arial" w:cs="Arial"/>
-              </w:rPr>
-            </w:pPr>
-            <w:r>
-              <w:rPr>
-                <w:rFonts w:ascii="Arial" w:hAnsi="Arial" w:cs="Arial"/>
-              </w:rPr>
-              <w:t xml:space="preserve">LU3 focuses on addressing security deficiencies identified during the site assessment. Learners will determine risk potential, assess security resources, and take corrective measures to mitigate risks. This unit involves analyzing client security data and providing recommendations to address security deficiencies. Performance Gap and Attributes Gained: Reduces difficulty in relating situations to past incidents by fostering skill in applying past experiences.</w:t>
+              <w:t xml:space="preserve">LU3: Creating AI Generated Video (K8, K6, A2, A4)</w:t>
+            </w:r>
+          </w:p>
+          <w:p>
+            <w:pPr>
+              <w:rPr>
+                <w:rFonts w:ascii="Arial" w:hAnsi="Arial" w:cs="Arial"/>
+              </w:rPr>
+            </w:pPr>
+            <w:r>
+              <w:rPr>
+                <w:rFonts w:ascii="Arial" w:hAnsi="Arial" w:cs="Arial"/>
+              </w:rPr>
+              <w:t xml:space="preserve">LU3 escalates to a higher level of complexity where learners utilize AI tools for generating video content. This unit covers AI video tools for generating text, voiceover, and video, and the process of generating AI video for storyboards. Learners will refine video scripts for clarity, tone, and narrative consistency, addressing the performance gap related to the utilization of generative AI tools in video script refinement.</w:t>
             </w:r>
           </w:p>
           <w:p>
@@ -6451,20 +6427,20 @@
                 <w:b/>
                 <w:bCs/>
               </w:rPr>
-              <w:t xml:space="preserve">LU4: Security Assessment Reporting</w:t>
-            </w:r>
-          </w:p>
-          <w:p>
-            <w:pPr>
-              <w:rPr>
-                <w:rFonts w:ascii="Arial" w:hAnsi="Arial" w:cs="Arial"/>
-              </w:rPr>
-            </w:pPr>
-            <w:r>
-              <w:rPr>
-                <w:rFonts w:ascii="Arial" w:hAnsi="Arial" w:cs="Arial"/>
-              </w:rPr>
-              <w:t xml:space="preserve">The final unit, LU4, covers the compilation, reporting, and presentation of security assessment findings and recommendations. Learners will prepare a comprehensive security assessment report, outline constraints, and follow up with the client to discuss the findings and recommendations. This unit ensures that learners can effectively communicate their findings and collaborate with security teams. Performance Gap and Attributes Gained: Improves ineffective collaboration with security teams by enhancing capability to discuss situations with them.</w:t>
+              <w:t xml:space="preserve">LU4: Generative AI Ethics and Best Practices (K7, K5, K4, K2, A3, A1, A9)</w:t>
+            </w:r>
+          </w:p>
+          <w:p>
+            <w:pPr>
+              <w:rPr>
+                <w:rFonts w:ascii="Arial" w:hAnsi="Arial" w:cs="Arial"/>
+              </w:rPr>
+            </w:pPr>
+            <w:r>
+              <w:rPr>
+                <w:rFonts w:ascii="Arial" w:hAnsi="Arial" w:cs="Arial"/>
+              </w:rPr>
+              <w:t xml:space="preserve">LU4 focuses on the ethical considerations and best practices in using generative AI. Learners will explore ethical implications, plagiarism risks, bias analysis, and copyright issues in AI-generated content. This unit is crucial for equipping learners with the capability to analyze AI outputs for ethical issues, bias, and copyright risks, applying appropriate corrective actions, thus addressing the final performance gap.</w:t>
             </w:r>
           </w:p>
           <w:p>
@@ -6490,7 +6466,7 @@
               <w:rPr>
                 <w:rFonts w:ascii="Arial" w:hAnsi="Arial" w:cs="Arial"/>
               </w:rPr>
-              <w:t xml:space="preserve">Overall, the structured sequencing of these learning units is designed to address the identified performance gaps in security risk analysis, enabling learners to systematically assess, address, and report on security risks. The step-by-step approach ensures a thorough understanding of risk analysis methodologies and enhances practical application in real-world security scenarios.</w:t>
+              <w:t xml:space="preserve">Overall, the structured sequencing of these learning units is designed to address the performance gaps identified in the media industry while equipping learners with the necessary attributes to excel in their roles as media professionals utilizing generative AI.</w:t>
             </w:r>
           </w:p>
         </w:tc>
@@ -6609,7 +6585,7 @@
                 <w:rFonts w:ascii="Arial" w:hAnsi="Arial" w:cs="Arial"/>
                 <w:color w:val="000000" w:themeColor="text1"/>
               </w:rPr>
-              <w:t xml:space="preserve">LU1: Client Security Needs Assessment</w:t>
+              <w:t xml:space="preserve">LU1: Storytelling with Generative AI (K9, K10, A8, A5)</w:t>
             </w:r>
           </w:p>
         </w:tc>
@@ -6647,7 +6623,7 @@
                 <w:rFonts w:ascii="Arial" w:hAnsi="Arial" w:cs="Arial"/>
                 <w:b/>
               </w:rPr>
-              <w:t xml:space="preserve">Topic 1: Assess Clients Security Status (K2, A1)  </w:t>
+              <w:t xml:space="preserve">Topic 1: Fundamentals of storytelling (K9)  </w:t>
             </w:r>
           </w:p>
           <w:p>
@@ -6667,7 +6643,7 @@
                 <w:rFonts w:ascii="Arial" w:hAnsi="Arial" w:cs="Arial"/>
                 <w:bCs/>
               </w:rPr>
-              <w:t xml:space="preserve">Identify changes of security needs and requirements of security site arising from changes in site amenities and environment according to organisation procedures</w:t>
+              <w:t xml:space="preserve">Explore the core elements of storytelling, including plot, character, and setting.</w:t>
             </w:r>
           </w:p>
           <w:p>
@@ -6687,7 +6663,7 @@
                 <w:rFonts w:ascii="Arial" w:hAnsi="Arial" w:cs="Arial"/>
                 <w:bCs/>
               </w:rPr>
-              <w:t xml:space="preserve">Collect data from information sources concerning security incidents for analysis of any trends and patterns of occurrences</w:t>
+              <w:t xml:space="preserve">Discuss the role of narrative structure in engaging storytelling.</w:t>
             </w:r>
           </w:p>
           <w:p>
@@ -6707,7 +6683,7 @@
                 <w:rFonts w:ascii="Arial" w:hAnsi="Arial" w:cs="Arial"/>
                 <w:bCs/>
               </w:rPr>
-              <w:t xml:space="preserve">Conduct a discussion with the client to identify any security concerns</w:t>
+              <w:t xml:space="preserve">Examine creative principles in crafting compelling stories.</w:t>
             </w:r>
           </w:p>
           <w:p>
@@ -6727,7 +6703,7 @@
                 <w:rFonts w:ascii="Arial" w:hAnsi="Arial" w:cs="Arial"/>
                 <w:bCs/>
               </w:rPr>
-              <w:t xml:space="preserve">Record issues raised and any changes to the clients security needs</w:t>
+              <w:t xml:space="preserve">Analyze examples of effective storytelling in various media.</w:t>
             </w:r>
           </w:p>
           <w:p>
@@ -6747,7 +6723,37 @@
                 <w:rFonts w:ascii="Arial" w:hAnsi="Arial" w:cs="Arial"/>
                 <w:bCs/>
               </w:rPr>
-              <w:t xml:space="preserve">Examine security operations orders and terms of the security services contract with the client according to organisational procedures to assess the clients security status</w:t>
+              <w:t xml:space="preserve">Apply storytelling techniques to AI-generated text prompts.</w:t>
+            </w:r>
+          </w:p>
+          <w:p>
+            <w:pPr>
+              <w:rPr>
+                <w:rFonts w:ascii="Arial" w:hAnsi="Arial" w:cs="Arial"/>
+                <w:bCs/>
+              </w:rPr>
+            </w:pPr>
+            <w:r>
+              <w:rPr>
+                <w:rFonts w:ascii="Arial" w:hAnsi="Arial" w:cs="Arial"/>
+                <w:bCs/>
+              </w:rPr>
+              <w:t xml:space="preserve"/>
+            </w:r>
+          </w:p>
+          <w:p>
+            <w:pPr>
+              <w:rPr>
+                <w:rFonts w:ascii="Arial" w:hAnsi="Arial" w:cs="Arial"/>
+                <w:b/>
+              </w:rPr>
+            </w:pPr>
+            <w:r>
+              <w:rPr>
+                <w:rFonts w:ascii="Arial" w:hAnsi="Arial" w:cs="Arial"/>
+                <w:b/>
+              </w:rPr>
+              <w:t xml:space="preserve">Topic 2: Basic AI models for script generation (K10)  </w:t>
             </w:r>
           </w:p>
           <w:p>
@@ -6767,7 +6773,87 @@
                 <w:rFonts w:ascii="Arial" w:hAnsi="Arial" w:cs="Arial"/>
                 <w:bCs/>
               </w:rPr>
-              <w:t xml:space="preserve">Prepare site Assessment work plan to optimise utilisation of resources</w:t>
+              <w:t xml:space="preserve">Understand the foundational AI algorithms used in text generation.</w:t>
+            </w:r>
+          </w:p>
+          <w:p>
+            <w:pPr>
+              <w:pStyle w:val="ListParagraph"/>
+              <w:numPr>
+                <w:ilvl w:val="0"/>
+                <w:numId w:val="44"/>
+              </w:numPr>
+              <w:rPr>
+                <w:rFonts w:ascii="Arial" w:hAnsi="Arial" w:cs="Arial"/>
+                <w:bCs/>
+              </w:rPr>
+            </w:pPr>
+            <w:r>
+              <w:rPr>
+                <w:rFonts w:ascii="Arial" w:hAnsi="Arial" w:cs="Arial"/>
+                <w:bCs/>
+              </w:rPr>
+              <w:t xml:space="preserve">Explore different AI models and their applications in scriptwriting.</w:t>
+            </w:r>
+          </w:p>
+          <w:p>
+            <w:pPr>
+              <w:pStyle w:val="ListParagraph"/>
+              <w:numPr>
+                <w:ilvl w:val="0"/>
+                <w:numId w:val="44"/>
+              </w:numPr>
+              <w:rPr>
+                <w:rFonts w:ascii="Arial" w:hAnsi="Arial" w:cs="Arial"/>
+                <w:bCs/>
+              </w:rPr>
+            </w:pPr>
+            <w:r>
+              <w:rPr>
+                <w:rFonts w:ascii="Arial" w:hAnsi="Arial" w:cs="Arial"/>
+                <w:bCs/>
+              </w:rPr>
+              <w:t xml:space="preserve">Discuss the strengths and limitations of AI in creative writing.</w:t>
+            </w:r>
+          </w:p>
+          <w:p>
+            <w:pPr>
+              <w:pStyle w:val="ListParagraph"/>
+              <w:numPr>
+                <w:ilvl w:val="0"/>
+                <w:numId w:val="44"/>
+              </w:numPr>
+              <w:rPr>
+                <w:rFonts w:ascii="Arial" w:hAnsi="Arial" w:cs="Arial"/>
+                <w:bCs/>
+              </w:rPr>
+            </w:pPr>
+            <w:r>
+              <w:rPr>
+                <w:rFonts w:ascii="Arial" w:hAnsi="Arial" w:cs="Arial"/>
+                <w:bCs/>
+              </w:rPr>
+              <w:t xml:space="preserve">Examine case studies of AI-generated scripts.</w:t>
+            </w:r>
+          </w:p>
+          <w:p>
+            <w:pPr>
+              <w:pStyle w:val="ListParagraph"/>
+              <w:numPr>
+                <w:ilvl w:val="0"/>
+                <w:numId w:val="44"/>
+              </w:numPr>
+              <w:rPr>
+                <w:rFonts w:ascii="Arial" w:hAnsi="Arial" w:cs="Arial"/>
+                <w:bCs/>
+              </w:rPr>
+            </w:pPr>
+            <w:r>
+              <w:rPr>
+                <w:rFonts w:ascii="Arial" w:hAnsi="Arial" w:cs="Arial"/>
+                <w:bCs/>
+              </w:rPr>
+              <w:t xml:space="preserve">Learn to select appropriate AI models for specific scriptwriting tasks.</w:t>
             </w:r>
           </w:p>
           <w:p>
@@ -6789,15 +6875,275 @@
             <w:pPr>
               <w:rPr>
                 <w:rFonts w:ascii="Arial" w:hAnsi="Arial" w:cs="Arial"/>
-                <w:bCs/>
-              </w:rPr>
-            </w:pPr>
-            <w:r>
-              <w:rPr>
-                <w:rFonts w:ascii="Arial" w:hAnsi="Arial" w:cs="Arial"/>
-                <w:bCs/>
-              </w:rPr>
-              <w:t xml:space="preserve">LO1 – Apply basic risk identification techniques to detect tell-tale signs and symptoms of potential security threats.</w:t>
+                <w:b/>
+              </w:rPr>
+            </w:pPr>
+            <w:r>
+              <w:rPr>
+                <w:rFonts w:ascii="Arial" w:hAnsi="Arial" w:cs="Arial"/>
+                <w:b/>
+              </w:rPr>
+              <w:t xml:space="preserve">Topic 3: Storytelling and storyboarding with generative AI (A8)  </w:t>
+            </w:r>
+          </w:p>
+          <w:p>
+            <w:pPr>
+              <w:pStyle w:val="ListParagraph"/>
+              <w:numPr>
+                <w:ilvl w:val="0"/>
+                <w:numId w:val="44"/>
+              </w:numPr>
+              <w:rPr>
+                <w:rFonts w:ascii="Arial" w:hAnsi="Arial" w:cs="Arial"/>
+                <w:bCs/>
+              </w:rPr>
+            </w:pPr>
+            <w:r>
+              <w:rPr>
+                <w:rFonts w:ascii="Arial" w:hAnsi="Arial" w:cs="Arial"/>
+                <w:bCs/>
+              </w:rPr>
+              <w:t xml:space="preserve">Incorporate unique storytelling elements into AI-generated content.</w:t>
+            </w:r>
+          </w:p>
+          <w:p>
+            <w:pPr>
+              <w:pStyle w:val="ListParagraph"/>
+              <w:numPr>
+                <w:ilvl w:val="0"/>
+                <w:numId w:val="44"/>
+              </w:numPr>
+              <w:rPr>
+                <w:rFonts w:ascii="Arial" w:hAnsi="Arial" w:cs="Arial"/>
+                <w:bCs/>
+              </w:rPr>
+            </w:pPr>
+            <w:r>
+              <w:rPr>
+                <w:rFonts w:ascii="Arial" w:hAnsi="Arial" w:cs="Arial"/>
+                <w:bCs/>
+              </w:rPr>
+              <w:t xml:space="preserve">Avoid generic replication by applying creative principles.</w:t>
+            </w:r>
+          </w:p>
+          <w:p>
+            <w:pPr>
+              <w:pStyle w:val="ListParagraph"/>
+              <w:numPr>
+                <w:ilvl w:val="0"/>
+                <w:numId w:val="44"/>
+              </w:numPr>
+              <w:rPr>
+                <w:rFonts w:ascii="Arial" w:hAnsi="Arial" w:cs="Arial"/>
+                <w:bCs/>
+              </w:rPr>
+            </w:pPr>
+            <w:r>
+              <w:rPr>
+                <w:rFonts w:ascii="Arial" w:hAnsi="Arial" w:cs="Arial"/>
+                <w:bCs/>
+              </w:rPr>
+              <w:t xml:space="preserve">Develop storyboards that align with narrative goals.</w:t>
+            </w:r>
+          </w:p>
+          <w:p>
+            <w:pPr>
+              <w:pStyle w:val="ListParagraph"/>
+              <w:numPr>
+                <w:ilvl w:val="0"/>
+                <w:numId w:val="44"/>
+              </w:numPr>
+              <w:rPr>
+                <w:rFonts w:ascii="Arial" w:hAnsi="Arial" w:cs="Arial"/>
+                <w:bCs/>
+              </w:rPr>
+            </w:pPr>
+            <w:r>
+              <w:rPr>
+                <w:rFonts w:ascii="Arial" w:hAnsi="Arial" w:cs="Arial"/>
+                <w:bCs/>
+              </w:rPr>
+              <w:t xml:space="preserve">Utilize AI tools to enhance visual storytelling.</w:t>
+            </w:r>
+          </w:p>
+          <w:p>
+            <w:pPr>
+              <w:pStyle w:val="ListParagraph"/>
+              <w:numPr>
+                <w:ilvl w:val="0"/>
+                <w:numId w:val="44"/>
+              </w:numPr>
+              <w:rPr>
+                <w:rFonts w:ascii="Arial" w:hAnsi="Arial" w:cs="Arial"/>
+                <w:bCs/>
+              </w:rPr>
+            </w:pPr>
+            <w:r>
+              <w:rPr>
+                <w:rFonts w:ascii="Arial" w:hAnsi="Arial" w:cs="Arial"/>
+                <w:bCs/>
+              </w:rPr>
+              <w:t xml:space="preserve">Evaluate the effectiveness of AI-generated storyboards.</w:t>
+            </w:r>
+          </w:p>
+          <w:p>
+            <w:pPr>
+              <w:rPr>
+                <w:rFonts w:ascii="Arial" w:hAnsi="Arial" w:cs="Arial"/>
+                <w:bCs/>
+              </w:rPr>
+            </w:pPr>
+            <w:r>
+              <w:rPr>
+                <w:rFonts w:ascii="Arial" w:hAnsi="Arial" w:cs="Arial"/>
+                <w:bCs/>
+              </w:rPr>
+              <w:t xml:space="preserve"/>
+            </w:r>
+          </w:p>
+          <w:p>
+            <w:pPr>
+              <w:rPr>
+                <w:rFonts w:ascii="Arial" w:hAnsi="Arial" w:cs="Arial"/>
+                <w:b/>
+              </w:rPr>
+            </w:pPr>
+            <w:r>
+              <w:rPr>
+                <w:rFonts w:ascii="Arial" w:hAnsi="Arial" w:cs="Arial"/>
+                <w:b/>
+              </w:rPr>
+              <w:t xml:space="preserve">Topic 4: Generating stories with generative AI (A5)  </w:t>
+            </w:r>
+          </w:p>
+          <w:p>
+            <w:pPr>
+              <w:pStyle w:val="ListParagraph"/>
+              <w:numPr>
+                <w:ilvl w:val="0"/>
+                <w:numId w:val="44"/>
+              </w:numPr>
+              <w:rPr>
+                <w:rFonts w:ascii="Arial" w:hAnsi="Arial" w:cs="Arial"/>
+                <w:bCs/>
+              </w:rPr>
+            </w:pPr>
+            <w:r>
+              <w:rPr>
+                <w:rFonts w:ascii="Arial" w:hAnsi="Arial" w:cs="Arial"/>
+                <w:bCs/>
+              </w:rPr>
+              <w:t xml:space="preserve">Use AI-generated text techniques to create story elements.</w:t>
+            </w:r>
+          </w:p>
+          <w:p>
+            <w:pPr>
+              <w:pStyle w:val="ListParagraph"/>
+              <w:numPr>
+                <w:ilvl w:val="0"/>
+                <w:numId w:val="44"/>
+              </w:numPr>
+              <w:rPr>
+                <w:rFonts w:ascii="Arial" w:hAnsi="Arial" w:cs="Arial"/>
+                <w:bCs/>
+              </w:rPr>
+            </w:pPr>
+            <w:r>
+              <w:rPr>
+                <w:rFonts w:ascii="Arial" w:hAnsi="Arial" w:cs="Arial"/>
+                <w:bCs/>
+              </w:rPr>
+              <w:t xml:space="preserve">Explore methodologies for developing compelling narratives.</w:t>
+            </w:r>
+          </w:p>
+          <w:p>
+            <w:pPr>
+              <w:pStyle w:val="ListParagraph"/>
+              <w:numPr>
+                <w:ilvl w:val="0"/>
+                <w:numId w:val="44"/>
+              </w:numPr>
+              <w:rPr>
+                <w:rFonts w:ascii="Arial" w:hAnsi="Arial" w:cs="Arial"/>
+                <w:bCs/>
+              </w:rPr>
+            </w:pPr>
+            <w:r>
+              <w:rPr>
+                <w:rFonts w:ascii="Arial" w:hAnsi="Arial" w:cs="Arial"/>
+                <w:bCs/>
+              </w:rPr>
+              <w:t xml:space="preserve">Refine AI-generated content for clarity and engagement.</w:t>
+            </w:r>
+          </w:p>
+          <w:p>
+            <w:pPr>
+              <w:pStyle w:val="ListParagraph"/>
+              <w:numPr>
+                <w:ilvl w:val="0"/>
+                <w:numId w:val="44"/>
+              </w:numPr>
+              <w:rPr>
+                <w:rFonts w:ascii="Arial" w:hAnsi="Arial" w:cs="Arial"/>
+                <w:bCs/>
+              </w:rPr>
+            </w:pPr>
+            <w:r>
+              <w:rPr>
+                <w:rFonts w:ascii="Arial" w:hAnsi="Arial" w:cs="Arial"/>
+                <w:bCs/>
+              </w:rPr>
+              <w:t xml:space="preserve">Experiment with different prompts to enhance story quality.</w:t>
+            </w:r>
+          </w:p>
+          <w:p>
+            <w:pPr>
+              <w:pStyle w:val="ListParagraph"/>
+              <w:numPr>
+                <w:ilvl w:val="0"/>
+                <w:numId w:val="44"/>
+              </w:numPr>
+              <w:rPr>
+                <w:rFonts w:ascii="Arial" w:hAnsi="Arial" w:cs="Arial"/>
+                <w:bCs/>
+              </w:rPr>
+            </w:pPr>
+            <w:r>
+              <w:rPr>
+                <w:rFonts w:ascii="Arial" w:hAnsi="Arial" w:cs="Arial"/>
+                <w:bCs/>
+              </w:rPr>
+              <w:t xml:space="preserve">Assess the impact of AI on storytelling processes.</w:t>
+            </w:r>
+          </w:p>
+          <w:p>
+            <w:pPr>
+              <w:rPr>
+                <w:rFonts w:ascii="Arial" w:hAnsi="Arial" w:cs="Arial"/>
+                <w:bCs/>
+              </w:rPr>
+            </w:pPr>
+            <w:r>
+              <w:rPr>
+                <w:rFonts w:ascii="Arial" w:hAnsi="Arial" w:cs="Arial"/>
+                <w:bCs/>
+              </w:rPr>
+              <w:t xml:space="preserve"/>
+            </w:r>
+          </w:p>
+          <w:p>
+            <w:pPr>
+              <w:rPr>
+                <w:rFonts w:ascii="Arial" w:hAnsi="Arial" w:cs="Arial"/>
+                <w:bCs/>
+              </w:rPr>
+            </w:pPr>
+            <w:r>
+              <w:rPr>
+                <w:rFonts w:ascii="Arial" w:hAnsi="Arial" w:cs="Arial"/>
+                <w:bCs/>
+              </w:rPr>
+              <w:t xml:space="preserve">LO1 – Use generative AI techniques to develop compelling script elements enriched with narrative structure and creative storytelling.</w:t>
             </w:r>
           </w:p>
           <w:p>
@@ -6827,22 +7173,52 @@
                 <w:rFonts w:ascii="Arial" w:hAnsi="Arial" w:cs="Arial"/>
                 <w:bCs/>
               </w:rPr>
-              <w:t xml:space="preserve">K2: Types of tell-tale signs and symptoms</w:t>
-            </w:r>
-          </w:p>
-          <w:p>
-            <w:pPr>
-              <w:rPr>
-                <w:rFonts w:ascii="Arial" w:hAnsi="Arial" w:cs="Arial"/>
-                <w:bCs/>
-              </w:rPr>
-            </w:pPr>
-            <w:r>
-              <w:rPr>
-                <w:rFonts w:ascii="Arial" w:hAnsi="Arial" w:cs="Arial"/>
-                <w:bCs/>
-              </w:rPr>
-              <w:t xml:space="preserve">A1: Apply basic risk identification techniques</w:t>
+              <w:t xml:space="preserve">K9: Creative principles and storytelling in AI generated text prompts</w:t>
+            </w:r>
+          </w:p>
+          <w:p>
+            <w:pPr>
+              <w:rPr>
+                <w:rFonts w:ascii="Arial" w:hAnsi="Arial" w:cs="Arial"/>
+                <w:bCs/>
+              </w:rPr>
+            </w:pPr>
+            <w:r>
+              <w:rPr>
+                <w:rFonts w:ascii="Arial" w:hAnsi="Arial" w:cs="Arial"/>
+                <w:bCs/>
+              </w:rPr>
+              <w:t xml:space="preserve">K10: Basic AI algorithms and models used in script/text generation</w:t>
+            </w:r>
+          </w:p>
+          <w:p>
+            <w:pPr>
+              <w:rPr>
+                <w:rFonts w:ascii="Arial" w:hAnsi="Arial" w:cs="Arial"/>
+                <w:bCs/>
+              </w:rPr>
+            </w:pPr>
+            <w:r>
+              <w:rPr>
+                <w:rFonts w:ascii="Arial" w:hAnsi="Arial" w:cs="Arial"/>
+                <w:bCs/>
+              </w:rPr>
+              <w:t xml:space="preserve">A5: Use AI-generated text techniques and methodologies to develop script elements</w:t>
+            </w:r>
+          </w:p>
+          <w:p>
+            <w:pPr>
+              <w:rPr>
+                <w:rFonts w:ascii="Arial" w:hAnsi="Arial" w:cs="Arial"/>
+                <w:bCs/>
+              </w:rPr>
+            </w:pPr>
+            <w:r>
+              <w:rPr>
+                <w:rFonts w:ascii="Arial" w:hAnsi="Arial" w:cs="Arial"/>
+                <w:bCs/>
+              </w:rPr>
+              <w:t xml:space="preserve">A8: Incorporate unique creative principles and storytelling elements into AI-generated story ideas to avoid generic replication</w:t>
             </w:r>
           </w:p>
         </w:tc>
@@ -6868,7 +7244,7 @@
                 <w:rFonts w:ascii="Arial" w:hAnsi="Arial" w:cs="Arial"/>
                 <w:color w:val="000000" w:themeColor="text1"/>
               </w:rPr>
-              <w:t xml:space="preserve">LU2: Security Site Performance Analysis</w:t>
+              <w:t xml:space="preserve">LU2: Storyboarding with Generative AI (K1, K3, A7, A6)</w:t>
             </w:r>
           </w:p>
         </w:tc>
@@ -6906,7 +7282,7 @@
                 <w:rFonts w:ascii="Arial" w:hAnsi="Arial" w:cs="Arial"/>
                 <w:b/>
               </w:rPr>
-              <w:t xml:space="preserve">Topic 2: Conduct Site Assessment (K3, K4, A2)  </w:t>
+              <w:t xml:space="preserve">Topic 1: Fundamentals of storyboarding (K1)  </w:t>
             </w:r>
           </w:p>
           <w:p>
@@ -6926,7 +7302,7 @@
                 <w:rFonts w:ascii="Arial" w:hAnsi="Arial" w:cs="Arial"/>
                 <w:bCs/>
               </w:rPr>
-              <w:t xml:space="preserve">Carry out site Assessment systematically according to organisational procedures, site Assessment work plan and clients requirements</w:t>
+              <w:t xml:space="preserve">Learn the basics of creating effective storyboards.</w:t>
             </w:r>
           </w:p>
           <w:p>
@@ -6946,7 +7322,7 @@
                 <w:rFonts w:ascii="Arial" w:hAnsi="Arial" w:cs="Arial"/>
                 <w:bCs/>
               </w:rPr>
-              <w:t xml:space="preserve">Compare actual security site performance against security operation procedures and record any variance accurately</w:t>
+              <w:t xml:space="preserve">Understand the role of storyboarding in visual storytelling.</w:t>
             </w:r>
           </w:p>
           <w:p>
@@ -6966,7 +7342,7 @@
                 <w:rFonts w:ascii="Arial" w:hAnsi="Arial" w:cs="Arial"/>
                 <w:bCs/>
               </w:rPr>
-              <w:t xml:space="preserve">Examine details of clients security system / equipment and building premises according to organisational procedures to Assess client security status</w:t>
+              <w:t xml:space="preserve">Explore techniques for visualizing narrative elements.</w:t>
             </w:r>
           </w:p>
           <w:p>
@@ -6986,7 +7362,7 @@
                 <w:rFonts w:ascii="Arial" w:hAnsi="Arial" w:cs="Arial"/>
                 <w:bCs/>
               </w:rPr>
-              <w:t xml:space="preserve">Assess the suitability of clients existing security system/ equipment in meeting clients security needs</w:t>
+              <w:t xml:space="preserve">Analyze examples of successful storyboards.</w:t>
             </w:r>
           </w:p>
           <w:p>
@@ -7006,7 +7382,37 @@
                 <w:rFonts w:ascii="Arial" w:hAnsi="Arial" w:cs="Arial"/>
                 <w:bCs/>
               </w:rPr>
-              <w:t xml:space="preserve">Examine the updated floor plan of assignment location to identify building structures and layout</w:t>
+              <w:t xml:space="preserve">Apply AI-generated script ideation techniques to storyboarding.</w:t>
+            </w:r>
+          </w:p>
+          <w:p>
+            <w:pPr>
+              <w:rPr>
+                <w:rFonts w:ascii="Arial" w:hAnsi="Arial" w:cs="Arial"/>
+                <w:bCs/>
+              </w:rPr>
+            </w:pPr>
+            <w:r>
+              <w:rPr>
+                <w:rFonts w:ascii="Arial" w:hAnsi="Arial" w:cs="Arial"/>
+                <w:bCs/>
+              </w:rPr>
+              <w:t xml:space="preserve"/>
+            </w:r>
+          </w:p>
+          <w:p>
+            <w:pPr>
+              <w:rPr>
+                <w:rFonts w:ascii="Arial" w:hAnsi="Arial" w:cs="Arial"/>
+                <w:b/>
+              </w:rPr>
+            </w:pPr>
+            <w:r>
+              <w:rPr>
+                <w:rFonts w:ascii="Arial" w:hAnsi="Arial" w:cs="Arial"/>
+                <w:b/>
+              </w:rPr>
+              <w:t xml:space="preserve">Topic 2: Storyboard breakdown and text prompts for images (A7)  </w:t>
             </w:r>
           </w:p>
           <w:p>
@@ -7026,7 +7432,7 @@
                 <w:rFonts w:ascii="Arial" w:hAnsi="Arial" w:cs="Arial"/>
                 <w:bCs/>
               </w:rPr>
-              <w:t xml:space="preserve">Identify variance and deviations from the clients security requirements</w:t>
+              <w:t xml:space="preserve">Identify key terms and themes for AI-generated storyboards.</w:t>
             </w:r>
           </w:p>
           <w:p>
@@ -7046,7 +7452,7 @@
                 <w:rFonts w:ascii="Arial" w:hAnsi="Arial" w:cs="Arial"/>
                 <w:bCs/>
               </w:rPr>
-              <w:t xml:space="preserve">Identify security risks raised by environment factors</w:t>
+              <w:t xml:space="preserve">Develop text prompts to guide image generation.</w:t>
             </w:r>
           </w:p>
           <w:p>
@@ -7066,7 +7472,47 @@
                 <w:rFonts w:ascii="Arial" w:hAnsi="Arial" w:cs="Arial"/>
                 <w:bCs/>
               </w:rPr>
-              <w:t xml:space="preserve">Identify security risks and threats to the assignment location</w:t>
+              <w:t xml:space="preserve">Break down storyboards into actionable components.</w:t>
+            </w:r>
+          </w:p>
+          <w:p>
+            <w:pPr>
+              <w:pStyle w:val="ListParagraph"/>
+              <w:numPr>
+                <w:ilvl w:val="0"/>
+                <w:numId w:val="44"/>
+              </w:numPr>
+              <w:rPr>
+                <w:rFonts w:ascii="Arial" w:hAnsi="Arial" w:cs="Arial"/>
+                <w:bCs/>
+              </w:rPr>
+            </w:pPr>
+            <w:r>
+              <w:rPr>
+                <w:rFonts w:ascii="Arial" w:hAnsi="Arial" w:cs="Arial"/>
+                <w:bCs/>
+              </w:rPr>
+              <w:t xml:space="preserve">Utilize AI tools to enhance visual elements.</w:t>
+            </w:r>
+          </w:p>
+          <w:p>
+            <w:pPr>
+              <w:pStyle w:val="ListParagraph"/>
+              <w:numPr>
+                <w:ilvl w:val="0"/>
+                <w:numId w:val="44"/>
+              </w:numPr>
+              <w:rPr>
+                <w:rFonts w:ascii="Arial" w:hAnsi="Arial" w:cs="Arial"/>
+                <w:bCs/>
+              </w:rPr>
+            </w:pPr>
+            <w:r>
+              <w:rPr>
+                <w:rFonts w:ascii="Arial" w:hAnsi="Arial" w:cs="Arial"/>
+                <w:bCs/>
+              </w:rPr>
+              <w:t xml:space="preserve">Iterate on storyboard designs for improved outcomes.</w:t>
             </w:r>
           </w:p>
           <w:p>
@@ -7088,15 +7534,275 @@
             <w:pPr>
               <w:rPr>
                 <w:rFonts w:ascii="Arial" w:hAnsi="Arial" w:cs="Arial"/>
-                <w:bCs/>
-              </w:rPr>
-            </w:pPr>
-            <w:r>
-              <w:rPr>
-                <w:rFonts w:ascii="Arial" w:hAnsi="Arial" w:cs="Arial"/>
-                <w:bCs/>
-              </w:rPr>
-              <w:t xml:space="preserve">LO2 – Follow organizational procedures to identify risks by recognizing surveillance, inappropriate behavior, or potential threats.</w:t>
+                <w:b/>
+              </w:rPr>
+            </w:pPr>
+            <w:r>
+              <w:rPr>
+                <w:rFonts w:ascii="Arial" w:hAnsi="Arial" w:cs="Arial"/>
+                <w:b/>
+              </w:rPr>
+              <w:t xml:space="preserve">Topic 3: AI tool limitation and solutions to generate better images (K3)  </w:t>
+            </w:r>
+          </w:p>
+          <w:p>
+            <w:pPr>
+              <w:pStyle w:val="ListParagraph"/>
+              <w:numPr>
+                <w:ilvl w:val="0"/>
+                <w:numId w:val="44"/>
+              </w:numPr>
+              <w:rPr>
+                <w:rFonts w:ascii="Arial" w:hAnsi="Arial" w:cs="Arial"/>
+                <w:bCs/>
+              </w:rPr>
+            </w:pPr>
+            <w:r>
+              <w:rPr>
+                <w:rFonts w:ascii="Arial" w:hAnsi="Arial" w:cs="Arial"/>
+                <w:bCs/>
+              </w:rPr>
+              <w:t xml:space="preserve">Understand the limitations of current AI tools in image generation.</w:t>
+            </w:r>
+          </w:p>
+          <w:p>
+            <w:pPr>
+              <w:pStyle w:val="ListParagraph"/>
+              <w:numPr>
+                <w:ilvl w:val="0"/>
+                <w:numId w:val="44"/>
+              </w:numPr>
+              <w:rPr>
+                <w:rFonts w:ascii="Arial" w:hAnsi="Arial" w:cs="Arial"/>
+                <w:bCs/>
+              </w:rPr>
+            </w:pPr>
+            <w:r>
+              <w:rPr>
+                <w:rFonts w:ascii="Arial" w:hAnsi="Arial" w:cs="Arial"/>
+                <w:bCs/>
+              </w:rPr>
+              <w:t xml:space="preserve">Explore solutions to overcome AI tool limitations.</w:t>
+            </w:r>
+          </w:p>
+          <w:p>
+            <w:pPr>
+              <w:pStyle w:val="ListParagraph"/>
+              <w:numPr>
+                <w:ilvl w:val="0"/>
+                <w:numId w:val="44"/>
+              </w:numPr>
+              <w:rPr>
+                <w:rFonts w:ascii="Arial" w:hAnsi="Arial" w:cs="Arial"/>
+                <w:bCs/>
+              </w:rPr>
+            </w:pPr>
+            <w:r>
+              <w:rPr>
+                <w:rFonts w:ascii="Arial" w:hAnsi="Arial" w:cs="Arial"/>
+                <w:bCs/>
+              </w:rPr>
+              <w:t xml:space="preserve">Experiment with different AI techniques for better image quality.</w:t>
+            </w:r>
+          </w:p>
+          <w:p>
+            <w:pPr>
+              <w:pStyle w:val="ListParagraph"/>
+              <w:numPr>
+                <w:ilvl w:val="0"/>
+                <w:numId w:val="44"/>
+              </w:numPr>
+              <w:rPr>
+                <w:rFonts w:ascii="Arial" w:hAnsi="Arial" w:cs="Arial"/>
+                <w:bCs/>
+              </w:rPr>
+            </w:pPr>
+            <w:r>
+              <w:rPr>
+                <w:rFonts w:ascii="Arial" w:hAnsi="Arial" w:cs="Arial"/>
+                <w:bCs/>
+              </w:rPr>
+              <w:t xml:space="preserve">Discuss the impact of AI limitations on creative processes.</w:t>
+            </w:r>
+          </w:p>
+          <w:p>
+            <w:pPr>
+              <w:pStyle w:val="ListParagraph"/>
+              <w:numPr>
+                <w:ilvl w:val="0"/>
+                <w:numId w:val="44"/>
+              </w:numPr>
+              <w:rPr>
+                <w:rFonts w:ascii="Arial" w:hAnsi="Arial" w:cs="Arial"/>
+                <w:bCs/>
+              </w:rPr>
+            </w:pPr>
+            <w:r>
+              <w:rPr>
+                <w:rFonts w:ascii="Arial" w:hAnsi="Arial" w:cs="Arial"/>
+                <w:bCs/>
+              </w:rPr>
+              <w:t xml:space="preserve">Evaluate the effectiveness of AI-generated images.</w:t>
+            </w:r>
+          </w:p>
+          <w:p>
+            <w:pPr>
+              <w:rPr>
+                <w:rFonts w:ascii="Arial" w:hAnsi="Arial" w:cs="Arial"/>
+                <w:bCs/>
+              </w:rPr>
+            </w:pPr>
+            <w:r>
+              <w:rPr>
+                <w:rFonts w:ascii="Arial" w:hAnsi="Arial" w:cs="Arial"/>
+                <w:bCs/>
+              </w:rPr>
+              <w:t xml:space="preserve"/>
+            </w:r>
+          </w:p>
+          <w:p>
+            <w:pPr>
+              <w:rPr>
+                <w:rFonts w:ascii="Arial" w:hAnsi="Arial" w:cs="Arial"/>
+                <w:b/>
+              </w:rPr>
+            </w:pPr>
+            <w:r>
+              <w:rPr>
+                <w:rFonts w:ascii="Arial" w:hAnsi="Arial" w:cs="Arial"/>
+                <w:b/>
+              </w:rPr>
+              <w:t xml:space="preserve">Topic 4: Apply iterative approach to image generation (A6)  </w:t>
+            </w:r>
+          </w:p>
+          <w:p>
+            <w:pPr>
+              <w:pStyle w:val="ListParagraph"/>
+              <w:numPr>
+                <w:ilvl w:val="0"/>
+                <w:numId w:val="44"/>
+              </w:numPr>
+              <w:rPr>
+                <w:rFonts w:ascii="Arial" w:hAnsi="Arial" w:cs="Arial"/>
+                <w:bCs/>
+              </w:rPr>
+            </w:pPr>
+            <w:r>
+              <w:rPr>
+                <w:rFonts w:ascii="Arial" w:hAnsi="Arial" w:cs="Arial"/>
+                <w:bCs/>
+              </w:rPr>
+              <w:t xml:space="preserve">Learn the importance of iteration in image generation.</w:t>
+            </w:r>
+          </w:p>
+          <w:p>
+            <w:pPr>
+              <w:pStyle w:val="ListParagraph"/>
+              <w:numPr>
+                <w:ilvl w:val="0"/>
+                <w:numId w:val="44"/>
+              </w:numPr>
+              <w:rPr>
+                <w:rFonts w:ascii="Arial" w:hAnsi="Arial" w:cs="Arial"/>
+                <w:bCs/>
+              </w:rPr>
+            </w:pPr>
+            <w:r>
+              <w:rPr>
+                <w:rFonts w:ascii="Arial" w:hAnsi="Arial" w:cs="Arial"/>
+                <w:bCs/>
+              </w:rPr>
+              <w:t xml:space="preserve">Apply and adjust relevant prompts to improve image quality.</w:t>
+            </w:r>
+          </w:p>
+          <w:p>
+            <w:pPr>
+              <w:pStyle w:val="ListParagraph"/>
+              <w:numPr>
+                <w:ilvl w:val="0"/>
+                <w:numId w:val="44"/>
+              </w:numPr>
+              <w:rPr>
+                <w:rFonts w:ascii="Arial" w:hAnsi="Arial" w:cs="Arial"/>
+                <w:bCs/>
+              </w:rPr>
+            </w:pPr>
+            <w:r>
+              <w:rPr>
+                <w:rFonts w:ascii="Arial" w:hAnsi="Arial" w:cs="Arial"/>
+                <w:bCs/>
+              </w:rPr>
+              <w:t xml:space="preserve">Experiment with different iterations to achieve desired outcomes.</w:t>
+            </w:r>
+          </w:p>
+          <w:p>
+            <w:pPr>
+              <w:pStyle w:val="ListParagraph"/>
+              <w:numPr>
+                <w:ilvl w:val="0"/>
+                <w:numId w:val="44"/>
+              </w:numPr>
+              <w:rPr>
+                <w:rFonts w:ascii="Arial" w:hAnsi="Arial" w:cs="Arial"/>
+                <w:bCs/>
+              </w:rPr>
+            </w:pPr>
+            <w:r>
+              <w:rPr>
+                <w:rFonts w:ascii="Arial" w:hAnsi="Arial" w:cs="Arial"/>
+                <w:bCs/>
+              </w:rPr>
+              <w:t xml:space="preserve">Analyze the impact of iterative processes on creative results.</w:t>
+            </w:r>
+          </w:p>
+          <w:p>
+            <w:pPr>
+              <w:pStyle w:val="ListParagraph"/>
+              <w:numPr>
+                <w:ilvl w:val="0"/>
+                <w:numId w:val="44"/>
+              </w:numPr>
+              <w:rPr>
+                <w:rFonts w:ascii="Arial" w:hAnsi="Arial" w:cs="Arial"/>
+                <w:bCs/>
+              </w:rPr>
+            </w:pPr>
+            <w:r>
+              <w:rPr>
+                <w:rFonts w:ascii="Arial" w:hAnsi="Arial" w:cs="Arial"/>
+                <w:bCs/>
+              </w:rPr>
+              <w:t xml:space="preserve">Utilize AI tools to streamline the iterative process.</w:t>
+            </w:r>
+          </w:p>
+          <w:p>
+            <w:pPr>
+              <w:rPr>
+                <w:rFonts w:ascii="Arial" w:hAnsi="Arial" w:cs="Arial"/>
+                <w:bCs/>
+              </w:rPr>
+            </w:pPr>
+            <w:r>
+              <w:rPr>
+                <w:rFonts w:ascii="Arial" w:hAnsi="Arial" w:cs="Arial"/>
+                <w:bCs/>
+              </w:rPr>
+              <w:t xml:space="preserve"/>
+            </w:r>
+          </w:p>
+          <w:p>
+            <w:pPr>
+              <w:rPr>
+                <w:rFonts w:ascii="Arial" w:hAnsi="Arial" w:cs="Arial"/>
+                <w:bCs/>
+              </w:rPr>
+            </w:pPr>
+            <w:r>
+              <w:rPr>
+                <w:rFonts w:ascii="Arial" w:hAnsi="Arial" w:cs="Arial"/>
+                <w:bCs/>
+              </w:rPr>
+              <w:t xml:space="preserve">LO2 – Identify effective prompt terms and narrative components to enhance AI-generated storyboards for visual storytelling.</w:t>
             </w:r>
           </w:p>
           <w:p>
@@ -7126,37 +7832,52 @@
                 <w:rFonts w:ascii="Arial" w:hAnsi="Arial" w:cs="Arial"/>
                 <w:bCs/>
               </w:rPr>
-              <w:t xml:space="preserve">K3: Organisational procedures for security operations</w:t>
-            </w:r>
-          </w:p>
-          <w:p>
-            <w:pPr>
-              <w:rPr>
-                <w:rFonts w:ascii="Arial" w:hAnsi="Arial" w:cs="Arial"/>
-                <w:bCs/>
-              </w:rPr>
-            </w:pPr>
-            <w:r>
-              <w:rPr>
-                <w:rFonts w:ascii="Arial" w:hAnsi="Arial" w:cs="Arial"/>
-                <w:bCs/>
-              </w:rPr>
-              <w:t xml:space="preserve">K4: Signs of surveillance and intelligence-gathering being conducted, inappropriate demeanours and potential suicide bombers</w:t>
-            </w:r>
-          </w:p>
-          <w:p>
-            <w:pPr>
-              <w:rPr>
-                <w:rFonts w:ascii="Arial" w:hAnsi="Arial" w:cs="Arial"/>
-                <w:bCs/>
-              </w:rPr>
-            </w:pPr>
-            <w:r>
-              <w:rPr>
-                <w:rFonts w:ascii="Arial" w:hAnsi="Arial" w:cs="Arial"/>
-                <w:bCs/>
-              </w:rPr>
-              <w:t xml:space="preserve">A2: Follow standard operating procedures (SOPs) to identify risks</w:t>
+              <w:t xml:space="preserve">K1: AI-generated script ideation techniques for world-building, storyline and character development, scenario iterations</w:t>
+            </w:r>
+          </w:p>
+          <w:p>
+            <w:pPr>
+              <w:rPr>
+                <w:rFonts w:ascii="Arial" w:hAnsi="Arial" w:cs="Arial"/>
+                <w:bCs/>
+              </w:rPr>
+            </w:pPr>
+            <w:r>
+              <w:rPr>
+                <w:rFonts w:ascii="Arial" w:hAnsi="Arial" w:cs="Arial"/>
+                <w:bCs/>
+              </w:rPr>
+              <w:t xml:space="preserve">K3: Gen AI tool limitations and solutions</w:t>
+            </w:r>
+          </w:p>
+          <w:p>
+            <w:pPr>
+              <w:rPr>
+                <w:rFonts w:ascii="Arial" w:hAnsi="Arial" w:cs="Arial"/>
+                <w:bCs/>
+              </w:rPr>
+            </w:pPr>
+            <w:r>
+              <w:rPr>
+                <w:rFonts w:ascii="Arial" w:hAnsi="Arial" w:cs="Arial"/>
+                <w:bCs/>
+              </w:rPr>
+              <w:t xml:space="preserve">A6: Apply and adjust relevant prompts in the generative process to improve iterations</w:t>
+            </w:r>
+          </w:p>
+          <w:p>
+            <w:pPr>
+              <w:rPr>
+                <w:rFonts w:ascii="Arial" w:hAnsi="Arial" w:cs="Arial"/>
+                <w:bCs/>
+              </w:rPr>
+            </w:pPr>
+            <w:r>
+              <w:rPr>
+                <w:rFonts w:ascii="Arial" w:hAnsi="Arial" w:cs="Arial"/>
+                <w:bCs/>
+              </w:rPr>
+              <w:t xml:space="preserve">A7: Identify key terms and themes for input into Gen AI platform to ideate and iterate story elements for incorporation into text prompts</w:t>
             </w:r>
           </w:p>
         </w:tc>
@@ -7187,7 +7908,7 @@
                 <w:rFonts w:ascii="Arial" w:hAnsi="Arial" w:cs="Arial"/>
                 <w:color w:val="000000" w:themeColor="text1"/>
               </w:rPr>
-              <w:t xml:space="preserve">LU3: Corrective Measures Implementation</w:t>
+              <w:t xml:space="preserve">LU3: Creating AI Generated Video (K8, K6, A2, A4)</w:t>
             </w:r>
           </w:p>
         </w:tc>
@@ -7225,7 +7946,7 @@
                 <w:rFonts w:ascii="Arial" w:hAnsi="Arial" w:cs="Arial"/>
                 <w:b/>
               </w:rPr>
-              <w:t xml:space="preserve">Topic 3: Address Security Deficiencies (K5, K6, A3)  </w:t>
+              <w:t xml:space="preserve">Topic 1: AI Video tools for generating text, voiceover and video (K8, A2)  </w:t>
             </w:r>
           </w:p>
           <w:p>
@@ -7246,7 +7967,7 @@
                 <w:bCs/>
               </w:rPr>
               <w:lastRenderedPageBreak/>
-              <w:t xml:space="preserve">Confirm the accuracy and currency of data related to client security status prior to recommending security options</w:t>
+              <w:t xml:space="preserve">Explore AI tools for generating video content.</w:t>
             </w:r>
           </w:p>
           <w:p>
@@ -7267,7 +7988,7 @@
                 <w:bCs/>
               </w:rPr>
               <w:lastRenderedPageBreak/>
-              <w:t xml:space="preserve">Determine risk potential by analysing relevant client security status data</w:t>
+              <w:t xml:space="preserve">Utilize NLP techniques to enhance video scripts.</w:t>
             </w:r>
           </w:p>
           <w:p>
@@ -7288,7 +8009,7 @@
                 <w:bCs/>
               </w:rPr>
               <w:lastRenderedPageBreak/>
-              <w:t xml:space="preserve">Assess a range of security resources for suitability and availability against security risks</w:t>
+              <w:t xml:space="preserve">Experiment with AI-generated voiceovers for video content.</w:t>
             </w:r>
           </w:p>
           <w:p>
@@ -7309,7 +8030,7 @@
                 <w:bCs/>
               </w:rPr>
               <w:lastRenderedPageBreak/>
-              <w:t xml:space="preserve">Identify any security deficiencies due to manpower and security systems resources and take appropriate corrective measures</w:t>
+              <w:t xml:space="preserve">Discuss the integration of text, voice, and video in storytelling.</w:t>
             </w:r>
           </w:p>
           <w:p>
@@ -7330,7 +8051,37 @@
                 <w:bCs/>
               </w:rPr>
               <w:lastRenderedPageBreak/>
-              <w:t xml:space="preserve">Prevent risk to client operations by addressing deficiencies in existing control mechanisms</w:t>
+              <w:t xml:space="preserve">Evaluate the effectiveness of AI-generated video elements.</w:t>
+            </w:r>
+          </w:p>
+          <w:p>
+            <w:pPr>
+              <w:rPr>
+                <w:rFonts w:ascii="Arial" w:hAnsi="Arial" w:cs="Arial"/>
+                <w:bCs/>
+              </w:rPr>
+            </w:pPr>
+            <w:r>
+              <w:rPr>
+                <w:rFonts w:ascii="Arial" w:hAnsi="Arial" w:cs="Arial"/>
+                <w:bCs/>
+              </w:rPr>
+              <w:t xml:space="preserve"/>
+            </w:r>
+          </w:p>
+          <w:p>
+            <w:pPr>
+              <w:rPr>
+                <w:rFonts w:ascii="Arial" w:hAnsi="Arial" w:cs="Arial"/>
+                <w:b/>
+              </w:rPr>
+            </w:pPr>
+            <w:r>
+              <w:rPr>
+                <w:rFonts w:ascii="Arial" w:hAnsi="Arial" w:cs="Arial"/>
+                <w:b/>
+              </w:rPr>
+              <w:t xml:space="preserve">Topic 2: Generating AI video for storyboard (K6, A4)  </w:t>
             </w:r>
           </w:p>
           <w:p>
@@ -7351,7 +8102,7 @@
                 <w:bCs/>
               </w:rPr>
               <w:lastRenderedPageBreak/>
-              <w:t xml:space="preserve">Take appropriate corrective measures to address security deficiencies identified in a security survey of assignment location</w:t>
+              <w:t xml:space="preserve">Learn to generate AI video content for storyboards.</w:t>
             </w:r>
           </w:p>
           <w:p>
@@ -7372,7 +8123,7 @@
                 <w:bCs/>
               </w:rPr>
               <w:lastRenderedPageBreak/>
-              <w:t xml:space="preserve">Gauge and define the potential impact of any security deficiencies accurately to prioritise measures to address gaps in security</w:t>
+              <w:t xml:space="preserve">Utilize AI tools for script analysis and market research.</w:t>
             </w:r>
           </w:p>
           <w:p>
@@ -7393,7 +8144,7 @@
                 <w:bCs/>
               </w:rPr>
               <w:lastRenderedPageBreak/>
-              <w:t xml:space="preserve">Provide recommendations which address clients security deficiencies within the scope of security services contract terms where necessary to appropriate parties to follow up on actions to be taken to address security risks</w:t>
+              <w:t xml:space="preserve">Filter and script-edit AI-generated video content.</w:t>
             </w:r>
           </w:p>
           <w:p>
@@ -7414,7 +8165,7 @@
                 <w:bCs/>
               </w:rPr>
               <w:lastRenderedPageBreak/>
-              <w:t xml:space="preserve">Complete analysis and recommendations for the client within an agreed timescale</w:t>
+              <w:t xml:space="preserve">Discuss the impact of AI on video production processes.</w:t>
             </w:r>
           </w:p>
           <w:p>
@@ -7435,7 +8186,7 @@
                 <w:bCs/>
               </w:rPr>
               <w:lastRenderedPageBreak/>
-              <w:t xml:space="preserve">Record analysis and recommendations in accordance with organisational procedures</w:t>
+              <w:t xml:space="preserve">Evaluate the quality and effectiveness of AI-generated videos.</w:t>
             </w:r>
           </w:p>
           <w:p>
@@ -7465,7 +8216,7 @@
                 <w:rFonts w:ascii="Arial" w:hAnsi="Arial" w:cs="Arial"/>
                 <w:bCs/>
               </w:rPr>
-              <w:t xml:space="preserve">LO3 – Analyze situations and relate them to prior experiences to identify suspicious activities, attire, or explosive devices.</w:t>
+              <w:t xml:space="preserve">LO3 – Utilise generative AI tools to refine video scripts for clarity, tone, and narrative consistency.</w:t>
             </w:r>
           </w:p>
           <w:p>
@@ -7495,37 +8246,52 @@
                 <w:rFonts w:ascii="Arial" w:hAnsi="Arial" w:cs="Arial"/>
                 <w:bCs/>
               </w:rPr>
-              <w:t xml:space="preserve">K5: Types of suspicious activities, inappropriate attire, explosives and incendiary devices used by terrorists</w:t>
-            </w:r>
-          </w:p>
-          <w:p>
-            <w:pPr>
-              <w:rPr>
-                <w:rFonts w:ascii="Arial" w:hAnsi="Arial" w:cs="Arial"/>
-                <w:bCs/>
-              </w:rPr>
-            </w:pPr>
-            <w:r>
-              <w:rPr>
-                <w:rFonts w:ascii="Arial" w:hAnsi="Arial" w:cs="Arial"/>
-                <w:bCs/>
-              </w:rPr>
-              <w:t xml:space="preserve">K6: Identification of persons</w:t>
-            </w:r>
-          </w:p>
-          <w:p>
-            <w:pPr>
-              <w:rPr>
-                <w:rFonts w:ascii="Arial" w:hAnsi="Arial" w:cs="Arial"/>
-                <w:bCs/>
-              </w:rPr>
-            </w:pPr>
-            <w:r>
-              <w:rPr>
-                <w:rFonts w:ascii="Arial" w:hAnsi="Arial" w:cs="Arial"/>
-                <w:bCs/>
-              </w:rPr>
-              <w:t xml:space="preserve">A3: Study situations and relate to past experience for identification of risks</w:t>
+              <w:t xml:space="preserve">K6: AI tools for script analysis and market research</w:t>
+            </w:r>
+          </w:p>
+          <w:p>
+            <w:pPr>
+              <w:rPr>
+                <w:rFonts w:ascii="Arial" w:hAnsi="Arial" w:cs="Arial"/>
+                <w:bCs/>
+              </w:rPr>
+            </w:pPr>
+            <w:r>
+              <w:rPr>
+                <w:rFonts w:ascii="Arial" w:hAnsi="Arial" w:cs="Arial"/>
+                <w:bCs/>
+              </w:rPr>
+              <w:t xml:space="preserve">K8: Basic Natural Language Processing (NLP) techniques and tools relevant to AI Text generation</w:t>
+            </w:r>
+          </w:p>
+          <w:p>
+            <w:pPr>
+              <w:rPr>
+                <w:rFonts w:ascii="Arial" w:hAnsi="Arial" w:cs="Arial"/>
+                <w:bCs/>
+              </w:rPr>
+            </w:pPr>
+            <w:r>
+              <w:rPr>
+                <w:rFonts w:ascii="Arial" w:hAnsi="Arial" w:cs="Arial"/>
+                <w:bCs/>
+              </w:rPr>
+              <w:t xml:space="preserve">A2: Utilise NLP techniques and tools to enhance the quality and effectiveness of AI-generated story elements</w:t>
+            </w:r>
+          </w:p>
+          <w:p>
+            <w:pPr>
+              <w:rPr>
+                <w:rFonts w:ascii="Arial" w:hAnsi="Arial" w:cs="Arial"/>
+                <w:bCs/>
+              </w:rPr>
+            </w:pPr>
+            <w:r>
+              <w:rPr>
+                <w:rFonts w:ascii="Arial" w:hAnsi="Arial" w:cs="Arial"/>
+                <w:bCs/>
+              </w:rPr>
+              <w:t xml:space="preserve">A4: Filter and Script-edit Gen-AI output</w:t>
             </w:r>
           </w:p>
         </w:tc>
@@ -7557,7 +8323,7 @@
                 <w:color w:val="000000" w:themeColor="text1"/>
               </w:rPr>
               <w:lastRenderedPageBreak/>
-              <w:t xml:space="preserve">LU4: Security Assessment Reporting</w:t>
+              <w:t xml:space="preserve">LU4: Generative AI Ethics and Best Practices (K7, K5, K4, K2, A3, A1, A9)</w:t>
             </w:r>
           </w:p>
         </w:tc>
@@ -7595,7 +8361,7 @@
                 <w:rFonts w:ascii="Arial" w:hAnsi="Arial" w:cs="Arial"/>
                 <w:b/>
               </w:rPr>
-              <w:t xml:space="preserve">Topic 4: Submit Findings and Recommendations (K1, A4)  </w:t>
+              <w:t xml:space="preserve">Topic 1: Gen AI and ethics awareness (K7)  </w:t>
             </w:r>
           </w:p>
           <w:p>
@@ -7615,7 +8381,7 @@
                 <w:rFonts w:ascii="Arial" w:hAnsi="Arial" w:cs="Arial"/>
                 <w:bCs/>
               </w:rPr>
-              <w:t xml:space="preserve">Compile and record relevant information accurately and report to appropriate person according to organisational procedures</w:t>
+              <w:t xml:space="preserve">Understand the ethical implications of using generative AI.</w:t>
             </w:r>
           </w:p>
           <w:p>
@@ -7635,7 +8401,7 @@
                 <w:rFonts w:ascii="Arial" w:hAnsi="Arial" w:cs="Arial"/>
                 <w:bCs/>
               </w:rPr>
-              <w:t xml:space="preserve">Ensure findings and recommendations in the report are clear, logical and consistent with contract terms and conditions</w:t>
+              <w:t xml:space="preserve">Discuss the importance of ethics in AI-generated content.</w:t>
             </w:r>
           </w:p>
           <w:p>
@@ -7655,7 +8421,7 @@
                 <w:rFonts w:ascii="Arial" w:hAnsi="Arial" w:cs="Arial"/>
                 <w:bCs/>
               </w:rPr>
-              <w:t xml:space="preserve">Make recommendations based on the findings</w:t>
+              <w:t xml:space="preserve">Explore case studies of ethical challenges in AI usage.</w:t>
             </w:r>
           </w:p>
           <w:p>
@@ -7675,7 +8441,7 @@
                 <w:rFonts w:ascii="Arial" w:hAnsi="Arial" w:cs="Arial"/>
                 <w:bCs/>
               </w:rPr>
-              <w:t xml:space="preserve">Prepare a complete and accurate account of security assessment study report with indemnity specification according to organisation procedures</w:t>
+              <w:t xml:space="preserve">Learn to identify and address ethical issues in AI outputs.</w:t>
             </w:r>
           </w:p>
           <w:p>
@@ -7695,7 +8461,37 @@
                 <w:rFonts w:ascii="Arial" w:hAnsi="Arial" w:cs="Arial"/>
                 <w:bCs/>
               </w:rPr>
-              <w:t xml:space="preserve">Establish recommendations for new and existing security service requirements / appropriate security risk prevention measures supported by relevant documentation</w:t>
+              <w:t xml:space="preserve">Develop strategies for ethical AI content generation.</w:t>
+            </w:r>
+          </w:p>
+          <w:p>
+            <w:pPr>
+              <w:rPr>
+                <w:rFonts w:ascii="Arial" w:hAnsi="Arial" w:cs="Arial"/>
+                <w:bCs/>
+              </w:rPr>
+            </w:pPr>
+            <w:r>
+              <w:rPr>
+                <w:rFonts w:ascii="Arial" w:hAnsi="Arial" w:cs="Arial"/>
+                <w:bCs/>
+              </w:rPr>
+              <w:t xml:space="preserve"/>
+            </w:r>
+          </w:p>
+          <w:p>
+            <w:pPr>
+              <w:rPr>
+                <w:rFonts w:ascii="Arial" w:hAnsi="Arial" w:cs="Arial"/>
+                <w:b/>
+              </w:rPr>
+            </w:pPr>
+            <w:r>
+              <w:rPr>
+                <w:rFonts w:ascii="Arial" w:hAnsi="Arial" w:cs="Arial"/>
+                <w:b/>
+              </w:rPr>
+              <w:t xml:space="preserve">Topic 2: Best Practices to minimise plagiarism risk (K5, A3)  </w:t>
             </w:r>
           </w:p>
           <w:p>
@@ -7715,7 +8511,7 @@
                 <w:rFonts w:ascii="Arial" w:hAnsi="Arial" w:cs="Arial"/>
                 <w:bCs/>
               </w:rPr>
-              <w:t xml:space="preserve">Outline constraints, limitations and exclusions to security survey and analysis in report and submit a report to the relevant person for approval</w:t>
+              <w:t xml:space="preserve">Learn best practices to minimize plagiarism in AI-generated content.</w:t>
             </w:r>
           </w:p>
           <w:p>
@@ -7735,7 +8531,7 @@
                 <w:rFonts w:ascii="Arial" w:hAnsi="Arial" w:cs="Arial"/>
                 <w:bCs/>
               </w:rPr>
-              <w:t xml:space="preserve">Follow-up and meet with the client to discuss on the site survey findings and seek agreement to proposed security recommendations. Finalise with the client the terms of reference for the next step in preparing operations order</w:t>
+              <w:t xml:space="preserve">Apply ethical considerations in prompt selection and reference usage.</w:t>
             </w:r>
           </w:p>
           <w:p>
@@ -7755,7 +8551,7 @@
                 <w:rFonts w:ascii="Arial" w:hAnsi="Arial" w:cs="Arial"/>
                 <w:bCs/>
               </w:rPr>
-              <w:t xml:space="preserve">Implement agreed on terms of reference when security recommendations are accepted</w:t>
+              <w:t xml:space="preserve">Discuss the impact of plagiarism on creative processes.</w:t>
             </w:r>
           </w:p>
           <w:p>
@@ -7775,7 +8571,7 @@
                 <w:rFonts w:ascii="Arial" w:hAnsi="Arial" w:cs="Arial"/>
                 <w:bCs/>
               </w:rPr>
-              <w:t xml:space="preserve">Carry out any changes and adjustments to recommended actions within agreed terms of reference</w:t>
+              <w:t xml:space="preserve">Explore tools and techniques to detect and prevent plagiarism.</w:t>
             </w:r>
           </w:p>
           <w:p>
@@ -7795,7 +8591,7 @@
                 <w:rFonts w:ascii="Arial" w:hAnsi="Arial" w:cs="Arial"/>
                 <w:bCs/>
               </w:rPr>
-              <w:t xml:space="preserve">Maintain the confidentiality of all recorded information</w:t>
+              <w:t xml:space="preserve">Develop strategies for maintaining originality in AI outputs.</w:t>
             </w:r>
           </w:p>
           <w:p>
@@ -7817,15 +8613,275 @@
             <w:pPr>
               <w:rPr>
                 <w:rFonts w:ascii="Arial" w:hAnsi="Arial" w:cs="Arial"/>
-                <w:bCs/>
-              </w:rPr>
-            </w:pPr>
-            <w:r>
-              <w:rPr>
-                <w:rFonts w:ascii="Arial" w:hAnsi="Arial" w:cs="Arial"/>
-                <w:bCs/>
-              </w:rPr>
-              <w:t xml:space="preserve">LO4 – Collaborate with security teams to assess risks using established methods of risk analysis.</w:t>
+                <w:b/>
+              </w:rPr>
+            </w:pPr>
+            <w:r>
+              <w:rPr>
+                <w:rFonts w:ascii="Arial" w:hAnsi="Arial" w:cs="Arial"/>
+                <w:b/>
+              </w:rPr>
+              <w:t xml:space="preserve">Topic 3: Analyse AI output for bias and taking corrective steps (K4, A1)  </w:t>
+            </w:r>
+          </w:p>
+          <w:p>
+            <w:pPr>
+              <w:pStyle w:val="ListParagraph"/>
+              <w:numPr>
+                <w:ilvl w:val="0"/>
+                <w:numId w:val="44"/>
+              </w:numPr>
+              <w:rPr>
+                <w:rFonts w:ascii="Arial" w:hAnsi="Arial" w:cs="Arial"/>
+                <w:bCs/>
+              </w:rPr>
+            </w:pPr>
+            <w:r>
+              <w:rPr>
+                <w:rFonts w:ascii="Arial" w:hAnsi="Arial" w:cs="Arial"/>
+                <w:bCs/>
+              </w:rPr>
+              <w:t xml:space="preserve">Understand the presence of bias in AI-generated content.</w:t>
+            </w:r>
+          </w:p>
+          <w:p>
+            <w:pPr>
+              <w:pStyle w:val="ListParagraph"/>
+              <w:numPr>
+                <w:ilvl w:val="0"/>
+                <w:numId w:val="44"/>
+              </w:numPr>
+              <w:rPr>
+                <w:rFonts w:ascii="Arial" w:hAnsi="Arial" w:cs="Arial"/>
+                <w:bCs/>
+              </w:rPr>
+            </w:pPr>
+            <w:r>
+              <w:rPr>
+                <w:rFonts w:ascii="Arial" w:hAnsi="Arial" w:cs="Arial"/>
+                <w:bCs/>
+              </w:rPr>
+              <w:t xml:space="preserve">Learn techniques to analyze AI outputs for bias.</w:t>
+            </w:r>
+          </w:p>
+          <w:p>
+            <w:pPr>
+              <w:pStyle w:val="ListParagraph"/>
+              <w:numPr>
+                <w:ilvl w:val="0"/>
+                <w:numId w:val="44"/>
+              </w:numPr>
+              <w:rPr>
+                <w:rFonts w:ascii="Arial" w:hAnsi="Arial" w:cs="Arial"/>
+                <w:bCs/>
+              </w:rPr>
+            </w:pPr>
+            <w:r>
+              <w:rPr>
+                <w:rFonts w:ascii="Arial" w:hAnsi="Arial" w:cs="Arial"/>
+                <w:bCs/>
+              </w:rPr>
+              <w:t xml:space="preserve">Discuss the impact of bias on creative and ethical outcomes.</w:t>
+            </w:r>
+          </w:p>
+          <w:p>
+            <w:pPr>
+              <w:pStyle w:val="ListParagraph"/>
+              <w:numPr>
+                <w:ilvl w:val="0"/>
+                <w:numId w:val="44"/>
+              </w:numPr>
+              <w:rPr>
+                <w:rFonts w:ascii="Arial" w:hAnsi="Arial" w:cs="Arial"/>
+                <w:bCs/>
+              </w:rPr>
+            </w:pPr>
+            <w:r>
+              <w:rPr>
+                <w:rFonts w:ascii="Arial" w:hAnsi="Arial" w:cs="Arial"/>
+                <w:bCs/>
+              </w:rPr>
+              <w:t xml:space="preserve">Develop corrective steps to address bias in AI outputs.</w:t>
+            </w:r>
+          </w:p>
+          <w:p>
+            <w:pPr>
+              <w:pStyle w:val="ListParagraph"/>
+              <w:numPr>
+                <w:ilvl w:val="0"/>
+                <w:numId w:val="44"/>
+              </w:numPr>
+              <w:rPr>
+                <w:rFonts w:ascii="Arial" w:hAnsi="Arial" w:cs="Arial"/>
+                <w:bCs/>
+              </w:rPr>
+            </w:pPr>
+            <w:r>
+              <w:rPr>
+                <w:rFonts w:ascii="Arial" w:hAnsi="Arial" w:cs="Arial"/>
+                <w:bCs/>
+              </w:rPr>
+              <w:t xml:space="preserve">Evaluate the effectiveness of bias correction strategies.</w:t>
+            </w:r>
+          </w:p>
+          <w:p>
+            <w:pPr>
+              <w:rPr>
+                <w:rFonts w:ascii="Arial" w:hAnsi="Arial" w:cs="Arial"/>
+                <w:bCs/>
+              </w:rPr>
+            </w:pPr>
+            <w:r>
+              <w:rPr>
+                <w:rFonts w:ascii="Arial" w:hAnsi="Arial" w:cs="Arial"/>
+                <w:bCs/>
+              </w:rPr>
+              <w:t xml:space="preserve"/>
+            </w:r>
+          </w:p>
+          <w:p>
+            <w:pPr>
+              <w:rPr>
+                <w:rFonts w:ascii="Arial" w:hAnsi="Arial" w:cs="Arial"/>
+                <w:b/>
+              </w:rPr>
+            </w:pPr>
+            <w:r>
+              <w:rPr>
+                <w:rFonts w:ascii="Arial" w:hAnsi="Arial" w:cs="Arial"/>
+                <w:b/>
+              </w:rPr>
+              <w:t xml:space="preserve">Topic 4: Copyright risk and avoid copyright infringement (K2, A9)  </w:t>
+            </w:r>
+          </w:p>
+          <w:p>
+            <w:pPr>
+              <w:pStyle w:val="ListParagraph"/>
+              <w:numPr>
+                <w:ilvl w:val="0"/>
+                <w:numId w:val="44"/>
+              </w:numPr>
+              <w:rPr>
+                <w:rFonts w:ascii="Arial" w:hAnsi="Arial" w:cs="Arial"/>
+                <w:bCs/>
+              </w:rPr>
+            </w:pPr>
+            <w:r>
+              <w:rPr>
+                <w:rFonts w:ascii="Arial" w:hAnsi="Arial" w:cs="Arial"/>
+                <w:bCs/>
+              </w:rPr>
+              <w:t xml:space="preserve">Understand copyright laws related to generative AI usage.</w:t>
+            </w:r>
+          </w:p>
+          <w:p>
+            <w:pPr>
+              <w:pStyle w:val="ListParagraph"/>
+              <w:numPr>
+                <w:ilvl w:val="0"/>
+                <w:numId w:val="44"/>
+              </w:numPr>
+              <w:rPr>
+                <w:rFonts w:ascii="Arial" w:hAnsi="Arial" w:cs="Arial"/>
+                <w:bCs/>
+              </w:rPr>
+            </w:pPr>
+            <w:r>
+              <w:rPr>
+                <w:rFonts w:ascii="Arial" w:hAnsi="Arial" w:cs="Arial"/>
+                <w:bCs/>
+              </w:rPr>
+              <w:t xml:space="preserve">Identify copyright risks in AI-generated content.</w:t>
+            </w:r>
+          </w:p>
+          <w:p>
+            <w:pPr>
+              <w:pStyle w:val="ListParagraph"/>
+              <w:numPr>
+                <w:ilvl w:val="0"/>
+                <w:numId w:val="44"/>
+              </w:numPr>
+              <w:rPr>
+                <w:rFonts w:ascii="Arial" w:hAnsi="Arial" w:cs="Arial"/>
+                <w:bCs/>
+              </w:rPr>
+            </w:pPr>
+            <w:r>
+              <w:rPr>
+                <w:rFonts w:ascii="Arial" w:hAnsi="Arial" w:cs="Arial"/>
+                <w:bCs/>
+              </w:rPr>
+              <w:t xml:space="preserve">Learn strategies to avoid copyright infringement.</w:t>
+            </w:r>
+          </w:p>
+          <w:p>
+            <w:pPr>
+              <w:pStyle w:val="ListParagraph"/>
+              <w:numPr>
+                <w:ilvl w:val="0"/>
+                <w:numId w:val="44"/>
+              </w:numPr>
+              <w:rPr>
+                <w:rFonts w:ascii="Arial" w:hAnsi="Arial" w:cs="Arial"/>
+                <w:bCs/>
+              </w:rPr>
+            </w:pPr>
+            <w:r>
+              <w:rPr>
+                <w:rFonts w:ascii="Arial" w:hAnsi="Arial" w:cs="Arial"/>
+                <w:bCs/>
+              </w:rPr>
+              <w:t xml:space="preserve">Discuss the impact of copyright issues on creative processes.</w:t>
+            </w:r>
+          </w:p>
+          <w:p>
+            <w:pPr>
+              <w:pStyle w:val="ListParagraph"/>
+              <w:numPr>
+                <w:ilvl w:val="0"/>
+                <w:numId w:val="44"/>
+              </w:numPr>
+              <w:rPr>
+                <w:rFonts w:ascii="Arial" w:hAnsi="Arial" w:cs="Arial"/>
+                <w:bCs/>
+              </w:rPr>
+            </w:pPr>
+            <w:r>
+              <w:rPr>
+                <w:rFonts w:ascii="Arial" w:hAnsi="Arial" w:cs="Arial"/>
+                <w:bCs/>
+              </w:rPr>
+              <w:t xml:space="preserve">Develop best practices for copyright compliance in AI outputs.</w:t>
+            </w:r>
+          </w:p>
+          <w:p>
+            <w:pPr>
+              <w:rPr>
+                <w:rFonts w:ascii="Arial" w:hAnsi="Arial" w:cs="Arial"/>
+                <w:bCs/>
+              </w:rPr>
+            </w:pPr>
+            <w:r>
+              <w:rPr>
+                <w:rFonts w:ascii="Arial" w:hAnsi="Arial" w:cs="Arial"/>
+                <w:bCs/>
+              </w:rPr>
+              <w:t xml:space="preserve"/>
+            </w:r>
+          </w:p>
+          <w:p>
+            <w:pPr>
+              <w:rPr>
+                <w:rFonts w:ascii="Arial" w:hAnsi="Arial" w:cs="Arial"/>
+                <w:bCs/>
+              </w:rPr>
+            </w:pPr>
+            <w:r>
+              <w:rPr>
+                <w:rFonts w:ascii="Arial" w:hAnsi="Arial" w:cs="Arial"/>
+                <w:bCs/>
+              </w:rPr>
+              <w:t xml:space="preserve">LO4 – Analyse generative AI outputs for ethical issues, bias, and copyright risks, applying appropriate corrective actions.</w:t>
             </w:r>
           </w:p>
           <w:p>
@@ -7855,22 +8911,97 @@
                 <w:rFonts w:ascii="Arial" w:hAnsi="Arial" w:cs="Arial"/>
                 <w:bCs/>
               </w:rPr>
-              <w:t xml:space="preserve">K1: Methods of risk analysis</w:t>
-            </w:r>
-          </w:p>
-          <w:p>
-            <w:pPr>
-              <w:rPr>
-                <w:rFonts w:ascii="Arial" w:hAnsi="Arial" w:cs="Arial"/>
-                <w:bCs/>
-              </w:rPr>
-            </w:pPr>
-            <w:r>
-              <w:rPr>
-                <w:rFonts w:ascii="Arial" w:hAnsi="Arial" w:cs="Arial"/>
-                <w:bCs/>
-              </w:rPr>
-              <w:t xml:space="preserve">A4: Discuss situations with security teams to identify risks</w:t>
+              <w:t xml:space="preserve">K2: Copyright law covering Gen AI usage</w:t>
+            </w:r>
+          </w:p>
+          <w:p>
+            <w:pPr>
+              <w:rPr>
+                <w:rFonts w:ascii="Arial" w:hAnsi="Arial" w:cs="Arial"/>
+                <w:bCs/>
+              </w:rPr>
+            </w:pPr>
+            <w:r>
+              <w:rPr>
+                <w:rFonts w:ascii="Arial" w:hAnsi="Arial" w:cs="Arial"/>
+                <w:bCs/>
+              </w:rPr>
+              <w:t xml:space="preserve">K4: Awareness and correction of bias in LLMs training data reproduced in output</w:t>
+            </w:r>
+          </w:p>
+          <w:p>
+            <w:pPr>
+              <w:rPr>
+                <w:rFonts w:ascii="Arial" w:hAnsi="Arial" w:cs="Arial"/>
+                <w:bCs/>
+              </w:rPr>
+            </w:pPr>
+            <w:r>
+              <w:rPr>
+                <w:rFonts w:ascii="Arial" w:hAnsi="Arial" w:cs="Arial"/>
+                <w:bCs/>
+              </w:rPr>
+              <w:t xml:space="preserve">K5: Best Practices to minimise plagiarism risk</w:t>
+            </w:r>
+          </w:p>
+          <w:p>
+            <w:pPr>
+              <w:rPr>
+                <w:rFonts w:ascii="Arial" w:hAnsi="Arial" w:cs="Arial"/>
+                <w:bCs/>
+              </w:rPr>
+            </w:pPr>
+            <w:r>
+              <w:rPr>
+                <w:rFonts w:ascii="Arial" w:hAnsi="Arial" w:cs="Arial"/>
+                <w:bCs/>
+              </w:rPr>
+              <w:t xml:space="preserve">K7: Gen AI and Ethics awareness</w:t>
+            </w:r>
+          </w:p>
+          <w:p>
+            <w:pPr>
+              <w:rPr>
+                <w:rFonts w:ascii="Arial" w:hAnsi="Arial" w:cs="Arial"/>
+                <w:bCs/>
+              </w:rPr>
+            </w:pPr>
+            <w:r>
+              <w:rPr>
+                <w:rFonts w:ascii="Arial" w:hAnsi="Arial" w:cs="Arial"/>
+                <w:bCs/>
+              </w:rPr>
+              <w:t xml:space="preserve">A1: Analyse AI output for bias and taking corrective steps</w:t>
+            </w:r>
+          </w:p>
+          <w:p>
+            <w:pPr>
+              <w:rPr>
+                <w:rFonts w:ascii="Arial" w:hAnsi="Arial" w:cs="Arial"/>
+                <w:bCs/>
+              </w:rPr>
+            </w:pPr>
+            <w:r>
+              <w:rPr>
+                <w:rFonts w:ascii="Arial" w:hAnsi="Arial" w:cs="Arial"/>
+                <w:bCs/>
+              </w:rPr>
+              <w:t xml:space="preserve">A3: Apply ethical considerations in the selection of prompts and reference usage</w:t>
+            </w:r>
+          </w:p>
+          <w:p>
+            <w:pPr>
+              <w:rPr>
+                <w:rFonts w:ascii="Arial" w:hAnsi="Arial" w:cs="Arial"/>
+                <w:bCs/>
+              </w:rPr>
+            </w:pPr>
+            <w:r>
+              <w:rPr>
+                <w:rFonts w:ascii="Arial" w:hAnsi="Arial" w:cs="Arial"/>
+                <w:bCs/>
+              </w:rPr>
+              <w:t xml:space="preserve">A9: Identify copyright risk in Gen-AI production and avoid copyright infringement</w:t>
             </w:r>
           </w:p>
         </w:tc>
@@ -8919,7 +10050,7 @@
                 <w:rFonts w:ascii="Arial" w:hAnsi="Arial" w:cs="Arial"/>
                 <w:color w:val="000000" w:themeColor="text1"/>
               </w:rPr>
-              <w:t xml:space="preserve">LU1: Client Security Needs Assessment</w:t>
+              <w:t xml:space="preserve">LU1: Storytelling with Generative AI (K9, K10, A8, A5)</w:t>
             </w:r>
           </w:p>
         </w:tc>
@@ -8952,7 +10083,7 @@
               <w:rPr>
                 <w:rFonts w:ascii="Arial" w:hAnsi="Arial" w:cs="Arial"/>
               </w:rPr>
-              <w:t xml:space="preserve">LO1: Apply basic risk identification techniques to detect tell-tale signs and symptoms of potential security threats.</w:t>
+              <w:t xml:space="preserve">LO1: Use generative AI techniques to develop compelling script elements enriched with narrative structure and creative storytelling.</w:t>
             </w:r>
           </w:p>
           <w:p>
@@ -8981,7 +10112,7 @@
               <w:rPr>
                 <w:rFonts w:ascii="Arial" w:hAnsi="Arial" w:cs="Arial"/>
               </w:rPr>
-              <w:t xml:space="preserve">K2, A1</w:t>
+              <w:t xml:space="preserve">K9, K10, A5, A8</w:t>
             </w:r>
             <w:r>
               <w:rPr>
@@ -9020,11 +10151,7 @@
               <w:rPr>
                 <w:rFonts w:ascii="Arial" w:hAnsi="Arial" w:cs="Arial"/>
               </w:rPr>
-              <w:t xml:space="preserve">Written Assessment - Short-Answer Questions (WA-SAQ) – K2</w:t>
-              <w:br/>
-              <w:t xml:space="preserve"/>
-              <w:br/>
-              <w:t xml:space="preserve">Case Study (CS) – A1</w:t>
+              <w:t xml:space="preserve">Written Assessment - Short-Answer Questions (WA-SAQ) – K9, K10</w:t>
             </w:r>
           </w:p>
         </w:tc>
@@ -9057,11 +10184,7 @@
               <w:rPr>
                 <w:rFonts w:ascii="Arial" w:hAnsi="Arial" w:cs="Arial"/>
               </w:rPr>
-              <w:t xml:space="preserve">Written Assessment - Short-Answer Questions (WA-SAQ) – 15 mins</w:t>
-              <w:br/>
-              <w:t xml:space="preserve"/>
-              <w:br/>
-              <w:t xml:space="preserve">Case Study (CS) – 15 mins</w:t>
+              <w:t xml:space="preserve">Written Assessment - Short-Answer Questions (WA-SAQ) – 30 mins</w:t>
             </w:r>
           </w:p>
         </w:tc>
@@ -9108,7 +10231,7 @@
               <w:rPr>
                 <w:rFonts w:ascii="Arial" w:hAnsi="Arial" w:cs="Arial"/>
               </w:rPr>
-              <w:t xml:space="preserve">Classroom</w:t>
+              <w:t xml:space="preserve">Interactive Presentation</w:t>
             </w:r>
           </w:p>
           <w:p>
@@ -9139,7 +10262,7 @@
               <w:rPr>
                 <w:rFonts w:ascii="Arial" w:hAnsi="Arial" w:cs="Arial"/>
               </w:rPr>
-              <w:t xml:space="preserve">Peer Sharing</w:t>
+              <w:t xml:space="preserve">Brainstorming</w:t>
             </w:r>
           </w:p>
           <w:p>
@@ -9170,7 +10293,7 @@
               <w:rPr>
                 <w:rFonts w:ascii="Arial" w:hAnsi="Arial" w:cs="Arial"/>
               </w:rPr>
-              <w:t xml:space="preserve">Group Discussion</w:t>
+              <w:t xml:space="preserve">Demonstration</w:t>
             </w:r>
           </w:p>
           <w:p>
@@ -9201,7 +10324,7 @@
               <w:rPr>
                 <w:rFonts w:ascii="Arial" w:hAnsi="Arial" w:cs="Arial"/>
               </w:rPr>
-              <w:t xml:space="preserve">Case Study</w:t>
+              <w:t xml:space="preserve">Drill and Practice</w:t>
             </w:r>
           </w:p>
           <w:p>
@@ -9512,7 +10635,7 @@
                 <w:rFonts w:ascii="Arial" w:hAnsi="Arial" w:cs="Arial"/>
                 <w:color w:val="000000" w:themeColor="text1"/>
               </w:rPr>
-              <w:t xml:space="preserve">LU2: Security Site Performance Analysis</w:t>
+              <w:t xml:space="preserve">LU2: Storyboarding with Generative AI (K1, K3, A7, A6)</w:t>
             </w:r>
           </w:p>
         </w:tc>
@@ -9545,7 +10668,7 @@
               <w:rPr>
                 <w:rFonts w:ascii="Arial" w:hAnsi="Arial" w:cs="Arial"/>
               </w:rPr>
-              <w:t xml:space="preserve">LO2: Follow organizational procedures to identify risks by recognizing surveillance, inappropriate behavior, or potential threats.</w:t>
+              <w:t xml:space="preserve">LO2: Identify effective prompt terms and narrative components to enhance AI-generated storyboards for visual storytelling.</w:t>
             </w:r>
           </w:p>
           <w:p>
@@ -9574,7 +10697,7 @@
               <w:rPr>
                 <w:rFonts w:ascii="Arial" w:hAnsi="Arial" w:cs="Arial"/>
               </w:rPr>
-              <w:t xml:space="preserve">K3, K4, A2</w:t>
+              <w:t xml:space="preserve">K1, K3, A6, A7</w:t>
             </w:r>
             <w:r>
               <w:rPr>
@@ -9613,11 +10736,7 @@
               <w:rPr>
                 <w:rFonts w:ascii="Arial" w:hAnsi="Arial" w:cs="Arial"/>
               </w:rPr>
-              <w:t xml:space="preserve">Written Assessment - Short-Answer Questions (WA-SAQ) – K3, K4</w:t>
-              <w:br/>
-              <w:t xml:space="preserve"/>
-              <w:br/>
-              <w:t xml:space="preserve">Case Study (CS) – A2</w:t>
+              <w:t xml:space="preserve">Written Assessment - Short-Answer Questions (WA-SAQ) – K1, K3</w:t>
             </w:r>
           </w:p>
         </w:tc>
@@ -9650,11 +10769,7 @@
               <w:rPr>
                 <w:rFonts w:ascii="Arial" w:hAnsi="Arial" w:cs="Arial"/>
               </w:rPr>
-              <w:t xml:space="preserve">Written Assessment - Short-Answer Questions (WA-SAQ) – 15 mins</w:t>
-              <w:br/>
-              <w:t xml:space="preserve"/>
-              <w:br/>
-              <w:t xml:space="preserve">Case Study (CS) – 15 mins</w:t>
+              <w:t xml:space="preserve">Written Assessment - Short-Answer Questions (WA-SAQ) – 30 mins</w:t>
             </w:r>
           </w:p>
         </w:tc>
@@ -9701,7 +10816,7 @@
               <w:rPr>
                 <w:rFonts w:ascii="Arial" w:hAnsi="Arial" w:cs="Arial"/>
               </w:rPr>
-              <w:t xml:space="preserve">Classroom</w:t>
+              <w:t xml:space="preserve">Interactive Presentation</w:t>
             </w:r>
           </w:p>
           <w:p>
@@ -9732,7 +10847,7 @@
               <w:rPr>
                 <w:rFonts w:ascii="Arial" w:hAnsi="Arial" w:cs="Arial"/>
               </w:rPr>
-              <w:t xml:space="preserve">Peer Sharing</w:t>
+              <w:t xml:space="preserve">Brainstorming</w:t>
             </w:r>
           </w:p>
           <w:p>
@@ -9763,7 +10878,7 @@
               <w:rPr>
                 <w:rFonts w:ascii="Arial" w:hAnsi="Arial" w:cs="Arial"/>
               </w:rPr>
-              <w:t xml:space="preserve">Group Discussion</w:t>
+              <w:t xml:space="preserve">Demonstration</w:t>
             </w:r>
           </w:p>
           <w:p>
@@ -9794,7 +10909,7 @@
               <w:rPr>
                 <w:rFonts w:ascii="Arial" w:hAnsi="Arial" w:cs="Arial"/>
               </w:rPr>
-              <w:t xml:space="preserve">Case Study</w:t>
+              <w:t xml:space="preserve">Drill and Practice</w:t>
             </w:r>
           </w:p>
           <w:p>
@@ -10107,7 +11222,7 @@
                 <w:color w:val="000000" w:themeColor="text1"/>
               </w:rPr>
               <w:lastRenderedPageBreak/>
-              <w:t xml:space="preserve">LU3: Corrective Measures Implementation</w:t>
+              <w:t xml:space="preserve">LU3: Creating AI Generated Video (K8, K6, A2, A4)</w:t>
             </w:r>
           </w:p>
         </w:tc>
@@ -10140,7 +11255,7 @@
               <w:rPr>
                 <w:rFonts w:ascii="Arial" w:hAnsi="Arial" w:cs="Arial"/>
               </w:rPr>
-              <w:t xml:space="preserve">LO3: Analyze situations and relate them to prior experiences to identify suspicious activities, attire, or explosive devices.</w:t>
+              <w:t xml:space="preserve">LO3: Utilise generative AI tools to refine video scripts for clarity, tone, and narrative consistency.</w:t>
             </w:r>
           </w:p>
           <w:p>
@@ -10169,7 +11284,7 @@
               <w:rPr>
                 <w:rFonts w:ascii="Arial" w:hAnsi="Arial" w:cs="Arial"/>
               </w:rPr>
-              <w:t xml:space="preserve">K5, K6, A3</w:t>
+              <w:t xml:space="preserve">K6, K8, A2, A4</w:t>
             </w:r>
             <w:r>
               <w:rPr>
@@ -10208,11 +11323,7 @@
               <w:rPr>
                 <w:rFonts w:ascii="Arial" w:hAnsi="Arial" w:cs="Arial"/>
               </w:rPr>
-              <w:t xml:space="preserve">Written Assessment - Short-Answer Questions (WA-SAQ) – K5, K6</w:t>
-              <w:br/>
-              <w:t xml:space="preserve"/>
-              <w:br/>
-              <w:t xml:space="preserve">Case Study (CS) – A3</w:t>
+              <w:t xml:space="preserve">Written Assessment - Short-Answer Questions (WA-SAQ) – K8, K6</w:t>
             </w:r>
           </w:p>
         </w:tc>
@@ -10245,11 +11356,7 @@
               <w:rPr>
                 <w:rFonts w:ascii="Arial" w:hAnsi="Arial" w:cs="Arial"/>
               </w:rPr>
-              <w:t xml:space="preserve">Written Assessment - Short-Answer Questions (WA-SAQ) – 15 mins</w:t>
-              <w:br/>
-              <w:t xml:space="preserve"/>
-              <w:br/>
-              <w:t xml:space="preserve">Case Study (CS) – 15 mins</w:t>
+              <w:t xml:space="preserve">Written Assessment - Short-Answer Questions (WA-SAQ) – 30 mins</w:t>
             </w:r>
           </w:p>
         </w:tc>
@@ -10296,7 +11403,7 @@
               <w:rPr>
                 <w:rFonts w:ascii="Arial" w:hAnsi="Arial" w:cs="Arial"/>
               </w:rPr>
-              <w:t xml:space="preserve">Classroom</w:t>
+              <w:t xml:space="preserve">Interactive Presentation</w:t>
             </w:r>
           </w:p>
           <w:p>
@@ -10327,7 +11434,7 @@
               <w:rPr>
                 <w:rFonts w:ascii="Arial" w:hAnsi="Arial" w:cs="Arial"/>
               </w:rPr>
-              <w:t xml:space="preserve">Peer Sharing</w:t>
+              <w:t xml:space="preserve">Brainstorming</w:t>
             </w:r>
           </w:p>
           <w:p>
@@ -10358,7 +11465,7 @@
               <w:rPr>
                 <w:rFonts w:ascii="Arial" w:hAnsi="Arial" w:cs="Arial"/>
               </w:rPr>
-              <w:t xml:space="preserve">Group Discussion</w:t>
+              <w:t xml:space="preserve">Demonstration</w:t>
             </w:r>
           </w:p>
           <w:p>
@@ -10389,7 +11496,7 @@
               <w:rPr>
                 <w:rFonts w:ascii="Arial" w:hAnsi="Arial" w:cs="Arial"/>
               </w:rPr>
-              <w:t xml:space="preserve">Case Study</w:t>
+              <w:t xml:space="preserve">Drill and Practice</w:t>
             </w:r>
           </w:p>
           <w:p>
@@ -10700,7 +11807,7 @@
                 <w:rFonts w:ascii="Arial" w:hAnsi="Arial" w:cs="Arial"/>
                 <w:color w:val="000000" w:themeColor="text1"/>
               </w:rPr>
-              <w:t xml:space="preserve">LU4: Security Assessment Reporting</w:t>
+              <w:t xml:space="preserve">LU4: Generative AI Ethics and Best Practices (K7, K5, K4, K2, A3, A1, A9)</w:t>
             </w:r>
           </w:p>
         </w:tc>
@@ -10733,7 +11840,7 @@
               <w:rPr>
                 <w:rFonts w:ascii="Arial" w:hAnsi="Arial" w:cs="Arial"/>
               </w:rPr>
-              <w:t xml:space="preserve">LO4: Collaborate with security teams to assess risks using established methods of risk analysis.</w:t>
+              <w:t xml:space="preserve">LO4: Analyse generative AI outputs for ethical issues, bias, and copyright risks, applying appropriate corrective actions.</w:t>
             </w:r>
           </w:p>
           <w:p>
@@ -10762,7 +11869,7 @@
               <w:rPr>
                 <w:rFonts w:ascii="Arial" w:hAnsi="Arial" w:cs="Arial"/>
               </w:rPr>
-              <w:t xml:space="preserve">K1, A4</w:t>
+              <w:t xml:space="preserve">K2, K4, K5, K7, A1, A3, A9</w:t>
             </w:r>
             <w:r>
               <w:rPr>
@@ -10801,11 +11908,7 @@
               <w:rPr>
                 <w:rFonts w:ascii="Arial" w:hAnsi="Arial" w:cs="Arial"/>
               </w:rPr>
-              <w:t xml:space="preserve">Written Assessment - Short-Answer Questions (WA-SAQ) – K1</w:t>
-              <w:br/>
-              <w:t xml:space="preserve"/>
-              <w:br/>
-              <w:t xml:space="preserve">Case Study (CS) – A4</w:t>
+              <w:t xml:space="preserve">Written Assessment - Short-Answer Questions (WA-SAQ) – K7, K5, K4, K2</w:t>
             </w:r>
           </w:p>
         </w:tc>
@@ -10838,11 +11941,7 @@
               <w:rPr>
                 <w:rFonts w:ascii="Arial" w:hAnsi="Arial" w:cs="Arial"/>
               </w:rPr>
-              <w:t xml:space="preserve">Written Assessment - Short-Answer Questions (WA-SAQ) – 15 mins</w:t>
-              <w:br/>
-              <w:t xml:space="preserve"/>
-              <w:br/>
-              <w:t xml:space="preserve">Case Study (CS) – 15 mins</w:t>
+              <w:t xml:space="preserve">Written Assessment - Short-Answer Questions (WA-SAQ) – 30 mins</w:t>
             </w:r>
           </w:p>
         </w:tc>
@@ -10889,7 +11988,7 @@
               <w:rPr>
                 <w:rFonts w:ascii="Arial" w:hAnsi="Arial" w:cs="Arial"/>
               </w:rPr>
-              <w:t xml:space="preserve">Classroom</w:t>
+              <w:t xml:space="preserve">Interactive Presentation</w:t>
             </w:r>
           </w:p>
           <w:p>
@@ -10920,7 +12019,7 @@
               <w:rPr>
                 <w:rFonts w:ascii="Arial" w:hAnsi="Arial" w:cs="Arial"/>
               </w:rPr>
-              <w:t xml:space="preserve">Peer Sharing</w:t>
+              <w:t xml:space="preserve">Brainstorming</w:t>
             </w:r>
           </w:p>
           <w:p>
@@ -10951,7 +12050,7 @@
               <w:rPr>
                 <w:rFonts w:ascii="Arial" w:hAnsi="Arial" w:cs="Arial"/>
               </w:rPr>
-              <w:t xml:space="preserve">Group Discussion</w:t>
+              <w:t xml:space="preserve">Demonstration</w:t>
             </w:r>
           </w:p>
           <w:p>
@@ -10982,7 +12081,7 @@
               <w:rPr>
                 <w:rFonts w:ascii="Arial" w:hAnsi="Arial" w:cs="Arial"/>
               </w:rPr>
-              <w:t xml:space="preserve">Case Study</w:t>
+              <w:t xml:space="preserve">Drill and Practice</w:t>
             </w:r>
           </w:p>
           <w:p>
@@ -11265,9 +12364,7 @@
                 <w:rFonts w:ascii="Arial" w:hAnsi="Arial" w:cs="Arial"/>
                 <w:i/>
               </w:rPr>
-              <w:t xml:space="preserve">WA-SAQ – 1 hr</w:t>
-              <w:br/>
-              <w:t xml:space="preserve">CS – 1 hr</w:t>
+              <w:t xml:space="preserve">WA-SAQ – 2 hr</w:t>
               <w:br/>
               <w:t xml:space="preserve">Total – 2 hr</w:t>
             </w:r>
@@ -11334,7 +12431,7 @@
                 <w:rFonts w:ascii="Arial" w:hAnsi="Arial" w:cs="Arial"/>
                 <w:i/>
               </w:rPr>
-              <w:t xml:space="preserve">22</w:t>
+              <w:t xml:space="preserve">14</w:t>
             </w:r>
             <w:r>
               <w:rPr>
@@ -12194,8 +13291,7 @@
               <w:rPr>
                 <w:rFonts w:ascii="Arial" w:hAnsi="Arial" w:cs="Arial"/>
               </w:rPr>
-              <w:lastRenderedPageBreak/>
-              <w:t xml:space="preserve">Peer Sharing</w:t>
+              <w:t xml:space="preserve">Demonstration</w:t>
             </w:r>
           </w:p>
         </w:tc>
@@ -12213,6 +13309,7 @@
               <w:rPr>
                 <w:rFonts w:ascii="Arial" w:hAnsi="Arial" w:cs="Arial"/>
               </w:rPr>
+              <w:lastRenderedPageBreak/>
               <w:t>1:3 (Min)</w:t>
             </w:r>
           </w:p>
@@ -12238,140 +13335,8 @@
           <w:p>
             <w:pPr>
               <w:suppressAutoHyphens w:val="0"/>
-              <w:rPr>
-                <w:rFonts w:ascii="Arial" w:eastAsia="Times New Roman" w:hAnsi="Arial" w:cs="Arial"/>
-              </w:rPr>
-            </w:pPr>
-            <w:r>
-              <w:rPr>
-                <w:rFonts w:ascii="Arial" w:eastAsia="Times New Roman" w:hAnsi="Arial" w:cs="Arial"/>
-              </w:rPr>
-              <w:t xml:space="preserve">Peer Sharing is conducted in a group size of </w:t>
-            </w:r>
-            <w:r>
-              <w:rPr>
-                <w:rFonts w:ascii="Arial" w:eastAsia="Times New Roman" w:hAnsi="Arial" w:cs="Arial"/>
-              </w:rPr>
-              <w:t>3</w:t>
-            </w:r>
-            <w:r>
-              <w:rPr>
-                <w:rFonts w:ascii="Arial" w:eastAsia="Times New Roman" w:hAnsi="Arial" w:cs="Arial"/>
-              </w:rPr>
-              <w:t xml:space="preserve"> to </w:t>
-            </w:r>
-            <w:r>
-              <w:rPr>
-                <w:rFonts w:ascii="Arial" w:eastAsia="Times New Roman" w:hAnsi="Arial" w:cs="Arial"/>
-              </w:rPr>
-              <w:t>5 pax. Peer sharing is an instructional technique that involves learners sharing their ideas, experiences, and perspectives in a structured and facilitated manner.</w:t>
-            </w:r>
-          </w:p>
-          <w:p>
-            <w:pPr>
-              <w:suppressAutoHyphens w:val="0"/>
-              <w:rPr>
-                <w:rFonts w:ascii="Arial" w:eastAsia="Times New Roman" w:hAnsi="Arial" w:cs="Arial"/>
-              </w:rPr>
-            </w:pPr>
-          </w:p>
-          <w:p>
-            <w:pPr>
-              <w:suppressAutoHyphens w:val="0"/>
-              <w:rPr>
-                <w:rFonts w:ascii="Arial" w:eastAsia="Times New Roman" w:hAnsi="Arial" w:cs="Arial"/>
-              </w:rPr>
-            </w:pPr>
-            <w:r>
-              <w:rPr>
-                <w:rFonts w:ascii="Arial" w:eastAsia="Times New Roman" w:hAnsi="Arial" w:cs="Arial"/>
-              </w:rPr>
-              <w:t>Facilitators will provide a clear prompt or question via a case study, encouraging learners to share their ideas and perspectives.</w:t>
-            </w:r>
-          </w:p>
-          <w:p>
-            <w:pPr>
-              <w:suppressAutoHyphens w:val="0"/>
-              <w:rPr>
-                <w:rFonts w:ascii="Arial" w:eastAsia="Times New Roman" w:hAnsi="Arial" w:cs="Arial"/>
-              </w:rPr>
-            </w:pPr>
-          </w:p>
-          <w:p>
-            <w:pPr>
-              <w:suppressAutoHyphens w:val="0"/>
-              <w:rPr>
-                <w:rFonts w:ascii="Arial" w:eastAsia="Times New Roman" w:hAnsi="Arial" w:cs="Arial"/>
-              </w:rPr>
-            </w:pPr>
-            <w:r>
-              <w:rPr>
-                <w:rFonts w:ascii="Arial" w:eastAsia="Times New Roman" w:hAnsi="Arial" w:cs="Arial"/>
-              </w:rPr>
-              <w:t>Peer sharing fosters a collaborative learning environment where learners can work together to retain content and learn from each other.</w:t>
-            </w:r>
-          </w:p>
-        </w:tc>
-      </w:tr>
-      <w:tr>
-        <w:tc>
-          <w:tcPr>
-            <w:tcW w:w="2405" w:type="dxa"/>
-            <w:shd w:val="clear" w:color="auto" w:fill="auto"/>
-          </w:tcPr>
-          <w:p>
-            <w:pPr>
-              <w:rPr>
-                <w:rFonts w:ascii="Arial" w:eastAsia="Times New Roman" w:hAnsi="Arial" w:cs="Arial"/>
-              </w:rPr>
-            </w:pPr>
-            <w:r>
-              <w:rPr>
-                <w:rFonts w:ascii="Arial" w:eastAsia="Times New Roman" w:hAnsi="Arial" w:cs="Arial"/>
-              </w:rPr>
-              <w:t xml:space="preserve">Group Discussion</w:t>
-            </w:r>
-          </w:p>
-        </w:tc>
-        <w:tc>
-          <w:tcPr>
-            <w:tcW w:w="1985" w:type="dxa"/>
-          </w:tcPr>
-          <w:p>
-            <w:pPr>
-              <w:rPr>
-                <w:rFonts w:ascii="Arial" w:hAnsi="Arial" w:cs="Arial"/>
-              </w:rPr>
-            </w:pPr>
-            <w:r>
-              <w:rPr>
-                <w:rFonts w:ascii="Arial" w:hAnsi="Arial" w:cs="Arial"/>
-              </w:rPr>
-              <w:t>1:3 (Min)</w:t>
-            </w:r>
-          </w:p>
-          <w:p>
-            <w:pPr>
-              <w:rPr>
-                <w:rFonts w:ascii="Arial" w:hAnsi="Arial" w:cs="Arial"/>
-              </w:rPr>
-            </w:pPr>
-            <w:r>
-              <w:rPr>
-                <w:rFonts w:ascii="Arial" w:hAnsi="Arial" w:cs="Arial"/>
-              </w:rPr>
-              <w:t>1:20 (Max)</w:t>
-            </w:r>
-          </w:p>
-        </w:tc>
-        <w:tc>
-          <w:tcPr>
-            <w:tcW w:w="10068" w:type="dxa"/>
-            <w:shd w:val="clear" w:color="auto" w:fill="auto"/>
-          </w:tcPr>
-          <w:p>
-            <w:pPr>
-              <w:suppressAutoHyphens w:val="0"/>
+              <w:autoSpaceDN/>
+              <w:textAlignment w:val="auto"/>
               <w:rPr>
                 <w:rFonts w:ascii="Arial" w:eastAsia="Times New Roman" w:hAnsi="Arial" w:cs="Arial"/>
                 <w:lang w:val="en-SG"/>
@@ -12382,138 +13347,9 @@
                 <w:rFonts w:ascii="Arial" w:eastAsia="Times New Roman" w:hAnsi="Arial" w:cs="Arial"/>
                 <w:lang w:val="en-SG"/>
               </w:rPr>
-              <w:t xml:space="preserve">Group Discussion is conducted in a group size of </w:t>
-            </w:r>
-            <w:r>
-              <w:rPr>
-                <w:rFonts w:ascii="Arial" w:eastAsia="Times New Roman" w:hAnsi="Arial" w:cs="Arial"/>
-                <w:lang w:val="en-SG"/>
-              </w:rPr>
-              <w:t>3</w:t>
-            </w:r>
-            <w:r>
-              <w:rPr>
-                <w:rFonts w:ascii="Arial" w:eastAsia="Times New Roman" w:hAnsi="Arial" w:cs="Arial"/>
-                <w:lang w:val="en-SG"/>
-              </w:rPr>
-              <w:t xml:space="preserve"> to </w:t>
-            </w:r>
-            <w:r>
-              <w:rPr>
-                <w:rFonts w:ascii="Arial" w:eastAsia="Times New Roman" w:hAnsi="Arial" w:cs="Arial"/>
-                <w:lang w:val="en-SG"/>
-              </w:rPr>
-              <w:t>5 pax. It is an exchange of ideas on a topic facilitated by the facilitator or a learner (group member). It can be totally unstructured and spontaneous or highly structured.</w:t>
-            </w:r>
-          </w:p>
-          <w:p>
-            <w:pPr>
-              <w:suppressAutoHyphens w:val="0"/>
-              <w:rPr>
-                <w:rFonts w:ascii="Arial" w:eastAsia="Times New Roman" w:hAnsi="Arial" w:cs="Arial"/>
-                <w:lang w:val="en-SG"/>
-              </w:rPr>
-            </w:pPr>
-          </w:p>
-          <w:p>
-            <w:pPr>
-              <w:suppressAutoHyphens w:val="0"/>
-              <w:rPr>
-                <w:rFonts w:ascii="Arial" w:eastAsia="Times New Roman" w:hAnsi="Arial" w:cs="Arial"/>
-                <w:lang w:val="en-SG"/>
-              </w:rPr>
-            </w:pPr>
-            <w:r>
-              <w:rPr>
-                <w:rFonts w:ascii="Arial" w:eastAsia="Times New Roman" w:hAnsi="Arial" w:cs="Arial"/>
-                <w:lang w:val="en-SG"/>
-              </w:rPr>
-              <w:t>Group discussions allow learners to share ideas and thoughts on the principles and concepts learned. Facilitators manage the flow of the discussion, ensuring that all learners can speak, and that the conversation remains focused and productive.</w:t>
-            </w:r>
-          </w:p>
-          <w:p>
-            <w:pPr>
-              <w:suppressAutoHyphens w:val="0"/>
-              <w:rPr>
-                <w:rFonts w:ascii="Arial" w:eastAsia="Times New Roman" w:hAnsi="Arial" w:cs="Arial"/>
-                <w:lang w:val="en-SG"/>
-              </w:rPr>
-            </w:pPr>
-          </w:p>
-          <w:p>
-            <w:pPr>
-              <w:suppressAutoHyphens w:val="0"/>
-              <w:rPr>
-                <w:rFonts w:ascii="Arial" w:eastAsia="Times New Roman" w:hAnsi="Arial" w:cs="Arial"/>
-              </w:rPr>
-            </w:pPr>
-            <w:r>
-              <w:rPr>
-                <w:rFonts w:ascii="Arial" w:eastAsia="Times New Roman" w:hAnsi="Arial" w:cs="Arial"/>
-                <w:lang w:val="en-SG"/>
-              </w:rPr>
-              <w:t>By providing opportunities for learners to apply and discuss what they have learned in new situations, they can enhance their understanding and retention of the material.</w:t>
-            </w:r>
-          </w:p>
-        </w:tc>
-      </w:tr>
-      <w:tr>
-        <w:tc>
-          <w:tcPr>
-            <w:tcW w:w="2405" w:type="dxa"/>
-            <w:shd w:val="clear" w:color="auto" w:fill="auto"/>
-          </w:tcPr>
-          <w:p>
-            <w:pPr>
-              <w:rPr>
-                <w:rFonts w:ascii="Arial" w:eastAsia="Times New Roman" w:hAnsi="Arial" w:cs="Arial"/>
-              </w:rPr>
-            </w:pPr>
-            <w:r>
-              <w:rPr>
-                <w:rFonts w:ascii="Arial" w:eastAsia="Times New Roman" w:hAnsi="Arial" w:cs="Arial"/>
-              </w:rPr>
-              <w:lastRenderedPageBreak/>
-              <w:t xml:space="preserve">Case Study</w:t>
-            </w:r>
-          </w:p>
-        </w:tc>
-        <w:tc>
-          <w:tcPr>
-            <w:tcW w:w="1985" w:type="dxa"/>
-          </w:tcPr>
-          <w:p>
-            <w:pPr>
-              <w:rPr>
-                <w:rFonts w:ascii="Arial" w:hAnsi="Arial" w:cs="Arial"/>
-              </w:rPr>
-            </w:pPr>
-            <w:r>
-              <w:rPr>
-                <w:rFonts w:ascii="Arial" w:hAnsi="Arial" w:cs="Arial"/>
-              </w:rPr>
-              <w:t>1:3 (Min)</w:t>
-            </w:r>
-          </w:p>
-          <w:p>
-            <w:pPr>
-              <w:rPr>
-                <w:rFonts w:ascii="Arial" w:hAnsi="Arial" w:cs="Arial"/>
-              </w:rPr>
-            </w:pPr>
-            <w:r>
-              <w:rPr>
-                <w:rFonts w:ascii="Arial" w:hAnsi="Arial" w:cs="Arial"/>
-              </w:rPr>
-              <w:t>1:20 (Max)</w:t>
-            </w:r>
-          </w:p>
-        </w:tc>
-        <w:tc>
-          <w:tcPr>
-            <w:tcW w:w="10068" w:type="dxa"/>
-            <w:shd w:val="clear" w:color="auto" w:fill="auto"/>
-          </w:tcPr>
+              <w:t>Demonstration is an effective instructional method used by facilitators to show learners how to perform specific tasks or complete processes. It is a visual and hands-on approach that can teach various subjects and skills.</w:t>
+            </w:r>
+          </w:p>
           <w:p>
             <w:pPr>
               <w:suppressAutoHyphens w:val="0"/>
@@ -12524,27 +13360,116 @@
                 <w:lang w:val="en-SG"/>
               </w:rPr>
             </w:pPr>
-            <w:r>
+          </w:p>
+          <w:p>
+            <w:pPr>
+              <w:suppressAutoHyphens w:val="0"/>
+              <w:autoSpaceDN/>
+              <w:textAlignment w:val="auto"/>
               <w:rPr>
                 <w:rFonts w:ascii="Arial" w:eastAsia="Times New Roman" w:hAnsi="Arial" w:cs="Arial"/>
                 <w:lang w:val="en-SG"/>
               </w:rPr>
-              <w:t>Learners, either individually or in groups, are to analyse a case – a written account of a work situation, and present findings and recommendations.</w:t>
-            </w:r>
-          </w:p>
-          <w:p>
-            <w:pPr>
-              <w:suppressAutoHyphens w:val="0"/>
-              <w:rPr>
-                <w:rFonts w:ascii="Arial" w:eastAsia="Times New Roman" w:hAnsi="Arial" w:cs="Arial"/>
-              </w:rPr>
             </w:pPr>
             <w:r>
               <w:rPr>
                 <w:rFonts w:ascii="Arial" w:eastAsia="Times New Roman" w:hAnsi="Arial" w:cs="Arial"/>
                 <w:lang w:val="en-SG"/>
               </w:rPr>
-              <w:t>Case studies enable discussions on principles and concepts to be brought down to a reasonable level of concreteness.</w:t>
+              <w:t>The use of demonstration in teaching has several benefits, including:</w:t>
+            </w:r>
+          </w:p>
+          <w:p>
+            <w:pPr>
+              <w:suppressAutoHyphens w:val="0"/>
+              <w:autoSpaceDN/>
+              <w:textAlignment w:val="auto"/>
+              <w:rPr>
+                <w:rFonts w:ascii="Arial" w:eastAsia="Times New Roman" w:hAnsi="Arial" w:cs="Arial"/>
+                <w:lang w:val="en-SG"/>
+              </w:rPr>
+            </w:pPr>
+          </w:p>
+          <w:p>
+            <w:pPr>
+              <w:numPr>
+                <w:ilvl w:val="0"/>
+                <w:numId w:val="47"/>
+              </w:numPr>
+              <w:suppressAutoHyphens w:val="0"/>
+              <w:autoSpaceDN/>
+              <w:textAlignment w:val="auto"/>
+              <w:rPr>
+                <w:rFonts w:ascii="Arial" w:eastAsia="Times New Roman" w:hAnsi="Arial" w:cs="Arial"/>
+                <w:lang w:val="en-SG"/>
+              </w:rPr>
+            </w:pPr>
+            <w:r>
+              <w:rPr>
+                <w:rFonts w:ascii="Arial" w:eastAsia="Times New Roman" w:hAnsi="Arial" w:cs="Arial"/>
+                <w:lang w:val="en-SG"/>
+              </w:rPr>
+              <w:lastRenderedPageBreak/>
+              <w:t>It gives learners a clear and concrete example of performing a task or completing a process.</w:t>
+            </w:r>
+          </w:p>
+          <w:p>
+            <w:pPr>
+              <w:numPr>
+                <w:ilvl w:val="0"/>
+                <w:numId w:val="47"/>
+              </w:numPr>
+              <w:suppressAutoHyphens w:val="0"/>
+              <w:autoSpaceDN/>
+              <w:textAlignment w:val="auto"/>
+              <w:rPr>
+                <w:rFonts w:ascii="Arial" w:eastAsia="Times New Roman" w:hAnsi="Arial" w:cs="Arial"/>
+                <w:lang w:val="en-SG"/>
+              </w:rPr>
+            </w:pPr>
+            <w:r>
+              <w:rPr>
+                <w:rFonts w:ascii="Arial" w:eastAsia="Times New Roman" w:hAnsi="Arial" w:cs="Arial"/>
+                <w:lang w:val="en-SG"/>
+              </w:rPr>
+              <w:t>It allows learners to see the results of their work in real-time, which can be motivating and rewarding.</w:t>
+            </w:r>
+          </w:p>
+          <w:p>
+            <w:pPr>
+              <w:numPr>
+                <w:ilvl w:val="0"/>
+                <w:numId w:val="47"/>
+              </w:numPr>
+              <w:suppressAutoHyphens w:val="0"/>
+              <w:autoSpaceDN/>
+              <w:textAlignment w:val="auto"/>
+              <w:rPr>
+                <w:rFonts w:ascii="Arial" w:eastAsia="Times New Roman" w:hAnsi="Arial" w:cs="Arial"/>
+                <w:lang w:val="en-SG"/>
+              </w:rPr>
+            </w:pPr>
+            <w:r>
+              <w:rPr>
+                <w:rFonts w:ascii="Arial" w:eastAsia="Times New Roman" w:hAnsi="Arial" w:cs="Arial"/>
+                <w:lang w:val="en-SG"/>
+              </w:rPr>
+              <w:t>It encourages active participation and engagement from learners, which can help to improve learning outcomes.</w:t>
+            </w:r>
+          </w:p>
+          <w:p>
+            <w:pPr>
+              <w:suppressAutoHyphens w:val="0"/>
+              <w:rPr>
+                <w:rFonts w:ascii="Arial" w:eastAsia="Times New Roman" w:hAnsi="Arial" w:cs="Arial"/>
+              </w:rPr>
+            </w:pPr>
+            <w:r>
+              <w:rPr>
+                <w:rFonts w:ascii="Arial" w:eastAsia="Times New Roman" w:hAnsi="Arial" w:cs="Arial"/>
+                <w:lang w:val="en-SG"/>
+              </w:rPr>
+              <w:t>It helps learners to understand complex concepts and processes by breaking them down into smaller, more manageable steps</w:t>
             </w:r>
           </w:p>
         </w:tc>
@@ -13107,741 +14032,6 @@
         </w:tc>
       </w:tr>
       <w:tr>
-        <w:tc>
-          <w:tcPr>
-            <w:tcW w:w="2518" w:type="dxa"/>
-            <w:shd w:val="clear" w:color="auto" w:fill="auto"/>
-          </w:tcPr>
-          <w:p>
-            <w:pPr>
-              <w:rPr>
-                <w:rFonts w:ascii="Arial" w:eastAsia="Times New Roman" w:hAnsi="Arial" w:cs="Arial"/>
-              </w:rPr>
-            </w:pPr>
-            <w:r>
-              <w:rPr>
-                <w:rFonts w:ascii="Arial" w:eastAsia="Times New Roman" w:hAnsi="Arial" w:cs="Arial"/>
-              </w:rPr>
-              <w:lastRenderedPageBreak/>
-              <w:t xml:space="preserve">Case Study (CS)</w:t>
-            </w:r>
-          </w:p>
-          <w:p>
-            <w:pPr>
-              <w:rPr>
-                <w:rFonts w:ascii="Arial" w:hAnsi="Arial" w:cs="Arial"/>
-              </w:rPr>
-            </w:pPr>
-            <w:r>
-              <w:rPr>
-                <w:rFonts w:ascii="Arial" w:hAnsi="Arial" w:cs="Arial"/>
-              </w:rPr>
-              <w:t>Individual, Summative, Open book</w:t>
-            </w:r>
-          </w:p>
-        </w:tc>
-        <w:tc>
-          <w:tcPr>
-            <w:tcW w:w="1985" w:type="dxa"/>
-          </w:tcPr>
-          <w:p>
-            <w:pPr>
-              <w:rPr>
-                <w:rFonts w:ascii="Arial" w:hAnsi="Arial" w:cs="Arial"/>
-              </w:rPr>
-            </w:pPr>
-            <w:r>
-              <w:rPr>
-                <w:rFonts w:ascii="Arial" w:hAnsi="Arial" w:cs="Arial"/>
-              </w:rPr>
-              <w:t>1:</w:t>
-            </w:r>
-            <w:r>
-              <w:rPr>
-                <w:rFonts w:ascii="Arial" w:hAnsi="Arial" w:cs="Arial"/>
-              </w:rPr>
-              <w:t>3</w:t>
-            </w:r>
-            <w:r>
-              <w:rPr>
-                <w:rFonts w:ascii="Arial" w:hAnsi="Arial" w:cs="Arial"/>
-              </w:rPr>
-              <w:t xml:space="preserve"> (Min)</w:t>
-            </w:r>
-          </w:p>
-          <w:p>
-            <w:pPr>
-              <w:rPr>
-                <w:rFonts w:ascii="Arial" w:hAnsi="Arial" w:cs="Arial"/>
-              </w:rPr>
-            </w:pPr>
-            <w:r>
-              <w:rPr>
-                <w:rFonts w:ascii="Arial" w:hAnsi="Arial" w:cs="Arial"/>
-              </w:rPr>
-              <w:t>1:20 (Max)</w:t>
-            </w:r>
-          </w:p>
-        </w:tc>
-        <w:tc>
-          <w:tcPr>
-            <w:tcW w:w="10068" w:type="dxa"/>
-            <w:shd w:val="clear" w:color="auto" w:fill="auto"/>
-          </w:tcPr>
-          <w:p>
-            <w:pPr>
-              <w:rPr>
-                <w:rFonts w:ascii="Arial" w:hAnsi="Arial" w:cs="Arial"/>
-                <w:bCs/>
-              </w:rPr>
-            </w:pPr>
-            <w:r>
-              <w:rPr>
-                <w:rFonts w:ascii="Arial" w:hAnsi="Arial" w:cs="Arial"/>
-                <w:bCs/>
-              </w:rPr>
-              <w:t xml:space="preserve"/>
-            </w:r>
-          </w:p>
-          <w:p>
-            <w:pPr>
-              <w:rPr>
-                <w:rFonts w:ascii="Arial" w:hAnsi="Arial" w:cs="Arial"/>
-                <w:bCs/>
-              </w:rPr>
-            </w:pPr>
-            <w:r>
-              <w:rPr>
-                <w:rFonts w:ascii="Arial" w:hAnsi="Arial" w:cs="Arial"/>
-                <w:bCs/>
-              </w:rPr>
-              <w:t xml:space="preserve">Case Study (CS): A case study (Written Assessment) consists of scenarios that allow an assessment of the candidate's mastery of abilities. The assessor can collect process evidence to assess the candidate's competencies against the learning outcomes. It allows consistent interpretation of evidence and reliable assessment outcomes.</w:t>
-            </w:r>
-          </w:p>
-          <w:p>
-            <w:pPr>
-              <w:rPr>
-                <w:rFonts w:ascii="Arial" w:hAnsi="Arial" w:cs="Arial"/>
-                <w:bCs/>
-              </w:rPr>
-            </w:pPr>
-            <w:r>
-              <w:rPr>
-                <w:rFonts w:ascii="Arial" w:hAnsi="Arial" w:cs="Arial"/>
-                <w:bCs/>
-              </w:rPr>
-              <w:t xml:space="preserve">Type of Evidence:</w:t>
-            </w:r>
-          </w:p>
-          <w:p>
-            <w:pPr>
-              <w:pStyle w:val="ListParagraph"/>
-              <w:numPr>
-                <w:ilvl w:val="0"/>
-                <w:numId w:val="44"/>
-              </w:numPr>
-              <w:rPr>
-                <w:rFonts w:ascii="Arial" w:hAnsi="Arial" w:cs="Arial"/>
-                <w:bCs/>
-              </w:rPr>
-            </w:pPr>
-            <w:r>
-              <w:rPr>
-                <w:rFonts w:ascii="Arial" w:hAnsi="Arial" w:cs="Arial"/>
-                <w:bCs/>
-              </w:rPr>
-              <w:t xml:space="preserve">For LO1: Candidates will submit a report detailing their application of risk identification techniques to detect potential security threats in a given scenario.</w:t>
-            </w:r>
-          </w:p>
-          <w:p>
-            <w:pPr>
-              <w:pStyle w:val="ListParagraph"/>
-              <w:numPr>
-                <w:ilvl w:val="0"/>
-                <w:numId w:val="44"/>
-              </w:numPr>
-              <w:rPr>
-                <w:rFonts w:ascii="Arial" w:hAnsi="Arial" w:cs="Arial"/>
-                <w:bCs/>
-              </w:rPr>
-            </w:pPr>
-            <w:r>
-              <w:rPr>
-                <w:rFonts w:ascii="Arial" w:hAnsi="Arial" w:cs="Arial"/>
-                <w:bCs/>
-              </w:rPr>
-              <w:t xml:space="preserve">For LO2: Candidates will analyze a scenario involving potential security breaches and submit a report detailing adherence to organizational procedures for risk identification.</w:t>
-            </w:r>
-          </w:p>
-          <w:p>
-            <w:pPr>
-              <w:pStyle w:val="ListParagraph"/>
-              <w:numPr>
-                <w:ilvl w:val="0"/>
-                <w:numId w:val="44"/>
-              </w:numPr>
-              <w:rPr>
-                <w:rFonts w:ascii="Arial" w:hAnsi="Arial" w:cs="Arial"/>
-                <w:bCs/>
-              </w:rPr>
-            </w:pPr>
-            <w:r>
-              <w:rPr>
-                <w:rFonts w:ascii="Arial" w:hAnsi="Arial" w:cs="Arial"/>
-                <w:bCs/>
-              </w:rPr>
-              <w:t xml:space="preserve">For LO3: Candidates will provide a written analysis of a complex situation, identifying suspicious activities and potential threats based on prior experiences.</w:t>
-            </w:r>
-          </w:p>
-          <w:p>
-            <w:pPr>
-              <w:pStyle w:val="ListParagraph"/>
-              <w:numPr>
-                <w:ilvl w:val="0"/>
-                <w:numId w:val="44"/>
-              </w:numPr>
-              <w:rPr>
-                <w:rFonts w:ascii="Arial" w:hAnsi="Arial" w:cs="Arial"/>
-                <w:bCs/>
-              </w:rPr>
-            </w:pPr>
-            <w:r>
-              <w:rPr>
-                <w:rFonts w:ascii="Arial" w:hAnsi="Arial" w:cs="Arial"/>
-                <w:bCs/>
-              </w:rPr>
-              <w:t xml:space="preserve">For LO4: Candidates will develop a collaborative risk assessment report, demonstrating the use of established methods of risk analysis within a security team context.</w:t>
-            </w:r>
-          </w:p>
-          <w:p>
-            <w:pPr>
-              <w:rPr>
-                <w:rFonts w:ascii="Arial" w:hAnsi="Arial" w:cs="Arial"/>
-                <w:bCs/>
-              </w:rPr>
-            </w:pPr>
-            <w:r>
-              <w:rPr>
-                <w:rFonts w:ascii="Arial" w:hAnsi="Arial" w:cs="Arial"/>
-                <w:bCs/>
-              </w:rPr>
-              <w:t xml:space="preserve">Manner of Submission:</w:t>
-            </w:r>
-          </w:p>
-          <w:p>
-            <w:pPr>
-              <w:pStyle w:val="ListParagraph"/>
-              <w:numPr>
-                <w:ilvl w:val="0"/>
-                <w:numId w:val="44"/>
-              </w:numPr>
-              <w:rPr>
-                <w:rFonts w:ascii="Arial" w:hAnsi="Arial" w:cs="Arial"/>
-                <w:bCs/>
-              </w:rPr>
-            </w:pPr>
-            <w:r>
-              <w:rPr>
-                <w:rFonts w:ascii="Arial" w:hAnsi="Arial" w:cs="Arial"/>
-                <w:bCs/>
-              </w:rPr>
-              <w:t xml:space="preserve">Candidates will submit their case study reports and any additional supporting documents to the assessors electronically via the designated learning management system.</w:t>
-            </w:r>
-          </w:p>
-          <w:p>
-            <w:pPr>
-              <w:rPr>
-                <w:rFonts w:ascii="Arial" w:hAnsi="Arial" w:cs="Arial"/>
-                <w:bCs/>
-              </w:rPr>
-            </w:pPr>
-            <w:r>
-              <w:rPr>
-                <w:rFonts w:ascii="Arial" w:hAnsi="Arial" w:cs="Arial"/>
-                <w:bCs/>
-              </w:rPr>
-              <w:t xml:space="preserve">Marking Process:</w:t>
-            </w:r>
-          </w:p>
-          <w:p>
-            <w:pPr>
-              <w:pStyle w:val="ListParagraph"/>
-              <w:numPr>
-                <w:ilvl w:val="0"/>
-                <w:numId w:val="44"/>
-              </w:numPr>
-              <w:rPr>
-                <w:rFonts w:ascii="Arial" w:hAnsi="Arial" w:cs="Arial"/>
-                <w:bCs/>
-              </w:rPr>
-            </w:pPr>
-            <w:r>
-              <w:rPr>
-                <w:rFonts w:ascii="Arial" w:hAnsi="Arial" w:cs="Arial"/>
-                <w:bCs/>
-              </w:rPr>
-              <w:t xml:space="preserve">Risk Identification Accuracy</w:t>
-            </w:r>
-          </w:p>
-          <w:p>
-            <w:pPr>
-              <w:pStyle w:val="ListParagraph"/>
-              <w:numPr>
-                <w:ilvl w:val="0"/>
-                <w:numId w:val="44"/>
-              </w:numPr>
-              <w:rPr>
-                <w:rFonts w:ascii="Arial" w:hAnsi="Arial" w:cs="Arial"/>
-                <w:bCs/>
-              </w:rPr>
-            </w:pPr>
-            <w:r>
-              <w:rPr>
-                <w:rFonts w:ascii="Arial" w:hAnsi="Arial" w:cs="Arial"/>
-                <w:bCs/>
-              </w:rPr>
-              <w:t xml:space="preserve">Procedural Adherence</w:t>
-            </w:r>
-          </w:p>
-          <w:p>
-            <w:pPr>
-              <w:pStyle w:val="ListParagraph"/>
-              <w:numPr>
-                <w:ilvl w:val="0"/>
-                <w:numId w:val="44"/>
-              </w:numPr>
-              <w:rPr>
-                <w:rFonts w:ascii="Arial" w:hAnsi="Arial" w:cs="Arial"/>
-                <w:bCs/>
-              </w:rPr>
-            </w:pPr>
-            <w:r>
-              <w:rPr>
-                <w:rFonts w:ascii="Arial" w:hAnsi="Arial" w:cs="Arial"/>
-                <w:bCs/>
-              </w:rPr>
-              <w:t xml:space="preserve">Analysis Depth</w:t>
-            </w:r>
-          </w:p>
-          <w:p>
-            <w:pPr>
-              <w:rPr>
-                <w:rFonts w:ascii="Arial" w:hAnsi="Arial" w:cs="Arial"/>
-                <w:bCs/>
-              </w:rPr>
-            </w:pPr>
-            <w:r>
-              <w:rPr>
-                <w:rFonts w:ascii="Arial" w:hAnsi="Arial" w:cs="Arial"/>
-                <w:bCs/>
-              </w:rPr>
-              <w:t xml:space="preserve">Retention Period:</w:t>
-            </w:r>
-          </w:p>
-          <w:p>
-            <w:pPr>
-              <w:pStyle w:val="ListParagraph"/>
-              <w:numPr>
-                <w:ilvl w:val="0"/>
-                <w:numId w:val="44"/>
-              </w:numPr>
-              <w:rPr>
-                <w:rFonts w:ascii="Arial" w:hAnsi="Arial" w:cs="Arial"/>
-                <w:bCs/>
-              </w:rPr>
-            </w:pPr>
-            <w:r>
-              <w:rPr>
-                <w:rFonts w:ascii="Arial" w:hAnsi="Arial" w:cs="Arial"/>
-                <w:bCs/>
-              </w:rPr>
-              <w:t xml:space="preserve">All submitted case study reports and accompanying documentation will be retained for 3 years to ensure compliance with institutional policies and for auditing purposes.</w:t>
-            </w:r>
-          </w:p>
-        </w:tc>
-      </w:tr>
-      <w:tr>
-        <w:tc>
-          <w:tcPr>
-            <w:tcW w:w="2518" w:type="dxa"/>
-            <w:shd w:val="clear" w:color="auto" w:fill="auto"/>
-          </w:tcPr>
-          <w:p>
-            <w:pPr>
-              <w:rPr>
-                <w:rFonts w:ascii="Arial" w:eastAsia="Times New Roman" w:hAnsi="Arial" w:cs="Arial"/>
-              </w:rPr>
-            </w:pPr>
-            <w:r>
-              <w:rPr>
-                <w:rFonts w:ascii="Arial" w:eastAsia="Times New Roman" w:hAnsi="Arial" w:cs="Arial"/>
-              </w:rPr>
-              <w:t xml:space="preserve">Oral Questioning (OQ)</w:t>
-            </w:r>
-          </w:p>
-          <w:p>
-            <w:pPr>
-              <w:rPr>
-                <w:rFonts w:ascii="Arial" w:hAnsi="Arial" w:cs="Arial"/>
-              </w:rPr>
-            </w:pPr>
-            <w:r>
-              <w:rPr>
-                <w:rFonts w:ascii="Arial" w:hAnsi="Arial" w:cs="Arial"/>
-              </w:rPr>
-              <w:t>Individual, Summative, Open book</w:t>
-            </w:r>
-          </w:p>
-        </w:tc>
-        <w:tc>
-          <w:tcPr>
-            <w:tcW w:w="1985" w:type="dxa"/>
-          </w:tcPr>
-          <w:p>
-            <w:pPr>
-              <w:rPr>
-                <w:rFonts w:ascii="Arial" w:hAnsi="Arial" w:cs="Arial"/>
-              </w:rPr>
-            </w:pPr>
-            <w:r>
-              <w:rPr>
-                <w:rFonts w:ascii="Arial" w:hAnsi="Arial" w:cs="Arial"/>
-              </w:rPr>
-              <w:lastRenderedPageBreak/>
-              <w:t>1:3 (Min)</w:t>
-            </w:r>
-          </w:p>
-          <w:p>
-            <w:pPr>
-              <w:rPr>
-                <w:rFonts w:ascii="Arial" w:hAnsi="Arial" w:cs="Arial"/>
-              </w:rPr>
-            </w:pPr>
-            <w:r>
-              <w:rPr>
-                <w:rFonts w:ascii="Arial" w:hAnsi="Arial" w:cs="Arial"/>
-              </w:rPr>
-              <w:t>1:20 (Max)</w:t>
-            </w:r>
-          </w:p>
-          <w:p>
-            <w:pPr>
-              <w:rPr>
-                <w:rFonts w:ascii="Arial" w:hAnsi="Arial" w:cs="Arial"/>
-              </w:rPr>
-            </w:pPr>
-          </w:p>
-        </w:tc>
-        <w:tc>
-          <w:tcPr>
-            <w:tcW w:w="10068" w:type="dxa"/>
-            <w:shd w:val="clear" w:color="auto" w:fill="auto"/>
-          </w:tcPr>
-          <w:p>
-            <w:pPr>
-              <w:rPr>
-                <w:rFonts w:ascii="Arial" w:hAnsi="Arial" w:cs="Arial"/>
-              </w:rPr>
-            </w:pPr>
-            <w:r>
-              <w:rPr>
-                <w:rFonts w:ascii="Arial" w:hAnsi="Arial" w:cs="Arial"/>
-              </w:rPr>
-              <w:t>This is a direct assessment method that will produce the product and knowledge-based evidence</w:t>
-            </w:r>
-          </w:p>
-          <w:p>
-            <w:pPr>
-              <w:rPr>
-                <w:rFonts w:ascii="Arial" w:hAnsi="Arial" w:cs="Arial"/>
-              </w:rPr>
-            </w:pPr>
-          </w:p>
-          <w:p>
-            <w:pPr>
-              <w:rPr>
-                <w:rFonts w:ascii="Arial" w:hAnsi="Arial" w:cs="Arial"/>
-              </w:rPr>
-            </w:pPr>
-            <w:r>
-              <w:rPr>
-                <w:rFonts w:ascii="Arial" w:hAnsi="Arial" w:cs="Arial"/>
-              </w:rPr>
-              <w:t xml:space="preserve">Assessors will ask direct questions to </w:t>
-            </w:r>
-            <w:proofErr w:type="gramStart"/>
-            <w:r>
-              <w:rPr>
-                <w:rFonts w:ascii="Arial" w:hAnsi="Arial" w:cs="Arial"/>
-              </w:rPr>
-              <w:t xml:space="preserve">learners</w:t>
-            </w:r>
-            <w:proofErr w:type="gramEnd"/>
-            <w:r>
-              <w:rPr>
-                <w:rFonts w:ascii="Arial" w:hAnsi="Arial" w:cs="Arial"/>
-              </w:rPr>
-              <w:t xml:space="preserve"> face to face.</w:t>
-            </w:r>
-          </w:p>
-          <w:p>
-            <w:pPr>
-              <w:rPr>
-                <w:rFonts w:ascii="Arial" w:hAnsi="Arial" w:cs="Arial"/>
-                <w:bCs/>
-              </w:rPr>
-            </w:pPr>
-            <w:r>
-              <w:rPr>
-                <w:rFonts w:ascii="Arial" w:hAnsi="Arial" w:cs="Arial"/>
-                <w:bCs/>
-              </w:rPr>
-              <w:t xml:space="preserve">Case Study (CS): A case study (Written Assessment) consists of scenarios that allow an assessment of the candidate's mastery of abilities. The assessor can collect process evidence to assess the candidate's competencies against the learning outcomes. It allows consistent interpretation of evidence and reliable assessment outcomes.</w:t>
-            </w:r>
-          </w:p>
-          <w:p>
-            <w:pPr>
-              <w:rPr>
-                <w:rFonts w:ascii="Arial" w:hAnsi="Arial" w:cs="Arial"/>
-                <w:bCs/>
-              </w:rPr>
-            </w:pPr>
-            <w:r>
-              <w:rPr>
-                <w:rFonts w:ascii="Arial" w:hAnsi="Arial" w:cs="Arial"/>
-                <w:bCs/>
-              </w:rPr>
-              <w:t xml:space="preserve">Type of Evidence:</w:t>
-            </w:r>
-          </w:p>
-          <w:p>
-            <w:pPr>
-              <w:pStyle w:val="ListParagraph"/>
-              <w:numPr>
-                <w:ilvl w:val="0"/>
-                <w:numId w:val="44"/>
-              </w:numPr>
-              <w:rPr>
-                <w:rFonts w:ascii="Arial" w:hAnsi="Arial" w:cs="Arial"/>
-                <w:bCs/>
-              </w:rPr>
-            </w:pPr>
-            <w:r>
-              <w:rPr>
-                <w:rFonts w:ascii="Arial" w:hAnsi="Arial" w:cs="Arial"/>
-                <w:bCs/>
-              </w:rPr>
-              <w:t xml:space="preserve">For LO1: Candidates will submit a report detailing their application of risk identification techniques to detect potential security threats in a given scenario.</w:t>
-            </w:r>
-          </w:p>
-          <w:p>
-            <w:pPr>
-              <w:pStyle w:val="ListParagraph"/>
-              <w:numPr>
-                <w:ilvl w:val="0"/>
-                <w:numId w:val="44"/>
-              </w:numPr>
-              <w:rPr>
-                <w:rFonts w:ascii="Arial" w:hAnsi="Arial" w:cs="Arial"/>
-                <w:bCs/>
-              </w:rPr>
-            </w:pPr>
-            <w:r>
-              <w:rPr>
-                <w:rFonts w:ascii="Arial" w:hAnsi="Arial" w:cs="Arial"/>
-                <w:bCs/>
-              </w:rPr>
-              <w:t xml:space="preserve">For LO2: Candidates will analyze a scenario involving potential security breaches and submit a report detailing adherence to organizational procedures for risk identification.</w:t>
-            </w:r>
-          </w:p>
-          <w:p>
-            <w:pPr>
-              <w:pStyle w:val="ListParagraph"/>
-              <w:numPr>
-                <w:ilvl w:val="0"/>
-                <w:numId w:val="44"/>
-              </w:numPr>
-              <w:rPr>
-                <w:rFonts w:ascii="Arial" w:hAnsi="Arial" w:cs="Arial"/>
-                <w:bCs/>
-              </w:rPr>
-            </w:pPr>
-            <w:r>
-              <w:rPr>
-                <w:rFonts w:ascii="Arial" w:hAnsi="Arial" w:cs="Arial"/>
-                <w:bCs/>
-              </w:rPr>
-              <w:t xml:space="preserve">For LO3: Candidates will provide a written analysis of a complex situation, identifying suspicious activities and potential threats based on prior experiences.</w:t>
-            </w:r>
-          </w:p>
-          <w:p>
-            <w:pPr>
-              <w:pStyle w:val="ListParagraph"/>
-              <w:numPr>
-                <w:ilvl w:val="0"/>
-                <w:numId w:val="44"/>
-              </w:numPr>
-              <w:rPr>
-                <w:rFonts w:ascii="Arial" w:hAnsi="Arial" w:cs="Arial"/>
-                <w:bCs/>
-              </w:rPr>
-            </w:pPr>
-            <w:r>
-              <w:rPr>
-                <w:rFonts w:ascii="Arial" w:hAnsi="Arial" w:cs="Arial"/>
-                <w:bCs/>
-              </w:rPr>
-              <w:t xml:space="preserve">For LO4: Candidates will develop a collaborative risk assessment report, demonstrating the use of established methods of risk analysis within a security team context.</w:t>
-            </w:r>
-          </w:p>
-          <w:p>
-            <w:pPr>
-              <w:rPr>
-                <w:rFonts w:ascii="Arial" w:hAnsi="Arial" w:cs="Arial"/>
-                <w:bCs/>
-              </w:rPr>
-            </w:pPr>
-            <w:r>
-              <w:rPr>
-                <w:rFonts w:ascii="Arial" w:hAnsi="Arial" w:cs="Arial"/>
-                <w:bCs/>
-              </w:rPr>
-              <w:t xml:space="preserve">Manner of Submission:</w:t>
-            </w:r>
-          </w:p>
-          <w:p>
-            <w:pPr>
-              <w:pStyle w:val="ListParagraph"/>
-              <w:numPr>
-                <w:ilvl w:val="0"/>
-                <w:numId w:val="44"/>
-              </w:numPr>
-              <w:rPr>
-                <w:rFonts w:ascii="Arial" w:hAnsi="Arial" w:cs="Arial"/>
-                <w:bCs/>
-              </w:rPr>
-            </w:pPr>
-            <w:r>
-              <w:rPr>
-                <w:rFonts w:ascii="Arial" w:hAnsi="Arial" w:cs="Arial"/>
-                <w:bCs/>
-              </w:rPr>
-              <w:t xml:space="preserve">Candidates will submit their case study reports and any additional supporting documents to the assessors electronically via the designated learning management system.</w:t>
-            </w:r>
-          </w:p>
-          <w:p>
-            <w:pPr>
-              <w:rPr>
-                <w:rFonts w:ascii="Arial" w:hAnsi="Arial" w:cs="Arial"/>
-                <w:bCs/>
-              </w:rPr>
-            </w:pPr>
-            <w:r>
-              <w:rPr>
-                <w:rFonts w:ascii="Arial" w:hAnsi="Arial" w:cs="Arial"/>
-                <w:bCs/>
-              </w:rPr>
-              <w:t xml:space="preserve">Marking Process:</w:t>
-            </w:r>
-          </w:p>
-          <w:p>
-            <w:pPr>
-              <w:pStyle w:val="ListParagraph"/>
-              <w:numPr>
-                <w:ilvl w:val="0"/>
-                <w:numId w:val="44"/>
-              </w:numPr>
-              <w:rPr>
-                <w:rFonts w:ascii="Arial" w:hAnsi="Arial" w:cs="Arial"/>
-                <w:bCs/>
-              </w:rPr>
-            </w:pPr>
-            <w:r>
-              <w:rPr>
-                <w:rFonts w:ascii="Arial" w:hAnsi="Arial" w:cs="Arial"/>
-                <w:bCs/>
-              </w:rPr>
-              <w:t xml:space="preserve">Risk Identification Accuracy</w:t>
-            </w:r>
-          </w:p>
-          <w:p>
-            <w:pPr>
-              <w:pStyle w:val="ListParagraph"/>
-              <w:numPr>
-                <w:ilvl w:val="0"/>
-                <w:numId w:val="44"/>
-              </w:numPr>
-              <w:rPr>
-                <w:rFonts w:ascii="Arial" w:hAnsi="Arial" w:cs="Arial"/>
-                <w:bCs/>
-              </w:rPr>
-            </w:pPr>
-            <w:r>
-              <w:rPr>
-                <w:rFonts w:ascii="Arial" w:hAnsi="Arial" w:cs="Arial"/>
-                <w:bCs/>
-              </w:rPr>
-              <w:t xml:space="preserve">Procedural Adherence</w:t>
-            </w:r>
-          </w:p>
-          <w:p>
-            <w:pPr>
-              <w:pStyle w:val="ListParagraph"/>
-              <w:numPr>
-                <w:ilvl w:val="0"/>
-                <w:numId w:val="44"/>
-              </w:numPr>
-              <w:rPr>
-                <w:rFonts w:ascii="Arial" w:hAnsi="Arial" w:cs="Arial"/>
-                <w:bCs/>
-              </w:rPr>
-            </w:pPr>
-            <w:r>
-              <w:rPr>
-                <w:rFonts w:ascii="Arial" w:hAnsi="Arial" w:cs="Arial"/>
-                <w:bCs/>
-              </w:rPr>
-              <w:t xml:space="preserve">Analysis Depth</w:t>
-            </w:r>
-          </w:p>
-          <w:p>
-            <w:pPr>
-              <w:rPr>
-                <w:rFonts w:ascii="Arial" w:hAnsi="Arial" w:cs="Arial"/>
-                <w:bCs/>
-              </w:rPr>
-            </w:pPr>
-            <w:r>
-              <w:rPr>
-                <w:rFonts w:ascii="Arial" w:hAnsi="Arial" w:cs="Arial"/>
-                <w:bCs/>
-              </w:rPr>
-              <w:t xml:space="preserve">Retention Period:</w:t>
-            </w:r>
-          </w:p>
-          <w:p>
-            <w:pPr>
-              <w:pStyle w:val="ListParagraph"/>
-              <w:numPr>
-                <w:ilvl w:val="0"/>
-                <w:numId w:val="44"/>
-              </w:numPr>
-              <w:rPr>
-                <w:rFonts w:ascii="Arial" w:hAnsi="Arial" w:cs="Arial"/>
-                <w:bCs/>
-              </w:rPr>
-            </w:pPr>
-            <w:r>
-              <w:rPr>
-                <w:rFonts w:ascii="Arial" w:hAnsi="Arial" w:cs="Arial"/>
-                <w:bCs/>
-              </w:rPr>
-              <w:t xml:space="preserve">All submitted case study reports and accompanying documentation will be retained for 3 years to ensure compliance with institutional policies and for auditing purposes.</w:t>
-            </w:r>
-          </w:p>
-        </w:tc>
-      </w:tr>
-      <w:tr>
         <w:trPr>
           <w:trHeight w:val="771"/>
         </w:trPr>
@@ -13886,7 +14076,7 @@
                 <w:rFonts w:ascii="Arial" w:hAnsi="Arial" w:cs="Arial"/>
                 <w:lang w:val="en-SG"/>
               </w:rPr>
-              <w:t xml:space="preserve">Case Study (CS)Oral Questioning (OQ)</w:t>
+              <w:t xml:space="preserve">Written Exam (Written Exam)Practical Exam (Practical Exam)</w:t>
             </w:r>
             <w:r>
               <w:rPr>

</xml_diff>

<commit_message>
Revert "added test and fixed agents response to fit new excel format"
This reverts commit f3a78f34e80418ba624282dbf22cb7d70e39d860.
</commit_message>
<xml_diff>
--- a/CourseProposal/output_docs/CP_output.docx
+++ b/CourseProposal/output_docs/CP_output.docx
@@ -4820,15 +4820,15 @@
               <w:br/>
               <w:t xml:space="preserve"/>
               <w:br/>
-              <w:t xml:space="preserve">The industry is currently facing several challenges and performance gaps that are directly related to the integration of generative AI in storytelling and storyboarding processes. One of the primary challenges is the rapid evolution of AI technologies, which has outpaced the ability of many professionals to effectively utilize these tools in their creative workflows. This has resulted in a gap between the potential capabilities of AI and the actual implementation in media production. Additionally, there is a significant challenge in ensuring the ethical use of AI, as biases in AI-generated content and issues related to copyright infringement are prevalent. The lack of comprehensive understanding and skills to address these ethical concerns can lead to legal and reputational risks for media companies. Furthermore, the creative industry is struggling with the balance between maintaining originality and leveraging AI-generated content, as there is a risk of producing generic and uninspired outputs if AI is not used creatively and strategically. These challenges highlight the need for targeted training to bridge the gap between current capabilities and the potential of AI in enhancing storytelling and storyboarding processes.</w:t>
+              <w:t xml:space="preserve">The industry is currently facing significant challenges and performance gaps, particularly in integrating advanced technologies like generative AI into traditional storytelling and storyboarding processes. One of the primary challenges is the rapid pace of technological advancement, which has outstripped the ability of many professionals to keep up with new tools and methodologies. This has created a gap in skills, where many practitioners are not fully equipped to leverage generative AI to its fullest potential. Additionally, there is a growing concern about the ethical implications of using AI in creative processes, including issues related to bias, copyright infringement, and plagiarism. These ethical concerns are compounded by a lack of comprehensive understanding and training on how to address them effectively. Furthermore, the industry is experiencing a shift in consumer expectations, with audiences increasingly demanding more personalized and engaging content, which requires a deep understanding of both storytelling principles and the technical capabilities of AI. This gap between consumer expectations and current industry capabilities highlights the need for targeted training to bridge these divides and enhance the overall quality and effectiveness of media content produced using AI technologies.</w:t>
               <w:br/>
               <w:t xml:space="preserve"/>
               <w:br/>
-              <w:t xml:space="preserve">To address the challenges and performance gaps identified, there is a critical need for comprehensive training programs that focus on the integration of generative AI in storytelling and storyboarding. Such training should encompass a deep understanding of AI-generated script ideation techniques, including world-building, storyline, and character development. Additionally, it is essential to educate professionals on the limitations of AI tools and provide solutions to overcome these challenges, ensuring high-quality and creative outputs. Training should also emphasize the importance of ethical considerations, including awareness of bias in AI outputs and strategies to mitigate these issues. Understanding copyright laws and best practices to minimize plagiarism risk is crucial to avoid legal complications. Moreover, training should focus on enhancing the creative use of AI, encouraging professionals to incorporate unique storytelling elements and avoid generic replication. By equipping individuals with these skills and knowledge, the industry can better leverage AI technologies to produce innovative and compelling media content while maintaining ethical standards.</w:t>
+              <w:t xml:space="preserve">To address the identified challenges and performance gaps, there is a critical need for comprehensive training programs that focus on both the technical and creative aspects of using generative AI in storytelling and storyboarding. Training should cover the fundamentals of AI-generated content creation, including script ideation techniques, narrative structure, and character development, to ensure that professionals can create compelling and engaging stories. Additionally, there is a need for training on the ethical use of AI, including understanding and mitigating bias in AI outputs, adhering to copyright laws, and implementing best practices to minimize plagiarism risks. This training should also include practical, hands-on experience with AI tools to allow participants to experiment with and refine their skills in a controlled environment. Furthermore, training programs should emphasize the importance of iterative processes in content creation, teaching participants how to apply and adjust prompts to improve the quality of AI-generated outputs. By providing a balanced approach that combines technical proficiency with creative storytelling and ethical considerations, training programs can equip industry professionals with the skills necessary to meet the evolving demands of the sector and produce high-quality, innovative content.</w:t>
               <w:br/>
               <w:t xml:space="preserve"/>
               <w:br/>
-              <w:t xml:space="preserve">Several job roles within the industry would significantly benefit from training in generative AI for storytelling and storyboarding. Scriptwriters and content creators are at the forefront of this transformation, as they are directly involved in developing narratives and scripts that can be enhanced through AI technologies. By understanding how to effectively use AI tools, these professionals can improve the quality and creativity of their work. Storyboard artists and visual designers would also benefit, as they can learn to integrate AI-generated images and videos into their workflows, enhancing the visual storytelling process. Additionally, roles such as media producers and directors can gain insights into how AI can streamline production processes and improve narrative consistency and clarity. Furthermore, legal and compliance professionals within media companies would benefit from understanding the ethical and legal implications of using AI, ensuring that their organizations adhere to copyright laws and ethical standards. Overall, training in generative AI for storytelling and storyboarding can empower a wide range of professionals within the industry to harness the full potential of AI technologies, leading to more innovative and ethically sound media content.</w:t>
+              <w:t xml:space="preserve">Several job roles within the industry would significantly benefit from training in generative AI for storytelling and storyboarding. Scriptwriters and content creators, for instance, would gain valuable skills in using AI to enhance their creative processes, allowing them to develop more engaging and personalized narratives. Storyboard artists and visual designers would also benefit from understanding how to integrate AI-generated elements into their work, improving the efficiency and quality of visual storytelling. Additionally, video producers and editors could leverage AI tools to streamline video content creation, from script development to final production, enhancing both the speed and quality of their outputs. Furthermore, roles such as content strategists and creative directors would benefit from a deeper understanding of AI capabilities and limitations, enabling them to make informed decisions about incorporating AI into their projects. Finally, legal and compliance professionals within the industry would benefit from training on the ethical and legal implications of using AI, ensuring that their organizations adhere to best practices and avoid potential legal pitfalls. By targeting these key roles, training programs can help bridge the skills gap and drive innovation across the industry.</w:t>
             </w:r>
           </w:p>
           <w:p>
@@ -5076,7 +5076,7 @@
                 <w:rFonts w:ascii="Arial" w:hAnsi="Arial" w:cs="Arial"/>
                 <w:bCs/>
               </w:rPr>
-              <w:t xml:space="preserve">Learners struggle to identify effective prompt terms and narrative components to enhance AI-generated storyboards for visual storytelling.</w:t>
+              <w:t xml:space="preserve">Learners struggle to identify effective prompt terms and narrative components to enhance AI-generated storyboards.</w:t>
             </w:r>
           </w:p>
           <w:p>
@@ -5097,7 +5097,7 @@
                 <w:rFonts w:ascii="Arial" w:hAnsi="Arial" w:cs="Arial"/>
                 <w:bCs/>
               </w:rPr>
-              <w:t xml:space="preserve">Learners lack the ability to utilise generative AI tools to refine video scripts for clarity, tone, and narrative consistency.</w:t>
+              <w:t xml:space="preserve">Learners lack the ability to utilize generative AI tools to refine video scripts for clarity, tone, and narrative consistency.</w:t>
             </w:r>
           </w:p>
           <w:p>
@@ -5118,7 +5118,7 @@
                 <w:rFonts w:ascii="Arial" w:hAnsi="Arial" w:cs="Arial"/>
                 <w:bCs/>
               </w:rPr>
-              <w:t xml:space="preserve">Learners find it challenging to analyse generative AI outputs for ethical issues, bias, and copyright risks, and to apply appropriate corrective actions.</w:t>
+              <w:t xml:space="preserve">Learners find it challenging to analyze generative AI outputs for ethical issues, bias, and copyright risks.</w:t>
             </w:r>
           </w:p>
           <w:p>
@@ -5221,7 +5221,7 @@
                 <w:rFonts w:ascii="Arial" w:hAnsi="Arial" w:cs="Arial"/>
                 <w:bCs/>
               </w:rPr>
-              <w:t xml:space="preserve">Ability to use generative AI techniques to develop script elements that are compelling and enriched with narrative structure.</w:t>
+              <w:t xml:space="preserve">Ability to use generative AI techniques to create script elements that are compelling and enriched with narrative structure.</w:t>
             </w:r>
           </w:p>
           <w:p>
@@ -5242,7 +5242,7 @@
                 <w:rFonts w:ascii="Arial" w:hAnsi="Arial" w:cs="Arial"/>
                 <w:bCs/>
               </w:rPr>
-              <w:t xml:space="preserve">Proficiency in identifying effective prompt terms and narrative components to enhance AI-generated storyboards for visual storytelling.</w:t>
+              <w:t xml:space="preserve">Proficiency in identifying effective prompt terms and narrative components to enhance AI-generated storyboards.</w:t>
             </w:r>
           </w:p>
           <w:p>
@@ -5263,7 +5263,7 @@
                 <w:rFonts w:ascii="Arial" w:hAnsi="Arial" w:cs="Arial"/>
                 <w:bCs/>
               </w:rPr>
-              <w:t xml:space="preserve">Skill in utilising generative AI tools to refine video scripts for clarity, tone, and narrative consistency.</w:t>
+              <w:t xml:space="preserve">Skill in utilizing generative AI tools to refine video scripts for clarity, tone, and narrative consistency.</w:t>
             </w:r>
           </w:p>
           <w:p>
@@ -5284,7 +5284,7 @@
                 <w:rFonts w:ascii="Arial" w:hAnsi="Arial" w:cs="Arial"/>
                 <w:bCs/>
               </w:rPr>
-              <w:t xml:space="preserve">Capability to analyse generative AI outputs for ethical issues, bias, and copyright risks, and to apply appropriate corrective actions.</w:t>
+              <w:t xml:space="preserve">Capability to analyze generative AI outputs for ethical issues, bias, and copyright risks, and apply appropriate corrective actions.</w:t>
             </w:r>
           </w:p>
           <w:p>
@@ -5354,7 +5354,7 @@
                 <w:rFonts w:ascii="Arial" w:hAnsi="Arial" w:cs="Arial"/>
                 <w:bCs/>
               </w:rPr>
-              <w:t xml:space="preserve">Enhanced ability to create engaging and structured narratives using generative AI, leading to more compelling media content.</w:t>
+              <w:t xml:space="preserve">Enhanced ability to create engaging and well-structured scripts using generative AI, leading to more compelling storytelling.</w:t>
             </w:r>
           </w:p>
           <w:p>
@@ -5375,7 +5375,7 @@
                 <w:rFonts w:ascii="Arial" w:hAnsi="Arial" w:cs="Arial"/>
                 <w:bCs/>
               </w:rPr>
-              <w:t xml:space="preserve">Improved visual storytelling through the effective use of AI-generated storyboards, resulting in more impactful and visually appealing media productions.</w:t>
+              <w:t xml:space="preserve">Improved skills in enhancing visual storytelling through effective use of AI-generated storyboards.</w:t>
             </w:r>
           </w:p>
           <w:p>
@@ -5396,7 +5396,7 @@
                 <w:rFonts w:ascii="Arial" w:hAnsi="Arial" w:cs="Arial"/>
                 <w:bCs/>
               </w:rPr>
-              <w:t xml:space="preserve">Increased proficiency in refining video scripts, ensuring clarity, tone, and narrative consistency, which enhances the overall quality of video content.</w:t>
+              <w:t xml:space="preserve">Increased proficiency in refining video scripts, resulting in clearer and more consistent narratives.</w:t>
             </w:r>
           </w:p>
           <w:p>
@@ -5417,7 +5417,7 @@
                 <w:rFonts w:ascii="Arial" w:hAnsi="Arial" w:cs="Arial"/>
                 <w:bCs/>
               </w:rPr>
-              <w:t xml:space="preserve">Greater understanding and ability to address ethical issues, bias, and copyright risks in AI-generated content, reducing legal and reputational risks.</w:t>
+              <w:t xml:space="preserve">Greater understanding of ethical considerations in AI outputs, reducing risks associated with bias and copyright infringement.</w:t>
             </w:r>
           </w:p>
           <w:p>
@@ -6081,7 +6081,7 @@
                       <w:rFonts w:ascii="Arial" w:hAnsi="Arial" w:cs="Arial"/>
                       <w:color w:val="000000" w:themeColor="text1"/>
                     </w:rPr>
-                    <w:t xml:space="preserve">LU1: Storytelling with Generative AI</w:t>
+                    <w:t xml:space="preserve">LU1: Storytelling with Generative AI (K9, K10, A8, A5)</w:t>
                   </w:r>
                 </w:p>
               </w:tc>
@@ -6136,7 +6136,7 @@
                       <w:rFonts w:ascii="Arial" w:hAnsi="Arial" w:cs="Arial"/>
                       <w:color w:val="000000" w:themeColor="text1"/>
                     </w:rPr>
-                    <w:t xml:space="preserve">LU2: Storyboarding with Generative AI</w:t>
+                    <w:t xml:space="preserve">LU2: Storyboarding with Generative AI (K1, K3, A7, A6)</w:t>
                   </w:r>
                 </w:p>
               </w:tc>
@@ -6188,7 +6188,7 @@
                       <w:rFonts w:ascii="Arial" w:hAnsi="Arial" w:cs="Arial"/>
                       <w:color w:val="000000" w:themeColor="text1"/>
                     </w:rPr>
-                    <w:t xml:space="preserve">LU3: Creating AI Generated Video</w:t>
+                    <w:t xml:space="preserve">LU3: Creating AI Generated Video (K8, K6, A2, A4)</w:t>
                   </w:r>
                 </w:p>
               </w:tc>
@@ -6243,7 +6243,7 @@
                       <w:rFonts w:ascii="Arial" w:hAnsi="Arial" w:cs="Arial"/>
                       <w:color w:val="000000" w:themeColor="text1"/>
                     </w:rPr>
-                    <w:t xml:space="preserve">LU4: Generative AI Ethics and Best Practices</w:t>
+                    <w:t xml:space="preserve">LU4: Generative AI Ethics and Best Practices (K7, K5, K4, K2, A3, A1, A9)</w:t>
                   </w:r>
                 </w:p>
               </w:tc>
@@ -6298,20 +6298,20 @@
                 <w:b/>
                 <w:bCs/>
               </w:rPr>
-              <w:t xml:space="preserve">LU1: Storytelling with Generative AI</w:t>
-            </w:r>
-          </w:p>
-          <w:p>
-            <w:pPr>
-              <w:rPr>
-                <w:rFonts w:ascii="Arial" w:hAnsi="Arial" w:cs="Arial"/>
-              </w:rPr>
-            </w:pPr>
-            <w:r>
-              <w:rPr>
-                <w:rFonts w:ascii="Arial" w:hAnsi="Arial" w:cs="Arial"/>
-              </w:rPr>
-              <w:t xml:space="preserve">LU1 lays the foundational knowledge by introducing learners to the fundamentals of storytelling and the integration of AI in script generation. This unit focuses on developing compelling script elements enriched with narrative structure and creative storytelling. Learners will explore core storytelling elements and practice using AI tools for script generation, setting the stage for more advanced applications in subsequent units.</w:t>
+              <w:t xml:space="preserve">LU1: Storytelling with Generative AI (K9, K10, A8, A5)</w:t>
+            </w:r>
+          </w:p>
+          <w:p>
+            <w:pPr>
+              <w:rPr>
+                <w:rFonts w:ascii="Arial" w:hAnsi="Arial" w:cs="Arial"/>
+              </w:rPr>
+            </w:pPr>
+            <w:r>
+              <w:rPr>
+                <w:rFonts w:ascii="Arial" w:hAnsi="Arial" w:cs="Arial"/>
+              </w:rPr>
+              <w:t xml:space="preserve">LU1 lays the foundational knowledge by introducing learners to the core elements of storytelling and the application of generative AI in script generation. This unit covers the fundamentals of storytelling, AI models for script generation, and the integration of creative principles into AI-generated content. It sets the stage for developing compelling script elements enriched with narrative structure and creative storytelling, addressing the initial performance gap of learners being unclear on how to use generative AI techniques effectively.</w:t>
             </w:r>
           </w:p>
           <w:p>
@@ -6341,20 +6341,20 @@
                 <w:b/>
                 <w:bCs/>
               </w:rPr>
-              <w:t xml:space="preserve">LU2: Storyboarding with Generative AI</w:t>
-            </w:r>
-          </w:p>
-          <w:p>
-            <w:pPr>
-              <w:rPr>
-                <w:rFonts w:ascii="Arial" w:hAnsi="Arial" w:cs="Arial"/>
-              </w:rPr>
-            </w:pPr>
-            <w:r>
-              <w:rPr>
-                <w:rFonts w:ascii="Arial" w:hAnsi="Arial" w:cs="Arial"/>
-              </w:rPr>
-              <w:t xml:space="preserve">Building on the foundational knowledge, LU2 delves into the practical aspects of storyboarding and how AI can enhance visual storytelling. Learners will identify effective prompt terms and narrative components to enhance AI-generated storyboards. Hands-on exercises will enable learners to create effective storyboards and overcome AI tool limitations, crucial skills for visual storytelling with AI.</w:t>
+              <w:t xml:space="preserve">LU2: Storyboarding with Generative AI (K1, K3, A7, A6)</w:t>
+            </w:r>
+          </w:p>
+          <w:p>
+            <w:pPr>
+              <w:rPr>
+                <w:rFonts w:ascii="Arial" w:hAnsi="Arial" w:cs="Arial"/>
+              </w:rPr>
+            </w:pPr>
+            <w:r>
+              <w:rPr>
+                <w:rFonts w:ascii="Arial" w:hAnsi="Arial" w:cs="Arial"/>
+              </w:rPr>
+              <w:t xml:space="preserve">Building on the foundational knowledge, LU2 delves into the practical aspects of storyboarding and the use of AI to enhance visual storytelling. Learners will explore the fundamentals of storyboarding, develop text prompts for image generation, and address AI tool limitations. This unit is designed to enhance learners' ability to identify effective prompt terms and narrative components, bridging the gap in their skills to enhance AI-generated storyboards.</w:t>
             </w:r>
           </w:p>
           <w:p>
@@ -6384,20 +6384,20 @@
                 <w:b/>
                 <w:bCs/>
               </w:rPr>
-              <w:t xml:space="preserve">LU3: Creating AI Generated Video</w:t>
-            </w:r>
-          </w:p>
-          <w:p>
-            <w:pPr>
-              <w:rPr>
-                <w:rFonts w:ascii="Arial" w:hAnsi="Arial" w:cs="Arial"/>
-              </w:rPr>
-            </w:pPr>
-            <w:r>
-              <w:rPr>
-                <w:rFonts w:ascii="Arial" w:hAnsi="Arial" w:cs="Arial"/>
-              </w:rPr>
-              <w:t xml:space="preserve">LU3 escalates to a higher level of complexity where learners utilise generative AI tools to refine video scripts for clarity, tone, and narrative consistency. This unit focuses on the integration of AI in video content creation, including text, voiceover, and video generation. Learners will engage in script-editing and video generation exercises, aligning theoretical knowledge with practical skills in AI-driven video production.</w:t>
+              <w:t xml:space="preserve">LU3: Creating AI Generated Video (K8, K6, A2, A4)</w:t>
+            </w:r>
+          </w:p>
+          <w:p>
+            <w:pPr>
+              <w:rPr>
+                <w:rFonts w:ascii="Arial" w:hAnsi="Arial" w:cs="Arial"/>
+              </w:rPr>
+            </w:pPr>
+            <w:r>
+              <w:rPr>
+                <w:rFonts w:ascii="Arial" w:hAnsi="Arial" w:cs="Arial"/>
+              </w:rPr>
+              <w:t xml:space="preserve">LU3 escalates to a higher level of complexity where learners utilize AI tools for generating video content. This unit covers AI video tools for generating text, voiceover, and video, and the process of generating AI video for storyboards. Learners will refine video scripts for clarity, tone, and narrative consistency, addressing the performance gap related to the utilization of generative AI tools in video script refinement.</w:t>
             </w:r>
           </w:p>
           <w:p>
@@ -6427,20 +6427,20 @@
                 <w:b/>
                 <w:bCs/>
               </w:rPr>
-              <w:t xml:space="preserve">LU4: Generative AI Ethics and Best Practices</w:t>
-            </w:r>
-          </w:p>
-          <w:p>
-            <w:pPr>
-              <w:rPr>
-                <w:rFonts w:ascii="Arial" w:hAnsi="Arial" w:cs="Arial"/>
-              </w:rPr>
-            </w:pPr>
-            <w:r>
-              <w:rPr>
-                <w:rFonts w:ascii="Arial" w:hAnsi="Arial" w:cs="Arial"/>
-              </w:rPr>
-              <w:t xml:space="preserve">LU4 addresses the ethical considerations and best practices in using generative AI. Learners will analyse AI outputs for ethical issues, bias, and copyright risks, applying appropriate corrective actions. This unit emphasizes the importance of ethical AI practices, ensuring learners can navigate the legal and ethical challenges associated with AI-generated content.</w:t>
+              <w:t xml:space="preserve">LU4: Generative AI Ethics and Best Practices (K7, K5, K4, K2, A3, A1, A9)</w:t>
+            </w:r>
+          </w:p>
+          <w:p>
+            <w:pPr>
+              <w:rPr>
+                <w:rFonts w:ascii="Arial" w:hAnsi="Arial" w:cs="Arial"/>
+              </w:rPr>
+            </w:pPr>
+            <w:r>
+              <w:rPr>
+                <w:rFonts w:ascii="Arial" w:hAnsi="Arial" w:cs="Arial"/>
+              </w:rPr>
+              <w:t xml:space="preserve">LU4 focuses on the ethical considerations and best practices in using generative AI. Learners will explore ethical implications, plagiarism risks, bias analysis, and copyright issues in AI-generated content. This unit is crucial for equipping learners with the capability to analyze AI outputs for ethical issues, bias, and copyright risks, applying appropriate corrective actions, thus addressing the final performance gap.</w:t>
             </w:r>
           </w:p>
           <w:p>
@@ -6466,7 +6466,7 @@
               <w:rPr>
                 <w:rFonts w:ascii="Arial" w:hAnsi="Arial" w:cs="Arial"/>
               </w:rPr>
-              <w:t xml:space="preserve">Overall, the structured sequencing of these learning units is designed to address the performance gaps identified in the media industry while equipping learners with the necessary attributes to excel in their roles as media professionals using generative AI.</w:t>
+              <w:t xml:space="preserve">Overall, the structured sequencing of these learning units is designed to address the performance gaps identified in the media industry while equipping learners with the necessary attributes to excel in their roles as media professionals utilizing generative AI.</w:t>
             </w:r>
           </w:p>
         </w:tc>
@@ -6585,7 +6585,7 @@
                 <w:rFonts w:ascii="Arial" w:hAnsi="Arial" w:cs="Arial"/>
                 <w:color w:val="000000" w:themeColor="text1"/>
               </w:rPr>
-              <w:t xml:space="preserve">LU1: Storytelling with Generative AI</w:t>
+              <w:t xml:space="preserve">LU1: Storytelling with Generative AI (K9, K10, A8, A5)</w:t>
             </w:r>
           </w:p>
         </w:tc>
@@ -6663,7 +6663,7 @@
                 <w:rFonts w:ascii="Arial" w:hAnsi="Arial" w:cs="Arial"/>
                 <w:bCs/>
               </w:rPr>
-              <w:t xml:space="preserve">Discuss the role of creative principles in crafting engaging narratives.</w:t>
+              <w:t xml:space="preserve">Discuss the role of narrative structure in engaging storytelling.</w:t>
             </w:r>
           </w:p>
           <w:p>
@@ -6683,7 +6683,7 @@
                 <w:rFonts w:ascii="Arial" w:hAnsi="Arial" w:cs="Arial"/>
                 <w:bCs/>
               </w:rPr>
-              <w:t xml:space="preserve">Analyze examples of successful storytelling in various media.</w:t>
+              <w:t xml:space="preserve">Examine creative principles in crafting compelling stories.</w:t>
             </w:r>
           </w:p>
           <w:p>
@@ -6703,7 +6703,7 @@
                 <w:rFonts w:ascii="Arial" w:hAnsi="Arial" w:cs="Arial"/>
                 <w:bCs/>
               </w:rPr>
-              <w:t xml:space="preserve">Understand how to incorporate storytelling techniques into AI-generated content.</w:t>
+              <w:t xml:space="preserve">Analyze examples of effective storytelling in various media.</w:t>
             </w:r>
           </w:p>
           <w:p>
@@ -6723,7 +6723,7 @@
                 <w:rFonts w:ascii="Arial" w:hAnsi="Arial" w:cs="Arial"/>
                 <w:bCs/>
               </w:rPr>
-              <w:t xml:space="preserve">Exercises on developing narrative structures using AI tools.</w:t>
+              <w:t xml:space="preserve">Apply storytelling techniques to AI-generated text prompts.</w:t>
             </w:r>
           </w:p>
           <w:p>
@@ -6773,7 +6773,7 @@
                 <w:rFonts w:ascii="Arial" w:hAnsi="Arial" w:cs="Arial"/>
                 <w:bCs/>
               </w:rPr>
-              <w:t xml:space="preserve">Introduction to AI algorithms and models used in text generation.</w:t>
+              <w:t xml:space="preserve">Understand the foundational AI algorithms used in text generation.</w:t>
             </w:r>
           </w:p>
           <w:p>
@@ -6793,7 +6793,7 @@
                 <w:rFonts w:ascii="Arial" w:hAnsi="Arial" w:cs="Arial"/>
                 <w:bCs/>
               </w:rPr>
-              <w:t xml:space="preserve">Examine the capabilities and limitations of current AI models for scriptwriting.</w:t>
+              <w:t xml:space="preserve">Explore different AI models and their applications in scriptwriting.</w:t>
             </w:r>
           </w:p>
           <w:p>
@@ -6813,7 +6813,7 @@
                 <w:rFonts w:ascii="Arial" w:hAnsi="Arial" w:cs="Arial"/>
                 <w:bCs/>
               </w:rPr>
-              <w:t xml:space="preserve">Hands-on practice with AI tools for generating script elements.</w:t>
+              <w:t xml:space="preserve">Discuss the strengths and limitations of AI in creative writing.</w:t>
             </w:r>
           </w:p>
           <w:p>
@@ -6833,7 +6833,7 @@
                 <w:rFonts w:ascii="Arial" w:hAnsi="Arial" w:cs="Arial"/>
                 <w:bCs/>
               </w:rPr>
-              <w:t xml:space="preserve">Discussion on the evolution of AI in creative writing.</w:t>
+              <w:t xml:space="preserve">Examine case studies of AI-generated scripts.</w:t>
             </w:r>
           </w:p>
           <w:p>
@@ -6853,7 +6853,7 @@
                 <w:rFonts w:ascii="Arial" w:hAnsi="Arial" w:cs="Arial"/>
                 <w:bCs/>
               </w:rPr>
-              <w:t xml:space="preserve">Case studies of AI-generated scripts in the industry.</w:t>
+              <w:t xml:space="preserve">Learn to select appropriate AI models for specific scriptwriting tasks.</w:t>
             </w:r>
           </w:p>
           <w:p>
@@ -6903,7 +6903,7 @@
                 <w:rFonts w:ascii="Arial" w:hAnsi="Arial" w:cs="Arial"/>
                 <w:bCs/>
               </w:rPr>
-              <w:t xml:space="preserve">Learn how to integrate storytelling elements into AI-generated storyboards.</w:t>
+              <w:t xml:space="preserve">Incorporate unique storytelling elements into AI-generated content.</w:t>
             </w:r>
           </w:p>
           <w:p>
@@ -6923,7 +6923,7 @@
                 <w:rFonts w:ascii="Arial" w:hAnsi="Arial" w:cs="Arial"/>
                 <w:bCs/>
               </w:rPr>
-              <w:t xml:space="preserve">Techniques for avoiding generic replication in AI-generated content.</w:t>
+              <w:t xml:space="preserve">Avoid generic replication by applying creative principles.</w:t>
             </w:r>
           </w:p>
           <w:p>
@@ -6943,7 +6943,7 @@
                 <w:rFonts w:ascii="Arial" w:hAnsi="Arial" w:cs="Arial"/>
                 <w:bCs/>
               </w:rPr>
-              <w:t xml:space="preserve">Workshop on creating unique storyboards using generative AI.</w:t>
+              <w:t xml:space="preserve">Develop storyboards that align with narrative goals.</w:t>
             </w:r>
           </w:p>
           <w:p>
@@ -6963,7 +6963,7 @@
                 <w:rFonts w:ascii="Arial" w:hAnsi="Arial" w:cs="Arial"/>
                 <w:bCs/>
               </w:rPr>
-              <w:t xml:space="preserve">Explore the synergy between narrative and visual elements in storyboarding.</w:t>
+              <w:t xml:space="preserve">Utilize AI tools to enhance visual storytelling.</w:t>
             </w:r>
           </w:p>
           <w:p>
@@ -6983,7 +6983,7 @@
                 <w:rFonts w:ascii="Arial" w:hAnsi="Arial" w:cs="Arial"/>
                 <w:bCs/>
               </w:rPr>
-              <w:t xml:space="preserve">Evaluate the effectiveness of AI-generated storyboards in storytelling.</w:t>
+              <w:t xml:space="preserve">Evaluate the effectiveness of AI-generated storyboards.</w:t>
             </w:r>
           </w:p>
           <w:p>
@@ -7033,7 +7033,7 @@
                 <w:rFonts w:ascii="Arial" w:hAnsi="Arial" w:cs="Arial"/>
                 <w:bCs/>
               </w:rPr>
-              <w:t xml:space="preserve">Utilize AI-generated text techniques to develop compelling story elements.</w:t>
+              <w:t xml:space="preserve">Use AI-generated text techniques to create story elements.</w:t>
             </w:r>
           </w:p>
           <w:p>
@@ -7053,7 +7053,7 @@
                 <w:rFonts w:ascii="Arial" w:hAnsi="Arial" w:cs="Arial"/>
                 <w:bCs/>
               </w:rPr>
-              <w:t xml:space="preserve">Strategies for enhancing narrative creativity using AI tools.</w:t>
+              <w:t xml:space="preserve">Explore methodologies for developing compelling narratives.</w:t>
             </w:r>
           </w:p>
           <w:p>
@@ -7073,7 +7073,7 @@
                 <w:rFonts w:ascii="Arial" w:hAnsi="Arial" w:cs="Arial"/>
                 <w:bCs/>
               </w:rPr>
-              <w:t xml:space="preserve">Practical exercises on generating stories with AI.</w:t>
+              <w:t xml:space="preserve">Refine AI-generated content for clarity and engagement.</w:t>
             </w:r>
           </w:p>
           <w:p>
@@ -7093,7 +7093,7 @@
                 <w:rFonts w:ascii="Arial" w:hAnsi="Arial" w:cs="Arial"/>
                 <w:bCs/>
               </w:rPr>
-              <w:t xml:space="preserve">Discussion on the role of AI in modern storytelling.</w:t>
+              <w:t xml:space="preserve">Experiment with different prompts to enhance story quality.</w:t>
             </w:r>
           </w:p>
           <w:p>
@@ -7113,7 +7113,7 @@
                 <w:rFonts w:ascii="Arial" w:hAnsi="Arial" w:cs="Arial"/>
                 <w:bCs/>
               </w:rPr>
-              <w:t xml:space="preserve">Explore the potential of AI in creating diverse and inclusive narratives.</w:t>
+              <w:t xml:space="preserve">Assess the impact of AI on storytelling processes.</w:t>
             </w:r>
           </w:p>
           <w:p>
@@ -7244,7 +7244,7 @@
                 <w:rFonts w:ascii="Arial" w:hAnsi="Arial" w:cs="Arial"/>
                 <w:color w:val="000000" w:themeColor="text1"/>
               </w:rPr>
-              <w:t xml:space="preserve">LU2: Storyboarding with Generative AI</w:t>
+              <w:t xml:space="preserve">LU2: Storyboarding with Generative AI (K1, K3, A7, A6)</w:t>
             </w:r>
           </w:p>
         </w:tc>
@@ -7302,7 +7302,7 @@
                 <w:rFonts w:ascii="Arial" w:hAnsi="Arial" w:cs="Arial"/>
                 <w:bCs/>
               </w:rPr>
-              <w:t xml:space="preserve">Understand the basics of storyboarding and its importance in visual storytelling.</w:t>
+              <w:t xml:space="preserve">Learn the basics of creating effective storyboards.</w:t>
             </w:r>
           </w:p>
           <w:p>
@@ -7322,7 +7322,7 @@
                 <w:rFonts w:ascii="Arial" w:hAnsi="Arial" w:cs="Arial"/>
                 <w:bCs/>
               </w:rPr>
-              <w:t xml:space="preserve">Learn techniques for world-building and character development in storyboards.</w:t>
+              <w:t xml:space="preserve">Understand the role of storyboarding in visual storytelling.</w:t>
             </w:r>
           </w:p>
           <w:p>
@@ -7342,7 +7342,7 @@
                 <w:rFonts w:ascii="Arial" w:hAnsi="Arial" w:cs="Arial"/>
                 <w:bCs/>
               </w:rPr>
-              <w:t xml:space="preserve">Exercises on creating effective storyboards for different media.</w:t>
+              <w:t xml:space="preserve">Explore techniques for visualizing narrative elements.</w:t>
             </w:r>
           </w:p>
           <w:p>
@@ -7362,7 +7362,7 @@
                 <w:rFonts w:ascii="Arial" w:hAnsi="Arial" w:cs="Arial"/>
                 <w:bCs/>
               </w:rPr>
-              <w:t xml:space="preserve">Analyze successful storyboards and their impact on storytelling.</w:t>
+              <w:t xml:space="preserve">Analyze examples of successful storyboards.</w:t>
             </w:r>
           </w:p>
           <w:p>
@@ -7382,7 +7382,7 @@
                 <w:rFonts w:ascii="Arial" w:hAnsi="Arial" w:cs="Arial"/>
                 <w:bCs/>
               </w:rPr>
-              <w:t xml:space="preserve">Discussion on the role of AI in enhancing storyboard creation.</w:t>
+              <w:t xml:space="preserve">Apply AI-generated script ideation techniques to storyboarding.</w:t>
             </w:r>
           </w:p>
           <w:p>
@@ -7432,7 +7432,7 @@
                 <w:rFonts w:ascii="Arial" w:hAnsi="Arial" w:cs="Arial"/>
                 <w:bCs/>
               </w:rPr>
-              <w:t xml:space="preserve">Learn how to break down storyboards into key visual elements.</w:t>
+              <w:t xml:space="preserve">Identify key terms and themes for AI-generated storyboards.</w:t>
             </w:r>
           </w:p>
           <w:p>
@@ -7452,7 +7452,7 @@
                 <w:rFonts w:ascii="Arial" w:hAnsi="Arial" w:cs="Arial"/>
                 <w:bCs/>
               </w:rPr>
-              <w:t xml:space="preserve">Techniques for creating effective text prompts for AI-generated images.</w:t>
+              <w:t xml:space="preserve">Develop text prompts to guide image generation.</w:t>
             </w:r>
           </w:p>
           <w:p>
@@ -7472,7 +7472,7 @@
                 <w:rFonts w:ascii="Arial" w:hAnsi="Arial" w:cs="Arial"/>
                 <w:bCs/>
               </w:rPr>
-              <w:t xml:space="preserve">Hands-on practice with AI tools for generating storyboard images.</w:t>
+              <w:t xml:space="preserve">Break down storyboards into actionable components.</w:t>
             </w:r>
           </w:p>
           <w:p>
@@ -7492,7 +7492,7 @@
                 <w:rFonts w:ascii="Arial" w:hAnsi="Arial" w:cs="Arial"/>
                 <w:bCs/>
               </w:rPr>
-              <w:t xml:space="preserve">Explore the relationship between text prompts and visual storytelling.</w:t>
+              <w:t xml:space="preserve">Utilize AI tools to enhance visual elements.</w:t>
             </w:r>
           </w:p>
           <w:p>
@@ -7512,7 +7512,7 @@
                 <w:rFonts w:ascii="Arial" w:hAnsi="Arial" w:cs="Arial"/>
                 <w:bCs/>
               </w:rPr>
-              <w:t xml:space="preserve">Evaluate the effectiveness of AI-generated images in storyboards.</w:t>
+              <w:t xml:space="preserve">Iterate on storyboard designs for improved outcomes.</w:t>
             </w:r>
           </w:p>
           <w:p>
@@ -7562,7 +7562,7 @@
                 <w:rFonts w:ascii="Arial" w:hAnsi="Arial" w:cs="Arial"/>
                 <w:bCs/>
               </w:rPr>
-              <w:t xml:space="preserve">Identify common limitations of AI tools in image generation.</w:t>
+              <w:t xml:space="preserve">Understand the limitations of current AI tools in image generation.</w:t>
             </w:r>
           </w:p>
           <w:p>
@@ -7582,7 +7582,7 @@
                 <w:rFonts w:ascii="Arial" w:hAnsi="Arial" w:cs="Arial"/>
                 <w:bCs/>
               </w:rPr>
-              <w:t xml:space="preserve">Explore solutions to overcome these limitations and improve image quality.</w:t>
+              <w:t xml:space="preserve">Explore solutions to overcome AI tool limitations.</w:t>
             </w:r>
           </w:p>
           <w:p>
@@ -7602,7 +7602,7 @@
                 <w:rFonts w:ascii="Arial" w:hAnsi="Arial" w:cs="Arial"/>
                 <w:bCs/>
               </w:rPr>
-              <w:t xml:space="preserve">Discussion on the impact of AI tool limitations on creative processes.</w:t>
+              <w:t xml:space="preserve">Experiment with different AI techniques for better image quality.</w:t>
             </w:r>
           </w:p>
           <w:p>
@@ -7622,7 +7622,7 @@
                 <w:rFonts w:ascii="Arial" w:hAnsi="Arial" w:cs="Arial"/>
                 <w:bCs/>
               </w:rPr>
-              <w:t xml:space="preserve">Hands-on practice with advanced AI tools for image enhancement.</w:t>
+              <w:t xml:space="preserve">Discuss the impact of AI limitations on creative processes.</w:t>
             </w:r>
           </w:p>
           <w:p>
@@ -7642,7 +7642,7 @@
                 <w:rFonts w:ascii="Arial" w:hAnsi="Arial" w:cs="Arial"/>
                 <w:bCs/>
               </w:rPr>
-              <w:t xml:space="preserve">Case studies of successful AI-generated images in media.</w:t>
+              <w:t xml:space="preserve">Evaluate the effectiveness of AI-generated images.</w:t>
             </w:r>
           </w:p>
           <w:p>
@@ -7692,7 +7692,7 @@
                 <w:rFonts w:ascii="Arial" w:hAnsi="Arial" w:cs="Arial"/>
                 <w:bCs/>
               </w:rPr>
-              <w:t xml:space="preserve">Learn the importance of iteration in improving AI-generated images.</w:t>
+              <w:t xml:space="preserve">Learn the importance of iteration in image generation.</w:t>
             </w:r>
           </w:p>
           <w:p>
@@ -7712,7 +7712,7 @@
                 <w:rFonts w:ascii="Arial" w:hAnsi="Arial" w:cs="Arial"/>
                 <w:bCs/>
               </w:rPr>
-              <w:t xml:space="preserve">Techniques for applying iterative processes to enhance image quality.</w:t>
+              <w:t xml:space="preserve">Apply and adjust relevant prompts to improve image quality.</w:t>
             </w:r>
           </w:p>
           <w:p>
@@ -7732,7 +7732,7 @@
                 <w:rFonts w:ascii="Arial" w:hAnsi="Arial" w:cs="Arial"/>
                 <w:bCs/>
               </w:rPr>
-              <w:t xml:space="preserve">Workshop on refining AI-generated images through iteration.</w:t>
+              <w:t xml:space="preserve">Experiment with different iterations to achieve desired outcomes.</w:t>
             </w:r>
           </w:p>
           <w:p>
@@ -7752,7 +7752,7 @@
                 <w:rFonts w:ascii="Arial" w:hAnsi="Arial" w:cs="Arial"/>
                 <w:bCs/>
               </w:rPr>
-              <w:t xml:space="preserve">Explore the role of feedback in the iterative process.</w:t>
+              <w:t xml:space="preserve">Analyze the impact of iterative processes on creative results.</w:t>
             </w:r>
           </w:p>
           <w:p>
@@ -7772,7 +7772,7 @@
                 <w:rFonts w:ascii="Arial" w:hAnsi="Arial" w:cs="Arial"/>
                 <w:bCs/>
               </w:rPr>
-              <w:t xml:space="preserve">Discussion on the impact of iteration on creative outcomes.</w:t>
+              <w:t xml:space="preserve">Utilize AI tools to streamline the iterative process.</w:t>
             </w:r>
           </w:p>
           <w:p>
@@ -7908,7 +7908,7 @@
                 <w:rFonts w:ascii="Arial" w:hAnsi="Arial" w:cs="Arial"/>
                 <w:color w:val="000000" w:themeColor="text1"/>
               </w:rPr>
-              <w:t xml:space="preserve">LU3: Creating AI Generated Video</w:t>
+              <w:t xml:space="preserve">LU3: Creating AI Generated Video (K8, K6, A2, A4)</w:t>
             </w:r>
           </w:p>
         </w:tc>
@@ -7967,7 +7967,7 @@
                 <w:bCs/>
               </w:rPr>
               <w:lastRenderedPageBreak/>
-              <w:t xml:space="preserve">Introduction to AI tools for generating video content.</w:t>
+              <w:t xml:space="preserve">Explore AI tools for generating video content.</w:t>
             </w:r>
           </w:p>
           <w:p>
@@ -7988,7 +7988,7 @@
                 <w:bCs/>
               </w:rPr>
               <w:lastRenderedPageBreak/>
-              <w:t xml:space="preserve">Learn how to create text, voiceover, and video using AI.</w:t>
+              <w:t xml:space="preserve">Utilize NLP techniques to enhance video scripts.</w:t>
             </w:r>
           </w:p>
           <w:p>
@@ -8009,7 +8009,7 @@
                 <w:bCs/>
               </w:rPr>
               <w:lastRenderedPageBreak/>
-              <w:t xml:space="preserve">Hands-on practice with AI video tools for content creation.</w:t>
+              <w:t xml:space="preserve">Experiment with AI-generated voiceovers for video content.</w:t>
             </w:r>
           </w:p>
           <w:p>
@@ -8030,7 +8030,7 @@
                 <w:bCs/>
               </w:rPr>
               <w:lastRenderedPageBreak/>
-              <w:t xml:space="preserve">Explore the integration of NLP techniques in video generation.</w:t>
+              <w:t xml:space="preserve">Discuss the integration of text, voice, and video in storytelling.</w:t>
             </w:r>
           </w:p>
           <w:p>
@@ -8051,7 +8051,7 @@
                 <w:bCs/>
               </w:rPr>
               <w:lastRenderedPageBreak/>
-              <w:t xml:space="preserve">Discussion on the impact of AI on video production.</w:t>
+              <w:t xml:space="preserve">Evaluate the effectiveness of AI-generated video elements.</w:t>
             </w:r>
           </w:p>
           <w:p>
@@ -8102,7 +8102,7 @@
                 <w:bCs/>
               </w:rPr>
               <w:lastRenderedPageBreak/>
-              <w:t xml:space="preserve">Learn how to generate AI videos based on storyboards.</w:t>
+              <w:t xml:space="preserve">Learn to generate AI video content for storyboards.</w:t>
             </w:r>
           </w:p>
           <w:p>
@@ -8123,7 +8123,7 @@
                 <w:bCs/>
               </w:rPr>
               <w:lastRenderedPageBreak/>
-              <w:t xml:space="preserve">Techniques for script-editing AI-generated video content.</w:t>
+              <w:t xml:space="preserve">Utilize AI tools for script analysis and market research.</w:t>
             </w:r>
           </w:p>
           <w:p>
@@ -8144,7 +8144,7 @@
                 <w:bCs/>
               </w:rPr>
               <w:lastRenderedPageBreak/>
-              <w:t xml:space="preserve">Workshop on creating AI videos for visual storytelling.</w:t>
+              <w:t xml:space="preserve">Filter and script-edit AI-generated video content.</w:t>
             </w:r>
           </w:p>
           <w:p>
@@ -8165,7 +8165,7 @@
                 <w:bCs/>
               </w:rPr>
               <w:lastRenderedPageBreak/>
-              <w:t xml:space="preserve">Explore the role of AI in enhancing video narratives.</w:t>
+              <w:t xml:space="preserve">Discuss the impact of AI on video production processes.</w:t>
             </w:r>
           </w:p>
           <w:p>
@@ -8186,7 +8186,7 @@
                 <w:bCs/>
               </w:rPr>
               <w:lastRenderedPageBreak/>
-              <w:t xml:space="preserve">Evaluate the effectiveness of AI-generated videos in storytelling.</w:t>
+              <w:t xml:space="preserve">Evaluate the quality and effectiveness of AI-generated videos.</w:t>
             </w:r>
           </w:p>
           <w:p>
@@ -8323,7 +8323,7 @@
                 <w:color w:val="000000" w:themeColor="text1"/>
               </w:rPr>
               <w:lastRenderedPageBreak/>
-              <w:t xml:space="preserve">LU4: Generative AI Ethics and Best Practices</w:t>
+              <w:t xml:space="preserve">LU4: Generative AI Ethics and Best Practices (K7, K5, K4, K2, A3, A1, A9)</w:t>
             </w:r>
           </w:p>
         </w:tc>
@@ -8381,7 +8381,7 @@
                 <w:rFonts w:ascii="Arial" w:hAnsi="Arial" w:cs="Arial"/>
                 <w:bCs/>
               </w:rPr>
-              <w:t xml:space="preserve">Understand the ethical considerations in using generative AI.</w:t>
+              <w:t xml:space="preserve">Understand the ethical implications of using generative AI.</w:t>
             </w:r>
           </w:p>
           <w:p>
@@ -8401,7 +8401,7 @@
                 <w:rFonts w:ascii="Arial" w:hAnsi="Arial" w:cs="Arial"/>
                 <w:bCs/>
               </w:rPr>
-              <w:t xml:space="preserve">Discuss the impact of AI on privacy, bias, and misinformation.</w:t>
+              <w:t xml:space="preserve">Discuss the importance of ethics in AI-generated content.</w:t>
             </w:r>
           </w:p>
           <w:p>
@@ -8421,7 +8421,7 @@
                 <w:rFonts w:ascii="Arial" w:hAnsi="Arial" w:cs="Arial"/>
                 <w:bCs/>
               </w:rPr>
-              <w:t xml:space="preserve">Explore the role of ethics in AI content creation.</w:t>
+              <w:t xml:space="preserve">Explore case studies of ethical challenges in AI usage.</w:t>
             </w:r>
           </w:p>
           <w:p>
@@ -8441,7 +8441,7 @@
                 <w:rFonts w:ascii="Arial" w:hAnsi="Arial" w:cs="Arial"/>
                 <w:bCs/>
               </w:rPr>
-              <w:t xml:space="preserve">Case studies on ethical challenges in AI-generated content.</w:t>
+              <w:t xml:space="preserve">Learn to identify and address ethical issues in AI outputs.</w:t>
             </w:r>
           </w:p>
           <w:p>
@@ -8461,7 +8461,7 @@
                 <w:rFonts w:ascii="Arial" w:hAnsi="Arial" w:cs="Arial"/>
                 <w:bCs/>
               </w:rPr>
-              <w:t xml:space="preserve">Strategies for promoting ethical AI practices in media.</w:t>
+              <w:t xml:space="preserve">Develop strategies for ethical AI content generation.</w:t>
             </w:r>
           </w:p>
           <w:p>
@@ -8511,7 +8511,7 @@
                 <w:rFonts w:ascii="Arial" w:hAnsi="Arial" w:cs="Arial"/>
                 <w:bCs/>
               </w:rPr>
-              <w:t xml:space="preserve">Learn best practices for minimizing plagiarism in AI-generated content.</w:t>
+              <w:t xml:space="preserve">Learn best practices to minimize plagiarism in AI-generated content.</w:t>
             </w:r>
           </w:p>
           <w:p>
@@ -8531,7 +8531,7 @@
                 <w:rFonts w:ascii="Arial" w:hAnsi="Arial" w:cs="Arial"/>
                 <w:bCs/>
               </w:rPr>
-              <w:t xml:space="preserve">Discuss the importance of ethical considerations in prompt selection.</w:t>
+              <w:t xml:space="preserve">Apply ethical considerations in prompt selection and reference usage.</w:t>
             </w:r>
           </w:p>
           <w:p>
@@ -8551,7 +8551,7 @@
                 <w:rFonts w:ascii="Arial" w:hAnsi="Arial" w:cs="Arial"/>
                 <w:bCs/>
               </w:rPr>
-              <w:t xml:space="preserve">Techniques for ensuring originality in AI-generated scripts.</w:t>
+              <w:t xml:space="preserve">Discuss the impact of plagiarism on creative processes.</w:t>
             </w:r>
           </w:p>
           <w:p>
@@ -8571,7 +8571,7 @@
                 <w:rFonts w:ascii="Arial" w:hAnsi="Arial" w:cs="Arial"/>
                 <w:bCs/>
               </w:rPr>
-              <w:t xml:space="preserve">Workshop on applying ethical practices in AI content creation.</w:t>
+              <w:t xml:space="preserve">Explore tools and techniques to detect and prevent plagiarism.</w:t>
             </w:r>
           </w:p>
           <w:p>
@@ -8591,7 +8591,7 @@
                 <w:rFonts w:ascii="Arial" w:hAnsi="Arial" w:cs="Arial"/>
                 <w:bCs/>
               </w:rPr>
-              <w:t xml:space="preserve">Explore the impact of plagiarism on creative industries.</w:t>
+              <w:t xml:space="preserve">Develop strategies for maintaining originality in AI outputs.</w:t>
             </w:r>
           </w:p>
           <w:p>
@@ -8641,7 +8641,7 @@
                 <w:rFonts w:ascii="Arial" w:hAnsi="Arial" w:cs="Arial"/>
                 <w:bCs/>
               </w:rPr>
-              <w:t xml:space="preserve">Learn how to identify and analyze bias in AI-generated content.</w:t>
+              <w:t xml:space="preserve">Understand the presence of bias in AI-generated content.</w:t>
             </w:r>
           </w:p>
           <w:p>
@@ -8661,7 +8661,7 @@
                 <w:rFonts w:ascii="Arial" w:hAnsi="Arial" w:cs="Arial"/>
                 <w:bCs/>
               </w:rPr>
-              <w:t xml:space="preserve">Techniques for taking corrective steps to address bias.</w:t>
+              <w:t xml:space="preserve">Learn techniques to analyze AI outputs for bias.</w:t>
             </w:r>
           </w:p>
           <w:p>
@@ -8681,7 +8681,7 @@
                 <w:rFonts w:ascii="Arial" w:hAnsi="Arial" w:cs="Arial"/>
                 <w:bCs/>
               </w:rPr>
-              <w:t xml:space="preserve">Discussion on the impact of bias on AI content quality.</w:t>
+              <w:t xml:space="preserve">Discuss the impact of bias on creative and ethical outcomes.</w:t>
             </w:r>
           </w:p>
           <w:p>
@@ -8701,7 +8701,7 @@
                 <w:rFonts w:ascii="Arial" w:hAnsi="Arial" w:cs="Arial"/>
                 <w:bCs/>
               </w:rPr>
-              <w:t xml:space="preserve">Hands-on practice with tools for bias detection and correction.</w:t>
+              <w:t xml:space="preserve">Develop corrective steps to address bias in AI outputs.</w:t>
             </w:r>
           </w:p>
           <w:p>
@@ -8721,7 +8721,7 @@
                 <w:rFonts w:ascii="Arial" w:hAnsi="Arial" w:cs="Arial"/>
                 <w:bCs/>
               </w:rPr>
-              <w:t xml:space="preserve">Explore the role of bias awareness in ethical AI practices.</w:t>
+              <w:t xml:space="preserve">Evaluate the effectiveness of bias correction strategies.</w:t>
             </w:r>
           </w:p>
           <w:p>
@@ -8791,7 +8791,7 @@
                 <w:rFonts w:ascii="Arial" w:hAnsi="Arial" w:cs="Arial"/>
                 <w:bCs/>
               </w:rPr>
-              <w:t xml:space="preserve">Learn how to identify and avoid copyright infringement in AI content.</w:t>
+              <w:t xml:space="preserve">Identify copyright risks in AI-generated content.</w:t>
             </w:r>
           </w:p>
           <w:p>
@@ -8811,7 +8811,7 @@
                 <w:rFonts w:ascii="Arial" w:hAnsi="Arial" w:cs="Arial"/>
                 <w:bCs/>
               </w:rPr>
-              <w:t xml:space="preserve">Discussion on the impact of copyright risks on creative processes.</w:t>
+              <w:t xml:space="preserve">Learn strategies to avoid copyright infringement.</w:t>
             </w:r>
           </w:p>
           <w:p>
@@ -8831,7 +8831,7 @@
                 <w:rFonts w:ascii="Arial" w:hAnsi="Arial" w:cs="Arial"/>
                 <w:bCs/>
               </w:rPr>
-              <w:t xml:space="preserve">Techniques for ensuring compliance with copyright regulations.</w:t>
+              <w:t xml:space="preserve">Discuss the impact of copyright issues on creative processes.</w:t>
             </w:r>
           </w:p>
           <w:p>
@@ -8851,7 +8851,7 @@
                 <w:rFonts w:ascii="Arial" w:hAnsi="Arial" w:cs="Arial"/>
                 <w:bCs/>
               </w:rPr>
-              <w:t xml:space="preserve">Case studies on copyright challenges in AI-generated content.</w:t>
+              <w:t xml:space="preserve">Develop best practices for copyright compliance in AI outputs.</w:t>
             </w:r>
           </w:p>
           <w:p>
@@ -10050,7 +10050,7 @@
                 <w:rFonts w:ascii="Arial" w:hAnsi="Arial" w:cs="Arial"/>
                 <w:color w:val="000000" w:themeColor="text1"/>
               </w:rPr>
-              <w:t xml:space="preserve">LU1: Storytelling with Generative AI</w:t>
+              <w:t xml:space="preserve">LU1: Storytelling with Generative AI (K9, K10, A8, A5)</w:t>
             </w:r>
           </w:p>
         </w:tc>
@@ -10635,7 +10635,7 @@
                 <w:rFonts w:ascii="Arial" w:hAnsi="Arial" w:cs="Arial"/>
                 <w:color w:val="000000" w:themeColor="text1"/>
               </w:rPr>
-              <w:t xml:space="preserve">LU2: Storyboarding with Generative AI</w:t>
+              <w:t xml:space="preserve">LU2: Storyboarding with Generative AI (K1, K3, A7, A6)</w:t>
             </w:r>
           </w:p>
         </w:tc>
@@ -11222,7 +11222,7 @@
                 <w:color w:val="000000" w:themeColor="text1"/>
               </w:rPr>
               <w:lastRenderedPageBreak/>
-              <w:t xml:space="preserve">LU3: Creating AI Generated Video</w:t>
+              <w:t xml:space="preserve">LU3: Creating AI Generated Video (K8, K6, A2, A4)</w:t>
             </w:r>
           </w:p>
         </w:tc>
@@ -11807,7 +11807,7 @@
                 <w:rFonts w:ascii="Arial" w:hAnsi="Arial" w:cs="Arial"/>
                 <w:color w:val="000000" w:themeColor="text1"/>
               </w:rPr>
-              <w:t xml:space="preserve">LU4: Generative AI Ethics and Best Practices</w:t>
+              <w:t xml:space="preserve">LU4: Generative AI Ethics and Best Practices (K7, K5, K4, K2, A3, A1, A9)</w:t>
             </w:r>
           </w:p>
         </w:tc>

</xml_diff>